<commit_message>
*Added estimate timeline and additional tasks and summaries to the project plan *Added hourly pay costs to the project plan *Added cost estimate total jpg *Wrote about the design for the screen designs *Finished time and cost estimates in Preliminary Analysis Report *Changed microsoft project file name to project plan
</commit_message>
<xml_diff>
--- a/Documentation/Preliminary Analysis Report.docx
+++ b/Documentation/Preliminary Analysis Report.docx
@@ -89,7 +89,7 @@
           </mc:Choice>
           <mc:Fallback>
             <w:pict>
-              <v:rect w14:anchorId="6E3A3778" id="Rectangle 15" o:spid="_x0000_s1026" style="position:absolute;margin-left:0;margin-top:-4.35pt;width:595.4pt;height:93.25pt;z-index:-251657216;visibility:visible;mso-wrap-style:square;mso-width-percent:0;mso-height-percent:0;mso-wrap-distance-left:9pt;mso-wrap-distance-top:0;mso-wrap-distance-right:9pt;mso-wrap-distance-bottom:0;mso-position-horizontal:absolute;mso-position-horizontal-relative:page;mso-position-vertical:absolute;mso-position-vertical-relative:text;mso-width-percent:0;mso-height-percent:0;mso-width-relative:margin;mso-height-relative:margin;v-text-anchor:middle" o:gfxdata="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" fillcolor="#4472c4 [3204]" strokecolor="#1f3763 [1604]" strokeweight="1pt">
+              <v:rect w14:anchorId="30F042A9" id="Rectangle 15" o:spid="_x0000_s1026" style="position:absolute;margin-left:0;margin-top:-4.35pt;width:595.4pt;height:93.25pt;z-index:-251657216;visibility:visible;mso-wrap-style:square;mso-width-percent:0;mso-height-percent:0;mso-wrap-distance-left:9pt;mso-wrap-distance-top:0;mso-wrap-distance-right:9pt;mso-wrap-distance-bottom:0;mso-position-horizontal:absolute;mso-position-horizontal-relative:page;mso-position-vertical:absolute;mso-position-vertical-relative:text;mso-width-percent:0;mso-height-percent:0;mso-width-relative:margin;mso-height-relative:margin;v-text-anchor:middle" o:gfxdata="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" fillcolor="#4472c4 [3204]" strokecolor="#1f3763 [1604]" strokeweight="1pt">
                 <w10:wrap anchorx="page"/>
               </v:rect>
             </w:pict>
@@ -166,7 +166,7 @@
           </mc:Choice>
           <mc:Fallback>
             <w:pict>
-              <v:rect w14:anchorId="09FE03F8" id="Rectangle 14" o:spid="_x0000_s1026" style="position:absolute;margin-left:0;margin-top:-13.85pt;width:595.4pt;height:93.25pt;z-index:-251656192;visibility:visible;mso-wrap-style:square;mso-width-percent:0;mso-wrap-distance-left:9pt;mso-wrap-distance-top:0;mso-wrap-distance-right:9pt;mso-wrap-distance-bottom:0;mso-position-horizontal:absolute;mso-position-horizontal-relative:page;mso-position-vertical:absolute;mso-position-vertical-relative:text;mso-width-percent:0;mso-width-relative:margin;v-text-anchor:middle" o:gfxdata="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" fillcolor="#5b9bd5 [3208]" strokecolor="#1f4d78 [1608]" strokeweight="1pt">
+              <v:rect w14:anchorId="162C3BB2" id="Rectangle 14" o:spid="_x0000_s1026" style="position:absolute;margin-left:0;margin-top:-13.85pt;width:595.4pt;height:93.25pt;z-index:-251656192;visibility:visible;mso-wrap-style:square;mso-width-percent:0;mso-wrap-distance-left:9pt;mso-wrap-distance-top:0;mso-wrap-distance-right:9pt;mso-wrap-distance-bottom:0;mso-position-horizontal:absolute;mso-position-horizontal-relative:page;mso-position-vertical:absolute;mso-position-vertical-relative:text;mso-width-percent:0;mso-width-relative:margin;v-text-anchor:middle" o:gfxdata="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" fillcolor="#5b9bd5 [3208]" strokecolor="#1f4d78 [1608]" strokeweight="1pt">
                 <w10:wrap anchorx="page"/>
               </v:rect>
             </w:pict>
@@ -1388,25 +1388,28 @@
         <w:spacing w:after="0" w:line="240" w:lineRule="auto"/>
         <w:rPr>
           <w:rFonts w:ascii="Times New Roman" w:eastAsia="Times New Roman" w:hAnsi="Times New Roman" w:cs="Times New Roman"/>
-          <w:sz w:val="24"/>
-          <w:szCs w:val="24"/>
-          <w:lang w:eastAsia="en-AU"/>
-        </w:rPr>
-      </w:pPr>
-    </w:p>
-    <w:p>
-      <w:pPr>
-        <w:spacing w:after="0" w:line="240" w:lineRule="auto"/>
-        <w:rPr>
-          <w:rFonts w:ascii="Times New Roman" w:eastAsia="Times New Roman" w:hAnsi="Times New Roman" w:cs="Times New Roman"/>
-          <w:sz w:val="24"/>
-          <w:szCs w:val="24"/>
-          <w:lang w:eastAsia="en-AU"/>
-        </w:rPr>
-      </w:pPr>
-      <w:r>
-        <w:rPr>
-          <w:rFonts w:ascii="Arial" w:eastAsia="Times New Roman" w:hAnsi="Arial" w:cs="Arial"/>
+          <w:b/>
+          <w:sz w:val="24"/>
+          <w:szCs w:val="24"/>
+          <w:lang w:eastAsia="en-AU"/>
+        </w:rPr>
+      </w:pPr>
+    </w:p>
+    <w:p>
+      <w:pPr>
+        <w:spacing w:after="0" w:line="240" w:lineRule="auto"/>
+        <w:rPr>
+          <w:rFonts w:ascii="Times New Roman" w:eastAsia="Times New Roman" w:hAnsi="Times New Roman" w:cs="Times New Roman"/>
+          <w:b/>
+          <w:sz w:val="24"/>
+          <w:szCs w:val="24"/>
+          <w:lang w:eastAsia="en-AU"/>
+        </w:rPr>
+      </w:pPr>
+      <w:r>
+        <w:rPr>
+          <w:rFonts w:ascii="Arial" w:eastAsia="Times New Roman" w:hAnsi="Arial" w:cs="Arial"/>
+          <w:b/>
           <w:color w:val="000000"/>
           <w:lang w:eastAsia="en-AU"/>
         </w:rPr>
@@ -1981,14 +1984,26 @@
     </w:p>
     <w:p>
       <w:pPr>
-        <w:spacing w:after="0" w:line="240" w:lineRule="auto"/>
-        <w:rPr>
-          <w:rFonts w:ascii="Times New Roman" w:eastAsia="Times New Roman" w:hAnsi="Times New Roman" w:cs="Times New Roman"/>
-          <w:sz w:val="24"/>
-          <w:szCs w:val="24"/>
-          <w:lang w:eastAsia="en-AU"/>
-        </w:rPr>
-      </w:pPr>
+        <w:tabs>
+          <w:tab w:val="left" w:pos="3917"/>
+        </w:tabs>
+        <w:spacing w:after="0" w:line="240" w:lineRule="auto"/>
+        <w:rPr>
+          <w:rFonts w:ascii="Times New Roman" w:eastAsia="Times New Roman" w:hAnsi="Times New Roman" w:cs="Times New Roman"/>
+          <w:sz w:val="24"/>
+          <w:szCs w:val="24"/>
+          <w:lang w:eastAsia="en-AU"/>
+        </w:rPr>
+      </w:pPr>
+      <w:r>
+        <w:rPr>
+          <w:rFonts w:ascii="Times New Roman" w:eastAsia="Times New Roman" w:hAnsi="Times New Roman" w:cs="Times New Roman"/>
+          <w:sz w:val="24"/>
+          <w:szCs w:val="24"/>
+          <w:lang w:eastAsia="en-AU"/>
+        </w:rPr>
+        <w:tab/>
+      </w:r>
     </w:p>
     <w:p>
       <w:pPr>
@@ -2099,9 +2114,8 @@
       <w:pPr>
         <w:spacing w:after="0" w:line="240" w:lineRule="auto"/>
         <w:rPr>
-          <w:rFonts w:ascii="Times New Roman" w:eastAsia="Times New Roman" w:hAnsi="Times New Roman" w:cs="Times New Roman"/>
-          <w:sz w:val="24"/>
-          <w:szCs w:val="24"/>
+          <w:rFonts w:ascii="Arial" w:eastAsia="Times New Roman" w:hAnsi="Arial" w:cs="Arial"/>
+          <w:color w:val="000000"/>
           <w:lang w:eastAsia="en-AU"/>
         </w:rPr>
       </w:pPr>
@@ -2150,24 +2164,34 @@
       <w:pPr>
         <w:spacing w:after="0" w:line="240" w:lineRule="auto"/>
         <w:rPr>
-          <w:rFonts w:ascii="Times New Roman" w:eastAsia="Times New Roman" w:hAnsi="Times New Roman" w:cs="Times New Roman"/>
-          <w:sz w:val="24"/>
-          <w:szCs w:val="24"/>
-          <w:lang w:eastAsia="en-AU"/>
-        </w:rPr>
-      </w:pPr>
-      <w:r>
-        <w:rPr>
-          <w:rFonts w:ascii="Arial" w:eastAsia="Times New Roman" w:hAnsi="Arial" w:cs="Arial"/>
-          <w:color w:val="FF0000"/>
-          <w:lang w:eastAsia="en-AU"/>
-        </w:rPr>
-        <w:t>Give Cost</w:t>
-      </w:r>
-      <w:r>
-        <w:rPr>
-          <w:rFonts w:ascii="Arial" w:eastAsia="Times New Roman" w:hAnsi="Arial" w:cs="Arial"/>
-          <w:color w:val="FF0000"/>
+          <w:rFonts w:ascii="Arial" w:eastAsia="Times New Roman" w:hAnsi="Arial" w:cs="Arial"/>
+          <w:color w:val="000000"/>
+          <w:lang w:eastAsia="en-AU"/>
+        </w:rPr>
+      </w:pPr>
+    </w:p>
+    <w:p>
+      <w:pPr>
+        <w:spacing w:after="0" w:line="240" w:lineRule="auto"/>
+        <w:rPr>
+          <w:rFonts w:ascii="Times New Roman" w:eastAsia="Times New Roman" w:hAnsi="Times New Roman" w:cs="Times New Roman"/>
+          <w:sz w:val="24"/>
+          <w:szCs w:val="24"/>
+          <w:lang w:eastAsia="en-AU"/>
+        </w:rPr>
+      </w:pPr>
+      <w:r>
+        <w:rPr>
+          <w:rFonts w:ascii="Arial" w:eastAsia="Times New Roman" w:hAnsi="Arial" w:cs="Arial"/>
+          <w:color w:val="000000"/>
+          <w:lang w:eastAsia="en-AU"/>
+        </w:rPr>
+        <w:t>Our total cost</w:t>
+      </w:r>
+      <w:r>
+        <w:rPr>
+          <w:rFonts w:ascii="Arial" w:eastAsia="Times New Roman" w:hAnsi="Arial" w:cs="Arial"/>
+          <w:color w:val="000000"/>
           <w:lang w:eastAsia="en-AU"/>
         </w:rPr>
         <w:t xml:space="preserve"> and time</w:t>
@@ -2175,10 +2199,44 @@
       <w:r>
         <w:rPr>
           <w:rFonts w:ascii="Arial" w:eastAsia="Times New Roman" w:hAnsi="Arial" w:cs="Arial"/>
-          <w:color w:val="FF0000"/>
-          <w:lang w:eastAsia="en-AU"/>
-        </w:rPr>
-        <w:t xml:space="preserve"> Estimate:</w:t>
+          <w:color w:val="000000"/>
+          <w:lang w:eastAsia="en-AU"/>
+        </w:rPr>
+        <w:t xml:space="preserve"> estimate for the project is $17,200. This is estimated from the time frame of the 18</w:t>
+      </w:r>
+      <w:r>
+        <w:rPr>
+          <w:rFonts w:ascii="Arial" w:eastAsia="Times New Roman" w:hAnsi="Arial" w:cs="Arial"/>
+          <w:color w:val="000000"/>
+          <w:vertAlign w:val="superscript"/>
+          <w:lang w:eastAsia="en-AU"/>
+        </w:rPr>
+        <w:t>th</w:t>
+      </w:r>
+      <w:r>
+        <w:rPr>
+          <w:rFonts w:ascii="Arial" w:eastAsia="Times New Roman" w:hAnsi="Arial" w:cs="Arial"/>
+          <w:color w:val="000000"/>
+          <w:lang w:eastAsia="en-AU"/>
+        </w:rPr>
+        <w:t xml:space="preserve"> of May to the 18</w:t>
+      </w:r>
+      <w:r>
+        <w:rPr>
+          <w:rFonts w:ascii="Arial" w:eastAsia="Times New Roman" w:hAnsi="Arial" w:cs="Arial"/>
+          <w:color w:val="000000"/>
+          <w:vertAlign w:val="superscript"/>
+          <w:lang w:eastAsia="en-AU"/>
+        </w:rPr>
+        <w:t>th</w:t>
+      </w:r>
+      <w:r>
+        <w:rPr>
+          <w:rFonts w:ascii="Arial" w:eastAsia="Times New Roman" w:hAnsi="Arial" w:cs="Arial"/>
+          <w:color w:val="000000"/>
+          <w:lang w:eastAsia="en-AU"/>
+        </w:rPr>
+        <w:t xml:space="preserve"> of June or 31 days at an hourly rate of $100 while the initial client meeting is $50 an hour. </w:t>
       </w:r>
     </w:p>
     <w:p>
@@ -2191,18 +2249,64 @@
           <w:lang w:eastAsia="en-AU"/>
         </w:rPr>
       </w:pPr>
-    </w:p>
-    <w:p>
-      <w:pPr>
-        <w:spacing w:after="0" w:line="240" w:lineRule="auto"/>
-        <w:rPr>
-          <w:rFonts w:ascii="Times New Roman" w:eastAsia="Times New Roman" w:hAnsi="Times New Roman" w:cs="Times New Roman"/>
-          <w:sz w:val="24"/>
-          <w:szCs w:val="24"/>
-          <w:lang w:eastAsia="en-AU"/>
-        </w:rPr>
-      </w:pPr>
-      <w:r>
+      <w:r>
+        <w:rPr>
+          <w:noProof/>
+          <w:lang w:eastAsia="en-AU"/>
+        </w:rPr>
+        <w:drawing>
+          <wp:inline distT="0" distB="0" distL="0" distR="0">
+            <wp:extent cx="2750820" cy="2113915"/>
+            <wp:effectExtent l="0" t="0" r="0" b="635"/>
+            <wp:docPr id="16" name="Picture 16" descr="C:\Users\Jakob\AppData\Local\Microsoft\Windows\INetCache\Content.Word\Cost Estimate.jpg"/>
+            <wp:cNvGraphicFramePr>
+              <a:graphicFrameLocks xmlns:a="http://schemas.openxmlformats.org/drawingml/2006/main" noChangeAspect="1"/>
+            </wp:cNvGraphicFramePr>
+            <a:graphic xmlns:a="http://schemas.openxmlformats.org/drawingml/2006/main">
+              <a:graphicData uri="http://schemas.openxmlformats.org/drawingml/2006/picture">
+                <pic:pic xmlns:pic="http://schemas.openxmlformats.org/drawingml/2006/picture">
+                  <pic:nvPicPr>
+                    <pic:cNvPr id="0" name="Picture 23" descr="C:\Users\Jakob\AppData\Local\Microsoft\Windows\INetCache\Content.Word\Cost Estimate.jpg"/>
+                    <pic:cNvPicPr>
+                      <a:picLocks noChangeAspect="1" noChangeArrowheads="1"/>
+                    </pic:cNvPicPr>
+                  </pic:nvPicPr>
+                  <pic:blipFill>
+                    <a:blip r:embed="rId7" cstate="print">
+                      <a:extLst>
+                        <a:ext uri="{28A0092B-C50C-407E-A947-70E740481C1C}">
+                          <a14:useLocalDpi xmlns:a14="http://schemas.microsoft.com/office/drawing/2010/main" val="0"/>
+                        </a:ext>
+                      </a:extLst>
+                    </a:blip>
+                    <a:srcRect/>
+                    <a:stretch>
+                      <a:fillRect/>
+                    </a:stretch>
+                  </pic:blipFill>
+                  <pic:spPr bwMode="auto">
+                    <a:xfrm>
+                      <a:off x="0" y="0"/>
+                      <a:ext cx="2750820" cy="2113915"/>
+                    </a:xfrm>
+                    <a:prstGeom prst="rect">
+                      <a:avLst/>
+                    </a:prstGeom>
+                    <a:noFill/>
+                    <a:ln>
+                      <a:noFill/>
+                    </a:ln>
+                  </pic:spPr>
+                </pic:pic>
+              </a:graphicData>
+            </a:graphic>
+          </wp:inline>
+        </w:drawing>
+      </w:r>
+    </w:p>
+    <w:p>
+      <w:pPr>
+        <w:spacing w:after="0" w:line="240" w:lineRule="auto"/>
         <w:rPr>
           <w:rFonts w:ascii="Arial" w:eastAsia="Times New Roman" w:hAnsi="Arial" w:cs="Arial"/>
           <w:b/>
@@ -2212,195 +2316,11 @@
           <w:szCs w:val="28"/>
           <w:lang w:eastAsia="en-AU"/>
         </w:rPr>
-        <w:t>Expected Benefits:</w:t>
-      </w:r>
-    </w:p>
-    <w:p>
-      <w:pPr>
-        <w:spacing w:after="0" w:line="240" w:lineRule="auto"/>
-        <w:rPr>
-          <w:rFonts w:ascii="Times New Roman" w:eastAsia="Times New Roman" w:hAnsi="Times New Roman" w:cs="Times New Roman"/>
-          <w:color w:val="FF0000"/>
-          <w:sz w:val="24"/>
-          <w:szCs w:val="24"/>
-          <w:lang w:eastAsia="en-AU"/>
-        </w:rPr>
-      </w:pPr>
-      <w:r>
-        <w:rPr>
-          <w:rFonts w:ascii="Arial" w:eastAsia="Times New Roman" w:hAnsi="Arial" w:cs="Arial"/>
-          <w:color w:val="FF0000"/>
-          <w:lang w:eastAsia="en-AU"/>
-        </w:rPr>
-        <w:t>The expected benefits for creating this application</w:t>
-      </w:r>
-      <w:r>
-        <w:rPr>
-          <w:rFonts w:ascii="Arial" w:eastAsia="Times New Roman" w:hAnsi="Arial" w:cs="Arial"/>
-          <w:color w:val="FF0000"/>
-          <w:lang w:eastAsia="en-AU"/>
-        </w:rPr>
-        <w:t xml:space="preserve"> and database</w:t>
-      </w:r>
-      <w:r>
-        <w:rPr>
-          <w:rFonts w:ascii="Arial" w:eastAsia="Times New Roman" w:hAnsi="Arial" w:cs="Arial"/>
-          <w:color w:val="FF0000"/>
-          <w:lang w:eastAsia="en-AU"/>
-        </w:rPr>
-        <w:t xml:space="preserve"> is that it will boost student </w:t>
-      </w:r>
-      <w:r>
-        <w:rPr>
-          <w:rFonts w:ascii="Arial" w:eastAsia="Times New Roman" w:hAnsi="Arial" w:cs="Arial"/>
-          <w:color w:val="FF0000"/>
-          <w:lang w:eastAsia="en-AU"/>
-        </w:rPr>
-        <w:t>enrolments</w:t>
-      </w:r>
-      <w:r>
-        <w:rPr>
-          <w:rFonts w:ascii="Arial" w:eastAsia="Times New Roman" w:hAnsi="Arial" w:cs="Arial"/>
-          <w:color w:val="FF0000"/>
-          <w:lang w:eastAsia="en-AU"/>
-        </w:rPr>
-        <w:t xml:space="preserve"> </w:t>
-      </w:r>
-      <w:r>
-        <w:rPr>
-          <w:rFonts w:ascii="Arial" w:eastAsia="Times New Roman" w:hAnsi="Arial" w:cs="Arial"/>
-          <w:color w:val="FF0000"/>
-          <w:lang w:eastAsia="en-AU"/>
-        </w:rPr>
-        <w:t xml:space="preserve">and overall sales </w:t>
-      </w:r>
-      <w:r>
-        <w:rPr>
-          <w:rFonts w:ascii="Arial" w:eastAsia="Times New Roman" w:hAnsi="Arial" w:cs="Arial"/>
-          <w:color w:val="FF0000"/>
-          <w:lang w:eastAsia="en-AU"/>
-        </w:rPr>
-        <w:t xml:space="preserve">by </w:t>
-      </w:r>
-      <w:r>
-        <w:rPr>
-          <w:rFonts w:ascii="Arial" w:eastAsia="Times New Roman" w:hAnsi="Arial" w:cs="Arial"/>
-          <w:color w:val="FF0000"/>
-          <w:lang w:eastAsia="en-AU"/>
-        </w:rPr>
-        <w:t xml:space="preserve">improving access to information and </w:t>
-      </w:r>
-      <w:r>
-        <w:rPr>
-          <w:rFonts w:ascii="Arial" w:eastAsia="Times New Roman" w:hAnsi="Arial" w:cs="Arial"/>
-          <w:color w:val="FF0000"/>
-          <w:lang w:eastAsia="en-AU"/>
-        </w:rPr>
-        <w:t>allowing them to easily navigate and discover information about the</w:t>
-      </w:r>
-      <w:r>
-        <w:rPr>
-          <w:rFonts w:ascii="Arial" w:eastAsia="Times New Roman" w:hAnsi="Arial" w:cs="Arial"/>
-          <w:color w:val="FF0000"/>
-          <w:lang w:eastAsia="en-AU"/>
-        </w:rPr>
-        <w:t xml:space="preserve"> industries,</w:t>
-      </w:r>
-      <w:r>
-        <w:rPr>
-          <w:rFonts w:ascii="Arial" w:eastAsia="Times New Roman" w:hAnsi="Arial" w:cs="Arial"/>
-          <w:color w:val="FF0000"/>
-          <w:lang w:eastAsia="en-AU"/>
-        </w:rPr>
-        <w:t xml:space="preserve"> courses</w:t>
-      </w:r>
-      <w:r>
-        <w:rPr>
-          <w:rFonts w:ascii="Arial" w:eastAsia="Times New Roman" w:hAnsi="Arial" w:cs="Arial"/>
-          <w:color w:val="FF0000"/>
-          <w:lang w:eastAsia="en-AU"/>
-        </w:rPr>
-        <w:t xml:space="preserve"> and their units,</w:t>
-      </w:r>
-      <w:r>
-        <w:rPr>
-          <w:rFonts w:ascii="Arial" w:eastAsia="Times New Roman" w:hAnsi="Arial" w:cs="Arial"/>
-          <w:color w:val="FF0000"/>
-          <w:lang w:eastAsia="en-AU"/>
-        </w:rPr>
-        <w:t xml:space="preserve"> and if it will be a good fit for them overall increasing profits for EITS. </w:t>
-      </w:r>
-      <w:r>
-        <w:rPr>
-          <w:rFonts w:ascii="Arial" w:eastAsia="Times New Roman" w:hAnsi="Arial" w:cs="Arial"/>
-          <w:color w:val="FF0000"/>
-          <w:lang w:eastAsia="en-AU"/>
-        </w:rPr>
-        <w:t xml:space="preserve">With the creation and linking of the database it will also increase organisational productivity and </w:t>
-      </w:r>
-      <w:r>
-        <w:rPr>
-          <w:rFonts w:ascii="Arial" w:eastAsia="Times New Roman" w:hAnsi="Arial" w:cs="Arial"/>
-          <w:color w:val="FF0000"/>
-          <w:lang w:eastAsia="en-AU"/>
-        </w:rPr>
-        <w:t xml:space="preserve">overall </w:t>
-      </w:r>
-      <w:r>
-        <w:rPr>
-          <w:rFonts w:ascii="Arial" w:eastAsia="Times New Roman" w:hAnsi="Arial" w:cs="Arial"/>
-          <w:color w:val="FF0000"/>
-          <w:lang w:eastAsia="en-AU"/>
-        </w:rPr>
-        <w:t>organisation</w:t>
-      </w:r>
-      <w:r>
-        <w:rPr>
-          <w:rFonts w:ascii="Arial" w:eastAsia="Times New Roman" w:hAnsi="Arial" w:cs="Arial"/>
-          <w:color w:val="FF0000"/>
-          <w:lang w:eastAsia="en-AU"/>
-        </w:rPr>
-        <w:t> </w:t>
-      </w:r>
-      <w:r>
-        <w:rPr>
-          <w:rFonts w:ascii="Arial" w:eastAsia="Times New Roman" w:hAnsi="Arial" w:cs="Arial"/>
-          <w:color w:val="FF0000"/>
-          <w:lang w:eastAsia="en-AU"/>
-        </w:rPr>
-        <w:t xml:space="preserve">since now all EITS admins and caseworkers can easily navigate to and see client enrolments and </w:t>
-      </w:r>
-      <w:r>
-        <w:rPr>
-          <w:rFonts w:ascii="Arial" w:eastAsia="Times New Roman" w:hAnsi="Arial" w:cs="Arial"/>
-          <w:color w:val="FF0000"/>
-          <w:lang w:eastAsia="en-AU"/>
-        </w:rPr>
-        <w:t xml:space="preserve">client data. </w:t>
-      </w:r>
-    </w:p>
-    <w:p>
-      <w:pPr>
-        <w:spacing w:after="240" w:line="240" w:lineRule="auto"/>
-        <w:rPr>
-          <w:rFonts w:ascii="Times New Roman" w:eastAsia="Times New Roman" w:hAnsi="Times New Roman" w:cs="Times New Roman"/>
-          <w:sz w:val="24"/>
-          <w:szCs w:val="24"/>
-          <w:lang w:eastAsia="en-AU"/>
-        </w:rPr>
-      </w:pPr>
-    </w:p>
-    <w:p>
-      <w:pPr>
-        <w:spacing w:after="0" w:line="240" w:lineRule="auto"/>
-        <w:rPr>
-          <w:rFonts w:ascii="Times New Roman" w:eastAsia="Times New Roman" w:hAnsi="Times New Roman" w:cs="Times New Roman"/>
-          <w:sz w:val="24"/>
-          <w:szCs w:val="24"/>
-          <w:lang w:eastAsia="en-AU"/>
-        </w:rPr>
-      </w:pPr>
-      <w:r>
+      </w:pPr>
+    </w:p>
+    <w:p>
+      <w:pPr>
+        <w:spacing w:after="0" w:line="240" w:lineRule="auto"/>
         <w:rPr>
           <w:rFonts w:ascii="Arial" w:eastAsia="Times New Roman" w:hAnsi="Arial" w:cs="Arial"/>
           <w:b/>
@@ -2410,84 +2330,6 @@
           <w:szCs w:val="28"/>
           <w:lang w:eastAsia="en-AU"/>
         </w:rPr>
-        <w:t>ER Diagram (Or Equivalent):</w:t>
-      </w:r>
-    </w:p>
-    <w:p>
-      <w:pPr>
-        <w:spacing w:after="0" w:line="240" w:lineRule="auto"/>
-        <w:rPr>
-          <w:rFonts w:ascii="Times New Roman" w:eastAsia="Times New Roman" w:hAnsi="Times New Roman" w:cs="Times New Roman"/>
-          <w:sz w:val="24"/>
-          <w:szCs w:val="24"/>
-          <w:lang w:eastAsia="en-AU"/>
-        </w:rPr>
-      </w:pPr>
-    </w:p>
-    <w:p>
-      <w:pPr>
-        <w:spacing w:after="0" w:line="240" w:lineRule="auto"/>
-        <w:rPr>
-          <w:rFonts w:ascii="Times New Roman" w:eastAsia="Times New Roman" w:hAnsi="Times New Roman" w:cs="Times New Roman"/>
-          <w:sz w:val="24"/>
-          <w:szCs w:val="24"/>
-          <w:lang w:eastAsia="en-AU"/>
-        </w:rPr>
-      </w:pPr>
-    </w:p>
-    <w:p>
-      <w:pPr>
-        <w:spacing w:after="0" w:line="240" w:lineRule="auto"/>
-        <w:rPr>
-          <w:rFonts w:ascii="Times New Roman" w:eastAsia="Times New Roman" w:hAnsi="Times New Roman" w:cs="Times New Roman"/>
-          <w:sz w:val="24"/>
-          <w:szCs w:val="24"/>
-          <w:lang w:eastAsia="en-AU"/>
-        </w:rPr>
-      </w:pPr>
-    </w:p>
-    <w:p>
-      <w:pPr>
-        <w:spacing w:after="0" w:line="240" w:lineRule="auto"/>
-        <w:rPr>
-          <w:rFonts w:ascii="Times New Roman" w:eastAsia="Times New Roman" w:hAnsi="Times New Roman" w:cs="Times New Roman"/>
-          <w:sz w:val="24"/>
-          <w:szCs w:val="24"/>
-          <w:lang w:eastAsia="en-AU"/>
-        </w:rPr>
-      </w:pPr>
-    </w:p>
-    <w:p>
-      <w:pPr>
-        <w:spacing w:after="0" w:line="240" w:lineRule="auto"/>
-        <w:rPr>
-          <w:rFonts w:ascii="Times New Roman" w:eastAsia="Times New Roman" w:hAnsi="Times New Roman" w:cs="Times New Roman"/>
-          <w:sz w:val="24"/>
-          <w:szCs w:val="24"/>
-          <w:lang w:eastAsia="en-AU"/>
-        </w:rPr>
-      </w:pPr>
-    </w:p>
-    <w:p>
-      <w:pPr>
-        <w:spacing w:after="0" w:line="240" w:lineRule="auto"/>
-        <w:rPr>
-          <w:rFonts w:ascii="Times New Roman" w:eastAsia="Times New Roman" w:hAnsi="Times New Roman" w:cs="Times New Roman"/>
-          <w:sz w:val="24"/>
-          <w:szCs w:val="24"/>
-          <w:lang w:eastAsia="en-AU"/>
-        </w:rPr>
-      </w:pPr>
-    </w:p>
-    <w:p>
-      <w:pPr>
-        <w:spacing w:after="0" w:line="240" w:lineRule="auto"/>
-        <w:rPr>
-          <w:rFonts w:ascii="Times New Roman" w:eastAsia="Times New Roman" w:hAnsi="Times New Roman" w:cs="Times New Roman"/>
-          <w:sz w:val="24"/>
-          <w:szCs w:val="24"/>
-          <w:lang w:eastAsia="en-AU"/>
-        </w:rPr>
       </w:pPr>
     </w:p>
     <w:p>
@@ -2503,6 +2345,17 @@
           <w:lang w:eastAsia="en-AU"/>
         </w:rPr>
       </w:pPr>
+    </w:p>
+    <w:p>
+      <w:pPr>
+        <w:spacing w:after="0" w:line="240" w:lineRule="auto"/>
+        <w:rPr>
+          <w:rFonts w:ascii="Times New Roman" w:eastAsia="Times New Roman" w:hAnsi="Times New Roman" w:cs="Times New Roman"/>
+          <w:sz w:val="24"/>
+          <w:szCs w:val="24"/>
+          <w:lang w:eastAsia="en-AU"/>
+        </w:rPr>
+      </w:pPr>
       <w:r>
         <w:rPr>
           <w:rFonts w:ascii="Arial" w:eastAsia="Times New Roman" w:hAnsi="Arial" w:cs="Arial"/>
@@ -2514,8 +2367,730 @@
           <w:lang w:eastAsia="en-AU"/>
         </w:rPr>
         <w:lastRenderedPageBreak/>
-        <w:t xml:space="preserve">Screen Designs: </w:t>
-      </w:r>
+        <w:t>Expected Benefits:</w:t>
+      </w:r>
+    </w:p>
+    <w:p>
+      <w:pPr>
+        <w:spacing w:after="0" w:line="240" w:lineRule="auto"/>
+        <w:rPr>
+          <w:rFonts w:ascii="Times New Roman" w:eastAsia="Times New Roman" w:hAnsi="Times New Roman" w:cs="Times New Roman"/>
+          <w:color w:val="FF0000"/>
+          <w:sz w:val="24"/>
+          <w:szCs w:val="24"/>
+          <w:lang w:eastAsia="en-AU"/>
+        </w:rPr>
+      </w:pPr>
+      <w:r>
+        <w:rPr>
+          <w:rFonts w:ascii="Arial" w:eastAsia="Times New Roman" w:hAnsi="Arial" w:cs="Arial"/>
+          <w:color w:val="FF0000"/>
+          <w:lang w:eastAsia="en-AU"/>
+        </w:rPr>
+        <w:t>The expected benefits for creating this application</w:t>
+      </w:r>
+      <w:r>
+        <w:rPr>
+          <w:rFonts w:ascii="Arial" w:eastAsia="Times New Roman" w:hAnsi="Arial" w:cs="Arial"/>
+          <w:color w:val="FF0000"/>
+          <w:lang w:eastAsia="en-AU"/>
+        </w:rPr>
+        <w:t xml:space="preserve"> and database</w:t>
+      </w:r>
+      <w:r>
+        <w:rPr>
+          <w:rFonts w:ascii="Arial" w:eastAsia="Times New Roman" w:hAnsi="Arial" w:cs="Arial"/>
+          <w:color w:val="FF0000"/>
+          <w:lang w:eastAsia="en-AU"/>
+        </w:rPr>
+        <w:t xml:space="preserve"> is that it will boost student </w:t>
+      </w:r>
+      <w:r>
+        <w:rPr>
+          <w:rFonts w:ascii="Arial" w:eastAsia="Times New Roman" w:hAnsi="Arial" w:cs="Arial"/>
+          <w:color w:val="FF0000"/>
+          <w:lang w:eastAsia="en-AU"/>
+        </w:rPr>
+        <w:t>enrolments</w:t>
+      </w:r>
+      <w:r>
+        <w:rPr>
+          <w:rFonts w:ascii="Arial" w:eastAsia="Times New Roman" w:hAnsi="Arial" w:cs="Arial"/>
+          <w:color w:val="FF0000"/>
+          <w:lang w:eastAsia="en-AU"/>
+        </w:rPr>
+        <w:t xml:space="preserve"> </w:t>
+      </w:r>
+      <w:r>
+        <w:rPr>
+          <w:rFonts w:ascii="Arial" w:eastAsia="Times New Roman" w:hAnsi="Arial" w:cs="Arial"/>
+          <w:color w:val="FF0000"/>
+          <w:lang w:eastAsia="en-AU"/>
+        </w:rPr>
+        <w:t xml:space="preserve">and overall sales </w:t>
+      </w:r>
+      <w:r>
+        <w:rPr>
+          <w:rFonts w:ascii="Arial" w:eastAsia="Times New Roman" w:hAnsi="Arial" w:cs="Arial"/>
+          <w:color w:val="FF0000"/>
+          <w:lang w:eastAsia="en-AU"/>
+        </w:rPr>
+        <w:t xml:space="preserve">by </w:t>
+      </w:r>
+      <w:r>
+        <w:rPr>
+          <w:rFonts w:ascii="Arial" w:eastAsia="Times New Roman" w:hAnsi="Arial" w:cs="Arial"/>
+          <w:color w:val="FF0000"/>
+          <w:lang w:eastAsia="en-AU"/>
+        </w:rPr>
+        <w:t xml:space="preserve">improving access to information and </w:t>
+      </w:r>
+      <w:r>
+        <w:rPr>
+          <w:rFonts w:ascii="Arial" w:eastAsia="Times New Roman" w:hAnsi="Arial" w:cs="Arial"/>
+          <w:color w:val="FF0000"/>
+          <w:lang w:eastAsia="en-AU"/>
+        </w:rPr>
+        <w:t>allowing them to easily navigate and discover information about the</w:t>
+      </w:r>
+      <w:r>
+        <w:rPr>
+          <w:rFonts w:ascii="Arial" w:eastAsia="Times New Roman" w:hAnsi="Arial" w:cs="Arial"/>
+          <w:color w:val="FF0000"/>
+          <w:lang w:eastAsia="en-AU"/>
+        </w:rPr>
+        <w:t xml:space="preserve"> industries,</w:t>
+      </w:r>
+      <w:r>
+        <w:rPr>
+          <w:rFonts w:ascii="Arial" w:eastAsia="Times New Roman" w:hAnsi="Arial" w:cs="Arial"/>
+          <w:color w:val="FF0000"/>
+          <w:lang w:eastAsia="en-AU"/>
+        </w:rPr>
+        <w:t xml:space="preserve"> courses</w:t>
+      </w:r>
+      <w:r>
+        <w:rPr>
+          <w:rFonts w:ascii="Arial" w:eastAsia="Times New Roman" w:hAnsi="Arial" w:cs="Arial"/>
+          <w:color w:val="FF0000"/>
+          <w:lang w:eastAsia="en-AU"/>
+        </w:rPr>
+        <w:t xml:space="preserve"> and their units,</w:t>
+      </w:r>
+      <w:r>
+        <w:rPr>
+          <w:rFonts w:ascii="Arial" w:eastAsia="Times New Roman" w:hAnsi="Arial" w:cs="Arial"/>
+          <w:color w:val="FF0000"/>
+          <w:lang w:eastAsia="en-AU"/>
+        </w:rPr>
+        <w:t xml:space="preserve"> and if it will be a good fit for them overall increasing profits for EITS. </w:t>
+      </w:r>
+      <w:r>
+        <w:rPr>
+          <w:rFonts w:ascii="Arial" w:eastAsia="Times New Roman" w:hAnsi="Arial" w:cs="Arial"/>
+          <w:color w:val="FF0000"/>
+          <w:lang w:eastAsia="en-AU"/>
+        </w:rPr>
+        <w:t xml:space="preserve">With the creation and linking of the database it will also increase organisational productivity and </w:t>
+      </w:r>
+      <w:r>
+        <w:rPr>
+          <w:rFonts w:ascii="Arial" w:eastAsia="Times New Roman" w:hAnsi="Arial" w:cs="Arial"/>
+          <w:color w:val="FF0000"/>
+          <w:lang w:eastAsia="en-AU"/>
+        </w:rPr>
+        <w:t xml:space="preserve">overall </w:t>
+      </w:r>
+      <w:r>
+        <w:rPr>
+          <w:rFonts w:ascii="Arial" w:eastAsia="Times New Roman" w:hAnsi="Arial" w:cs="Arial"/>
+          <w:color w:val="FF0000"/>
+          <w:lang w:eastAsia="en-AU"/>
+        </w:rPr>
+        <w:t>organisation</w:t>
+      </w:r>
+      <w:r>
+        <w:rPr>
+          <w:rFonts w:ascii="Arial" w:eastAsia="Times New Roman" w:hAnsi="Arial" w:cs="Arial"/>
+          <w:color w:val="FF0000"/>
+          <w:lang w:eastAsia="en-AU"/>
+        </w:rPr>
+        <w:t> </w:t>
+      </w:r>
+      <w:r>
+        <w:rPr>
+          <w:rFonts w:ascii="Arial" w:eastAsia="Times New Roman" w:hAnsi="Arial" w:cs="Arial"/>
+          <w:color w:val="FF0000"/>
+          <w:lang w:eastAsia="en-AU"/>
+        </w:rPr>
+        <w:t xml:space="preserve">since now all EITS admins and caseworkers can easily navigate to and see client enrolments and </w:t>
+      </w:r>
+      <w:r>
+        <w:rPr>
+          <w:rFonts w:ascii="Arial" w:eastAsia="Times New Roman" w:hAnsi="Arial" w:cs="Arial"/>
+          <w:color w:val="FF0000"/>
+          <w:lang w:eastAsia="en-AU"/>
+        </w:rPr>
+        <w:t xml:space="preserve">client data. </w:t>
+      </w:r>
+    </w:p>
+    <w:p>
+      <w:pPr>
+        <w:spacing w:after="240" w:line="240" w:lineRule="auto"/>
+        <w:rPr>
+          <w:rFonts w:ascii="Times New Roman" w:eastAsia="Times New Roman" w:hAnsi="Times New Roman" w:cs="Times New Roman"/>
+          <w:sz w:val="24"/>
+          <w:szCs w:val="24"/>
+          <w:lang w:eastAsia="en-AU"/>
+        </w:rPr>
+      </w:pPr>
+    </w:p>
+    <w:p>
+      <w:pPr>
+        <w:spacing w:after="0" w:line="240" w:lineRule="auto"/>
+        <w:rPr>
+          <w:rFonts w:ascii="Times New Roman" w:eastAsia="Times New Roman" w:hAnsi="Times New Roman" w:cs="Times New Roman"/>
+          <w:sz w:val="24"/>
+          <w:szCs w:val="24"/>
+          <w:lang w:eastAsia="en-AU"/>
+        </w:rPr>
+      </w:pPr>
+      <w:r>
+        <w:rPr>
+          <w:rFonts w:ascii="Arial" w:eastAsia="Times New Roman" w:hAnsi="Arial" w:cs="Arial"/>
+          <w:b/>
+          <w:bCs/>
+          <w:color w:val="000000"/>
+          <w:sz w:val="28"/>
+          <w:szCs w:val="28"/>
+          <w:lang w:eastAsia="en-AU"/>
+        </w:rPr>
+        <w:t>ER Diagram (Or Equivalent):</w:t>
+      </w:r>
+    </w:p>
+    <w:p>
+      <w:pPr>
+        <w:spacing w:after="0" w:line="240" w:lineRule="auto"/>
+        <w:rPr>
+          <w:rFonts w:ascii="Times New Roman" w:eastAsia="Times New Roman" w:hAnsi="Times New Roman" w:cs="Times New Roman"/>
+          <w:sz w:val="24"/>
+          <w:szCs w:val="24"/>
+          <w:lang w:eastAsia="en-AU"/>
+        </w:rPr>
+      </w:pPr>
+    </w:p>
+    <w:p>
+      <w:pPr>
+        <w:spacing w:after="0" w:line="240" w:lineRule="auto"/>
+        <w:rPr>
+          <w:rFonts w:ascii="Times New Roman" w:eastAsia="Times New Roman" w:hAnsi="Times New Roman" w:cs="Times New Roman"/>
+          <w:sz w:val="24"/>
+          <w:szCs w:val="24"/>
+          <w:lang w:eastAsia="en-AU"/>
+        </w:rPr>
+      </w:pPr>
+    </w:p>
+    <w:p>
+      <w:pPr>
+        <w:spacing w:after="0" w:line="240" w:lineRule="auto"/>
+        <w:rPr>
+          <w:rFonts w:ascii="Times New Roman" w:eastAsia="Times New Roman" w:hAnsi="Times New Roman" w:cs="Times New Roman"/>
+          <w:sz w:val="24"/>
+          <w:szCs w:val="24"/>
+          <w:lang w:eastAsia="en-AU"/>
+        </w:rPr>
+      </w:pPr>
+    </w:p>
+    <w:p>
+      <w:pPr>
+        <w:spacing w:after="0" w:line="240" w:lineRule="auto"/>
+        <w:rPr>
+          <w:rFonts w:ascii="Times New Roman" w:eastAsia="Times New Roman" w:hAnsi="Times New Roman" w:cs="Times New Roman"/>
+          <w:sz w:val="24"/>
+          <w:szCs w:val="24"/>
+          <w:lang w:eastAsia="en-AU"/>
+        </w:rPr>
+      </w:pPr>
+    </w:p>
+    <w:p>
+      <w:pPr>
+        <w:spacing w:after="0" w:line="240" w:lineRule="auto"/>
+        <w:rPr>
+          <w:rFonts w:ascii="Times New Roman" w:eastAsia="Times New Roman" w:hAnsi="Times New Roman" w:cs="Times New Roman"/>
+          <w:sz w:val="24"/>
+          <w:szCs w:val="24"/>
+          <w:lang w:eastAsia="en-AU"/>
+        </w:rPr>
+      </w:pPr>
+    </w:p>
+    <w:p>
+      <w:pPr>
+        <w:spacing w:after="0" w:line="240" w:lineRule="auto"/>
+        <w:rPr>
+          <w:rFonts w:ascii="Times New Roman" w:eastAsia="Times New Roman" w:hAnsi="Times New Roman" w:cs="Times New Roman"/>
+          <w:sz w:val="24"/>
+          <w:szCs w:val="24"/>
+          <w:lang w:eastAsia="en-AU"/>
+        </w:rPr>
+      </w:pPr>
+    </w:p>
+    <w:p>
+      <w:pPr>
+        <w:spacing w:after="0" w:line="240" w:lineRule="auto"/>
+        <w:rPr>
+          <w:rFonts w:ascii="Times New Roman" w:eastAsia="Times New Roman" w:hAnsi="Times New Roman" w:cs="Times New Roman"/>
+          <w:sz w:val="24"/>
+          <w:szCs w:val="24"/>
+          <w:lang w:eastAsia="en-AU"/>
+        </w:rPr>
+      </w:pPr>
+    </w:p>
+    <w:p>
+      <w:pPr>
+        <w:spacing w:after="0" w:line="240" w:lineRule="auto"/>
+        <w:rPr>
+          <w:rFonts w:ascii="Times New Roman" w:eastAsia="Times New Roman" w:hAnsi="Times New Roman" w:cs="Times New Roman"/>
+          <w:sz w:val="24"/>
+          <w:szCs w:val="24"/>
+          <w:lang w:eastAsia="en-AU"/>
+        </w:rPr>
+      </w:pPr>
+    </w:p>
+    <w:p>
+      <w:pPr>
+        <w:spacing w:after="0" w:line="240" w:lineRule="auto"/>
+        <w:rPr>
+          <w:rFonts w:ascii="Times New Roman" w:eastAsia="Times New Roman" w:hAnsi="Times New Roman" w:cs="Times New Roman"/>
+          <w:sz w:val="24"/>
+          <w:szCs w:val="24"/>
+          <w:lang w:eastAsia="en-AU"/>
+        </w:rPr>
+      </w:pPr>
+    </w:p>
+    <w:p>
+      <w:pPr>
+        <w:spacing w:after="0" w:line="240" w:lineRule="auto"/>
+        <w:rPr>
+          <w:rFonts w:ascii="Times New Roman" w:eastAsia="Times New Roman" w:hAnsi="Times New Roman" w:cs="Times New Roman"/>
+          <w:sz w:val="24"/>
+          <w:szCs w:val="24"/>
+          <w:lang w:eastAsia="en-AU"/>
+        </w:rPr>
+      </w:pPr>
+    </w:p>
+    <w:p>
+      <w:pPr>
+        <w:spacing w:after="0" w:line="240" w:lineRule="auto"/>
+        <w:rPr>
+          <w:rFonts w:ascii="Times New Roman" w:eastAsia="Times New Roman" w:hAnsi="Times New Roman" w:cs="Times New Roman"/>
+          <w:sz w:val="24"/>
+          <w:szCs w:val="24"/>
+          <w:lang w:eastAsia="en-AU"/>
+        </w:rPr>
+      </w:pPr>
+    </w:p>
+    <w:p>
+      <w:pPr>
+        <w:spacing w:after="0" w:line="240" w:lineRule="auto"/>
+        <w:rPr>
+          <w:rFonts w:ascii="Times New Roman" w:eastAsia="Times New Roman" w:hAnsi="Times New Roman" w:cs="Times New Roman"/>
+          <w:sz w:val="24"/>
+          <w:szCs w:val="24"/>
+          <w:lang w:eastAsia="en-AU"/>
+        </w:rPr>
+      </w:pPr>
+    </w:p>
+    <w:p>
+      <w:pPr>
+        <w:spacing w:after="0" w:line="240" w:lineRule="auto"/>
+        <w:rPr>
+          <w:rFonts w:ascii="Times New Roman" w:eastAsia="Times New Roman" w:hAnsi="Times New Roman" w:cs="Times New Roman"/>
+          <w:sz w:val="24"/>
+          <w:szCs w:val="24"/>
+          <w:lang w:eastAsia="en-AU"/>
+        </w:rPr>
+      </w:pPr>
+    </w:p>
+    <w:p>
+      <w:pPr>
+        <w:spacing w:after="0" w:line="240" w:lineRule="auto"/>
+        <w:rPr>
+          <w:rFonts w:ascii="Times New Roman" w:eastAsia="Times New Roman" w:hAnsi="Times New Roman" w:cs="Times New Roman"/>
+          <w:sz w:val="24"/>
+          <w:szCs w:val="24"/>
+          <w:lang w:eastAsia="en-AU"/>
+        </w:rPr>
+      </w:pPr>
+    </w:p>
+    <w:p>
+      <w:pPr>
+        <w:spacing w:after="0" w:line="240" w:lineRule="auto"/>
+        <w:rPr>
+          <w:rFonts w:ascii="Times New Roman" w:eastAsia="Times New Roman" w:hAnsi="Times New Roman" w:cs="Times New Roman"/>
+          <w:sz w:val="24"/>
+          <w:szCs w:val="24"/>
+          <w:lang w:eastAsia="en-AU"/>
+        </w:rPr>
+      </w:pPr>
+    </w:p>
+    <w:p>
+      <w:pPr>
+        <w:spacing w:after="0" w:line="240" w:lineRule="auto"/>
+        <w:rPr>
+          <w:rFonts w:ascii="Times New Roman" w:eastAsia="Times New Roman" w:hAnsi="Times New Roman" w:cs="Times New Roman"/>
+          <w:sz w:val="24"/>
+          <w:szCs w:val="24"/>
+          <w:lang w:eastAsia="en-AU"/>
+        </w:rPr>
+      </w:pPr>
+    </w:p>
+    <w:p>
+      <w:pPr>
+        <w:spacing w:after="0" w:line="240" w:lineRule="auto"/>
+        <w:rPr>
+          <w:rFonts w:ascii="Times New Roman" w:eastAsia="Times New Roman" w:hAnsi="Times New Roman" w:cs="Times New Roman"/>
+          <w:sz w:val="24"/>
+          <w:szCs w:val="24"/>
+          <w:lang w:eastAsia="en-AU"/>
+        </w:rPr>
+      </w:pPr>
+    </w:p>
+    <w:p>
+      <w:pPr>
+        <w:spacing w:after="0" w:line="240" w:lineRule="auto"/>
+        <w:rPr>
+          <w:rFonts w:ascii="Times New Roman" w:eastAsia="Times New Roman" w:hAnsi="Times New Roman" w:cs="Times New Roman"/>
+          <w:sz w:val="24"/>
+          <w:szCs w:val="24"/>
+          <w:lang w:eastAsia="en-AU"/>
+        </w:rPr>
+      </w:pPr>
+    </w:p>
+    <w:p>
+      <w:pPr>
+        <w:spacing w:after="0" w:line="240" w:lineRule="auto"/>
+        <w:rPr>
+          <w:rFonts w:ascii="Times New Roman" w:eastAsia="Times New Roman" w:hAnsi="Times New Roman" w:cs="Times New Roman"/>
+          <w:sz w:val="24"/>
+          <w:szCs w:val="24"/>
+          <w:lang w:eastAsia="en-AU"/>
+        </w:rPr>
+      </w:pPr>
+    </w:p>
+    <w:p>
+      <w:pPr>
+        <w:spacing w:after="0" w:line="240" w:lineRule="auto"/>
+        <w:rPr>
+          <w:rFonts w:ascii="Times New Roman" w:eastAsia="Times New Roman" w:hAnsi="Times New Roman" w:cs="Times New Roman"/>
+          <w:sz w:val="24"/>
+          <w:szCs w:val="24"/>
+          <w:lang w:eastAsia="en-AU"/>
+        </w:rPr>
+      </w:pPr>
+    </w:p>
+    <w:p>
+      <w:pPr>
+        <w:spacing w:after="0" w:line="240" w:lineRule="auto"/>
+        <w:rPr>
+          <w:rFonts w:ascii="Times New Roman" w:eastAsia="Times New Roman" w:hAnsi="Times New Roman" w:cs="Times New Roman"/>
+          <w:sz w:val="24"/>
+          <w:szCs w:val="24"/>
+          <w:lang w:eastAsia="en-AU"/>
+        </w:rPr>
+      </w:pPr>
+    </w:p>
+    <w:p>
+      <w:pPr>
+        <w:spacing w:after="0" w:line="240" w:lineRule="auto"/>
+        <w:rPr>
+          <w:rFonts w:ascii="Times New Roman" w:eastAsia="Times New Roman" w:hAnsi="Times New Roman" w:cs="Times New Roman"/>
+          <w:sz w:val="24"/>
+          <w:szCs w:val="24"/>
+          <w:lang w:eastAsia="en-AU"/>
+        </w:rPr>
+      </w:pPr>
+    </w:p>
+    <w:p>
+      <w:pPr>
+        <w:spacing w:after="0" w:line="240" w:lineRule="auto"/>
+        <w:rPr>
+          <w:rFonts w:ascii="Times New Roman" w:eastAsia="Times New Roman" w:hAnsi="Times New Roman" w:cs="Times New Roman"/>
+          <w:sz w:val="24"/>
+          <w:szCs w:val="24"/>
+          <w:lang w:eastAsia="en-AU"/>
+        </w:rPr>
+      </w:pPr>
+    </w:p>
+    <w:p>
+      <w:pPr>
+        <w:spacing w:after="0" w:line="240" w:lineRule="auto"/>
+        <w:rPr>
+          <w:rFonts w:ascii="Times New Roman" w:eastAsia="Times New Roman" w:hAnsi="Times New Roman" w:cs="Times New Roman"/>
+          <w:sz w:val="24"/>
+          <w:szCs w:val="24"/>
+          <w:lang w:eastAsia="en-AU"/>
+        </w:rPr>
+      </w:pPr>
+    </w:p>
+    <w:p>
+      <w:pPr>
+        <w:spacing w:after="0" w:line="240" w:lineRule="auto"/>
+        <w:rPr>
+          <w:rFonts w:ascii="Times New Roman" w:eastAsia="Times New Roman" w:hAnsi="Times New Roman" w:cs="Times New Roman"/>
+          <w:sz w:val="24"/>
+          <w:szCs w:val="24"/>
+          <w:lang w:eastAsia="en-AU"/>
+        </w:rPr>
+      </w:pPr>
+    </w:p>
+    <w:p>
+      <w:pPr>
+        <w:spacing w:after="0" w:line="240" w:lineRule="auto"/>
+        <w:rPr>
+          <w:rFonts w:ascii="Times New Roman" w:eastAsia="Times New Roman" w:hAnsi="Times New Roman" w:cs="Times New Roman"/>
+          <w:sz w:val="24"/>
+          <w:szCs w:val="24"/>
+          <w:lang w:eastAsia="en-AU"/>
+        </w:rPr>
+      </w:pPr>
+    </w:p>
+    <w:p>
+      <w:pPr>
+        <w:spacing w:after="0" w:line="240" w:lineRule="auto"/>
+        <w:rPr>
+          <w:rFonts w:ascii="Times New Roman" w:eastAsia="Times New Roman" w:hAnsi="Times New Roman" w:cs="Times New Roman"/>
+          <w:sz w:val="24"/>
+          <w:szCs w:val="24"/>
+          <w:lang w:eastAsia="en-AU"/>
+        </w:rPr>
+      </w:pPr>
+    </w:p>
+    <w:p>
+      <w:pPr>
+        <w:spacing w:after="0" w:line="240" w:lineRule="auto"/>
+        <w:rPr>
+          <w:rFonts w:ascii="Times New Roman" w:eastAsia="Times New Roman" w:hAnsi="Times New Roman" w:cs="Times New Roman"/>
+          <w:sz w:val="24"/>
+          <w:szCs w:val="24"/>
+          <w:lang w:eastAsia="en-AU"/>
+        </w:rPr>
+      </w:pPr>
+    </w:p>
+    <w:p>
+      <w:pPr>
+        <w:spacing w:after="0" w:line="240" w:lineRule="auto"/>
+        <w:rPr>
+          <w:rFonts w:ascii="Times New Roman" w:eastAsia="Times New Roman" w:hAnsi="Times New Roman" w:cs="Times New Roman"/>
+          <w:sz w:val="24"/>
+          <w:szCs w:val="24"/>
+          <w:lang w:eastAsia="en-AU"/>
+        </w:rPr>
+      </w:pPr>
+    </w:p>
+    <w:p>
+      <w:pPr>
+        <w:spacing w:after="0" w:line="240" w:lineRule="auto"/>
+        <w:rPr>
+          <w:rFonts w:ascii="Times New Roman" w:eastAsia="Times New Roman" w:hAnsi="Times New Roman" w:cs="Times New Roman"/>
+          <w:sz w:val="24"/>
+          <w:szCs w:val="24"/>
+          <w:lang w:eastAsia="en-AU"/>
+        </w:rPr>
+      </w:pPr>
+    </w:p>
+    <w:p>
+      <w:pPr>
+        <w:spacing w:after="0" w:line="240" w:lineRule="auto"/>
+        <w:rPr>
+          <w:rFonts w:ascii="Times New Roman" w:eastAsia="Times New Roman" w:hAnsi="Times New Roman" w:cs="Times New Roman"/>
+          <w:sz w:val="24"/>
+          <w:szCs w:val="24"/>
+          <w:lang w:eastAsia="en-AU"/>
+        </w:rPr>
+      </w:pPr>
+    </w:p>
+    <w:p>
+      <w:pPr>
+        <w:spacing w:after="0" w:line="240" w:lineRule="auto"/>
+        <w:rPr>
+          <w:rFonts w:ascii="Times New Roman" w:eastAsia="Times New Roman" w:hAnsi="Times New Roman" w:cs="Times New Roman"/>
+          <w:sz w:val="24"/>
+          <w:szCs w:val="24"/>
+          <w:lang w:eastAsia="en-AU"/>
+        </w:rPr>
+      </w:pPr>
+    </w:p>
+    <w:p>
+      <w:pPr>
+        <w:spacing w:after="0" w:line="240" w:lineRule="auto"/>
+        <w:rPr>
+          <w:rFonts w:ascii="Times New Roman" w:eastAsia="Times New Roman" w:hAnsi="Times New Roman" w:cs="Times New Roman"/>
+          <w:sz w:val="24"/>
+          <w:szCs w:val="24"/>
+          <w:lang w:eastAsia="en-AU"/>
+        </w:rPr>
+      </w:pPr>
+    </w:p>
+    <w:p>
+      <w:pPr>
+        <w:spacing w:after="0" w:line="240" w:lineRule="auto"/>
+        <w:rPr>
+          <w:rFonts w:ascii="Times New Roman" w:eastAsia="Times New Roman" w:hAnsi="Times New Roman" w:cs="Times New Roman"/>
+          <w:sz w:val="24"/>
+          <w:szCs w:val="24"/>
+          <w:lang w:eastAsia="en-AU"/>
+        </w:rPr>
+      </w:pPr>
+    </w:p>
+    <w:p>
+      <w:pPr>
+        <w:spacing w:after="0" w:line="240" w:lineRule="auto"/>
+        <w:rPr>
+          <w:rFonts w:ascii="Times New Roman" w:eastAsia="Times New Roman" w:hAnsi="Times New Roman" w:cs="Times New Roman"/>
+          <w:sz w:val="24"/>
+          <w:szCs w:val="24"/>
+          <w:lang w:eastAsia="en-AU"/>
+        </w:rPr>
+      </w:pPr>
+    </w:p>
+    <w:p>
+      <w:pPr>
+        <w:spacing w:after="0" w:line="240" w:lineRule="auto"/>
+        <w:rPr>
+          <w:rFonts w:ascii="Times New Roman" w:eastAsia="Times New Roman" w:hAnsi="Times New Roman" w:cs="Times New Roman"/>
+          <w:sz w:val="24"/>
+          <w:szCs w:val="24"/>
+          <w:lang w:eastAsia="en-AU"/>
+        </w:rPr>
+      </w:pPr>
+    </w:p>
+    <w:p>
+      <w:pPr>
+        <w:spacing w:after="0" w:line="240" w:lineRule="auto"/>
+        <w:rPr>
+          <w:rFonts w:ascii="Times New Roman" w:eastAsia="Times New Roman" w:hAnsi="Times New Roman" w:cs="Times New Roman"/>
+          <w:sz w:val="24"/>
+          <w:szCs w:val="24"/>
+          <w:lang w:eastAsia="en-AU"/>
+        </w:rPr>
+      </w:pPr>
+    </w:p>
+    <w:p>
+      <w:pPr>
+        <w:spacing w:after="0" w:line="240" w:lineRule="auto"/>
+        <w:rPr>
+          <w:rFonts w:ascii="Times New Roman" w:eastAsia="Times New Roman" w:hAnsi="Times New Roman" w:cs="Times New Roman"/>
+          <w:sz w:val="24"/>
+          <w:szCs w:val="24"/>
+          <w:lang w:eastAsia="en-AU"/>
+        </w:rPr>
+      </w:pPr>
+    </w:p>
+    <w:p>
+      <w:pPr>
+        <w:spacing w:after="0" w:line="240" w:lineRule="auto"/>
+        <w:rPr>
+          <w:rFonts w:ascii="Times New Roman" w:eastAsia="Times New Roman" w:hAnsi="Times New Roman" w:cs="Times New Roman"/>
+          <w:sz w:val="24"/>
+          <w:szCs w:val="24"/>
+          <w:lang w:eastAsia="en-AU"/>
+        </w:rPr>
+      </w:pPr>
+    </w:p>
+    <w:p>
+      <w:pPr>
+        <w:spacing w:after="0" w:line="240" w:lineRule="auto"/>
+        <w:rPr>
+          <w:rFonts w:ascii="Arial" w:eastAsia="Times New Roman" w:hAnsi="Arial" w:cs="Arial"/>
+          <w:b/>
+          <w:bCs/>
+          <w:color w:val="000000"/>
+          <w:sz w:val="28"/>
+          <w:szCs w:val="28"/>
+          <w:lang w:eastAsia="en-AU"/>
+        </w:rPr>
+      </w:pPr>
+      <w:r>
+        <w:rPr>
+          <w:rFonts w:ascii="Arial" w:eastAsia="Times New Roman" w:hAnsi="Arial" w:cs="Arial"/>
+          <w:b/>
+          <w:bCs/>
+          <w:color w:val="000000"/>
+          <w:sz w:val="28"/>
+          <w:szCs w:val="28"/>
+          <w:lang w:eastAsia="en-AU"/>
+        </w:rPr>
+        <w:lastRenderedPageBreak/>
+        <w:t>Sc</w:t>
+      </w:r>
+      <w:r>
+        <w:rPr>
+          <w:rFonts w:ascii="Arial" w:eastAsia="Times New Roman" w:hAnsi="Arial" w:cs="Arial"/>
+          <w:b/>
+          <w:bCs/>
+          <w:color w:val="000000"/>
+          <w:sz w:val="28"/>
+          <w:szCs w:val="28"/>
+          <w:lang w:eastAsia="en-AU"/>
+        </w:rPr>
+        <w:t>reen Designs:</w:t>
+      </w:r>
+    </w:p>
+    <w:p>
+      <w:pPr>
+        <w:spacing w:after="0" w:line="240" w:lineRule="auto"/>
+        <w:rPr>
+          <w:rFonts w:ascii="Arial" w:eastAsia="Times New Roman" w:hAnsi="Arial" w:cs="Arial"/>
+          <w:bCs/>
+          <w:color w:val="000000"/>
+          <w:szCs w:val="28"/>
+          <w:lang w:eastAsia="en-AU"/>
+        </w:rPr>
+      </w:pPr>
+      <w:r>
+        <w:rPr>
+          <w:rFonts w:ascii="Arial" w:eastAsia="Times New Roman" w:hAnsi="Arial" w:cs="Arial"/>
+          <w:b/>
+          <w:bCs/>
+          <w:color w:val="000000"/>
+          <w:szCs w:val="28"/>
+          <w:lang w:eastAsia="en-AU"/>
+        </w:rPr>
+        <w:t>Design:</w:t>
+      </w:r>
+      <w:r>
+        <w:rPr>
+          <w:rFonts w:ascii="Arial" w:eastAsia="Times New Roman" w:hAnsi="Arial" w:cs="Arial"/>
+          <w:b/>
+          <w:bCs/>
+          <w:color w:val="000000"/>
+          <w:szCs w:val="28"/>
+          <w:lang w:eastAsia="en-AU"/>
+        </w:rPr>
+        <w:t xml:space="preserve"> </w:t>
+      </w:r>
+      <w:r>
+        <w:rPr>
+          <w:rFonts w:ascii="Arial" w:eastAsia="Times New Roman" w:hAnsi="Arial" w:cs="Arial"/>
+          <w:bCs/>
+          <w:color w:val="000000"/>
+          <w:szCs w:val="28"/>
+          <w:lang w:eastAsia="en-AU"/>
+        </w:rPr>
+        <w:t xml:space="preserve">The specific colours and design of each page have been selected to create and allow for a simple and easy to use experience for clients, caseworkers and admins. This have been achieved by implementing colours which pare together nicely and a dark theme to protect against eye strain for users and to make it easy on the eyes. Each page remains consistent with its layout and colours to keep a flowing and familiar feel to the application. </w:t>
+      </w:r>
+    </w:p>
+    <w:p>
+      <w:pPr>
+        <w:spacing w:after="0" w:line="240" w:lineRule="auto"/>
+        <w:rPr>
+          <w:rFonts w:ascii="Arial" w:eastAsia="Times New Roman" w:hAnsi="Arial" w:cs="Arial"/>
+          <w:bCs/>
+          <w:color w:val="000000"/>
+          <w:szCs w:val="28"/>
+          <w:lang w:eastAsia="en-AU"/>
+        </w:rPr>
+      </w:pPr>
       <w:r>
         <w:rPr>
           <w:noProof/>
@@ -2540,8 +3115,8 @@
             <v:path o:extrusionok="f" gradientshapeok="t" o:connecttype="rect"/>
             <o:lock v:ext="edit" aspectratio="t"/>
           </v:shapetype>
-          <v:shape id="_x0000_s1026" type="#_x0000_t75" style="position:absolute;margin-left:301.25pt;margin-top:7.05pt;width:175.15pt;height:205.35pt;z-index:251675648;mso-position-horizontal-relative:text;mso-position-vertical-relative:text;mso-width-relative:page;mso-height-relative:page">
-            <v:imagedata r:id="rId7" o:title="Login"/>
+          <v:shape id="_x0000_s1026" type="#_x0000_t75" style="position:absolute;margin-left:326pt;margin-top:7pt;width:150.9pt;height:176.95pt;z-index:251675648;mso-position-horizontal-relative:text;mso-position-vertical-relative:text;mso-width-relative:page;mso-height-relative:page">
+            <v:imagedata r:id="rId8" o:title="Login"/>
             <w10:wrap type="square"/>
           </v:shape>
         </w:pict>
@@ -2549,12 +3124,14 @@
     </w:p>
     <w:p>
       <w:pPr>
+        <w:spacing w:after="0" w:line="240" w:lineRule="auto"/>
         <w:rPr>
           <w:rFonts w:ascii="Arial" w:eastAsia="Times New Roman" w:hAnsi="Arial" w:cs="Arial"/>
           <w:b/>
           <w:bCs/>
           <w:color w:val="000000"/>
-          <w:sz w:val="44"/>
+          <w:sz w:val="28"/>
+          <w:szCs w:val="28"/>
           <w:lang w:eastAsia="en-AU"/>
         </w:rPr>
       </w:pPr>
@@ -2701,21 +3278,25 @@
           <w:lang w:eastAsia="en-AU"/>
         </w:rPr>
       </w:pPr>
-      <w:r>
-        <w:rPr>
-          <w:rFonts w:ascii="Arial" w:eastAsia="Times New Roman" w:hAnsi="Arial" w:cs="Arial"/>
-          <w:color w:val="000000"/>
-          <w:lang w:eastAsia="en-AU"/>
-        </w:rPr>
-        <w:t xml:space="preserve">Design: The colours and design of the page have been made to allow for simple and easy use of the application. This has been accomplished with clean and simple to use buttons to guide the user to their desired location and colours which pair up nicely with each other. </w:t>
-      </w:r>
-    </w:p>
-    <w:p>
-      <w:pPr>
-        <w:spacing w:after="0" w:line="240" w:lineRule="auto"/>
-        <w:rPr>
-          <w:rFonts w:ascii="Arial" w:eastAsia="Times New Roman" w:hAnsi="Arial" w:cs="Arial"/>
-          <w:color w:val="000000"/>
+    </w:p>
+    <w:p>
+      <w:pPr>
+        <w:spacing w:after="0" w:line="240" w:lineRule="auto"/>
+        <w:rPr>
+          <w:rFonts w:ascii="Times New Roman" w:eastAsia="Times New Roman" w:hAnsi="Times New Roman" w:cs="Times New Roman"/>
+          <w:sz w:val="24"/>
+          <w:szCs w:val="24"/>
+          <w:lang w:eastAsia="en-AU"/>
+        </w:rPr>
+      </w:pPr>
+    </w:p>
+    <w:p>
+      <w:pPr>
+        <w:spacing w:after="0" w:line="240" w:lineRule="auto"/>
+        <w:rPr>
+          <w:rFonts w:ascii="Times New Roman" w:eastAsia="Times New Roman" w:hAnsi="Times New Roman" w:cs="Times New Roman"/>
+          <w:sz w:val="24"/>
+          <w:szCs w:val="24"/>
           <w:lang w:eastAsia="en-AU"/>
         </w:rPr>
       </w:pPr>
@@ -2731,13 +3312,13 @@
           <wp:anchor distT="0" distB="0" distL="114300" distR="114300" simplePos="0" relativeHeight="251664384" behindDoc="0" locked="0" layoutInCell="1" allowOverlap="1" wp14:anchorId="2E5EF4B6" wp14:editId="0BDEB9EB">
             <wp:simplePos x="0" y="0"/>
             <wp:positionH relativeFrom="column">
-              <wp:posOffset>3837356</wp:posOffset>
+              <wp:posOffset>4156380</wp:posOffset>
             </wp:positionH>
             <wp:positionV relativeFrom="paragraph">
-              <wp:posOffset>7036</wp:posOffset>
+              <wp:posOffset>158953</wp:posOffset>
             </wp:positionV>
-            <wp:extent cx="2276475" cy="2762250"/>
-            <wp:effectExtent l="0" t="0" r="9525" b="0"/>
+            <wp:extent cx="1886585" cy="2289175"/>
+            <wp:effectExtent l="0" t="0" r="0" b="0"/>
             <wp:wrapSquare wrapText="bothSides"/>
             <wp:docPr id="8" name="Picture 8" descr="https://lh5.googleusercontent.com/bGOl_xjQdEudYzrtwjpBlpDBdHfEqwCImvznqplekb6S-K1JBPMmVwhIoc5MXMhorxDOCBG1a1LRxNlwsYKXKx1x1I3UBwJlATYORQYM95dkQxg5QTaSsu6_Drylt510sXhM9Ygl"/>
             <wp:cNvGraphicFramePr>
@@ -2748,244 +3329,6 @@
                 <pic:pic xmlns:pic="http://schemas.openxmlformats.org/drawingml/2006/picture">
                   <pic:nvPicPr>
                     <pic:cNvPr id="0" name="Picture 2" descr="https://lh5.googleusercontent.com/bGOl_xjQdEudYzrtwjpBlpDBdHfEqwCImvznqplekb6S-K1JBPMmVwhIoc5MXMhorxDOCBG1a1LRxNlwsYKXKx1x1I3UBwJlATYORQYM95dkQxg5QTaSsu6_Drylt510sXhM9Ygl"/>
-                    <pic:cNvPicPr>
-                      <a:picLocks noChangeAspect="1" noChangeArrowheads="1"/>
-                    </pic:cNvPicPr>
-                  </pic:nvPicPr>
-                  <pic:blipFill>
-                    <a:blip r:embed="rId8">
-                      <a:extLst>
-                        <a:ext uri="{28A0092B-C50C-407E-A947-70E740481C1C}">
-                          <a14:useLocalDpi xmlns:a14="http://schemas.microsoft.com/office/drawing/2010/main" val="0"/>
-                        </a:ext>
-                      </a:extLst>
-                    </a:blip>
-                    <a:srcRect/>
-                    <a:stretch>
-                      <a:fillRect/>
-                    </a:stretch>
-                  </pic:blipFill>
-                  <pic:spPr bwMode="auto">
-                    <a:xfrm>
-                      <a:off x="0" y="0"/>
-                      <a:ext cx="2276475" cy="2762250"/>
-                    </a:xfrm>
-                    <a:prstGeom prst="rect">
-                      <a:avLst/>
-                    </a:prstGeom>
-                    <a:noFill/>
-                    <a:ln>
-                      <a:noFill/>
-                    </a:ln>
-                  </pic:spPr>
-                </pic:pic>
-              </a:graphicData>
-            </a:graphic>
-          </wp:anchor>
-        </w:drawing>
-      </w:r>
-    </w:p>
-    <w:p>
-      <w:pPr>
-        <w:spacing w:after="0" w:line="240" w:lineRule="auto"/>
-        <w:rPr>
-          <w:rFonts w:ascii="Times New Roman" w:eastAsia="Times New Roman" w:hAnsi="Times New Roman" w:cs="Times New Roman"/>
-          <w:sz w:val="24"/>
-          <w:szCs w:val="24"/>
-          <w:lang w:eastAsia="en-AU"/>
-        </w:rPr>
-      </w:pPr>
-    </w:p>
-    <w:p>
-      <w:pPr>
-        <w:spacing w:after="0" w:line="240" w:lineRule="auto"/>
-        <w:rPr>
-          <w:rFonts w:ascii="Times New Roman" w:eastAsia="Times New Roman" w:hAnsi="Times New Roman" w:cs="Times New Roman"/>
-          <w:sz w:val="24"/>
-          <w:szCs w:val="24"/>
-          <w:lang w:eastAsia="en-AU"/>
-        </w:rPr>
-      </w:pPr>
-    </w:p>
-    <w:p>
-      <w:pPr>
-        <w:spacing w:after="0" w:line="240" w:lineRule="auto"/>
-        <w:rPr>
-          <w:rFonts w:ascii="Times New Roman" w:eastAsia="Times New Roman" w:hAnsi="Times New Roman" w:cs="Times New Roman"/>
-          <w:sz w:val="24"/>
-          <w:szCs w:val="24"/>
-          <w:lang w:eastAsia="en-AU"/>
-        </w:rPr>
-      </w:pPr>
-      <w:r>
-        <w:rPr>
-          <w:rFonts w:ascii="Arial" w:eastAsia="Times New Roman" w:hAnsi="Arial" w:cs="Arial"/>
-          <w:b/>
-          <w:bCs/>
-          <w:color w:val="000000"/>
-          <w:u w:val="single"/>
-          <w:lang w:eastAsia="en-AU"/>
-        </w:rPr>
-        <w:t>Sign Up Screen</w:t>
-      </w:r>
-    </w:p>
-    <w:p>
-      <w:pPr>
-        <w:spacing w:after="0" w:line="240" w:lineRule="auto"/>
-        <w:rPr>
-          <w:rFonts w:ascii="Times New Roman" w:eastAsia="Times New Roman" w:hAnsi="Times New Roman" w:cs="Times New Roman"/>
-          <w:sz w:val="24"/>
-          <w:szCs w:val="24"/>
-          <w:lang w:eastAsia="en-AU"/>
-        </w:rPr>
-      </w:pPr>
-      <w:r>
-        <w:rPr>
-          <w:rFonts w:ascii="Arial" w:eastAsia="Times New Roman" w:hAnsi="Arial" w:cs="Arial"/>
-          <w:color w:val="000000"/>
-          <w:lang w:eastAsia="en-AU"/>
-        </w:rPr>
-        <w:t>Functionality: The functionality for the signup page is to allow a user to input their first name, last name, email and password and for it to be registered inside the database to be later used to login with. The Signup screen displays three buttons</w:t>
-      </w:r>
-    </w:p>
-    <w:p>
-      <w:pPr>
-        <w:numPr>
-          <w:ilvl w:val="0"/>
-          <w:numId w:val="5"/>
-        </w:numPr>
-        <w:spacing w:after="0" w:line="240" w:lineRule="auto"/>
-        <w:textAlignment w:val="baseline"/>
-        <w:rPr>
-          <w:rFonts w:ascii="Arial" w:eastAsia="Times New Roman" w:hAnsi="Arial" w:cs="Arial"/>
-          <w:color w:val="000000"/>
-          <w:lang w:eastAsia="en-AU"/>
-        </w:rPr>
-      </w:pPr>
-      <w:r>
-        <w:rPr>
-          <w:rFonts w:ascii="Arial" w:eastAsia="Times New Roman" w:hAnsi="Arial" w:cs="Arial"/>
-          <w:color w:val="000000"/>
-          <w:lang w:eastAsia="en-AU"/>
-        </w:rPr>
-        <w:t>Sign up: Logs the information given in to the database</w:t>
-      </w:r>
-    </w:p>
-    <w:p>
-      <w:pPr>
-        <w:numPr>
-          <w:ilvl w:val="0"/>
-          <w:numId w:val="5"/>
-        </w:numPr>
-        <w:spacing w:after="0" w:line="240" w:lineRule="auto"/>
-        <w:textAlignment w:val="baseline"/>
-        <w:rPr>
-          <w:rFonts w:ascii="Arial" w:eastAsia="Times New Roman" w:hAnsi="Arial" w:cs="Arial"/>
-          <w:color w:val="000000"/>
-          <w:lang w:eastAsia="en-AU"/>
-        </w:rPr>
-      </w:pPr>
-      <w:r>
-        <w:rPr>
-          <w:rFonts w:ascii="Arial" w:eastAsia="Times New Roman" w:hAnsi="Arial" w:cs="Arial"/>
-          <w:color w:val="000000"/>
-          <w:lang w:eastAsia="en-AU"/>
-        </w:rPr>
-        <w:t>Return: Takes the user back to the Login screen</w:t>
-      </w:r>
-    </w:p>
-    <w:p>
-      <w:pPr>
-        <w:numPr>
-          <w:ilvl w:val="0"/>
-          <w:numId w:val="5"/>
-        </w:numPr>
-        <w:spacing w:after="0" w:line="240" w:lineRule="auto"/>
-        <w:textAlignment w:val="baseline"/>
-        <w:rPr>
-          <w:rFonts w:ascii="Arial" w:eastAsia="Times New Roman" w:hAnsi="Arial" w:cs="Arial"/>
-          <w:color w:val="000000"/>
-          <w:lang w:eastAsia="en-AU"/>
-        </w:rPr>
-      </w:pPr>
-      <w:r>
-        <w:rPr>
-          <w:rFonts w:ascii="Arial" w:eastAsia="Times New Roman" w:hAnsi="Arial" w:cs="Arial"/>
-          <w:color w:val="000000"/>
-          <w:lang w:eastAsia="en-AU"/>
-        </w:rPr>
-        <w:t>Exit: Used to exit the application</w:t>
-      </w:r>
-    </w:p>
-    <w:p>
-      <w:pPr>
-        <w:spacing w:after="0" w:line="240" w:lineRule="auto"/>
-        <w:rPr>
-          <w:rFonts w:ascii="Times New Roman" w:eastAsia="Times New Roman" w:hAnsi="Times New Roman" w:cs="Times New Roman"/>
-          <w:sz w:val="24"/>
-          <w:szCs w:val="24"/>
-          <w:lang w:eastAsia="en-AU"/>
-        </w:rPr>
-      </w:pPr>
-    </w:p>
-    <w:p>
-      <w:pPr>
-        <w:spacing w:after="0" w:line="240" w:lineRule="auto"/>
-        <w:rPr>
-          <w:rFonts w:ascii="Times New Roman" w:eastAsia="Times New Roman" w:hAnsi="Times New Roman" w:cs="Times New Roman"/>
-          <w:sz w:val="24"/>
-          <w:szCs w:val="24"/>
-          <w:lang w:eastAsia="en-AU"/>
-        </w:rPr>
-      </w:pPr>
-      <w:r>
-        <w:rPr>
-          <w:rFonts w:ascii="Arial" w:eastAsia="Times New Roman" w:hAnsi="Arial" w:cs="Arial"/>
-          <w:color w:val="000000"/>
-          <w:lang w:eastAsia="en-AU"/>
-        </w:rPr>
-        <w:t xml:space="preserve">Design: The colours and design have been kept the same from the Login screen to keep consistency. </w:t>
-      </w:r>
-    </w:p>
-    <w:p>
-      <w:pPr>
-        <w:spacing w:after="240" w:line="240" w:lineRule="auto"/>
-        <w:rPr>
-          <w:rFonts w:ascii="Times New Roman" w:eastAsia="Times New Roman" w:hAnsi="Times New Roman" w:cs="Times New Roman"/>
-          <w:sz w:val="24"/>
-          <w:szCs w:val="24"/>
-          <w:lang w:eastAsia="en-AU"/>
-        </w:rPr>
-      </w:pPr>
-      <w:r>
-        <w:rPr>
-          <w:rFonts w:ascii="Times New Roman" w:eastAsia="Times New Roman" w:hAnsi="Times New Roman" w:cs="Times New Roman"/>
-          <w:noProof/>
-          <w:sz w:val="24"/>
-          <w:szCs w:val="24"/>
-          <w:lang w:eastAsia="en-AU"/>
-        </w:rPr>
-        <w:drawing>
-          <wp:anchor distT="0" distB="0" distL="114300" distR="114300" simplePos="0" relativeHeight="251665408" behindDoc="0" locked="0" layoutInCell="1" allowOverlap="1" wp14:anchorId="7A8F3101" wp14:editId="6257DBE3">
-            <wp:simplePos x="0" y="0"/>
-            <wp:positionH relativeFrom="column">
-              <wp:posOffset>3869741</wp:posOffset>
-            </wp:positionH>
-            <wp:positionV relativeFrom="paragraph">
-              <wp:posOffset>491185</wp:posOffset>
-            </wp:positionV>
-            <wp:extent cx="2261235" cy="2696845"/>
-            <wp:effectExtent l="0" t="0" r="5715" b="8255"/>
-            <wp:wrapSquare wrapText="bothSides"/>
-            <wp:docPr id="7" name="Picture 7" descr="https://lh3.googleusercontent.com/6SXrxhAfQ8cm9Gd1JYM0dJ8LPfB_zHWlBQiFzj1Uk_yDoILtOBACjdNEW3Ic3SHJzBz5y50vt1Axmw9rLz52sKKeflfMQisDB6DX-boXPTrouKMdSitiytKTRBX78tKlyxC6J3aU"/>
-            <wp:cNvGraphicFramePr>
-              <a:graphicFrameLocks xmlns:a="http://schemas.openxmlformats.org/drawingml/2006/main" noChangeAspect="1"/>
-            </wp:cNvGraphicFramePr>
-            <a:graphic xmlns:a="http://schemas.openxmlformats.org/drawingml/2006/main">
-              <a:graphicData uri="http://schemas.openxmlformats.org/drawingml/2006/picture">
-                <pic:pic xmlns:pic="http://schemas.openxmlformats.org/drawingml/2006/picture">
-                  <pic:nvPicPr>
-                    <pic:cNvPr id="0" name="Picture 3" descr="https://lh3.googleusercontent.com/6SXrxhAfQ8cm9Gd1JYM0dJ8LPfB_zHWlBQiFzj1Uk_yDoILtOBACjdNEW3Ic3SHJzBz5y50vt1Axmw9rLz52sKKeflfMQisDB6DX-boXPTrouKMdSitiytKTRBX78tKlyxC6J3aU"/>
                     <pic:cNvPicPr>
                       <a:picLocks noChangeAspect="1" noChangeArrowheads="1"/>
                     </pic:cNvPicPr>
@@ -3006,7 +3349,7 @@
                   <pic:spPr bwMode="auto">
                     <a:xfrm>
                       <a:off x="0" y="0"/>
-                      <a:ext cx="2261235" cy="2696845"/>
+                      <a:ext cx="1886585" cy="2289175"/>
                     </a:xfrm>
                     <a:prstGeom prst="rect">
                       <a:avLst/>
@@ -3028,26 +3371,254 @@
           </wp:anchor>
         </w:drawing>
       </w:r>
-      <w:r>
-        <w:rPr>
-          <w:rFonts w:ascii="Times New Roman" w:eastAsia="Times New Roman" w:hAnsi="Times New Roman" w:cs="Times New Roman"/>
-          <w:sz w:val="24"/>
-          <w:szCs w:val="24"/>
-          <w:lang w:eastAsia="en-AU"/>
-        </w:rPr>
-        <w:br/>
-      </w:r>
-    </w:p>
-    <w:p>
-      <w:pPr>
-        <w:spacing w:after="0" w:line="240" w:lineRule="auto"/>
-        <w:rPr>
-          <w:rFonts w:ascii="Times New Roman" w:eastAsia="Times New Roman" w:hAnsi="Times New Roman" w:cs="Times New Roman"/>
-          <w:sz w:val="24"/>
-          <w:szCs w:val="24"/>
-          <w:lang w:eastAsia="en-AU"/>
-        </w:rPr>
-      </w:pPr>
+    </w:p>
+    <w:p>
+      <w:pPr>
+        <w:spacing w:after="0" w:line="240" w:lineRule="auto"/>
+        <w:rPr>
+          <w:rFonts w:ascii="Times New Roman" w:eastAsia="Times New Roman" w:hAnsi="Times New Roman" w:cs="Times New Roman"/>
+          <w:sz w:val="24"/>
+          <w:szCs w:val="24"/>
+          <w:lang w:eastAsia="en-AU"/>
+        </w:rPr>
+      </w:pPr>
+      <w:r>
+        <w:rPr>
+          <w:rFonts w:ascii="Arial" w:eastAsia="Times New Roman" w:hAnsi="Arial" w:cs="Arial"/>
+          <w:b/>
+          <w:bCs/>
+          <w:color w:val="000000"/>
+          <w:u w:val="single"/>
+          <w:lang w:eastAsia="en-AU"/>
+        </w:rPr>
+        <w:t>Sign Up Screen</w:t>
+      </w:r>
+    </w:p>
+    <w:p>
+      <w:pPr>
+        <w:spacing w:after="0" w:line="240" w:lineRule="auto"/>
+        <w:rPr>
+          <w:rFonts w:ascii="Times New Roman" w:eastAsia="Times New Roman" w:hAnsi="Times New Roman" w:cs="Times New Roman"/>
+          <w:sz w:val="24"/>
+          <w:szCs w:val="24"/>
+          <w:lang w:eastAsia="en-AU"/>
+        </w:rPr>
+      </w:pPr>
+      <w:r>
+        <w:rPr>
+          <w:rFonts w:ascii="Arial" w:eastAsia="Times New Roman" w:hAnsi="Arial" w:cs="Arial"/>
+          <w:color w:val="000000"/>
+          <w:lang w:eastAsia="en-AU"/>
+        </w:rPr>
+        <w:t>Functionality: The functionality for the signup page is to allow a user to input their first name, last name, email and password and for it to be registered inside the database to be later used to login with. The Signup screen displays three buttons</w:t>
+      </w:r>
+    </w:p>
+    <w:p>
+      <w:pPr>
+        <w:numPr>
+          <w:ilvl w:val="0"/>
+          <w:numId w:val="5"/>
+        </w:numPr>
+        <w:spacing w:after="0" w:line="240" w:lineRule="auto"/>
+        <w:textAlignment w:val="baseline"/>
+        <w:rPr>
+          <w:rFonts w:ascii="Arial" w:eastAsia="Times New Roman" w:hAnsi="Arial" w:cs="Arial"/>
+          <w:color w:val="000000"/>
+          <w:lang w:eastAsia="en-AU"/>
+        </w:rPr>
+      </w:pPr>
+      <w:r>
+        <w:rPr>
+          <w:rFonts w:ascii="Arial" w:eastAsia="Times New Roman" w:hAnsi="Arial" w:cs="Arial"/>
+          <w:color w:val="000000"/>
+          <w:lang w:eastAsia="en-AU"/>
+        </w:rPr>
+        <w:t>Sign up: Logs the information given in to the database</w:t>
+      </w:r>
+    </w:p>
+    <w:p>
+      <w:pPr>
+        <w:numPr>
+          <w:ilvl w:val="0"/>
+          <w:numId w:val="5"/>
+        </w:numPr>
+        <w:spacing w:after="0" w:line="240" w:lineRule="auto"/>
+        <w:textAlignment w:val="baseline"/>
+        <w:rPr>
+          <w:rFonts w:ascii="Arial" w:eastAsia="Times New Roman" w:hAnsi="Arial" w:cs="Arial"/>
+          <w:color w:val="000000"/>
+          <w:lang w:eastAsia="en-AU"/>
+        </w:rPr>
+      </w:pPr>
+      <w:r>
+        <w:rPr>
+          <w:rFonts w:ascii="Arial" w:eastAsia="Times New Roman" w:hAnsi="Arial" w:cs="Arial"/>
+          <w:color w:val="000000"/>
+          <w:lang w:eastAsia="en-AU"/>
+        </w:rPr>
+        <w:t>Return: Takes the user back to the Login screen</w:t>
+      </w:r>
+    </w:p>
+    <w:p>
+      <w:pPr>
+        <w:numPr>
+          <w:ilvl w:val="0"/>
+          <w:numId w:val="5"/>
+        </w:numPr>
+        <w:spacing w:after="0" w:line="240" w:lineRule="auto"/>
+        <w:textAlignment w:val="baseline"/>
+        <w:rPr>
+          <w:rFonts w:ascii="Arial" w:eastAsia="Times New Roman" w:hAnsi="Arial" w:cs="Arial"/>
+          <w:color w:val="000000"/>
+          <w:lang w:eastAsia="en-AU"/>
+        </w:rPr>
+      </w:pPr>
+      <w:r>
+        <w:rPr>
+          <w:rFonts w:ascii="Arial" w:eastAsia="Times New Roman" w:hAnsi="Arial" w:cs="Arial"/>
+          <w:color w:val="000000"/>
+          <w:lang w:eastAsia="en-AU"/>
+        </w:rPr>
+        <w:t>Exit: Used to exit the application</w:t>
+      </w:r>
+    </w:p>
+    <w:p>
+      <w:pPr>
+        <w:spacing w:after="0" w:line="240" w:lineRule="auto"/>
+        <w:rPr>
+          <w:rFonts w:ascii="Times New Roman" w:eastAsia="Times New Roman" w:hAnsi="Times New Roman" w:cs="Times New Roman"/>
+          <w:sz w:val="24"/>
+          <w:szCs w:val="24"/>
+          <w:lang w:eastAsia="en-AU"/>
+        </w:rPr>
+      </w:pPr>
+    </w:p>
+    <w:p>
+      <w:pPr>
+        <w:spacing w:after="0" w:line="240" w:lineRule="auto"/>
+        <w:rPr>
+          <w:rFonts w:ascii="Times New Roman" w:eastAsia="Times New Roman" w:hAnsi="Times New Roman" w:cs="Times New Roman"/>
+          <w:sz w:val="24"/>
+          <w:szCs w:val="24"/>
+          <w:lang w:eastAsia="en-AU"/>
+        </w:rPr>
+      </w:pPr>
+    </w:p>
+    <w:p>
+      <w:pPr>
+        <w:spacing w:after="0" w:line="240" w:lineRule="auto"/>
+        <w:rPr>
+          <w:rFonts w:ascii="Times New Roman" w:eastAsia="Times New Roman" w:hAnsi="Times New Roman" w:cs="Times New Roman"/>
+          <w:noProof/>
+          <w:sz w:val="24"/>
+          <w:szCs w:val="24"/>
+          <w:lang w:eastAsia="en-AU"/>
+        </w:rPr>
+      </w:pPr>
+    </w:p>
+    <w:p>
+      <w:pPr>
+        <w:spacing w:after="0" w:line="240" w:lineRule="auto"/>
+        <w:rPr>
+          <w:rFonts w:ascii="Times New Roman" w:eastAsia="Times New Roman" w:hAnsi="Times New Roman" w:cs="Times New Roman"/>
+          <w:sz w:val="24"/>
+          <w:szCs w:val="24"/>
+          <w:lang w:eastAsia="en-AU"/>
+        </w:rPr>
+      </w:pPr>
+    </w:p>
+    <w:p>
+      <w:pPr>
+        <w:spacing w:after="0" w:line="240" w:lineRule="auto"/>
+        <w:rPr>
+          <w:rFonts w:ascii="Times New Roman" w:eastAsia="Times New Roman" w:hAnsi="Times New Roman" w:cs="Times New Roman"/>
+          <w:sz w:val="24"/>
+          <w:szCs w:val="24"/>
+          <w:lang w:eastAsia="en-AU"/>
+        </w:rPr>
+      </w:pPr>
+    </w:p>
+    <w:p>
+      <w:pPr>
+        <w:spacing w:after="0" w:line="240" w:lineRule="auto"/>
+        <w:rPr>
+          <w:rFonts w:ascii="Times New Roman" w:eastAsia="Times New Roman" w:hAnsi="Times New Roman" w:cs="Times New Roman"/>
+          <w:sz w:val="24"/>
+          <w:szCs w:val="24"/>
+          <w:lang w:eastAsia="en-AU"/>
+        </w:rPr>
+      </w:pPr>
+      <w:r>
+        <w:rPr>
+          <w:rFonts w:ascii="Times New Roman" w:eastAsia="Times New Roman" w:hAnsi="Times New Roman" w:cs="Times New Roman"/>
+          <w:noProof/>
+          <w:sz w:val="24"/>
+          <w:szCs w:val="24"/>
+          <w:lang w:eastAsia="en-AU"/>
+        </w:rPr>
+        <w:drawing>
+          <wp:anchor distT="0" distB="0" distL="114300" distR="114300" simplePos="0" relativeHeight="251665408" behindDoc="0" locked="0" layoutInCell="1" allowOverlap="1" wp14:anchorId="7A8F3101" wp14:editId="6257DBE3">
+            <wp:simplePos x="0" y="0"/>
+            <wp:positionH relativeFrom="column">
+              <wp:posOffset>4161460</wp:posOffset>
+            </wp:positionH>
+            <wp:positionV relativeFrom="paragraph">
+              <wp:posOffset>53137</wp:posOffset>
+            </wp:positionV>
+            <wp:extent cx="1858010" cy="2216150"/>
+            <wp:effectExtent l="0" t="0" r="8890" b="0"/>
+            <wp:wrapSquare wrapText="bothSides"/>
+            <wp:docPr id="7" name="Picture 7" descr="https://lh3.googleusercontent.com/6SXrxhAfQ8cm9Gd1JYM0dJ8LPfB_zHWlBQiFzj1Uk_yDoILtOBACjdNEW3Ic3SHJzBz5y50vt1Axmw9rLz52sKKeflfMQisDB6DX-boXPTrouKMdSitiytKTRBX78tKlyxC6J3aU"/>
+            <wp:cNvGraphicFramePr>
+              <a:graphicFrameLocks xmlns:a="http://schemas.openxmlformats.org/drawingml/2006/main" noChangeAspect="1"/>
+            </wp:cNvGraphicFramePr>
+            <a:graphic xmlns:a="http://schemas.openxmlformats.org/drawingml/2006/main">
+              <a:graphicData uri="http://schemas.openxmlformats.org/drawingml/2006/picture">
+                <pic:pic xmlns:pic="http://schemas.openxmlformats.org/drawingml/2006/picture">
+                  <pic:nvPicPr>
+                    <pic:cNvPr id="0" name="Picture 3" descr="https://lh3.googleusercontent.com/6SXrxhAfQ8cm9Gd1JYM0dJ8LPfB_zHWlBQiFzj1Uk_yDoILtOBACjdNEW3Ic3SHJzBz5y50vt1Axmw9rLz52sKKeflfMQisDB6DX-boXPTrouKMdSitiytKTRBX78tKlyxC6J3aU"/>
+                    <pic:cNvPicPr>
+                      <a:picLocks noChangeAspect="1" noChangeArrowheads="1"/>
+                    </pic:cNvPicPr>
+                  </pic:nvPicPr>
+                  <pic:blipFill>
+                    <a:blip r:embed="rId10">
+                      <a:extLst>
+                        <a:ext uri="{28A0092B-C50C-407E-A947-70E740481C1C}">
+                          <a14:useLocalDpi xmlns:a14="http://schemas.microsoft.com/office/drawing/2010/main" val="0"/>
+                        </a:ext>
+                      </a:extLst>
+                    </a:blip>
+                    <a:srcRect/>
+                    <a:stretch>
+                      <a:fillRect/>
+                    </a:stretch>
+                  </pic:blipFill>
+                  <pic:spPr bwMode="auto">
+                    <a:xfrm>
+                      <a:off x="0" y="0"/>
+                      <a:ext cx="1858010" cy="2216150"/>
+                    </a:xfrm>
+                    <a:prstGeom prst="rect">
+                      <a:avLst/>
+                    </a:prstGeom>
+                    <a:noFill/>
+                    <a:ln>
+                      <a:noFill/>
+                    </a:ln>
+                  </pic:spPr>
+                </pic:pic>
+              </a:graphicData>
+            </a:graphic>
+            <wp14:sizeRelH relativeFrom="margin">
+              <wp14:pctWidth>0</wp14:pctWidth>
+            </wp14:sizeRelH>
+            <wp14:sizeRelV relativeFrom="margin">
+              <wp14:pctHeight>0</wp14:pctHeight>
+            </wp14:sizeRelV>
+          </wp:anchor>
+        </w:drawing>
+      </w:r>
       <w:r>
         <w:rPr>
           <w:rFonts w:ascii="Arial" w:eastAsia="Times New Roman" w:hAnsi="Arial" w:cs="Arial"/>
@@ -3138,25 +3709,6 @@
     </w:p>
     <w:p>
       <w:pPr>
-        <w:spacing w:after="0" w:line="240" w:lineRule="auto"/>
-        <w:rPr>
-          <w:rFonts w:ascii="Times New Roman" w:eastAsia="Times New Roman" w:hAnsi="Times New Roman" w:cs="Times New Roman"/>
-          <w:sz w:val="24"/>
-          <w:szCs w:val="24"/>
-          <w:lang w:eastAsia="en-AU"/>
-        </w:rPr>
-      </w:pPr>
-      <w:r>
-        <w:rPr>
-          <w:rFonts w:ascii="Arial" w:eastAsia="Times New Roman" w:hAnsi="Arial" w:cs="Arial"/>
-          <w:color w:val="000000"/>
-          <w:lang w:eastAsia="en-AU"/>
-        </w:rPr>
-        <w:t xml:space="preserve">Design: The design has been kept the same with a simple GUI and colours which have remained the same throughout the pages. </w:t>
-      </w:r>
-    </w:p>
-    <w:p>
-      <w:pPr>
         <w:spacing w:after="240" w:line="240" w:lineRule="auto"/>
         <w:rPr>
           <w:rFonts w:ascii="Times New Roman" w:eastAsia="Times New Roman" w:hAnsi="Times New Roman" w:cs="Times New Roman"/>
@@ -3165,6 +3717,8 @@
           <w:lang w:eastAsia="en-AU"/>
         </w:rPr>
       </w:pPr>
+      <w:bookmarkStart w:id="0" w:name="_GoBack"/>
+      <w:bookmarkEnd w:id="0"/>
       <w:r>
         <w:rPr>
           <w:rFonts w:ascii="Times New Roman" w:eastAsia="Times New Roman" w:hAnsi="Times New Roman" w:cs="Times New Roman"/>
@@ -3197,11 +3751,9 @@
       <w:pPr>
         <w:spacing w:after="240" w:line="240" w:lineRule="auto"/>
         <w:rPr>
-          <w:rFonts w:ascii="Arial" w:eastAsia="Times New Roman" w:hAnsi="Arial" w:cs="Arial"/>
-          <w:b/>
-          <w:bCs/>
-          <w:color w:val="000000"/>
-          <w:u w:val="single"/>
+          <w:rFonts w:ascii="Times New Roman" w:eastAsia="Times New Roman" w:hAnsi="Times New Roman" w:cs="Times New Roman"/>
+          <w:sz w:val="24"/>
+          <w:szCs w:val="24"/>
           <w:lang w:eastAsia="en-AU"/>
         </w:rPr>
       </w:pPr>
@@ -3215,10 +3767,10 @@
           <wp:anchor distT="0" distB="0" distL="114300" distR="114300" simplePos="0" relativeHeight="251672576" behindDoc="0" locked="0" layoutInCell="1" allowOverlap="1" wp14:anchorId="5F9B7C4A" wp14:editId="6AFC0124">
             <wp:simplePos x="0" y="0"/>
             <wp:positionH relativeFrom="column">
-              <wp:posOffset>3855886</wp:posOffset>
+              <wp:posOffset>3890620</wp:posOffset>
             </wp:positionH>
             <wp:positionV relativeFrom="paragraph">
-              <wp:posOffset>0</wp:posOffset>
+              <wp:posOffset>254</wp:posOffset>
             </wp:positionV>
             <wp:extent cx="2218690" cy="2646045"/>
             <wp:effectExtent l="0" t="0" r="0" b="1905"/>
@@ -3237,7 +3789,7 @@
                     </pic:cNvPicPr>
                   </pic:nvPicPr>
                   <pic:blipFill>
-                    <a:blip r:embed="rId10">
+                    <a:blip r:embed="rId11">
                       <a:extLst>
                         <a:ext uri="{28A0092B-C50C-407E-A947-70E740481C1C}">
                           <a14:useLocalDpi xmlns:a14="http://schemas.microsoft.com/office/drawing/2010/main" val="0"/>
@@ -3408,9 +3960,11 @@
       <w:pPr>
         <w:spacing w:after="240" w:line="240" w:lineRule="auto"/>
         <w:rPr>
-          <w:rFonts w:ascii="Times New Roman" w:eastAsia="Times New Roman" w:hAnsi="Times New Roman" w:cs="Times New Roman"/>
-          <w:sz w:val="24"/>
-          <w:szCs w:val="24"/>
+          <w:rFonts w:ascii="Arial" w:eastAsia="Times New Roman" w:hAnsi="Arial" w:cs="Arial"/>
+          <w:b/>
+          <w:bCs/>
+          <w:color w:val="000000"/>
+          <w:u w:val="single"/>
           <w:lang w:eastAsia="en-AU"/>
         </w:rPr>
       </w:pPr>
@@ -3423,10 +3977,10 @@
           <wp:anchor distT="0" distB="0" distL="114300" distR="114300" simplePos="0" relativeHeight="251673600" behindDoc="0" locked="0" layoutInCell="1" allowOverlap="1" wp14:anchorId="60C4AF3F" wp14:editId="7483F6C0">
             <wp:simplePos x="0" y="0"/>
             <wp:positionH relativeFrom="column">
-              <wp:posOffset>3862705</wp:posOffset>
+              <wp:posOffset>3928186</wp:posOffset>
             </wp:positionH>
             <wp:positionV relativeFrom="paragraph">
-              <wp:posOffset>136525</wp:posOffset>
+              <wp:posOffset>116103</wp:posOffset>
             </wp:positionV>
             <wp:extent cx="2200910" cy="2623820"/>
             <wp:effectExtent l="0" t="0" r="8890" b="5080"/>
@@ -3445,7 +3999,7 @@
                     </pic:cNvPicPr>
                   </pic:nvPicPr>
                   <pic:blipFill>
-                    <a:blip r:embed="rId11">
+                    <a:blip r:embed="rId12">
                       <a:extLst>
                         <a:ext uri="{28A0092B-C50C-407E-A947-70E740481C1C}">
                           <a14:useLocalDpi xmlns:a14="http://schemas.microsoft.com/office/drawing/2010/main" val="0"/>
@@ -3482,19 +4036,6 @@
           </wp:anchor>
         </w:drawing>
       </w:r>
-    </w:p>
-    <w:p>
-      <w:pPr>
-        <w:spacing w:after="240" w:line="240" w:lineRule="auto"/>
-        <w:rPr>
-          <w:rFonts w:ascii="Arial" w:eastAsia="Times New Roman" w:hAnsi="Arial" w:cs="Arial"/>
-          <w:b/>
-          <w:bCs/>
-          <w:color w:val="000000"/>
-          <w:u w:val="single"/>
-          <w:lang w:eastAsia="en-AU"/>
-        </w:rPr>
-      </w:pPr>
       <w:r>
         <w:rPr>
           <w:rFonts w:ascii="Arial" w:eastAsia="Times New Roman" w:hAnsi="Arial" w:cs="Arial"/>
@@ -3603,6 +4144,19 @@
       <w:pPr>
         <w:spacing w:after="240" w:line="240" w:lineRule="auto"/>
         <w:rPr>
+          <w:rFonts w:ascii="Arial" w:eastAsia="Times New Roman" w:hAnsi="Arial" w:cs="Arial"/>
+          <w:b/>
+          <w:bCs/>
+          <w:color w:val="000000"/>
+          <w:u w:val="single"/>
+          <w:lang w:eastAsia="en-AU"/>
+        </w:rPr>
+      </w:pPr>
+    </w:p>
+    <w:p>
+      <w:pPr>
+        <w:spacing w:after="240" w:line="240" w:lineRule="auto"/>
+        <w:rPr>
           <w:rFonts w:ascii="Times New Roman" w:eastAsia="Times New Roman" w:hAnsi="Times New Roman" w:cs="Times New Roman"/>
           <w:sz w:val="24"/>
           <w:szCs w:val="24"/>
@@ -3643,10 +4197,10 @@
           <wp:anchor distT="0" distB="0" distL="114300" distR="114300" simplePos="0" relativeHeight="251666432" behindDoc="0" locked="0" layoutInCell="1" allowOverlap="1" wp14:anchorId="059E0F0D" wp14:editId="1BB41D66">
             <wp:simplePos x="0" y="0"/>
             <wp:positionH relativeFrom="column">
-              <wp:posOffset>3164233</wp:posOffset>
+              <wp:posOffset>3325140</wp:posOffset>
             </wp:positionH>
             <wp:positionV relativeFrom="paragraph">
-              <wp:posOffset>12451</wp:posOffset>
+              <wp:posOffset>4750</wp:posOffset>
             </wp:positionV>
             <wp:extent cx="2981325" cy="1790700"/>
             <wp:effectExtent l="0" t="0" r="9525" b="0"/>
@@ -3665,7 +4219,7 @@
                     </pic:cNvPicPr>
                   </pic:nvPicPr>
                   <pic:blipFill>
-                    <a:blip r:embed="rId12" cstate="print">
+                    <a:blip r:embed="rId13" cstate="print">
                       <a:extLst>
                         <a:ext uri="{28A0092B-C50C-407E-A947-70E740481C1C}">
                           <a14:useLocalDpi xmlns:a14="http://schemas.microsoft.com/office/drawing/2010/main" val="0"/>
@@ -3884,64 +4438,56 @@
           <w:lang w:eastAsia="en-AU"/>
         </w:rPr>
       </w:pPr>
-      <w:r>
-        <w:rPr>
-          <w:rFonts w:ascii="Arial" w:eastAsia="Times New Roman" w:hAnsi="Arial" w:cs="Arial"/>
-          <w:color w:val="000000"/>
-          <w:lang w:eastAsia="en-AU"/>
-        </w:rPr>
-        <w:t xml:space="preserve">Design: The design has been made wider to hold the table and extra text boxes and buttons but still keeping the same colours and feel. </w:t>
-      </w:r>
-    </w:p>
-    <w:p>
-      <w:pPr>
-        <w:spacing w:after="0" w:line="240" w:lineRule="auto"/>
-        <w:rPr>
-          <w:rFonts w:ascii="Times New Roman" w:eastAsia="Times New Roman" w:hAnsi="Times New Roman" w:cs="Times New Roman"/>
-          <w:sz w:val="24"/>
-          <w:szCs w:val="24"/>
-          <w:lang w:eastAsia="en-AU"/>
-        </w:rPr>
-      </w:pPr>
-      <w:r>
-        <w:rPr>
-          <w:rFonts w:ascii="Arial" w:eastAsia="Times New Roman" w:hAnsi="Arial" w:cs="Arial"/>
-          <w:b/>
-          <w:bCs/>
-          <w:color w:val="000000"/>
-          <w:u w:val="single"/>
+    </w:p>
+    <w:p>
+      <w:pPr>
+        <w:spacing w:after="0" w:line="240" w:lineRule="auto"/>
+        <w:rPr>
+          <w:rFonts w:ascii="Times New Roman" w:eastAsia="Times New Roman" w:hAnsi="Times New Roman" w:cs="Times New Roman"/>
+          <w:sz w:val="24"/>
+          <w:szCs w:val="24"/>
+          <w:lang w:eastAsia="en-AU"/>
+        </w:rPr>
+      </w:pPr>
+    </w:p>
+    <w:p>
+      <w:pPr>
+        <w:spacing w:after="0" w:line="240" w:lineRule="auto"/>
+        <w:rPr>
+          <w:rFonts w:ascii="Times New Roman" w:eastAsia="Times New Roman" w:hAnsi="Times New Roman" w:cs="Times New Roman"/>
+          <w:sz w:val="24"/>
+          <w:szCs w:val="24"/>
+          <w:lang w:eastAsia="en-AU"/>
+        </w:rPr>
+      </w:pPr>
+    </w:p>
+    <w:p>
+      <w:pPr>
+        <w:spacing w:after="0" w:line="240" w:lineRule="auto"/>
+        <w:rPr>
+          <w:rFonts w:ascii="Times New Roman" w:eastAsia="Times New Roman" w:hAnsi="Times New Roman" w:cs="Times New Roman"/>
+          <w:sz w:val="24"/>
+          <w:szCs w:val="24"/>
+          <w:lang w:eastAsia="en-AU"/>
+        </w:rPr>
+      </w:pPr>
+      <w:r>
+        <w:rPr>
+          <w:rFonts w:ascii="Times New Roman" w:eastAsia="Times New Roman" w:hAnsi="Times New Roman" w:cs="Times New Roman"/>
+          <w:noProof/>
+          <w:sz w:val="24"/>
+          <w:szCs w:val="24"/>
           <w:lang w:eastAsia="en-AU"/>
         </w:rPr>
         <w:lastRenderedPageBreak/>
-        <w:t>Client Data Caseworker Page</w:t>
-      </w:r>
-    </w:p>
-    <w:p>
-      <w:pPr>
-        <w:spacing w:after="0" w:line="240" w:lineRule="auto"/>
-        <w:rPr>
-          <w:rFonts w:ascii="Times New Roman" w:eastAsia="Times New Roman" w:hAnsi="Times New Roman" w:cs="Times New Roman"/>
-          <w:sz w:val="24"/>
-          <w:szCs w:val="24"/>
-          <w:lang w:eastAsia="en-AU"/>
-        </w:rPr>
-      </w:pPr>
-      <w:r>
-        <w:rPr>
-          <w:rFonts w:ascii="Times New Roman" w:eastAsia="Times New Roman" w:hAnsi="Times New Roman" w:cs="Times New Roman"/>
-          <w:noProof/>
-          <w:sz w:val="24"/>
-          <w:szCs w:val="24"/>
-          <w:lang w:eastAsia="en-AU"/>
-        </w:rPr>
         <w:drawing>
           <wp:anchor distT="0" distB="0" distL="114300" distR="114300" simplePos="0" relativeHeight="251667456" behindDoc="0" locked="0" layoutInCell="1" allowOverlap="1" wp14:anchorId="67D883F4" wp14:editId="784B26CA">
             <wp:simplePos x="0" y="0"/>
             <wp:positionH relativeFrom="column">
-              <wp:posOffset>3164260</wp:posOffset>
+              <wp:posOffset>3208096</wp:posOffset>
             </wp:positionH>
             <wp:positionV relativeFrom="paragraph">
-              <wp:posOffset>4528</wp:posOffset>
+              <wp:posOffset>4166</wp:posOffset>
             </wp:positionV>
             <wp:extent cx="2981325" cy="1771650"/>
             <wp:effectExtent l="0" t="0" r="9525" b="0"/>
@@ -3960,7 +4506,7 @@
                     </pic:cNvPicPr>
                   </pic:nvPicPr>
                   <pic:blipFill>
-                    <a:blip r:embed="rId13" cstate="print">
+                    <a:blip r:embed="rId14" cstate="print">
                       <a:extLst>
                         <a:ext uri="{28A0092B-C50C-407E-A947-70E740481C1C}">
                           <a14:useLocalDpi xmlns:a14="http://schemas.microsoft.com/office/drawing/2010/main" val="0"/>
@@ -3994,6 +4540,28 @@
       <w:r>
         <w:rPr>
           <w:rFonts w:ascii="Arial" w:eastAsia="Times New Roman" w:hAnsi="Arial" w:cs="Arial"/>
+          <w:b/>
+          <w:bCs/>
+          <w:color w:val="000000"/>
+          <w:u w:val="single"/>
+          <w:lang w:eastAsia="en-AU"/>
+        </w:rPr>
+        <w:t>Client Data Caseworker Page</w:t>
+      </w:r>
+    </w:p>
+    <w:p>
+      <w:pPr>
+        <w:spacing w:after="0" w:line="240" w:lineRule="auto"/>
+        <w:rPr>
+          <w:rFonts w:ascii="Times New Roman" w:eastAsia="Times New Roman" w:hAnsi="Times New Roman" w:cs="Times New Roman"/>
+          <w:sz w:val="24"/>
+          <w:szCs w:val="24"/>
+          <w:lang w:eastAsia="en-AU"/>
+        </w:rPr>
+      </w:pPr>
+      <w:r>
+        <w:rPr>
+          <w:rFonts w:ascii="Arial" w:eastAsia="Times New Roman" w:hAnsi="Arial" w:cs="Arial"/>
           <w:color w:val="000000"/>
           <w:lang w:eastAsia="en-AU"/>
         </w:rPr>
@@ -4099,10 +4667,10 @@
           <wp:anchor distT="0" distB="0" distL="114300" distR="114300" simplePos="0" relativeHeight="251668480" behindDoc="0" locked="0" layoutInCell="1" allowOverlap="1" wp14:anchorId="761C1CF3" wp14:editId="2F8F8300">
             <wp:simplePos x="0" y="0"/>
             <wp:positionH relativeFrom="column">
-              <wp:posOffset>3172128</wp:posOffset>
+              <wp:posOffset>3208020</wp:posOffset>
             </wp:positionH>
             <wp:positionV relativeFrom="paragraph">
-              <wp:posOffset>201129</wp:posOffset>
+              <wp:posOffset>9982</wp:posOffset>
             </wp:positionV>
             <wp:extent cx="2981325" cy="1752600"/>
             <wp:effectExtent l="0" t="0" r="9525" b="0"/>
@@ -4121,7 +4689,7 @@
                     </pic:cNvPicPr>
                   </pic:nvPicPr>
                   <pic:blipFill>
-                    <a:blip r:embed="rId14" cstate="print">
+                    <a:blip r:embed="rId15" cstate="print">
                       <a:extLst>
                         <a:ext uri="{28A0092B-C50C-407E-A947-70E740481C1C}">
                           <a14:useLocalDpi xmlns:a14="http://schemas.microsoft.com/office/drawing/2010/main" val="0"/>
@@ -4152,15 +4720,6 @@
           </wp:anchor>
         </w:drawing>
       </w:r>
-      <w:r>
-        <w:rPr>
-          <w:rFonts w:ascii="Times New Roman" w:eastAsia="Times New Roman" w:hAnsi="Times New Roman" w:cs="Times New Roman"/>
-          <w:sz w:val="24"/>
-          <w:szCs w:val="24"/>
-          <w:lang w:eastAsia="en-AU"/>
-        </w:rPr>
-        <w:br/>
-      </w:r>
     </w:p>
     <w:p>
       <w:pPr>
@@ -4261,6 +4820,19 @@
       <w:pPr>
         <w:spacing w:after="0" w:line="240" w:lineRule="auto"/>
         <w:rPr>
+          <w:rFonts w:ascii="Arial" w:eastAsia="Times New Roman" w:hAnsi="Arial" w:cs="Arial"/>
+          <w:b/>
+          <w:bCs/>
+          <w:color w:val="000000"/>
+          <w:u w:val="single"/>
+          <w:lang w:eastAsia="en-AU"/>
+        </w:rPr>
+      </w:pPr>
+    </w:p>
+    <w:p>
+      <w:pPr>
+        <w:spacing w:after="0" w:line="240" w:lineRule="auto"/>
+        <w:rPr>
           <w:rFonts w:ascii="Times New Roman" w:eastAsia="Times New Roman" w:hAnsi="Times New Roman" w:cs="Times New Roman"/>
           <w:sz w:val="24"/>
           <w:szCs w:val="24"/>
@@ -4279,10 +4851,10 @@
           <wp:anchor distT="0" distB="0" distL="114300" distR="114300" simplePos="0" relativeHeight="251669504" behindDoc="0" locked="0" layoutInCell="1" allowOverlap="1" wp14:anchorId="2FA1600E" wp14:editId="5CEED6BF">
             <wp:simplePos x="0" y="0"/>
             <wp:positionH relativeFrom="margin">
-              <wp:posOffset>3175939</wp:posOffset>
+              <wp:posOffset>3219450</wp:posOffset>
             </wp:positionH>
             <wp:positionV relativeFrom="paragraph">
-              <wp:posOffset>371337</wp:posOffset>
+              <wp:posOffset>183312</wp:posOffset>
             </wp:positionV>
             <wp:extent cx="3004185" cy="1772920"/>
             <wp:effectExtent l="0" t="0" r="5715" b="0"/>
@@ -4301,7 +4873,7 @@
                     </pic:cNvPicPr>
                   </pic:nvPicPr>
                   <pic:blipFill>
-                    <a:blip r:embed="rId15" cstate="print">
+                    <a:blip r:embed="rId16" cstate="print">
                       <a:extLst>
                         <a:ext uri="{28A0092B-C50C-407E-A947-70E740481C1C}">
                           <a14:useLocalDpi xmlns:a14="http://schemas.microsoft.com/office/drawing/2010/main" val="0"/>
@@ -4349,26 +4921,6 @@
       </w:r>
       <w:r>
         <w:rPr>
-          <w:rFonts w:ascii="Times New Roman" w:eastAsia="Times New Roman" w:hAnsi="Times New Roman" w:cs="Times New Roman"/>
-          <w:sz w:val="24"/>
-          <w:szCs w:val="24"/>
-          <w:lang w:eastAsia="en-AU"/>
-        </w:rPr>
-        <w:br/>
-      </w:r>
-    </w:p>
-    <w:p>
-      <w:pPr>
-        <w:spacing w:after="0" w:line="240" w:lineRule="auto"/>
-        <w:rPr>
-          <w:rFonts w:ascii="Times New Roman" w:eastAsia="Times New Roman" w:hAnsi="Times New Roman" w:cs="Times New Roman"/>
-          <w:sz w:val="24"/>
-          <w:szCs w:val="24"/>
-          <w:lang w:eastAsia="en-AU"/>
-        </w:rPr>
-      </w:pPr>
-      <w:r>
-        <w:rPr>
           <w:rFonts w:ascii="Arial" w:eastAsia="Times New Roman" w:hAnsi="Arial" w:cs="Arial"/>
           <w:b/>
           <w:bCs/>
@@ -4456,6 +5008,32 @@
       <w:pPr>
         <w:spacing w:after="0" w:line="240" w:lineRule="auto"/>
         <w:rPr>
+          <w:rFonts w:ascii="Arial" w:eastAsia="Times New Roman" w:hAnsi="Arial" w:cs="Arial"/>
+          <w:b/>
+          <w:bCs/>
+          <w:color w:val="000000"/>
+          <w:u w:val="single"/>
+          <w:lang w:eastAsia="en-AU"/>
+        </w:rPr>
+      </w:pPr>
+    </w:p>
+    <w:p>
+      <w:pPr>
+        <w:spacing w:after="0" w:line="240" w:lineRule="auto"/>
+        <w:rPr>
+          <w:rFonts w:ascii="Arial" w:eastAsia="Times New Roman" w:hAnsi="Arial" w:cs="Arial"/>
+          <w:b/>
+          <w:bCs/>
+          <w:color w:val="000000"/>
+          <w:u w:val="single"/>
+          <w:lang w:eastAsia="en-AU"/>
+        </w:rPr>
+      </w:pPr>
+    </w:p>
+    <w:p>
+      <w:pPr>
+        <w:spacing w:after="0" w:line="240" w:lineRule="auto"/>
+        <w:rPr>
           <w:rFonts w:ascii="Times New Roman" w:eastAsia="Times New Roman" w:hAnsi="Times New Roman" w:cs="Times New Roman"/>
           <w:sz w:val="24"/>
           <w:szCs w:val="24"/>
@@ -4474,10 +5052,10 @@
           <wp:anchor distT="0" distB="0" distL="114300" distR="114300" simplePos="0" relativeHeight="251670528" behindDoc="0" locked="0" layoutInCell="1" allowOverlap="1" wp14:anchorId="51B1392C" wp14:editId="16EB3A62">
             <wp:simplePos x="0" y="0"/>
             <wp:positionH relativeFrom="margin">
-              <wp:posOffset>3167739</wp:posOffset>
+              <wp:posOffset>3209951</wp:posOffset>
             </wp:positionH>
             <wp:positionV relativeFrom="paragraph">
-              <wp:posOffset>605155</wp:posOffset>
+              <wp:posOffset>215621</wp:posOffset>
             </wp:positionV>
             <wp:extent cx="3044825" cy="1796415"/>
             <wp:effectExtent l="0" t="0" r="3175" b="0"/>
@@ -4496,7 +5074,7 @@
                     </pic:cNvPicPr>
                   </pic:nvPicPr>
                   <pic:blipFill>
-                    <a:blip r:embed="rId16" cstate="print">
+                    <a:blip r:embed="rId17" cstate="print">
                       <a:extLst>
                         <a:ext uri="{28A0092B-C50C-407E-A947-70E740481C1C}">
                           <a14:useLocalDpi xmlns:a14="http://schemas.microsoft.com/office/drawing/2010/main" val="0"/>
@@ -4544,35 +5122,6 @@
       </w:r>
       <w:r>
         <w:rPr>
-          <w:rFonts w:ascii="Times New Roman" w:eastAsia="Times New Roman" w:hAnsi="Times New Roman" w:cs="Times New Roman"/>
-          <w:sz w:val="24"/>
-          <w:szCs w:val="24"/>
-          <w:lang w:eastAsia="en-AU"/>
-        </w:rPr>
-        <w:br/>
-      </w:r>
-      <w:r>
-        <w:rPr>
-          <w:rFonts w:ascii="Times New Roman" w:eastAsia="Times New Roman" w:hAnsi="Times New Roman" w:cs="Times New Roman"/>
-          <w:sz w:val="24"/>
-          <w:szCs w:val="24"/>
-          <w:lang w:eastAsia="en-AU"/>
-        </w:rPr>
-        <w:br/>
-      </w:r>
-    </w:p>
-    <w:p>
-      <w:pPr>
-        <w:spacing w:after="0" w:line="240" w:lineRule="auto"/>
-        <w:rPr>
-          <w:rFonts w:ascii="Times New Roman" w:eastAsia="Times New Roman" w:hAnsi="Times New Roman" w:cs="Times New Roman"/>
-          <w:sz w:val="24"/>
-          <w:szCs w:val="24"/>
-          <w:lang w:eastAsia="en-AU"/>
-        </w:rPr>
-      </w:pPr>
-      <w:r>
-        <w:rPr>
           <w:rFonts w:ascii="Arial" w:eastAsia="Times New Roman" w:hAnsi="Arial" w:cs="Arial"/>
           <w:b/>
           <w:bCs/>
@@ -4747,7 +5296,50 @@
           <w:lang w:eastAsia="en-AU"/>
         </w:rPr>
       </w:pPr>
-      <w:bookmarkStart w:id="0" w:name="_GoBack"/>
+    </w:p>
+    <w:p>
+      <w:pPr>
+        <w:spacing w:after="0" w:line="240" w:lineRule="auto"/>
+        <w:rPr>
+          <w:rFonts w:ascii="Times New Roman" w:eastAsia="Times New Roman" w:hAnsi="Times New Roman" w:cs="Times New Roman"/>
+          <w:sz w:val="24"/>
+          <w:szCs w:val="24"/>
+          <w:lang w:eastAsia="en-AU"/>
+        </w:rPr>
+      </w:pPr>
+    </w:p>
+    <w:p>
+      <w:pPr>
+        <w:spacing w:after="0" w:line="240" w:lineRule="auto"/>
+        <w:rPr>
+          <w:rFonts w:ascii="Times New Roman" w:eastAsia="Times New Roman" w:hAnsi="Times New Roman" w:cs="Times New Roman"/>
+          <w:sz w:val="24"/>
+          <w:szCs w:val="24"/>
+          <w:lang w:eastAsia="en-AU"/>
+        </w:rPr>
+      </w:pPr>
+    </w:p>
+    <w:p>
+      <w:pPr>
+        <w:spacing w:after="0" w:line="240" w:lineRule="auto"/>
+        <w:rPr>
+          <w:rFonts w:ascii="Times New Roman" w:eastAsia="Times New Roman" w:hAnsi="Times New Roman" w:cs="Times New Roman"/>
+          <w:sz w:val="24"/>
+          <w:szCs w:val="24"/>
+          <w:lang w:eastAsia="en-AU"/>
+        </w:rPr>
+      </w:pPr>
+    </w:p>
+    <w:p>
+      <w:pPr>
+        <w:spacing w:after="0" w:line="240" w:lineRule="auto"/>
+        <w:rPr>
+          <w:rFonts w:ascii="Times New Roman" w:eastAsia="Times New Roman" w:hAnsi="Times New Roman" w:cs="Times New Roman"/>
+          <w:sz w:val="24"/>
+          <w:szCs w:val="24"/>
+          <w:lang w:eastAsia="en-AU"/>
+        </w:rPr>
+      </w:pPr>
       <w:r>
         <w:rPr>
           <w:rFonts w:ascii="Arial" w:eastAsia="Times New Roman" w:hAnsi="Arial" w:cs="Arial"/>
@@ -4757,7 +5349,6 @@
           <w:u w:val="single"/>
           <w:lang w:eastAsia="en-AU"/>
         </w:rPr>
-        <w:lastRenderedPageBreak/>
         <w:t>Client Unit List Page</w:t>
       </w:r>
     </w:p>
@@ -4783,13 +5374,13 @@
           <wp:anchor distT="0" distB="0" distL="114300" distR="114300" simplePos="0" relativeHeight="251671552" behindDoc="0" locked="0" layoutInCell="1" allowOverlap="1" wp14:anchorId="592B7C92" wp14:editId="7456C501">
             <wp:simplePos x="0" y="0"/>
             <wp:positionH relativeFrom="margin">
-              <wp:posOffset>2896373</wp:posOffset>
+              <wp:posOffset>3196488</wp:posOffset>
             </wp:positionH>
             <wp:positionV relativeFrom="paragraph">
-              <wp:posOffset>59027</wp:posOffset>
+              <wp:posOffset>3810</wp:posOffset>
             </wp:positionV>
-            <wp:extent cx="2905125" cy="1704975"/>
-            <wp:effectExtent l="0" t="0" r="9525" b="9525"/>
+            <wp:extent cx="2978785" cy="1748155"/>
+            <wp:effectExtent l="0" t="0" r="0" b="4445"/>
             <wp:wrapSquare wrapText="bothSides"/>
             <wp:docPr id="1" name="Picture 1" descr="https://lh6.googleusercontent.com/PZFHTxZeLfHaC2uUN6W15V4oPckCrLvkMzvmEXYmPvDyjCO_SBKm8ZcPzPHw3NI5Lre72iHgYOAsy-3poQoLhcixC-xfc54Sfb21j8CvNETPNnyRaZHkF0XLv34g7s38KjVwwgzy"/>
             <wp:cNvGraphicFramePr>
@@ -4805,7 +5396,7 @@
                     </pic:cNvPicPr>
                   </pic:nvPicPr>
                   <pic:blipFill>
-                    <a:blip r:embed="rId17" cstate="print">
+                    <a:blip r:embed="rId18" cstate="print">
                       <a:extLst>
                         <a:ext uri="{28A0092B-C50C-407E-A947-70E740481C1C}">
                           <a14:useLocalDpi xmlns:a14="http://schemas.microsoft.com/office/drawing/2010/main" val="0"/>
@@ -4820,7 +5411,7 @@
                   <pic:spPr bwMode="auto">
                     <a:xfrm>
                       <a:off x="0" y="0"/>
-                      <a:ext cx="2905125" cy="1704975"/>
+                      <a:ext cx="2978785" cy="1748155"/>
                     </a:xfrm>
                     <a:prstGeom prst="rect">
                       <a:avLst/>
@@ -4833,6 +5424,12 @@
                 </pic:pic>
               </a:graphicData>
             </a:graphic>
+            <wp14:sizeRelH relativeFrom="margin">
+              <wp14:pctWidth>0</wp14:pctWidth>
+            </wp14:sizeRelH>
+            <wp14:sizeRelV relativeFrom="margin">
+              <wp14:pctHeight>0</wp14:pctHeight>
+            </wp14:sizeRelV>
           </wp:anchor>
         </w:drawing>
       </w:r>
@@ -4939,77 +5536,24 @@
         <w:t>Enrol: Enrols the logged in user in the certain course they picked.</w:t>
       </w:r>
     </w:p>
-    <w:bookmarkEnd w:id="0"/>
-    <w:p>
-      <w:pPr>
-        <w:spacing w:after="0" w:line="240" w:lineRule="auto"/>
-        <w:rPr>
-          <w:rFonts w:ascii="Times New Roman" w:eastAsia="Times New Roman" w:hAnsi="Times New Roman" w:cs="Times New Roman"/>
-          <w:sz w:val="24"/>
-          <w:szCs w:val="24"/>
-          <w:lang w:eastAsia="en-AU"/>
-        </w:rPr>
-      </w:pPr>
-    </w:p>
-    <w:p>
-      <w:pPr>
-        <w:spacing w:after="0" w:line="240" w:lineRule="auto"/>
-        <w:rPr>
-          <w:rFonts w:ascii="Times New Roman" w:eastAsia="Times New Roman" w:hAnsi="Times New Roman" w:cs="Times New Roman"/>
-          <w:sz w:val="24"/>
-          <w:szCs w:val="24"/>
-          <w:lang w:eastAsia="en-AU"/>
-        </w:rPr>
-      </w:pPr>
-      <w:r>
-        <w:rPr>
-          <w:rFonts w:ascii="Times New Roman" w:eastAsia="Times New Roman" w:hAnsi="Times New Roman" w:cs="Times New Roman"/>
-          <w:sz w:val="24"/>
-          <w:szCs w:val="24"/>
-          <w:lang w:eastAsia="en-AU"/>
-        </w:rPr>
-        <w:br/>
-      </w:r>
-      <w:r>
-        <w:rPr>
-          <w:rFonts w:ascii="Arial" w:eastAsia="Times New Roman" w:hAnsi="Arial" w:cs="Arial"/>
-          <w:b/>
-          <w:bCs/>
-          <w:color w:val="000000"/>
-          <w:u w:val="single"/>
-          <w:lang w:eastAsia="en-AU"/>
-        </w:rPr>
-        <w:t>Client Unit List</w:t>
-      </w:r>
-      <w:r>
-        <w:rPr>
-          <w:rFonts w:ascii="Arial" w:eastAsia="Times New Roman" w:hAnsi="Arial" w:cs="Arial"/>
-          <w:b/>
-          <w:bCs/>
-          <w:color w:val="000000"/>
-          <w:u w:val="single"/>
-          <w:lang w:eastAsia="en-AU"/>
-        </w:rPr>
-        <w:t xml:space="preserve"> Admin</w:t>
-      </w:r>
-      <w:r>
-        <w:rPr>
-          <w:rFonts w:ascii="Arial" w:eastAsia="Times New Roman" w:hAnsi="Arial" w:cs="Arial"/>
-          <w:b/>
-          <w:bCs/>
-          <w:color w:val="000000"/>
-          <w:u w:val="single"/>
-          <w:lang w:eastAsia="en-AU"/>
-        </w:rPr>
-        <w:t xml:space="preserve"> Page</w:t>
-      </w:r>
-    </w:p>
-    <w:p>
-      <w:pPr>
-        <w:spacing w:after="240" w:line="240" w:lineRule="auto"/>
-        <w:rPr>
-          <w:rFonts w:ascii="Arial" w:eastAsia="Times New Roman" w:hAnsi="Arial" w:cs="Arial"/>
-          <w:color w:val="000000"/>
+    <w:p>
+      <w:pPr>
+        <w:spacing w:after="0" w:line="240" w:lineRule="auto"/>
+        <w:rPr>
+          <w:rFonts w:ascii="Times New Roman" w:eastAsia="Times New Roman" w:hAnsi="Times New Roman" w:cs="Times New Roman"/>
+          <w:sz w:val="24"/>
+          <w:szCs w:val="24"/>
+          <w:lang w:eastAsia="en-AU"/>
+        </w:rPr>
+      </w:pPr>
+    </w:p>
+    <w:p>
+      <w:pPr>
+        <w:spacing w:after="0" w:line="240" w:lineRule="auto"/>
+        <w:rPr>
+          <w:rFonts w:ascii="Times New Roman" w:eastAsia="Times New Roman" w:hAnsi="Times New Roman" w:cs="Times New Roman"/>
+          <w:sz w:val="24"/>
+          <w:szCs w:val="24"/>
           <w:lang w:eastAsia="en-AU"/>
         </w:rPr>
       </w:pPr>
@@ -5022,10 +5566,10 @@
           <wp:anchor distT="0" distB="0" distL="114300" distR="114300" simplePos="0" relativeHeight="251662336" behindDoc="0" locked="0" layoutInCell="1" allowOverlap="1" wp14:anchorId="3FD09AA5" wp14:editId="40C97958">
             <wp:simplePos x="0" y="0"/>
             <wp:positionH relativeFrom="margin">
-              <wp:posOffset>2884584</wp:posOffset>
+              <wp:posOffset>3227349</wp:posOffset>
             </wp:positionH>
             <wp:positionV relativeFrom="paragraph">
-              <wp:posOffset>16041</wp:posOffset>
+              <wp:posOffset>189865</wp:posOffset>
             </wp:positionV>
             <wp:extent cx="2902585" cy="1890395"/>
             <wp:effectExtent l="0" t="0" r="0" b="0"/>
@@ -5044,7 +5588,7 @@
                     </pic:cNvPicPr>
                   </pic:nvPicPr>
                   <pic:blipFill>
-                    <a:blip r:embed="rId18" cstate="print">
+                    <a:blip r:embed="rId19" cstate="print">
                       <a:extLst>
                         <a:ext uri="{28A0092B-C50C-407E-A947-70E740481C1C}">
                           <a14:useLocalDpi xmlns:a14="http://schemas.microsoft.com/office/drawing/2010/main" val="0"/>
@@ -5093,6 +5637,58 @@
       <w:r>
         <w:rPr>
           <w:rFonts w:ascii="Arial" w:eastAsia="Times New Roman" w:hAnsi="Arial" w:cs="Arial"/>
+          <w:b/>
+          <w:bCs/>
+          <w:color w:val="000000"/>
+          <w:u w:val="single"/>
+          <w:lang w:eastAsia="en-AU"/>
+        </w:rPr>
+        <w:t>Client Unit List</w:t>
+      </w:r>
+      <w:r>
+        <w:rPr>
+          <w:rFonts w:ascii="Arial" w:eastAsia="Times New Roman" w:hAnsi="Arial" w:cs="Arial"/>
+          <w:b/>
+          <w:bCs/>
+          <w:color w:val="000000"/>
+          <w:u w:val="single"/>
+          <w:lang w:eastAsia="en-AU"/>
+        </w:rPr>
+        <w:t xml:space="preserve"> Admin</w:t>
+      </w:r>
+      <w:r>
+        <w:rPr>
+          <w:rFonts w:ascii="Arial" w:eastAsia="Times New Roman" w:hAnsi="Arial" w:cs="Arial"/>
+          <w:b/>
+          <w:bCs/>
+          <w:color w:val="000000"/>
+          <w:u w:val="single"/>
+          <w:lang w:eastAsia="en-AU"/>
+        </w:rPr>
+        <w:t xml:space="preserve"> Page</w:t>
+      </w:r>
+    </w:p>
+    <w:p>
+      <w:pPr>
+        <w:spacing w:after="240" w:line="240" w:lineRule="auto"/>
+        <w:rPr>
+          <w:rFonts w:ascii="Arial" w:eastAsia="Times New Roman" w:hAnsi="Arial" w:cs="Arial"/>
+          <w:color w:val="000000"/>
+          <w:lang w:eastAsia="en-AU"/>
+        </w:rPr>
+      </w:pPr>
+      <w:r>
+        <w:rPr>
+          <w:rFonts w:ascii="Times New Roman" w:eastAsia="Times New Roman" w:hAnsi="Times New Roman" w:cs="Times New Roman"/>
+          <w:sz w:val="24"/>
+          <w:szCs w:val="24"/>
+          <w:lang w:eastAsia="en-AU"/>
+        </w:rPr>
+        <w:br/>
+      </w:r>
+      <w:r>
+        <w:rPr>
+          <w:rFonts w:ascii="Arial" w:eastAsia="Times New Roman" w:hAnsi="Arial" w:cs="Arial"/>
           <w:color w:val="000000"/>
           <w:lang w:eastAsia="en-AU"/>
         </w:rPr>
@@ -5320,10 +5916,10 @@
           <wp:anchor distT="0" distB="0" distL="114300" distR="114300" simplePos="0" relativeHeight="251663360" behindDoc="0" locked="0" layoutInCell="1" allowOverlap="1" wp14:anchorId="0C40F0CD" wp14:editId="3262950E">
             <wp:simplePos x="0" y="0"/>
             <wp:positionH relativeFrom="column">
-              <wp:posOffset>2897919</wp:posOffset>
+              <wp:posOffset>3197428</wp:posOffset>
             </wp:positionH>
             <wp:positionV relativeFrom="paragraph">
-              <wp:posOffset>135255</wp:posOffset>
+              <wp:posOffset>127940</wp:posOffset>
             </wp:positionV>
             <wp:extent cx="2945765" cy="1725295"/>
             <wp:effectExtent l="0" t="0" r="6985" b="8255"/>
@@ -5342,7 +5938,7 @@
                     </pic:cNvPicPr>
                   </pic:nvPicPr>
                   <pic:blipFill>
-                    <a:blip r:embed="rId19" cstate="print">
+                    <a:blip r:embed="rId20" cstate="print">
                       <a:extLst>
                         <a:ext uri="{28A0092B-C50C-407E-A947-70E740481C1C}">
                           <a14:useLocalDpi xmlns:a14="http://schemas.microsoft.com/office/drawing/2010/main" val="0"/>
@@ -5638,50 +6234,6 @@
     </w:p>
     <w:p>
       <w:pPr>
-        <w:spacing w:after="0" w:line="240" w:lineRule="auto"/>
-        <w:textAlignment w:val="baseline"/>
-        <w:rPr>
-          <w:rFonts w:ascii="Arial" w:eastAsia="Times New Roman" w:hAnsi="Arial" w:cs="Arial"/>
-          <w:color w:val="000000"/>
-          <w:lang w:eastAsia="en-AU"/>
-        </w:rPr>
-      </w:pPr>
-    </w:p>
-    <w:p>
-      <w:pPr>
-        <w:spacing w:after="0" w:line="240" w:lineRule="auto"/>
-        <w:textAlignment w:val="baseline"/>
-        <w:rPr>
-          <w:rFonts w:ascii="Arial" w:eastAsia="Times New Roman" w:hAnsi="Arial" w:cs="Arial"/>
-          <w:color w:val="000000"/>
-          <w:lang w:eastAsia="en-AU"/>
-        </w:rPr>
-      </w:pPr>
-    </w:p>
-    <w:p>
-      <w:pPr>
-        <w:spacing w:after="0" w:line="240" w:lineRule="auto"/>
-        <w:textAlignment w:val="baseline"/>
-        <w:rPr>
-          <w:rFonts w:ascii="Arial" w:eastAsia="Times New Roman" w:hAnsi="Arial" w:cs="Arial"/>
-          <w:color w:val="000000"/>
-          <w:lang w:eastAsia="en-AU"/>
-        </w:rPr>
-      </w:pPr>
-    </w:p>
-    <w:p>
-      <w:pPr>
-        <w:spacing w:after="0" w:line="240" w:lineRule="auto"/>
-        <w:textAlignment w:val="baseline"/>
-        <w:rPr>
-          <w:rFonts w:ascii="Arial" w:eastAsia="Times New Roman" w:hAnsi="Arial" w:cs="Arial"/>
-          <w:color w:val="000000"/>
-          <w:lang w:eastAsia="en-AU"/>
-        </w:rPr>
-      </w:pPr>
-    </w:p>
-    <w:p>
-      <w:pPr>
         <w:rPr>
           <w:rFonts w:ascii="Arial" w:eastAsia="Times New Roman" w:hAnsi="Arial" w:cs="Arial"/>
           <w:b/>
@@ -5698,7 +6250,7 @@
         <w:lastRenderedPageBreak/>
         <w:pict>
           <v:shape id="_x0000_s1027" type="#_x0000_t75" style="position:absolute;margin-left:237.85pt;margin-top:0;width:232.15pt;height:147.95pt;z-index:251677696;mso-position-horizontal-relative:text;mso-position-vertical-relative:text;mso-width-relative:page;mso-height-relative:page">
-            <v:imagedata r:id="rId20" o:title="ClientIndustryList_Admin"/>
+            <v:imagedata r:id="rId21" o:title="ClientIndustryList_Admin"/>
             <w10:wrap type="square"/>
           </v:shape>
         </w:pict>
@@ -5993,8 +6545,8 @@
           <w:noProof/>
         </w:rPr>
         <w:pict>
-          <v:shape id="_x0000_s1028" type="#_x0000_t75" style="position:absolute;margin-left:238.45pt;margin-top:.35pt;width:231.55pt;height:140.3pt;z-index:251679744;mso-position-horizontal-relative:text;mso-position-vertical-relative:text;mso-width-relative:page;mso-height-relative:page">
-            <v:imagedata r:id="rId21" o:title="clientCaseworker_Admin"/>
+          <v:shape id="_x0000_s1028" type="#_x0000_t75" style="position:absolute;margin-left:252.85pt;margin-top:.95pt;width:231.55pt;height:140.3pt;z-index:251679744;mso-position-horizontal-relative:text;mso-position-vertical-relative:text;mso-width-relative:page;mso-height-relative:page">
+            <v:imagedata r:id="rId22" o:title="clientCaseworker_Admin"/>
             <w10:wrap type="square"/>
           </v:shape>
         </w:pict>
@@ -6196,12 +6748,12 @@
     </w:p>
     <w:p>
       <w:pPr>
-        <w:rPr>
-          <w:rFonts w:ascii="Arial" w:eastAsia="Times New Roman" w:hAnsi="Arial" w:cs="Arial"/>
-          <w:b/>
-          <w:bCs/>
-          <w:color w:val="000000"/>
-          <w:u w:val="single"/>
+        <w:spacing w:after="0" w:line="240" w:lineRule="auto"/>
+        <w:ind w:left="720"/>
+        <w:textAlignment w:val="baseline"/>
+        <w:rPr>
+          <w:rFonts w:ascii="Arial" w:eastAsia="Times New Roman" w:hAnsi="Arial" w:cs="Arial"/>
+          <w:color w:val="000000"/>
           <w:lang w:eastAsia="en-AU"/>
         </w:rPr>
       </w:pPr>
@@ -6210,8 +6762,8 @@
           <w:noProof/>
         </w:rPr>
         <w:pict>
-          <v:shape id="_x0000_s1029" type="#_x0000_t75" style="position:absolute;margin-left:351.15pt;margin-top:4.25pt;width:118.85pt;height:141.15pt;z-index:251681792;mso-position-horizontal-relative:text;mso-position-vertical-relative:text;mso-width-relative:page;mso-height-relative:page">
-            <v:imagedata r:id="rId22" o:title="ThankyouEnrolment"/>
+          <v:shape id="_x0000_s1029" type="#_x0000_t75" style="position:absolute;left:0;text-align:left;margin-left:351.15pt;margin-top:6.55pt;width:118.85pt;height:141.15pt;z-index:251681792;mso-position-horizontal-relative:text;mso-position-vertical-relative:text;mso-width-relative:page;mso-height-relative:page">
+            <v:imagedata r:id="rId23" o:title="ThankyouEnrolment"/>
             <w10:wrap type="square"/>
           </v:shape>
         </w:pict>
@@ -6219,7 +6771,6 @@
     </w:p>
     <w:p>
       <w:pPr>
-        <w:spacing w:after="240" w:line="240" w:lineRule="auto"/>
         <w:rPr>
           <w:rFonts w:ascii="Arial" w:eastAsia="Times New Roman" w:hAnsi="Arial" w:cs="Arial"/>
           <w:b/>
@@ -6381,10 +6932,10 @@
           <wp:anchor distT="0" distB="0" distL="114300" distR="114300" simplePos="0" relativeHeight="251682816" behindDoc="0" locked="0" layoutInCell="1" allowOverlap="1">
             <wp:simplePos x="0" y="0"/>
             <wp:positionH relativeFrom="column">
-              <wp:posOffset>4476750</wp:posOffset>
+              <wp:posOffset>4476090</wp:posOffset>
             </wp:positionH>
             <wp:positionV relativeFrom="paragraph">
-              <wp:posOffset>5080</wp:posOffset>
+              <wp:posOffset>201320</wp:posOffset>
             </wp:positionV>
             <wp:extent cx="1484630" cy="1757045"/>
             <wp:effectExtent l="0" t="0" r="1270" b="0"/>
@@ -6403,7 +6954,7 @@
                     </pic:cNvPicPr>
                   </pic:nvPicPr>
                   <pic:blipFill>
-                    <a:blip r:embed="rId23" cstate="print">
+                    <a:blip r:embed="rId24" cstate="print">
                       <a:extLst>
                         <a:ext uri="{28A0092B-C50C-407E-A947-70E740481C1C}">
                           <a14:useLocalDpi xmlns:a14="http://schemas.microsoft.com/office/drawing/2010/main" val="0"/>

</xml_diff>

<commit_message>
*Included Project Plan in project management documentation *Included Time and cost estimates from Project plan *Added projectplan1 and projectplan2 jpg images inside project plan folder *Added Team collaoration jpg in documentation
</commit_message>
<xml_diff>
--- a/Documentation/Preliminary Analysis Report.docx
+++ b/Documentation/Preliminary Analysis Report.docx
@@ -89,7 +89,7 @@
           </mc:Choice>
           <mc:Fallback>
             <w:pict>
-              <v:rect w14:anchorId="30F042A9" id="Rectangle 15" o:spid="_x0000_s1026" style="position:absolute;margin-left:0;margin-top:-4.35pt;width:595.4pt;height:93.25pt;z-index:-251657216;visibility:visible;mso-wrap-style:square;mso-width-percent:0;mso-height-percent:0;mso-wrap-distance-left:9pt;mso-wrap-distance-top:0;mso-wrap-distance-right:9pt;mso-wrap-distance-bottom:0;mso-position-horizontal:absolute;mso-position-horizontal-relative:page;mso-position-vertical:absolute;mso-position-vertical-relative:text;mso-width-percent:0;mso-height-percent:0;mso-width-relative:margin;mso-height-relative:margin;v-text-anchor:middle" o:gfxdata="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" fillcolor="#4472c4 [3204]" strokecolor="#1f3763 [1604]" strokeweight="1pt">
+              <v:rect w14:anchorId="7E3F1492" id="Rectangle 15" o:spid="_x0000_s1026" style="position:absolute;margin-left:0;margin-top:-4.35pt;width:595.4pt;height:93.25pt;z-index:-251657216;visibility:visible;mso-wrap-style:square;mso-width-percent:0;mso-height-percent:0;mso-wrap-distance-left:9pt;mso-wrap-distance-top:0;mso-wrap-distance-right:9pt;mso-wrap-distance-bottom:0;mso-position-horizontal:absolute;mso-position-horizontal-relative:page;mso-position-vertical:absolute;mso-position-vertical-relative:text;mso-width-percent:0;mso-height-percent:0;mso-width-relative:margin;mso-height-relative:margin;v-text-anchor:middle" o:gfxdata="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" fillcolor="#4472c4 [3204]" strokecolor="#1f3763 [1604]" strokeweight="1pt">
                 <w10:wrap anchorx="page"/>
               </v:rect>
             </w:pict>
@@ -166,7 +166,7 @@
           </mc:Choice>
           <mc:Fallback>
             <w:pict>
-              <v:rect w14:anchorId="162C3BB2" id="Rectangle 14" o:spid="_x0000_s1026" style="position:absolute;margin-left:0;margin-top:-13.85pt;width:595.4pt;height:93.25pt;z-index:-251656192;visibility:visible;mso-wrap-style:square;mso-width-percent:0;mso-wrap-distance-left:9pt;mso-wrap-distance-top:0;mso-wrap-distance-right:9pt;mso-wrap-distance-bottom:0;mso-position-horizontal:absolute;mso-position-horizontal-relative:page;mso-position-vertical:absolute;mso-position-vertical-relative:text;mso-width-percent:0;mso-width-relative:margin;v-text-anchor:middle" o:gfxdata="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" fillcolor="#5b9bd5 [3208]" strokecolor="#1f4d78 [1608]" strokeweight="1pt">
+              <v:rect w14:anchorId="79FED4CE" id="Rectangle 14" o:spid="_x0000_s1026" style="position:absolute;margin-left:0;margin-top:-13.85pt;width:595.4pt;height:93.25pt;z-index:-251656192;visibility:visible;mso-wrap-style:square;mso-width-percent:0;mso-wrap-distance-left:9pt;mso-wrap-distance-top:0;mso-wrap-distance-right:9pt;mso-wrap-distance-bottom:0;mso-position-horizontal:absolute;mso-position-horizontal-relative:page;mso-position-vertical:absolute;mso-position-vertical-relative:text;mso-width-percent:0;mso-width-relative:margin;v-text-anchor:middle" o:gfxdata="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" fillcolor="#5b9bd5 [3208]" strokecolor="#1f4d78 [1608]" strokeweight="1pt">
                 <w10:wrap anchorx="page"/>
               </v:rect>
             </w:pict>
@@ -2375,24 +2375,34 @@
         <w:spacing w:after="0" w:line="240" w:lineRule="auto"/>
         <w:rPr>
           <w:rFonts w:ascii="Times New Roman" w:eastAsia="Times New Roman" w:hAnsi="Times New Roman" w:cs="Times New Roman"/>
-          <w:color w:val="FF0000"/>
-          <w:sz w:val="24"/>
-          <w:szCs w:val="24"/>
-          <w:lang w:eastAsia="en-AU"/>
-        </w:rPr>
-      </w:pPr>
-      <w:r>
-        <w:rPr>
-          <w:rFonts w:ascii="Arial" w:eastAsia="Times New Roman" w:hAnsi="Arial" w:cs="Arial"/>
-          <w:color w:val="FF0000"/>
-          <w:lang w:eastAsia="en-AU"/>
-        </w:rPr>
-        <w:t>The expected benefits for creating this application</w:t>
-      </w:r>
-      <w:r>
-        <w:rPr>
-          <w:rFonts w:ascii="Arial" w:eastAsia="Times New Roman" w:hAnsi="Arial" w:cs="Arial"/>
-          <w:color w:val="FF0000"/>
+          <w:color w:val="000000" w:themeColor="text1"/>
+          <w:sz w:val="24"/>
+          <w:szCs w:val="24"/>
+          <w:lang w:eastAsia="en-AU"/>
+        </w:rPr>
+      </w:pPr>
+      <w:r>
+        <w:rPr>
+          <w:rFonts w:ascii="Arial" w:eastAsia="Times New Roman" w:hAnsi="Arial" w:cs="Arial"/>
+          <w:color w:val="000000" w:themeColor="text1"/>
+          <w:lang w:eastAsia="en-AU"/>
+        </w:rPr>
+        <w:t>The expected benefits for creating</w:t>
+      </w:r>
+      <w:bookmarkStart w:id="0" w:name="_GoBack"/>
+      <w:bookmarkEnd w:id="0"/>
+      <w:r>
+        <w:rPr>
+          <w:rFonts w:ascii="Arial" w:eastAsia="Times New Roman" w:hAnsi="Arial" w:cs="Arial"/>
+          <w:color w:val="000000" w:themeColor="text1"/>
+          <w:lang w:eastAsia="en-AU"/>
+        </w:rPr>
+        <w:t xml:space="preserve"> this application</w:t>
+      </w:r>
+      <w:r>
+        <w:rPr>
+          <w:rFonts w:ascii="Arial" w:eastAsia="Times New Roman" w:hAnsi="Arial" w:cs="Arial"/>
+          <w:color w:val="000000" w:themeColor="text1"/>
           <w:lang w:eastAsia="en-AU"/>
         </w:rPr>
         <w:t xml:space="preserve"> and database</w:t>
@@ -2400,7 +2410,7 @@
       <w:r>
         <w:rPr>
           <w:rFonts w:ascii="Arial" w:eastAsia="Times New Roman" w:hAnsi="Arial" w:cs="Arial"/>
-          <w:color w:val="FF0000"/>
+          <w:color w:val="000000" w:themeColor="text1"/>
           <w:lang w:eastAsia="en-AU"/>
         </w:rPr>
         <w:t xml:space="preserve"> is that it will boost student </w:t>
@@ -2408,7 +2418,7 @@
       <w:r>
         <w:rPr>
           <w:rFonts w:ascii="Arial" w:eastAsia="Times New Roman" w:hAnsi="Arial" w:cs="Arial"/>
-          <w:color w:val="FF0000"/>
+          <w:color w:val="000000" w:themeColor="text1"/>
           <w:lang w:eastAsia="en-AU"/>
         </w:rPr>
         <w:t>enrolments</w:t>
@@ -2416,7 +2426,7 @@
       <w:r>
         <w:rPr>
           <w:rFonts w:ascii="Arial" w:eastAsia="Times New Roman" w:hAnsi="Arial" w:cs="Arial"/>
-          <w:color w:val="FF0000"/>
+          <w:color w:val="000000" w:themeColor="text1"/>
           <w:lang w:eastAsia="en-AU"/>
         </w:rPr>
         <w:t xml:space="preserve"> </w:t>
@@ -2424,7 +2434,7 @@
       <w:r>
         <w:rPr>
           <w:rFonts w:ascii="Arial" w:eastAsia="Times New Roman" w:hAnsi="Arial" w:cs="Arial"/>
-          <w:color w:val="FF0000"/>
+          <w:color w:val="000000" w:themeColor="text1"/>
           <w:lang w:eastAsia="en-AU"/>
         </w:rPr>
         <w:t xml:space="preserve">and overall sales </w:t>
@@ -2432,7 +2442,7 @@
       <w:r>
         <w:rPr>
           <w:rFonts w:ascii="Arial" w:eastAsia="Times New Roman" w:hAnsi="Arial" w:cs="Arial"/>
-          <w:color w:val="FF0000"/>
+          <w:color w:val="000000" w:themeColor="text1"/>
           <w:lang w:eastAsia="en-AU"/>
         </w:rPr>
         <w:t xml:space="preserve">by </w:t>
@@ -2440,7 +2450,7 @@
       <w:r>
         <w:rPr>
           <w:rFonts w:ascii="Arial" w:eastAsia="Times New Roman" w:hAnsi="Arial" w:cs="Arial"/>
-          <w:color w:val="FF0000"/>
+          <w:color w:val="000000" w:themeColor="text1"/>
           <w:lang w:eastAsia="en-AU"/>
         </w:rPr>
         <w:t xml:space="preserve">improving access to information and </w:t>
@@ -2448,7 +2458,7 @@
       <w:r>
         <w:rPr>
           <w:rFonts w:ascii="Arial" w:eastAsia="Times New Roman" w:hAnsi="Arial" w:cs="Arial"/>
-          <w:color w:val="FF0000"/>
+          <w:color w:val="000000" w:themeColor="text1"/>
           <w:lang w:eastAsia="en-AU"/>
         </w:rPr>
         <w:t>allowing them to easily navigate and discover information about the</w:t>
@@ -2456,7 +2466,7 @@
       <w:r>
         <w:rPr>
           <w:rFonts w:ascii="Arial" w:eastAsia="Times New Roman" w:hAnsi="Arial" w:cs="Arial"/>
-          <w:color w:val="FF0000"/>
+          <w:color w:val="000000" w:themeColor="text1"/>
           <w:lang w:eastAsia="en-AU"/>
         </w:rPr>
         <w:t xml:space="preserve"> industries,</w:t>
@@ -2464,7 +2474,7 @@
       <w:r>
         <w:rPr>
           <w:rFonts w:ascii="Arial" w:eastAsia="Times New Roman" w:hAnsi="Arial" w:cs="Arial"/>
-          <w:color w:val="FF0000"/>
+          <w:color w:val="000000" w:themeColor="text1"/>
           <w:lang w:eastAsia="en-AU"/>
         </w:rPr>
         <w:t xml:space="preserve"> courses</w:t>
@@ -2472,7 +2482,7 @@
       <w:r>
         <w:rPr>
           <w:rFonts w:ascii="Arial" w:eastAsia="Times New Roman" w:hAnsi="Arial" w:cs="Arial"/>
-          <w:color w:val="FF0000"/>
+          <w:color w:val="000000" w:themeColor="text1"/>
           <w:lang w:eastAsia="en-AU"/>
         </w:rPr>
         <w:t xml:space="preserve"> and their units,</w:t>
@@ -2480,7 +2490,7 @@
       <w:r>
         <w:rPr>
           <w:rFonts w:ascii="Arial" w:eastAsia="Times New Roman" w:hAnsi="Arial" w:cs="Arial"/>
-          <w:color w:val="FF0000"/>
+          <w:color w:val="000000" w:themeColor="text1"/>
           <w:lang w:eastAsia="en-AU"/>
         </w:rPr>
         <w:t xml:space="preserve"> and if it will be a good fit for them overall increasing profits for EITS. </w:t>
@@ -2488,7 +2498,7 @@
       <w:r>
         <w:rPr>
           <w:rFonts w:ascii="Arial" w:eastAsia="Times New Roman" w:hAnsi="Arial" w:cs="Arial"/>
-          <w:color w:val="FF0000"/>
+          <w:color w:val="000000" w:themeColor="text1"/>
           <w:lang w:eastAsia="en-AU"/>
         </w:rPr>
         <w:t xml:space="preserve">With the creation and linking of the database it will also increase organisational productivity and </w:t>
@@ -2496,7 +2506,7 @@
       <w:r>
         <w:rPr>
           <w:rFonts w:ascii="Arial" w:eastAsia="Times New Roman" w:hAnsi="Arial" w:cs="Arial"/>
-          <w:color w:val="FF0000"/>
+          <w:color w:val="000000" w:themeColor="text1"/>
           <w:lang w:eastAsia="en-AU"/>
         </w:rPr>
         <w:t xml:space="preserve">overall </w:t>
@@ -2504,7 +2514,7 @@
       <w:r>
         <w:rPr>
           <w:rFonts w:ascii="Arial" w:eastAsia="Times New Roman" w:hAnsi="Arial" w:cs="Arial"/>
-          <w:color w:val="FF0000"/>
+          <w:color w:val="000000" w:themeColor="text1"/>
           <w:lang w:eastAsia="en-AU"/>
         </w:rPr>
         <w:t>organisation</w:t>
@@ -2512,7 +2522,7 @@
       <w:r>
         <w:rPr>
           <w:rFonts w:ascii="Arial" w:eastAsia="Times New Roman" w:hAnsi="Arial" w:cs="Arial"/>
-          <w:color w:val="FF0000"/>
+          <w:color w:val="000000" w:themeColor="text1"/>
           <w:lang w:eastAsia="en-AU"/>
         </w:rPr>
         <w:t> </w:t>
@@ -2520,7 +2530,7 @@
       <w:r>
         <w:rPr>
           <w:rFonts w:ascii="Arial" w:eastAsia="Times New Roman" w:hAnsi="Arial" w:cs="Arial"/>
-          <w:color w:val="FF0000"/>
+          <w:color w:val="000000" w:themeColor="text1"/>
           <w:lang w:eastAsia="en-AU"/>
         </w:rPr>
         <w:t xml:space="preserve">since now all EITS admins and caseworkers can easily navigate to and see client enrolments and </w:t>
@@ -2528,7 +2538,7 @@
       <w:r>
         <w:rPr>
           <w:rFonts w:ascii="Arial" w:eastAsia="Times New Roman" w:hAnsi="Arial" w:cs="Arial"/>
-          <w:color w:val="FF0000"/>
+          <w:color w:val="000000" w:themeColor="text1"/>
           <w:lang w:eastAsia="en-AU"/>
         </w:rPr>
         <w:t xml:space="preserve">client data. </w:t>
@@ -3717,8 +3727,6 @@
           <w:lang w:eastAsia="en-AU"/>
         </w:rPr>
       </w:pPr>
-      <w:bookmarkStart w:id="0" w:name="_GoBack"/>
-      <w:bookmarkEnd w:id="0"/>
       <w:r>
         <w:rPr>
           <w:rFonts w:ascii="Times New Roman" w:eastAsia="Times New Roman" w:hAnsi="Times New Roman" w:cs="Times New Roman"/>

</xml_diff>

<commit_message>
*Added ER Diagram to Preliminary Analysis Report*
</commit_message>
<xml_diff>
--- a/Documentation/Preliminary Analysis Report.docx
+++ b/Documentation/Preliminary Analysis Report.docx
@@ -1,6 +1,6 @@
 
 <file path=word/document.xml><?xml version="1.0" encoding="utf-8"?>
-<w:document xmlns:wpc="http://schemas.microsoft.com/office/word/2010/wordprocessingCanvas" xmlns:mc="http://schemas.openxmlformats.org/markup-compatibility/2006" xmlns:o="urn:schemas-microsoft-com:office:office" xmlns:r="http://schemas.openxmlformats.org/officeDocument/2006/relationships" xmlns:m="http://schemas.openxmlformats.org/officeDocument/2006/math" xmlns:v="urn:schemas-microsoft-com:vml" xmlns:wp14="http://schemas.microsoft.com/office/word/2010/wordprocessingDrawing" xmlns:wp="http://schemas.openxmlformats.org/drawingml/2006/wordprocessingDrawing" xmlns:w10="urn:schemas-microsoft-com:office:word" xmlns:w="http://schemas.openxmlformats.org/wordprocessingml/2006/main" xmlns:w14="http://schemas.microsoft.com/office/word/2010/wordml" xmlns:w15="http://schemas.microsoft.com/office/word/2012/wordml" xmlns:wpg="http://schemas.microsoft.com/office/word/2010/wordprocessingGroup" xmlns:wpi="http://schemas.microsoft.com/office/word/2010/wordprocessingInk" xmlns:wne="http://schemas.microsoft.com/office/word/2006/wordml" xmlns:wps="http://schemas.microsoft.com/office/word/2010/wordprocessingShape" mc:Ignorable="w14 w15 wp14">
+<w:document xmlns:wpc="http://schemas.microsoft.com/office/word/2010/wordprocessingCanvas" xmlns:cx="http://schemas.microsoft.com/office/drawing/2014/chartex" xmlns:cx1="http://schemas.microsoft.com/office/drawing/2015/9/8/chartex" xmlns:cx2="http://schemas.microsoft.com/office/drawing/2015/10/21/chartex" xmlns:cx3="http://schemas.microsoft.com/office/drawing/2016/5/9/chartex" xmlns:cx4="http://schemas.microsoft.com/office/drawing/2016/5/10/chartex" xmlns:cx5="http://schemas.microsoft.com/office/drawing/2016/5/11/chartex" xmlns:cx6="http://schemas.microsoft.com/office/drawing/2016/5/12/chartex" xmlns:cx7="http://schemas.microsoft.com/office/drawing/2016/5/13/chartex" xmlns:cx8="http://schemas.microsoft.com/office/drawing/2016/5/14/chartex" xmlns:mc="http://schemas.openxmlformats.org/markup-compatibility/2006" xmlns:aink="http://schemas.microsoft.com/office/drawing/2016/ink" xmlns:am3d="http://schemas.microsoft.com/office/drawing/2017/model3d" xmlns:o="urn:schemas-microsoft-com:office:office" xmlns:r="http://schemas.openxmlformats.org/officeDocument/2006/relationships" xmlns:m="http://schemas.openxmlformats.org/officeDocument/2006/math" xmlns:v="urn:schemas-microsoft-com:vml" xmlns:wp14="http://schemas.microsoft.com/office/word/2010/wordprocessingDrawing" xmlns:wp="http://schemas.openxmlformats.org/drawingml/2006/wordprocessingDrawing" xmlns:w10="urn:schemas-microsoft-com:office:word" xmlns:w="http://schemas.openxmlformats.org/wordprocessingml/2006/main" xmlns:w14="http://schemas.microsoft.com/office/word/2010/wordml" xmlns:w15="http://schemas.microsoft.com/office/word/2012/wordml" xmlns:w16cid="http://schemas.microsoft.com/office/word/2016/wordml/cid" xmlns:w16se="http://schemas.microsoft.com/office/word/2015/wordml/symex" xmlns:wpg="http://schemas.microsoft.com/office/word/2010/wordprocessingGroup" xmlns:wpi="http://schemas.microsoft.com/office/word/2010/wordprocessingInk" xmlns:wne="http://schemas.microsoft.com/office/word/2006/wordml" xmlns:wps="http://schemas.microsoft.com/office/word/2010/wordprocessingShape" mc:Ignorable="w14 w15 w16se w16cid wp14">
   <w:body>
     <w:p>
       <w:pPr>
@@ -19,6 +19,7 @@
       <w:r>
         <w:rPr>
           <w:rFonts w:ascii="Times New Roman" w:eastAsia="Times New Roman" w:hAnsi="Times New Roman" w:cs="Times New Roman"/>
+          <w:noProof/>
           <w:color w:val="FFFFFF" w:themeColor="background1"/>
           <w:sz w:val="32"/>
           <w:szCs w:val="24"/>
@@ -99,6 +100,7 @@
       <w:r>
         <w:rPr>
           <w:rFonts w:ascii="Times New Roman" w:eastAsia="Times New Roman" w:hAnsi="Times New Roman" w:cs="Times New Roman"/>
+          <w:noProof/>
           <w:color w:val="FFFFFF" w:themeColor="background1"/>
           <w:sz w:val="32"/>
           <w:szCs w:val="24"/>
@@ -1148,23 +1150,7 @@
           <w:color w:val="000000"/>
           <w:lang w:eastAsia="en-AU"/>
         </w:rPr>
-        <w:t xml:space="preserve">The application must be able to allow clients, admins and caseworkers to interact with the GUI in </w:t>
-      </w:r>
-      <w:r>
-        <w:rPr>
-          <w:rFonts w:ascii="Arial" w:eastAsia="Times New Roman" w:hAnsi="Arial" w:cs="Arial"/>
-          <w:color w:val="000000"/>
-          <w:lang w:eastAsia="en-AU"/>
-        </w:rPr>
-        <w:t>an</w:t>
-      </w:r>
-      <w:r>
-        <w:rPr>
-          <w:rFonts w:ascii="Arial" w:eastAsia="Times New Roman" w:hAnsi="Arial" w:cs="Arial"/>
-          <w:color w:val="000000"/>
-          <w:lang w:eastAsia="en-AU"/>
-        </w:rPr>
-        <w:t xml:space="preserve"> easy manner while also being connected to the database which in some cases they can modify and interact with it. This will be done through the sign up, client data (Admin), course list (Admin), Unit list (Admin) and Industry List (Admin) pages. </w:t>
+        <w:t xml:space="preserve">The application must be able to allow clients, admins and caseworkers to interact with the GUI in an easy manner while also being connected to the database which in some cases they can modify and interact with it. This will be done through the sign up, client data (Admin), course list (Admin), Unit list (Admin) and Industry List (Admin) pages. </w:t>
       </w:r>
     </w:p>
     <w:p>
@@ -2387,570 +2373,377 @@
           <w:color w:val="000000" w:themeColor="text1"/>
           <w:lang w:eastAsia="en-AU"/>
         </w:rPr>
-        <w:t>The expected benefits for creating</w:t>
-      </w:r>
+        <w:t>The expected benefits for creating this application</w:t>
+      </w:r>
+      <w:r>
+        <w:rPr>
+          <w:rFonts w:ascii="Arial" w:eastAsia="Times New Roman" w:hAnsi="Arial" w:cs="Arial"/>
+          <w:color w:val="000000" w:themeColor="text1"/>
+          <w:lang w:eastAsia="en-AU"/>
+        </w:rPr>
+        <w:t xml:space="preserve"> and database</w:t>
+      </w:r>
+      <w:r>
+        <w:rPr>
+          <w:rFonts w:ascii="Arial" w:eastAsia="Times New Roman" w:hAnsi="Arial" w:cs="Arial"/>
+          <w:color w:val="000000" w:themeColor="text1"/>
+          <w:lang w:eastAsia="en-AU"/>
+        </w:rPr>
+        <w:t xml:space="preserve"> is that it will boost student </w:t>
+      </w:r>
+      <w:r>
+        <w:rPr>
+          <w:rFonts w:ascii="Arial" w:eastAsia="Times New Roman" w:hAnsi="Arial" w:cs="Arial"/>
+          <w:color w:val="000000" w:themeColor="text1"/>
+          <w:lang w:eastAsia="en-AU"/>
+        </w:rPr>
+        <w:t>enrolments</w:t>
+      </w:r>
+      <w:r>
+        <w:rPr>
+          <w:rFonts w:ascii="Arial" w:eastAsia="Times New Roman" w:hAnsi="Arial" w:cs="Arial"/>
+          <w:color w:val="000000" w:themeColor="text1"/>
+          <w:lang w:eastAsia="en-AU"/>
+        </w:rPr>
+        <w:t xml:space="preserve"> </w:t>
+      </w:r>
+      <w:r>
+        <w:rPr>
+          <w:rFonts w:ascii="Arial" w:eastAsia="Times New Roman" w:hAnsi="Arial" w:cs="Arial"/>
+          <w:color w:val="000000" w:themeColor="text1"/>
+          <w:lang w:eastAsia="en-AU"/>
+        </w:rPr>
+        <w:t xml:space="preserve">and overall sales </w:t>
+      </w:r>
+      <w:r>
+        <w:rPr>
+          <w:rFonts w:ascii="Arial" w:eastAsia="Times New Roman" w:hAnsi="Arial" w:cs="Arial"/>
+          <w:color w:val="000000" w:themeColor="text1"/>
+          <w:lang w:eastAsia="en-AU"/>
+        </w:rPr>
+        <w:t xml:space="preserve">by </w:t>
+      </w:r>
+      <w:r>
+        <w:rPr>
+          <w:rFonts w:ascii="Arial" w:eastAsia="Times New Roman" w:hAnsi="Arial" w:cs="Arial"/>
+          <w:color w:val="000000" w:themeColor="text1"/>
+          <w:lang w:eastAsia="en-AU"/>
+        </w:rPr>
+        <w:t xml:space="preserve">improving access to information and </w:t>
+      </w:r>
+      <w:r>
+        <w:rPr>
+          <w:rFonts w:ascii="Arial" w:eastAsia="Times New Roman" w:hAnsi="Arial" w:cs="Arial"/>
+          <w:color w:val="000000" w:themeColor="text1"/>
+          <w:lang w:eastAsia="en-AU"/>
+        </w:rPr>
+        <w:t>allowing them to easily navigate and discover information about the</w:t>
+      </w:r>
+      <w:r>
+        <w:rPr>
+          <w:rFonts w:ascii="Arial" w:eastAsia="Times New Roman" w:hAnsi="Arial" w:cs="Arial"/>
+          <w:color w:val="000000" w:themeColor="text1"/>
+          <w:lang w:eastAsia="en-AU"/>
+        </w:rPr>
+        <w:t xml:space="preserve"> industries,</w:t>
+      </w:r>
+      <w:r>
+        <w:rPr>
+          <w:rFonts w:ascii="Arial" w:eastAsia="Times New Roman" w:hAnsi="Arial" w:cs="Arial"/>
+          <w:color w:val="000000" w:themeColor="text1"/>
+          <w:lang w:eastAsia="en-AU"/>
+        </w:rPr>
+        <w:t xml:space="preserve"> courses</w:t>
+      </w:r>
+      <w:r>
+        <w:rPr>
+          <w:rFonts w:ascii="Arial" w:eastAsia="Times New Roman" w:hAnsi="Arial" w:cs="Arial"/>
+          <w:color w:val="000000" w:themeColor="text1"/>
+          <w:lang w:eastAsia="en-AU"/>
+        </w:rPr>
+        <w:t xml:space="preserve"> and their units,</w:t>
+      </w:r>
+      <w:r>
+        <w:rPr>
+          <w:rFonts w:ascii="Arial" w:eastAsia="Times New Roman" w:hAnsi="Arial" w:cs="Arial"/>
+          <w:color w:val="000000" w:themeColor="text1"/>
+          <w:lang w:eastAsia="en-AU"/>
+        </w:rPr>
+        <w:t xml:space="preserve"> and if it will be a good fit for them overall increasing profits for EITS. </w:t>
+      </w:r>
+      <w:r>
+        <w:rPr>
+          <w:rFonts w:ascii="Arial" w:eastAsia="Times New Roman" w:hAnsi="Arial" w:cs="Arial"/>
+          <w:color w:val="000000" w:themeColor="text1"/>
+          <w:lang w:eastAsia="en-AU"/>
+        </w:rPr>
+        <w:t xml:space="preserve">With the creation and linking of the database it will also increase organisational productivity and </w:t>
+      </w:r>
+      <w:r>
+        <w:rPr>
+          <w:rFonts w:ascii="Arial" w:eastAsia="Times New Roman" w:hAnsi="Arial" w:cs="Arial"/>
+          <w:color w:val="000000" w:themeColor="text1"/>
+          <w:lang w:eastAsia="en-AU"/>
+        </w:rPr>
+        <w:t xml:space="preserve">overall </w:t>
+      </w:r>
+      <w:r>
+        <w:rPr>
+          <w:rFonts w:ascii="Arial" w:eastAsia="Times New Roman" w:hAnsi="Arial" w:cs="Arial"/>
+          <w:color w:val="000000" w:themeColor="text1"/>
+          <w:lang w:eastAsia="en-AU"/>
+        </w:rPr>
+        <w:t>organisation</w:t>
+      </w:r>
+      <w:r>
+        <w:rPr>
+          <w:rFonts w:ascii="Arial" w:eastAsia="Times New Roman" w:hAnsi="Arial" w:cs="Arial"/>
+          <w:color w:val="000000" w:themeColor="text1"/>
+          <w:lang w:eastAsia="en-AU"/>
+        </w:rPr>
+        <w:t> </w:t>
+      </w:r>
+      <w:r>
+        <w:rPr>
+          <w:rFonts w:ascii="Arial" w:eastAsia="Times New Roman" w:hAnsi="Arial" w:cs="Arial"/>
+          <w:color w:val="000000" w:themeColor="text1"/>
+          <w:lang w:eastAsia="en-AU"/>
+        </w:rPr>
+        <w:t xml:space="preserve">since now all EITS admins and caseworkers can easily navigate to and see client enrolments and </w:t>
+      </w:r>
+      <w:r>
+        <w:rPr>
+          <w:rFonts w:ascii="Arial" w:eastAsia="Times New Roman" w:hAnsi="Arial" w:cs="Arial"/>
+          <w:color w:val="000000" w:themeColor="text1"/>
+          <w:lang w:eastAsia="en-AU"/>
+        </w:rPr>
+        <w:t xml:space="preserve">client data. </w:t>
+      </w:r>
+    </w:p>
+    <w:p>
+      <w:pPr>
+        <w:spacing w:after="240" w:line="240" w:lineRule="auto"/>
+        <w:rPr>
+          <w:rFonts w:ascii="Times New Roman" w:eastAsia="Times New Roman" w:hAnsi="Times New Roman" w:cs="Times New Roman"/>
+          <w:sz w:val="24"/>
+          <w:szCs w:val="24"/>
+          <w:lang w:eastAsia="en-AU"/>
+        </w:rPr>
+      </w:pPr>
+    </w:p>
+    <w:p>
+      <w:pPr>
+        <w:spacing w:after="0" w:line="240" w:lineRule="auto"/>
+        <w:rPr>
+          <w:rFonts w:ascii="Times New Roman" w:eastAsia="Times New Roman" w:hAnsi="Times New Roman" w:cs="Times New Roman"/>
+          <w:sz w:val="24"/>
+          <w:szCs w:val="24"/>
+          <w:lang w:eastAsia="en-AU"/>
+        </w:rPr>
+      </w:pPr>
+      <w:r>
+        <w:rPr>
+          <w:rFonts w:ascii="Arial" w:eastAsia="Times New Roman" w:hAnsi="Arial" w:cs="Arial"/>
+          <w:b/>
+          <w:bCs/>
+          <w:color w:val="000000"/>
+          <w:sz w:val="28"/>
+          <w:szCs w:val="28"/>
+          <w:lang w:eastAsia="en-AU"/>
+        </w:rPr>
+        <w:t>ER Diagram (Or Equivalent):</w:t>
+      </w:r>
+    </w:p>
+    <w:p>
+      <w:pPr>
+        <w:spacing w:after="0" w:line="240" w:lineRule="auto"/>
+        <w:rPr>
+          <w:rFonts w:ascii="Times New Roman" w:eastAsia="Times New Roman" w:hAnsi="Times New Roman" w:cs="Times New Roman"/>
+          <w:sz w:val="24"/>
+          <w:szCs w:val="24"/>
+          <w:lang w:eastAsia="en-AU"/>
+        </w:rPr>
+      </w:pPr>
+    </w:p>
+    <w:p>
+      <w:pPr>
+        <w:spacing w:after="0" w:line="240" w:lineRule="auto"/>
+        <w:rPr>
+          <w:rFonts w:ascii="Times New Roman" w:eastAsia="Times New Roman" w:hAnsi="Times New Roman" w:cs="Times New Roman"/>
+          <w:sz w:val="24"/>
+          <w:szCs w:val="24"/>
+          <w:lang w:eastAsia="en-AU"/>
+        </w:rPr>
+      </w:pPr>
+    </w:p>
+    <w:p>
+      <w:pPr>
+        <w:spacing w:after="0" w:line="240" w:lineRule="auto"/>
+        <w:rPr>
+          <w:rFonts w:ascii="Times New Roman" w:eastAsia="Times New Roman" w:hAnsi="Times New Roman" w:cs="Times New Roman"/>
+          <w:sz w:val="24"/>
+          <w:szCs w:val="24"/>
+          <w:lang w:eastAsia="en-AU"/>
+        </w:rPr>
+      </w:pPr>
+      <w:r>
+        <w:rPr>
+          <w:noProof/>
+        </w:rPr>
+        <w:drawing>
+          <wp:anchor distT="0" distB="0" distL="114300" distR="114300" simplePos="0" relativeHeight="251683840" behindDoc="1" locked="0" layoutInCell="1" allowOverlap="1" wp14:anchorId="770B8D1A">
+            <wp:simplePos x="0" y="0"/>
+            <wp:positionH relativeFrom="margin">
+              <wp:align>right</wp:align>
+            </wp:positionH>
+            <wp:positionV relativeFrom="paragraph">
+              <wp:posOffset>264795</wp:posOffset>
+            </wp:positionV>
+            <wp:extent cx="5731510" cy="3891280"/>
+            <wp:effectExtent l="0" t="0" r="2540" b="0"/>
+            <wp:wrapTight wrapText="bothSides">
+              <wp:wrapPolygon edited="0">
+                <wp:start x="0" y="0"/>
+                <wp:lineTo x="0" y="21466"/>
+                <wp:lineTo x="21538" y="21466"/>
+                <wp:lineTo x="21538" y="0"/>
+                <wp:lineTo x="0" y="0"/>
+              </wp:wrapPolygon>
+            </wp:wrapTight>
+            <wp:docPr id="18" name="Picture 18"/>
+            <wp:cNvGraphicFramePr>
+              <a:graphicFrameLocks xmlns:a="http://schemas.openxmlformats.org/drawingml/2006/main" noChangeAspect="1"/>
+            </wp:cNvGraphicFramePr>
+            <a:graphic xmlns:a="http://schemas.openxmlformats.org/drawingml/2006/main">
+              <a:graphicData uri="http://schemas.openxmlformats.org/drawingml/2006/picture">
+                <pic:pic xmlns:pic="http://schemas.openxmlformats.org/drawingml/2006/picture">
+                  <pic:nvPicPr>
+                    <pic:cNvPr id="1" name=""/>
+                    <pic:cNvPicPr/>
+                  </pic:nvPicPr>
+                  <pic:blipFill>
+                    <a:blip r:embed="rId8">
+                      <a:extLst>
+                        <a:ext uri="{28A0092B-C50C-407E-A947-70E740481C1C}">
+                          <a14:useLocalDpi xmlns:a14="http://schemas.microsoft.com/office/drawing/2010/main" val="0"/>
+                        </a:ext>
+                      </a:extLst>
+                    </a:blip>
+                    <a:stretch>
+                      <a:fillRect/>
+                    </a:stretch>
+                  </pic:blipFill>
+                  <pic:spPr>
+                    <a:xfrm>
+                      <a:off x="0" y="0"/>
+                      <a:ext cx="5731510" cy="3891280"/>
+                    </a:xfrm>
+                    <a:prstGeom prst="rect">
+                      <a:avLst/>
+                    </a:prstGeom>
+                  </pic:spPr>
+                </pic:pic>
+              </a:graphicData>
+            </a:graphic>
+            <wp14:sizeRelH relativeFrom="page">
+              <wp14:pctWidth>0</wp14:pctWidth>
+            </wp14:sizeRelH>
+            <wp14:sizeRelV relativeFrom="page">
+              <wp14:pctHeight>0</wp14:pctHeight>
+            </wp14:sizeRelV>
+          </wp:anchor>
+        </w:drawing>
+      </w:r>
+    </w:p>
+    <w:p>
+      <w:pPr>
+        <w:spacing w:after="0" w:line="240" w:lineRule="auto"/>
+        <w:rPr>
+          <w:rFonts w:ascii="Times New Roman" w:eastAsia="Times New Roman" w:hAnsi="Times New Roman" w:cs="Times New Roman"/>
+          <w:sz w:val="24"/>
+          <w:szCs w:val="24"/>
+          <w:lang w:eastAsia="en-AU"/>
+        </w:rPr>
+      </w:pPr>
+    </w:p>
+    <w:p>
+      <w:pPr>
+        <w:spacing w:after="0" w:line="240" w:lineRule="auto"/>
+        <w:rPr>
+          <w:rFonts w:ascii="Times New Roman" w:eastAsia="Times New Roman" w:hAnsi="Times New Roman" w:cs="Times New Roman"/>
+          <w:sz w:val="24"/>
+          <w:szCs w:val="24"/>
+          <w:lang w:eastAsia="en-AU"/>
+        </w:rPr>
+      </w:pPr>
+    </w:p>
+    <w:p>
+      <w:pPr>
+        <w:spacing w:after="0" w:line="240" w:lineRule="auto"/>
+        <w:rPr>
+          <w:rFonts w:ascii="Times New Roman" w:eastAsia="Times New Roman" w:hAnsi="Times New Roman" w:cs="Times New Roman"/>
+          <w:sz w:val="24"/>
+          <w:szCs w:val="24"/>
+          <w:lang w:eastAsia="en-AU"/>
+        </w:rPr>
+      </w:pPr>
+    </w:p>
+    <w:p>
+      <w:pPr>
+        <w:spacing w:after="0" w:line="240" w:lineRule="auto"/>
+        <w:rPr>
+          <w:rFonts w:ascii="Times New Roman" w:eastAsia="Times New Roman" w:hAnsi="Times New Roman" w:cs="Times New Roman"/>
+          <w:sz w:val="24"/>
+          <w:szCs w:val="24"/>
+          <w:lang w:eastAsia="en-AU"/>
+        </w:rPr>
+      </w:pPr>
+    </w:p>
+    <w:p>
+      <w:pPr>
+        <w:spacing w:after="0" w:line="240" w:lineRule="auto"/>
+        <w:rPr>
+          <w:rFonts w:ascii="Times New Roman" w:eastAsia="Times New Roman" w:hAnsi="Times New Roman" w:cs="Times New Roman"/>
+          <w:sz w:val="24"/>
+          <w:szCs w:val="24"/>
+          <w:lang w:eastAsia="en-AU"/>
+        </w:rPr>
+      </w:pPr>
+    </w:p>
+    <w:p>
+      <w:pPr>
+        <w:spacing w:after="0" w:line="240" w:lineRule="auto"/>
+        <w:rPr>
+          <w:rFonts w:ascii="Times New Roman" w:eastAsia="Times New Roman" w:hAnsi="Times New Roman" w:cs="Times New Roman"/>
+          <w:sz w:val="24"/>
+          <w:szCs w:val="24"/>
+          <w:lang w:eastAsia="en-AU"/>
+        </w:rPr>
+      </w:pPr>
+    </w:p>
+    <w:p>
+      <w:pPr>
+        <w:spacing w:after="0" w:line="240" w:lineRule="auto"/>
+        <w:rPr>
+          <w:rFonts w:ascii="Times New Roman" w:eastAsia="Times New Roman" w:hAnsi="Times New Roman" w:cs="Times New Roman"/>
+          <w:sz w:val="24"/>
+          <w:szCs w:val="24"/>
+          <w:lang w:eastAsia="en-AU"/>
+        </w:rPr>
+      </w:pPr>
+    </w:p>
+    <w:p>
+      <w:pPr>
+        <w:spacing w:after="0" w:line="240" w:lineRule="auto"/>
+        <w:rPr>
+          <w:rFonts w:ascii="Times New Roman" w:eastAsia="Times New Roman" w:hAnsi="Times New Roman" w:cs="Times New Roman"/>
+          <w:sz w:val="24"/>
+          <w:szCs w:val="24"/>
+          <w:lang w:eastAsia="en-AU"/>
+        </w:rPr>
+      </w:pPr>
       <w:bookmarkStart w:id="0" w:name="_GoBack"/>
       <w:bookmarkEnd w:id="0"/>
-      <w:r>
-        <w:rPr>
-          <w:rFonts w:ascii="Arial" w:eastAsia="Times New Roman" w:hAnsi="Arial" w:cs="Arial"/>
-          <w:color w:val="000000" w:themeColor="text1"/>
-          <w:lang w:eastAsia="en-AU"/>
-        </w:rPr>
-        <w:t xml:space="preserve"> this application</w:t>
-      </w:r>
-      <w:r>
-        <w:rPr>
-          <w:rFonts w:ascii="Arial" w:eastAsia="Times New Roman" w:hAnsi="Arial" w:cs="Arial"/>
-          <w:color w:val="000000" w:themeColor="text1"/>
-          <w:lang w:eastAsia="en-AU"/>
-        </w:rPr>
-        <w:t xml:space="preserve"> and database</w:t>
-      </w:r>
-      <w:r>
-        <w:rPr>
-          <w:rFonts w:ascii="Arial" w:eastAsia="Times New Roman" w:hAnsi="Arial" w:cs="Arial"/>
-          <w:color w:val="000000" w:themeColor="text1"/>
-          <w:lang w:eastAsia="en-AU"/>
-        </w:rPr>
-        <w:t xml:space="preserve"> is that it will boost student </w:t>
-      </w:r>
-      <w:r>
-        <w:rPr>
-          <w:rFonts w:ascii="Arial" w:eastAsia="Times New Roman" w:hAnsi="Arial" w:cs="Arial"/>
-          <w:color w:val="000000" w:themeColor="text1"/>
-          <w:lang w:eastAsia="en-AU"/>
-        </w:rPr>
-        <w:t>enrolments</w:t>
-      </w:r>
-      <w:r>
-        <w:rPr>
-          <w:rFonts w:ascii="Arial" w:eastAsia="Times New Roman" w:hAnsi="Arial" w:cs="Arial"/>
-          <w:color w:val="000000" w:themeColor="text1"/>
-          <w:lang w:eastAsia="en-AU"/>
-        </w:rPr>
-        <w:t xml:space="preserve"> </w:t>
-      </w:r>
-      <w:r>
-        <w:rPr>
-          <w:rFonts w:ascii="Arial" w:eastAsia="Times New Roman" w:hAnsi="Arial" w:cs="Arial"/>
-          <w:color w:val="000000" w:themeColor="text1"/>
-          <w:lang w:eastAsia="en-AU"/>
-        </w:rPr>
-        <w:t xml:space="preserve">and overall sales </w:t>
-      </w:r>
-      <w:r>
-        <w:rPr>
-          <w:rFonts w:ascii="Arial" w:eastAsia="Times New Roman" w:hAnsi="Arial" w:cs="Arial"/>
-          <w:color w:val="000000" w:themeColor="text1"/>
-          <w:lang w:eastAsia="en-AU"/>
-        </w:rPr>
-        <w:t xml:space="preserve">by </w:t>
-      </w:r>
-      <w:r>
-        <w:rPr>
-          <w:rFonts w:ascii="Arial" w:eastAsia="Times New Roman" w:hAnsi="Arial" w:cs="Arial"/>
-          <w:color w:val="000000" w:themeColor="text1"/>
-          <w:lang w:eastAsia="en-AU"/>
-        </w:rPr>
-        <w:t xml:space="preserve">improving access to information and </w:t>
-      </w:r>
-      <w:r>
-        <w:rPr>
-          <w:rFonts w:ascii="Arial" w:eastAsia="Times New Roman" w:hAnsi="Arial" w:cs="Arial"/>
-          <w:color w:val="000000" w:themeColor="text1"/>
-          <w:lang w:eastAsia="en-AU"/>
-        </w:rPr>
-        <w:t>allowing them to easily navigate and discover information about the</w:t>
-      </w:r>
-      <w:r>
-        <w:rPr>
-          <w:rFonts w:ascii="Arial" w:eastAsia="Times New Roman" w:hAnsi="Arial" w:cs="Arial"/>
-          <w:color w:val="000000" w:themeColor="text1"/>
-          <w:lang w:eastAsia="en-AU"/>
-        </w:rPr>
-        <w:t xml:space="preserve"> industries,</w:t>
-      </w:r>
-      <w:r>
-        <w:rPr>
-          <w:rFonts w:ascii="Arial" w:eastAsia="Times New Roman" w:hAnsi="Arial" w:cs="Arial"/>
-          <w:color w:val="000000" w:themeColor="text1"/>
-          <w:lang w:eastAsia="en-AU"/>
-        </w:rPr>
-        <w:t xml:space="preserve"> courses</w:t>
-      </w:r>
-      <w:r>
-        <w:rPr>
-          <w:rFonts w:ascii="Arial" w:eastAsia="Times New Roman" w:hAnsi="Arial" w:cs="Arial"/>
-          <w:color w:val="000000" w:themeColor="text1"/>
-          <w:lang w:eastAsia="en-AU"/>
-        </w:rPr>
-        <w:t xml:space="preserve"> and their units,</w:t>
-      </w:r>
-      <w:r>
-        <w:rPr>
-          <w:rFonts w:ascii="Arial" w:eastAsia="Times New Roman" w:hAnsi="Arial" w:cs="Arial"/>
-          <w:color w:val="000000" w:themeColor="text1"/>
-          <w:lang w:eastAsia="en-AU"/>
-        </w:rPr>
-        <w:t xml:space="preserve"> and if it will be a good fit for them overall increasing profits for EITS. </w:t>
-      </w:r>
-      <w:r>
-        <w:rPr>
-          <w:rFonts w:ascii="Arial" w:eastAsia="Times New Roman" w:hAnsi="Arial" w:cs="Arial"/>
-          <w:color w:val="000000" w:themeColor="text1"/>
-          <w:lang w:eastAsia="en-AU"/>
-        </w:rPr>
-        <w:t xml:space="preserve">With the creation and linking of the database it will also increase organisational productivity and </w:t>
-      </w:r>
-      <w:r>
-        <w:rPr>
-          <w:rFonts w:ascii="Arial" w:eastAsia="Times New Roman" w:hAnsi="Arial" w:cs="Arial"/>
-          <w:color w:val="000000" w:themeColor="text1"/>
-          <w:lang w:eastAsia="en-AU"/>
-        </w:rPr>
-        <w:t xml:space="preserve">overall </w:t>
-      </w:r>
-      <w:r>
-        <w:rPr>
-          <w:rFonts w:ascii="Arial" w:eastAsia="Times New Roman" w:hAnsi="Arial" w:cs="Arial"/>
-          <w:color w:val="000000" w:themeColor="text1"/>
-          <w:lang w:eastAsia="en-AU"/>
-        </w:rPr>
-        <w:t>organisation</w:t>
-      </w:r>
-      <w:r>
-        <w:rPr>
-          <w:rFonts w:ascii="Arial" w:eastAsia="Times New Roman" w:hAnsi="Arial" w:cs="Arial"/>
-          <w:color w:val="000000" w:themeColor="text1"/>
-          <w:lang w:eastAsia="en-AU"/>
-        </w:rPr>
-        <w:t> </w:t>
-      </w:r>
-      <w:r>
-        <w:rPr>
-          <w:rFonts w:ascii="Arial" w:eastAsia="Times New Roman" w:hAnsi="Arial" w:cs="Arial"/>
-          <w:color w:val="000000" w:themeColor="text1"/>
-          <w:lang w:eastAsia="en-AU"/>
-        </w:rPr>
-        <w:t xml:space="preserve">since now all EITS admins and caseworkers can easily navigate to and see client enrolments and </w:t>
-      </w:r>
-      <w:r>
-        <w:rPr>
-          <w:rFonts w:ascii="Arial" w:eastAsia="Times New Roman" w:hAnsi="Arial" w:cs="Arial"/>
-          <w:color w:val="000000" w:themeColor="text1"/>
-          <w:lang w:eastAsia="en-AU"/>
-        </w:rPr>
-        <w:t xml:space="preserve">client data. </w:t>
-      </w:r>
-    </w:p>
-    <w:p>
-      <w:pPr>
-        <w:spacing w:after="240" w:line="240" w:lineRule="auto"/>
-        <w:rPr>
-          <w:rFonts w:ascii="Times New Roman" w:eastAsia="Times New Roman" w:hAnsi="Times New Roman" w:cs="Times New Roman"/>
-          <w:sz w:val="24"/>
-          <w:szCs w:val="24"/>
-          <w:lang w:eastAsia="en-AU"/>
-        </w:rPr>
-      </w:pPr>
-    </w:p>
-    <w:p>
-      <w:pPr>
-        <w:spacing w:after="0" w:line="240" w:lineRule="auto"/>
-        <w:rPr>
-          <w:rFonts w:ascii="Times New Roman" w:eastAsia="Times New Roman" w:hAnsi="Times New Roman" w:cs="Times New Roman"/>
-          <w:sz w:val="24"/>
-          <w:szCs w:val="24"/>
-          <w:lang w:eastAsia="en-AU"/>
-        </w:rPr>
-      </w:pPr>
-      <w:r>
-        <w:rPr>
-          <w:rFonts w:ascii="Arial" w:eastAsia="Times New Roman" w:hAnsi="Arial" w:cs="Arial"/>
-          <w:b/>
-          <w:bCs/>
-          <w:color w:val="000000"/>
-          <w:sz w:val="28"/>
-          <w:szCs w:val="28"/>
-          <w:lang w:eastAsia="en-AU"/>
-        </w:rPr>
-        <w:t>ER Diagram (Or Equivalent):</w:t>
-      </w:r>
-    </w:p>
-    <w:p>
-      <w:pPr>
-        <w:spacing w:after="0" w:line="240" w:lineRule="auto"/>
-        <w:rPr>
-          <w:rFonts w:ascii="Times New Roman" w:eastAsia="Times New Roman" w:hAnsi="Times New Roman" w:cs="Times New Roman"/>
-          <w:sz w:val="24"/>
-          <w:szCs w:val="24"/>
-          <w:lang w:eastAsia="en-AU"/>
-        </w:rPr>
-      </w:pPr>
-    </w:p>
-    <w:p>
-      <w:pPr>
-        <w:spacing w:after="0" w:line="240" w:lineRule="auto"/>
-        <w:rPr>
-          <w:rFonts w:ascii="Times New Roman" w:eastAsia="Times New Roman" w:hAnsi="Times New Roman" w:cs="Times New Roman"/>
-          <w:sz w:val="24"/>
-          <w:szCs w:val="24"/>
-          <w:lang w:eastAsia="en-AU"/>
-        </w:rPr>
-      </w:pPr>
-    </w:p>
-    <w:p>
-      <w:pPr>
-        <w:spacing w:after="0" w:line="240" w:lineRule="auto"/>
-        <w:rPr>
-          <w:rFonts w:ascii="Times New Roman" w:eastAsia="Times New Roman" w:hAnsi="Times New Roman" w:cs="Times New Roman"/>
-          <w:sz w:val="24"/>
-          <w:szCs w:val="24"/>
-          <w:lang w:eastAsia="en-AU"/>
-        </w:rPr>
-      </w:pPr>
-    </w:p>
-    <w:p>
-      <w:pPr>
-        <w:spacing w:after="0" w:line="240" w:lineRule="auto"/>
-        <w:rPr>
-          <w:rFonts w:ascii="Times New Roman" w:eastAsia="Times New Roman" w:hAnsi="Times New Roman" w:cs="Times New Roman"/>
-          <w:sz w:val="24"/>
-          <w:szCs w:val="24"/>
-          <w:lang w:eastAsia="en-AU"/>
-        </w:rPr>
-      </w:pPr>
-    </w:p>
-    <w:p>
-      <w:pPr>
-        <w:spacing w:after="0" w:line="240" w:lineRule="auto"/>
-        <w:rPr>
-          <w:rFonts w:ascii="Times New Roman" w:eastAsia="Times New Roman" w:hAnsi="Times New Roman" w:cs="Times New Roman"/>
-          <w:sz w:val="24"/>
-          <w:szCs w:val="24"/>
-          <w:lang w:eastAsia="en-AU"/>
-        </w:rPr>
-      </w:pPr>
-    </w:p>
-    <w:p>
-      <w:pPr>
-        <w:spacing w:after="0" w:line="240" w:lineRule="auto"/>
-        <w:rPr>
-          <w:rFonts w:ascii="Times New Roman" w:eastAsia="Times New Roman" w:hAnsi="Times New Roman" w:cs="Times New Roman"/>
-          <w:sz w:val="24"/>
-          <w:szCs w:val="24"/>
-          <w:lang w:eastAsia="en-AU"/>
-        </w:rPr>
-      </w:pPr>
-    </w:p>
-    <w:p>
-      <w:pPr>
-        <w:spacing w:after="0" w:line="240" w:lineRule="auto"/>
-        <w:rPr>
-          <w:rFonts w:ascii="Times New Roman" w:eastAsia="Times New Roman" w:hAnsi="Times New Roman" w:cs="Times New Roman"/>
-          <w:sz w:val="24"/>
-          <w:szCs w:val="24"/>
-          <w:lang w:eastAsia="en-AU"/>
-        </w:rPr>
-      </w:pPr>
-    </w:p>
-    <w:p>
-      <w:pPr>
-        <w:spacing w:after="0" w:line="240" w:lineRule="auto"/>
-        <w:rPr>
-          <w:rFonts w:ascii="Times New Roman" w:eastAsia="Times New Roman" w:hAnsi="Times New Roman" w:cs="Times New Roman"/>
-          <w:sz w:val="24"/>
-          <w:szCs w:val="24"/>
-          <w:lang w:eastAsia="en-AU"/>
-        </w:rPr>
-      </w:pPr>
-    </w:p>
-    <w:p>
-      <w:pPr>
-        <w:spacing w:after="0" w:line="240" w:lineRule="auto"/>
-        <w:rPr>
-          <w:rFonts w:ascii="Times New Roman" w:eastAsia="Times New Roman" w:hAnsi="Times New Roman" w:cs="Times New Roman"/>
-          <w:sz w:val="24"/>
-          <w:szCs w:val="24"/>
-          <w:lang w:eastAsia="en-AU"/>
-        </w:rPr>
-      </w:pPr>
-    </w:p>
-    <w:p>
-      <w:pPr>
-        <w:spacing w:after="0" w:line="240" w:lineRule="auto"/>
-        <w:rPr>
-          <w:rFonts w:ascii="Times New Roman" w:eastAsia="Times New Roman" w:hAnsi="Times New Roman" w:cs="Times New Roman"/>
-          <w:sz w:val="24"/>
-          <w:szCs w:val="24"/>
-          <w:lang w:eastAsia="en-AU"/>
-        </w:rPr>
-      </w:pPr>
-    </w:p>
-    <w:p>
-      <w:pPr>
-        <w:spacing w:after="0" w:line="240" w:lineRule="auto"/>
-        <w:rPr>
-          <w:rFonts w:ascii="Times New Roman" w:eastAsia="Times New Roman" w:hAnsi="Times New Roman" w:cs="Times New Roman"/>
-          <w:sz w:val="24"/>
-          <w:szCs w:val="24"/>
-          <w:lang w:eastAsia="en-AU"/>
-        </w:rPr>
-      </w:pPr>
-    </w:p>
-    <w:p>
-      <w:pPr>
-        <w:spacing w:after="0" w:line="240" w:lineRule="auto"/>
-        <w:rPr>
-          <w:rFonts w:ascii="Times New Roman" w:eastAsia="Times New Roman" w:hAnsi="Times New Roman" w:cs="Times New Roman"/>
-          <w:sz w:val="24"/>
-          <w:szCs w:val="24"/>
-          <w:lang w:eastAsia="en-AU"/>
-        </w:rPr>
-      </w:pPr>
-    </w:p>
-    <w:p>
-      <w:pPr>
-        <w:spacing w:after="0" w:line="240" w:lineRule="auto"/>
-        <w:rPr>
-          <w:rFonts w:ascii="Times New Roman" w:eastAsia="Times New Roman" w:hAnsi="Times New Roman" w:cs="Times New Roman"/>
-          <w:sz w:val="24"/>
-          <w:szCs w:val="24"/>
-          <w:lang w:eastAsia="en-AU"/>
-        </w:rPr>
-      </w:pPr>
-    </w:p>
-    <w:p>
-      <w:pPr>
-        <w:spacing w:after="0" w:line="240" w:lineRule="auto"/>
-        <w:rPr>
-          <w:rFonts w:ascii="Times New Roman" w:eastAsia="Times New Roman" w:hAnsi="Times New Roman" w:cs="Times New Roman"/>
-          <w:sz w:val="24"/>
-          <w:szCs w:val="24"/>
-          <w:lang w:eastAsia="en-AU"/>
-        </w:rPr>
-      </w:pPr>
-    </w:p>
-    <w:p>
-      <w:pPr>
-        <w:spacing w:after="0" w:line="240" w:lineRule="auto"/>
-        <w:rPr>
-          <w:rFonts w:ascii="Times New Roman" w:eastAsia="Times New Roman" w:hAnsi="Times New Roman" w:cs="Times New Roman"/>
-          <w:sz w:val="24"/>
-          <w:szCs w:val="24"/>
-          <w:lang w:eastAsia="en-AU"/>
-        </w:rPr>
-      </w:pPr>
-    </w:p>
-    <w:p>
-      <w:pPr>
-        <w:spacing w:after="0" w:line="240" w:lineRule="auto"/>
-        <w:rPr>
-          <w:rFonts w:ascii="Times New Roman" w:eastAsia="Times New Roman" w:hAnsi="Times New Roman" w:cs="Times New Roman"/>
-          <w:sz w:val="24"/>
-          <w:szCs w:val="24"/>
-          <w:lang w:eastAsia="en-AU"/>
-        </w:rPr>
-      </w:pPr>
-    </w:p>
-    <w:p>
-      <w:pPr>
-        <w:spacing w:after="0" w:line="240" w:lineRule="auto"/>
-        <w:rPr>
-          <w:rFonts w:ascii="Times New Roman" w:eastAsia="Times New Roman" w:hAnsi="Times New Roman" w:cs="Times New Roman"/>
-          <w:sz w:val="24"/>
-          <w:szCs w:val="24"/>
-          <w:lang w:eastAsia="en-AU"/>
-        </w:rPr>
-      </w:pPr>
-    </w:p>
-    <w:p>
-      <w:pPr>
-        <w:spacing w:after="0" w:line="240" w:lineRule="auto"/>
-        <w:rPr>
-          <w:rFonts w:ascii="Times New Roman" w:eastAsia="Times New Roman" w:hAnsi="Times New Roman" w:cs="Times New Roman"/>
-          <w:sz w:val="24"/>
-          <w:szCs w:val="24"/>
-          <w:lang w:eastAsia="en-AU"/>
-        </w:rPr>
-      </w:pPr>
-    </w:p>
-    <w:p>
-      <w:pPr>
-        <w:spacing w:after="0" w:line="240" w:lineRule="auto"/>
-        <w:rPr>
-          <w:rFonts w:ascii="Times New Roman" w:eastAsia="Times New Roman" w:hAnsi="Times New Roman" w:cs="Times New Roman"/>
-          <w:sz w:val="24"/>
-          <w:szCs w:val="24"/>
-          <w:lang w:eastAsia="en-AU"/>
-        </w:rPr>
-      </w:pPr>
-    </w:p>
-    <w:p>
-      <w:pPr>
-        <w:spacing w:after="0" w:line="240" w:lineRule="auto"/>
-        <w:rPr>
-          <w:rFonts w:ascii="Times New Roman" w:eastAsia="Times New Roman" w:hAnsi="Times New Roman" w:cs="Times New Roman"/>
-          <w:sz w:val="24"/>
-          <w:szCs w:val="24"/>
-          <w:lang w:eastAsia="en-AU"/>
-        </w:rPr>
-      </w:pPr>
-    </w:p>
-    <w:p>
-      <w:pPr>
-        <w:spacing w:after="0" w:line="240" w:lineRule="auto"/>
-        <w:rPr>
-          <w:rFonts w:ascii="Times New Roman" w:eastAsia="Times New Roman" w:hAnsi="Times New Roman" w:cs="Times New Roman"/>
-          <w:sz w:val="24"/>
-          <w:szCs w:val="24"/>
-          <w:lang w:eastAsia="en-AU"/>
-        </w:rPr>
-      </w:pPr>
-    </w:p>
-    <w:p>
-      <w:pPr>
-        <w:spacing w:after="0" w:line="240" w:lineRule="auto"/>
-        <w:rPr>
-          <w:rFonts w:ascii="Times New Roman" w:eastAsia="Times New Roman" w:hAnsi="Times New Roman" w:cs="Times New Roman"/>
-          <w:sz w:val="24"/>
-          <w:szCs w:val="24"/>
-          <w:lang w:eastAsia="en-AU"/>
-        </w:rPr>
-      </w:pPr>
-    </w:p>
-    <w:p>
-      <w:pPr>
-        <w:spacing w:after="0" w:line="240" w:lineRule="auto"/>
-        <w:rPr>
-          <w:rFonts w:ascii="Times New Roman" w:eastAsia="Times New Roman" w:hAnsi="Times New Roman" w:cs="Times New Roman"/>
-          <w:sz w:val="24"/>
-          <w:szCs w:val="24"/>
-          <w:lang w:eastAsia="en-AU"/>
-        </w:rPr>
-      </w:pPr>
-    </w:p>
-    <w:p>
-      <w:pPr>
-        <w:spacing w:after="0" w:line="240" w:lineRule="auto"/>
-        <w:rPr>
-          <w:rFonts w:ascii="Times New Roman" w:eastAsia="Times New Roman" w:hAnsi="Times New Roman" w:cs="Times New Roman"/>
-          <w:sz w:val="24"/>
-          <w:szCs w:val="24"/>
-          <w:lang w:eastAsia="en-AU"/>
-        </w:rPr>
-      </w:pPr>
-    </w:p>
-    <w:p>
-      <w:pPr>
-        <w:spacing w:after="0" w:line="240" w:lineRule="auto"/>
-        <w:rPr>
-          <w:rFonts w:ascii="Times New Roman" w:eastAsia="Times New Roman" w:hAnsi="Times New Roman" w:cs="Times New Roman"/>
-          <w:sz w:val="24"/>
-          <w:szCs w:val="24"/>
-          <w:lang w:eastAsia="en-AU"/>
-        </w:rPr>
-      </w:pPr>
-    </w:p>
-    <w:p>
-      <w:pPr>
-        <w:spacing w:after="0" w:line="240" w:lineRule="auto"/>
-        <w:rPr>
-          <w:rFonts w:ascii="Times New Roman" w:eastAsia="Times New Roman" w:hAnsi="Times New Roman" w:cs="Times New Roman"/>
-          <w:sz w:val="24"/>
-          <w:szCs w:val="24"/>
-          <w:lang w:eastAsia="en-AU"/>
-        </w:rPr>
-      </w:pPr>
-    </w:p>
-    <w:p>
-      <w:pPr>
-        <w:spacing w:after="0" w:line="240" w:lineRule="auto"/>
-        <w:rPr>
-          <w:rFonts w:ascii="Times New Roman" w:eastAsia="Times New Roman" w:hAnsi="Times New Roman" w:cs="Times New Roman"/>
-          <w:sz w:val="24"/>
-          <w:szCs w:val="24"/>
-          <w:lang w:eastAsia="en-AU"/>
-        </w:rPr>
-      </w:pPr>
-    </w:p>
-    <w:p>
-      <w:pPr>
-        <w:spacing w:after="0" w:line="240" w:lineRule="auto"/>
-        <w:rPr>
-          <w:rFonts w:ascii="Times New Roman" w:eastAsia="Times New Roman" w:hAnsi="Times New Roman" w:cs="Times New Roman"/>
-          <w:sz w:val="24"/>
-          <w:szCs w:val="24"/>
-          <w:lang w:eastAsia="en-AU"/>
-        </w:rPr>
-      </w:pPr>
-    </w:p>
-    <w:p>
-      <w:pPr>
-        <w:spacing w:after="0" w:line="240" w:lineRule="auto"/>
-        <w:rPr>
-          <w:rFonts w:ascii="Times New Roman" w:eastAsia="Times New Roman" w:hAnsi="Times New Roman" w:cs="Times New Roman"/>
-          <w:sz w:val="24"/>
-          <w:szCs w:val="24"/>
-          <w:lang w:eastAsia="en-AU"/>
-        </w:rPr>
-      </w:pPr>
-    </w:p>
-    <w:p>
-      <w:pPr>
-        <w:spacing w:after="0" w:line="240" w:lineRule="auto"/>
-        <w:rPr>
-          <w:rFonts w:ascii="Times New Roman" w:eastAsia="Times New Roman" w:hAnsi="Times New Roman" w:cs="Times New Roman"/>
-          <w:sz w:val="24"/>
-          <w:szCs w:val="24"/>
-          <w:lang w:eastAsia="en-AU"/>
-        </w:rPr>
-      </w:pPr>
-    </w:p>
-    <w:p>
-      <w:pPr>
-        <w:spacing w:after="0" w:line="240" w:lineRule="auto"/>
-        <w:rPr>
-          <w:rFonts w:ascii="Times New Roman" w:eastAsia="Times New Roman" w:hAnsi="Times New Roman" w:cs="Times New Roman"/>
-          <w:sz w:val="24"/>
-          <w:szCs w:val="24"/>
-          <w:lang w:eastAsia="en-AU"/>
-        </w:rPr>
-      </w:pPr>
-    </w:p>
-    <w:p>
-      <w:pPr>
-        <w:spacing w:after="0" w:line="240" w:lineRule="auto"/>
-        <w:rPr>
-          <w:rFonts w:ascii="Times New Roman" w:eastAsia="Times New Roman" w:hAnsi="Times New Roman" w:cs="Times New Roman"/>
-          <w:sz w:val="24"/>
-          <w:szCs w:val="24"/>
-          <w:lang w:eastAsia="en-AU"/>
-        </w:rPr>
-      </w:pPr>
-    </w:p>
-    <w:p>
-      <w:pPr>
-        <w:spacing w:after="0" w:line="240" w:lineRule="auto"/>
-        <w:rPr>
-          <w:rFonts w:ascii="Times New Roman" w:eastAsia="Times New Roman" w:hAnsi="Times New Roman" w:cs="Times New Roman"/>
-          <w:sz w:val="24"/>
-          <w:szCs w:val="24"/>
-          <w:lang w:eastAsia="en-AU"/>
-        </w:rPr>
-      </w:pPr>
-    </w:p>
-    <w:p>
-      <w:pPr>
-        <w:spacing w:after="0" w:line="240" w:lineRule="auto"/>
-        <w:rPr>
-          <w:rFonts w:ascii="Times New Roman" w:eastAsia="Times New Roman" w:hAnsi="Times New Roman" w:cs="Times New Roman"/>
-          <w:sz w:val="24"/>
-          <w:szCs w:val="24"/>
-          <w:lang w:eastAsia="en-AU"/>
-        </w:rPr>
-      </w:pPr>
     </w:p>
     <w:p>
       <w:pPr>
@@ -3126,7 +2919,7 @@
             <o:lock v:ext="edit" aspectratio="t"/>
           </v:shapetype>
           <v:shape id="_x0000_s1026" type="#_x0000_t75" style="position:absolute;margin-left:326pt;margin-top:7pt;width:150.9pt;height:176.95pt;z-index:251675648;mso-position-horizontal-relative:text;mso-position-vertical-relative:text;mso-width-relative:page;mso-height-relative:page">
-            <v:imagedata r:id="rId8" o:title="Login"/>
+            <v:imagedata r:id="rId9" o:title="Login"/>
             <w10:wrap type="square"/>
           </v:shape>
         </w:pict>
@@ -3344,7 +3137,7 @@
                     </pic:cNvPicPr>
                   </pic:nvPicPr>
                   <pic:blipFill>
-                    <a:blip r:embed="rId9">
+                    <a:blip r:embed="rId10">
                       <a:extLst>
                         <a:ext uri="{28A0092B-C50C-407E-A947-70E740481C1C}">
                           <a14:useLocalDpi xmlns:a14="http://schemas.microsoft.com/office/drawing/2010/main" val="0"/>
@@ -3592,7 +3385,7 @@
                     </pic:cNvPicPr>
                   </pic:nvPicPr>
                   <pic:blipFill>
-                    <a:blip r:embed="rId10">
+                    <a:blip r:embed="rId11">
                       <a:extLst>
                         <a:ext uri="{28A0092B-C50C-407E-A947-70E740481C1C}">
                           <a14:useLocalDpi xmlns:a14="http://schemas.microsoft.com/office/drawing/2010/main" val="0"/>
@@ -3797,7 +3590,7 @@
                     </pic:cNvPicPr>
                   </pic:nvPicPr>
                   <pic:blipFill>
-                    <a:blip r:embed="rId11">
+                    <a:blip r:embed="rId12">
                       <a:extLst>
                         <a:ext uri="{28A0092B-C50C-407E-A947-70E740481C1C}">
                           <a14:useLocalDpi xmlns:a14="http://schemas.microsoft.com/office/drawing/2010/main" val="0"/>
@@ -4007,7 +3800,7 @@
                     </pic:cNvPicPr>
                   </pic:nvPicPr>
                   <pic:blipFill>
-                    <a:blip r:embed="rId12">
+                    <a:blip r:embed="rId13">
                       <a:extLst>
                         <a:ext uri="{28A0092B-C50C-407E-A947-70E740481C1C}">
                           <a14:useLocalDpi xmlns:a14="http://schemas.microsoft.com/office/drawing/2010/main" val="0"/>
@@ -4227,7 +4020,7 @@
                     </pic:cNvPicPr>
                   </pic:nvPicPr>
                   <pic:blipFill>
-                    <a:blip r:embed="rId13" cstate="print">
+                    <a:blip r:embed="rId14" cstate="print">
                       <a:extLst>
                         <a:ext uri="{28A0092B-C50C-407E-A947-70E740481C1C}">
                           <a14:useLocalDpi xmlns:a14="http://schemas.microsoft.com/office/drawing/2010/main" val="0"/>
@@ -4514,7 +4307,7 @@
                     </pic:cNvPicPr>
                   </pic:nvPicPr>
                   <pic:blipFill>
-                    <a:blip r:embed="rId14" cstate="print">
+                    <a:blip r:embed="rId15" cstate="print">
                       <a:extLst>
                         <a:ext uri="{28A0092B-C50C-407E-A947-70E740481C1C}">
                           <a14:useLocalDpi xmlns:a14="http://schemas.microsoft.com/office/drawing/2010/main" val="0"/>
@@ -4697,7 +4490,7 @@
                     </pic:cNvPicPr>
                   </pic:nvPicPr>
                   <pic:blipFill>
-                    <a:blip r:embed="rId15" cstate="print">
+                    <a:blip r:embed="rId16" cstate="print">
                       <a:extLst>
                         <a:ext uri="{28A0092B-C50C-407E-A947-70E740481C1C}">
                           <a14:useLocalDpi xmlns:a14="http://schemas.microsoft.com/office/drawing/2010/main" val="0"/>
@@ -4881,7 +4674,7 @@
                     </pic:cNvPicPr>
                   </pic:nvPicPr>
                   <pic:blipFill>
-                    <a:blip r:embed="rId16" cstate="print">
+                    <a:blip r:embed="rId17" cstate="print">
                       <a:extLst>
                         <a:ext uri="{28A0092B-C50C-407E-A947-70E740481C1C}">
                           <a14:useLocalDpi xmlns:a14="http://schemas.microsoft.com/office/drawing/2010/main" val="0"/>
@@ -5082,7 +4875,7 @@
                     </pic:cNvPicPr>
                   </pic:nvPicPr>
                   <pic:blipFill>
-                    <a:blip r:embed="rId17" cstate="print">
+                    <a:blip r:embed="rId18" cstate="print">
                       <a:extLst>
                         <a:ext uri="{28A0092B-C50C-407E-A947-70E740481C1C}">
                           <a14:useLocalDpi xmlns:a14="http://schemas.microsoft.com/office/drawing/2010/main" val="0"/>
@@ -5404,7 +5197,7 @@
                     </pic:cNvPicPr>
                   </pic:nvPicPr>
                   <pic:blipFill>
-                    <a:blip r:embed="rId18" cstate="print">
+                    <a:blip r:embed="rId19" cstate="print">
                       <a:extLst>
                         <a:ext uri="{28A0092B-C50C-407E-A947-70E740481C1C}">
                           <a14:useLocalDpi xmlns:a14="http://schemas.microsoft.com/office/drawing/2010/main" val="0"/>
@@ -5596,7 +5389,7 @@
                     </pic:cNvPicPr>
                   </pic:nvPicPr>
                   <pic:blipFill>
-                    <a:blip r:embed="rId19" cstate="print">
+                    <a:blip r:embed="rId20" cstate="print">
                       <a:extLst>
                         <a:ext uri="{28A0092B-C50C-407E-A947-70E740481C1C}">
                           <a14:useLocalDpi xmlns:a14="http://schemas.microsoft.com/office/drawing/2010/main" val="0"/>
@@ -5946,7 +5739,7 @@
                     </pic:cNvPicPr>
                   </pic:nvPicPr>
                   <pic:blipFill>
-                    <a:blip r:embed="rId20" cstate="print">
+                    <a:blip r:embed="rId21" cstate="print">
                       <a:extLst>
                         <a:ext uri="{28A0092B-C50C-407E-A947-70E740481C1C}">
                           <a14:useLocalDpi xmlns:a14="http://schemas.microsoft.com/office/drawing/2010/main" val="0"/>
@@ -6258,7 +6051,7 @@
         <w:lastRenderedPageBreak/>
         <w:pict>
           <v:shape id="_x0000_s1027" type="#_x0000_t75" style="position:absolute;margin-left:237.85pt;margin-top:0;width:232.15pt;height:147.95pt;z-index:251677696;mso-position-horizontal-relative:text;mso-position-vertical-relative:text;mso-width-relative:page;mso-height-relative:page">
-            <v:imagedata r:id="rId21" o:title="ClientIndustryList_Admin"/>
+            <v:imagedata r:id="rId22" o:title="ClientIndustryList_Admin"/>
             <w10:wrap type="square"/>
           </v:shape>
         </w:pict>
@@ -6506,15 +6299,7 @@
           <w:color w:val="000000"/>
           <w:lang w:eastAsia="en-AU"/>
         </w:rPr>
-        <w:t>industry</w:t>
-      </w:r>
-      <w:r>
-        <w:rPr>
-          <w:rFonts w:ascii="Arial" w:eastAsia="Times New Roman" w:hAnsi="Arial" w:cs="Arial"/>
-          <w:color w:val="000000"/>
-          <w:lang w:eastAsia="en-AU"/>
-        </w:rPr>
-        <w:t xml:space="preserve"> data</w:t>
+        <w:t>industry data</w:t>
       </w:r>
       <w:r>
         <w:rPr>
@@ -6554,7 +6339,7 @@
         </w:rPr>
         <w:pict>
           <v:shape id="_x0000_s1028" type="#_x0000_t75" style="position:absolute;margin-left:252.85pt;margin-top:.95pt;width:231.55pt;height:140.3pt;z-index:251679744;mso-position-horizontal-relative:text;mso-position-vertical-relative:text;mso-width-relative:page;mso-height-relative:page">
-            <v:imagedata r:id="rId22" o:title="clientCaseworker_Admin"/>
+            <v:imagedata r:id="rId23" o:title="clientCaseworker_Admin"/>
             <w10:wrap type="square"/>
           </v:shape>
         </w:pict>
@@ -6771,7 +6556,7 @@
         </w:rPr>
         <w:pict>
           <v:shape id="_x0000_s1029" type="#_x0000_t75" style="position:absolute;left:0;text-align:left;margin-left:351.15pt;margin-top:6.55pt;width:118.85pt;height:141.15pt;z-index:251681792;mso-position-horizontal-relative:text;mso-position-vertical-relative:text;mso-width-relative:page;mso-height-relative:page">
-            <v:imagedata r:id="rId23" o:title="ThankyouEnrolment"/>
+            <v:imagedata r:id="rId24" o:title="ThankyouEnrolment"/>
             <w10:wrap type="square"/>
           </v:shape>
         </w:pict>
@@ -6859,15 +6644,7 @@
           <w:color w:val="000000"/>
           <w:lang w:eastAsia="en-AU"/>
         </w:rPr>
-        <w:t>course list</w:t>
-      </w:r>
-      <w:r>
-        <w:rPr>
-          <w:rFonts w:ascii="Arial" w:eastAsia="Times New Roman" w:hAnsi="Arial" w:cs="Arial"/>
-          <w:color w:val="000000"/>
-          <w:lang w:eastAsia="en-AU"/>
-        </w:rPr>
-        <w:t xml:space="preserve"> </w:t>
+        <w:t xml:space="preserve">course list </w:t>
       </w:r>
       <w:r>
         <w:rPr>
@@ -6962,7 +6739,7 @@
                     </pic:cNvPicPr>
                   </pic:nvPicPr>
                   <pic:blipFill>
-                    <a:blip r:embed="rId24" cstate="print">
+                    <a:blip r:embed="rId25" cstate="print">
                       <a:extLst>
                         <a:ext uri="{28A0092B-C50C-407E-A947-70E740481C1C}">
                           <a14:useLocalDpi xmlns:a14="http://schemas.microsoft.com/office/drawing/2010/main" val="0"/>
@@ -7027,16 +6804,7 @@
           <w:color w:val="000000"/>
           <w:lang w:eastAsia="en-AU"/>
         </w:rPr>
-        <w:t>Functionality</w:t>
-      </w:r>
-      <w:r>
-        <w:rPr>
-          <w:rFonts w:ascii="Arial" w:eastAsia="Times New Roman" w:hAnsi="Arial" w:cs="Arial"/>
-          <w:bCs/>
-          <w:color w:val="000000"/>
-          <w:lang w:eastAsia="en-AU"/>
-        </w:rPr>
-        <w:t>: This page is the thank you for signing up page and displays after a client has successfully sign up their account. There is three buttons on this page</w:t>
+        <w:t>Functionality: This page is the thank you for signing up page and displays after a client has successfully sign up their account. There is three buttons on this page</w:t>
       </w:r>
     </w:p>
     <w:p>
@@ -7144,7 +6912,7 @@
 </file>
 
 <file path=word/endnotes.xml><?xml version="1.0" encoding="utf-8"?>
-<w:endnotes xmlns:wpc="http://schemas.microsoft.com/office/word/2010/wordprocessingCanvas" xmlns:mc="http://schemas.openxmlformats.org/markup-compatibility/2006" xmlns:o="urn:schemas-microsoft-com:office:office" xmlns:r="http://schemas.openxmlformats.org/officeDocument/2006/relationships" xmlns:m="http://schemas.openxmlformats.org/officeDocument/2006/math" xmlns:v="urn:schemas-microsoft-com:vml" xmlns:wp14="http://schemas.microsoft.com/office/word/2010/wordprocessingDrawing" xmlns:wp="http://schemas.openxmlformats.org/drawingml/2006/wordprocessingDrawing" xmlns:w10="urn:schemas-microsoft-com:office:word" xmlns:w="http://schemas.openxmlformats.org/wordprocessingml/2006/main" xmlns:w14="http://schemas.microsoft.com/office/word/2010/wordml" xmlns:w15="http://schemas.microsoft.com/office/word/2012/wordml" xmlns:wpg="http://schemas.microsoft.com/office/word/2010/wordprocessingGroup" xmlns:wpi="http://schemas.microsoft.com/office/word/2010/wordprocessingInk" xmlns:wne="http://schemas.microsoft.com/office/word/2006/wordml" xmlns:wps="http://schemas.microsoft.com/office/word/2010/wordprocessingShape" mc:Ignorable="w14 w15 wp14">
+<w:endnotes xmlns:wpc="http://schemas.microsoft.com/office/word/2010/wordprocessingCanvas" xmlns:cx="http://schemas.microsoft.com/office/drawing/2014/chartex" xmlns:cx1="http://schemas.microsoft.com/office/drawing/2015/9/8/chartex" xmlns:cx2="http://schemas.microsoft.com/office/drawing/2015/10/21/chartex" xmlns:cx3="http://schemas.microsoft.com/office/drawing/2016/5/9/chartex" xmlns:cx4="http://schemas.microsoft.com/office/drawing/2016/5/10/chartex" xmlns:cx5="http://schemas.microsoft.com/office/drawing/2016/5/11/chartex" xmlns:cx6="http://schemas.microsoft.com/office/drawing/2016/5/12/chartex" xmlns:cx7="http://schemas.microsoft.com/office/drawing/2016/5/13/chartex" xmlns:cx8="http://schemas.microsoft.com/office/drawing/2016/5/14/chartex" xmlns:mc="http://schemas.openxmlformats.org/markup-compatibility/2006" xmlns:aink="http://schemas.microsoft.com/office/drawing/2016/ink" xmlns:am3d="http://schemas.microsoft.com/office/drawing/2017/model3d" xmlns:o="urn:schemas-microsoft-com:office:office" xmlns:r="http://schemas.openxmlformats.org/officeDocument/2006/relationships" xmlns:m="http://schemas.openxmlformats.org/officeDocument/2006/math" xmlns:v="urn:schemas-microsoft-com:vml" xmlns:wp14="http://schemas.microsoft.com/office/word/2010/wordprocessingDrawing" xmlns:wp="http://schemas.openxmlformats.org/drawingml/2006/wordprocessingDrawing" xmlns:w10="urn:schemas-microsoft-com:office:word" xmlns:w="http://schemas.openxmlformats.org/wordprocessingml/2006/main" xmlns:w14="http://schemas.microsoft.com/office/word/2010/wordml" xmlns:w15="http://schemas.microsoft.com/office/word/2012/wordml" xmlns:w16cid="http://schemas.microsoft.com/office/word/2016/wordml/cid" xmlns:w16se="http://schemas.microsoft.com/office/word/2015/wordml/symex" xmlns:wpg="http://schemas.microsoft.com/office/word/2010/wordprocessingGroup" xmlns:wpi="http://schemas.microsoft.com/office/word/2010/wordprocessingInk" xmlns:wne="http://schemas.microsoft.com/office/word/2006/wordml" xmlns:wps="http://schemas.microsoft.com/office/word/2010/wordprocessingShape" mc:Ignorable="w14 w15 w16se w16cid wp14">
   <w:endnote w:type="separator" w:id="-1">
     <w:p>
       <w:pPr>
@@ -7169,7 +6937,7 @@
 </file>
 
 <file path=word/footnotes.xml><?xml version="1.0" encoding="utf-8"?>
-<w:footnotes xmlns:wpc="http://schemas.microsoft.com/office/word/2010/wordprocessingCanvas" xmlns:mc="http://schemas.openxmlformats.org/markup-compatibility/2006" xmlns:o="urn:schemas-microsoft-com:office:office" xmlns:r="http://schemas.openxmlformats.org/officeDocument/2006/relationships" xmlns:m="http://schemas.openxmlformats.org/officeDocument/2006/math" xmlns:v="urn:schemas-microsoft-com:vml" xmlns:wp14="http://schemas.microsoft.com/office/word/2010/wordprocessingDrawing" xmlns:wp="http://schemas.openxmlformats.org/drawingml/2006/wordprocessingDrawing" xmlns:w10="urn:schemas-microsoft-com:office:word" xmlns:w="http://schemas.openxmlformats.org/wordprocessingml/2006/main" xmlns:w14="http://schemas.microsoft.com/office/word/2010/wordml" xmlns:w15="http://schemas.microsoft.com/office/word/2012/wordml" xmlns:wpg="http://schemas.microsoft.com/office/word/2010/wordprocessingGroup" xmlns:wpi="http://schemas.microsoft.com/office/word/2010/wordprocessingInk" xmlns:wne="http://schemas.microsoft.com/office/word/2006/wordml" xmlns:wps="http://schemas.microsoft.com/office/word/2010/wordprocessingShape" mc:Ignorable="w14 w15 wp14">
+<w:footnotes xmlns:wpc="http://schemas.microsoft.com/office/word/2010/wordprocessingCanvas" xmlns:cx="http://schemas.microsoft.com/office/drawing/2014/chartex" xmlns:cx1="http://schemas.microsoft.com/office/drawing/2015/9/8/chartex" xmlns:cx2="http://schemas.microsoft.com/office/drawing/2015/10/21/chartex" xmlns:cx3="http://schemas.microsoft.com/office/drawing/2016/5/9/chartex" xmlns:cx4="http://schemas.microsoft.com/office/drawing/2016/5/10/chartex" xmlns:cx5="http://schemas.microsoft.com/office/drawing/2016/5/11/chartex" xmlns:cx6="http://schemas.microsoft.com/office/drawing/2016/5/12/chartex" xmlns:cx7="http://schemas.microsoft.com/office/drawing/2016/5/13/chartex" xmlns:cx8="http://schemas.microsoft.com/office/drawing/2016/5/14/chartex" xmlns:mc="http://schemas.openxmlformats.org/markup-compatibility/2006" xmlns:aink="http://schemas.microsoft.com/office/drawing/2016/ink" xmlns:am3d="http://schemas.microsoft.com/office/drawing/2017/model3d" xmlns:o="urn:schemas-microsoft-com:office:office" xmlns:r="http://schemas.openxmlformats.org/officeDocument/2006/relationships" xmlns:m="http://schemas.openxmlformats.org/officeDocument/2006/math" xmlns:v="urn:schemas-microsoft-com:vml" xmlns:wp14="http://schemas.microsoft.com/office/word/2010/wordprocessingDrawing" xmlns:wp="http://schemas.openxmlformats.org/drawingml/2006/wordprocessingDrawing" xmlns:w10="urn:schemas-microsoft-com:office:word" xmlns:w="http://schemas.openxmlformats.org/wordprocessingml/2006/main" xmlns:w14="http://schemas.microsoft.com/office/word/2010/wordml" xmlns:w15="http://schemas.microsoft.com/office/word/2012/wordml" xmlns:w16cid="http://schemas.microsoft.com/office/word/2016/wordml/cid" xmlns:w16se="http://schemas.microsoft.com/office/word/2015/wordml/symex" xmlns:wpg="http://schemas.microsoft.com/office/word/2010/wordprocessingGroup" xmlns:wpi="http://schemas.microsoft.com/office/word/2010/wordprocessingInk" xmlns:wne="http://schemas.microsoft.com/office/word/2006/wordml" xmlns:wps="http://schemas.microsoft.com/office/word/2010/wordprocessingShape" mc:Ignorable="w14 w15 w16se w16cid wp14">
   <w:footnote w:type="separator" w:id="-1">
     <w:p>
       <w:pPr>
@@ -7194,7 +6962,7 @@
 </file>
 
 <file path=word/numbering.xml><?xml version="1.0" encoding="utf-8"?>
-<w:numbering xmlns:wpc="http://schemas.microsoft.com/office/word/2010/wordprocessingCanvas" xmlns:mc="http://schemas.openxmlformats.org/markup-compatibility/2006" xmlns:o="urn:schemas-microsoft-com:office:office" xmlns:r="http://schemas.openxmlformats.org/officeDocument/2006/relationships" xmlns:m="http://schemas.openxmlformats.org/officeDocument/2006/math" xmlns:v="urn:schemas-microsoft-com:vml" xmlns:wp14="http://schemas.microsoft.com/office/word/2010/wordprocessingDrawing" xmlns:wp="http://schemas.openxmlformats.org/drawingml/2006/wordprocessingDrawing" xmlns:w10="urn:schemas-microsoft-com:office:word" xmlns:w="http://schemas.openxmlformats.org/wordprocessingml/2006/main" xmlns:w14="http://schemas.microsoft.com/office/word/2010/wordml" xmlns:w15="http://schemas.microsoft.com/office/word/2012/wordml" xmlns:wpg="http://schemas.microsoft.com/office/word/2010/wordprocessingGroup" xmlns:wpi="http://schemas.microsoft.com/office/word/2010/wordprocessingInk" xmlns:wne="http://schemas.microsoft.com/office/word/2006/wordml" xmlns:wps="http://schemas.microsoft.com/office/word/2010/wordprocessingShape" mc:Ignorable="w14 w15 wp14">
+<w:numbering xmlns:wpc="http://schemas.microsoft.com/office/word/2010/wordprocessingCanvas" xmlns:cx="http://schemas.microsoft.com/office/drawing/2014/chartex" xmlns:cx1="http://schemas.microsoft.com/office/drawing/2015/9/8/chartex" xmlns:cx2="http://schemas.microsoft.com/office/drawing/2015/10/21/chartex" xmlns:cx3="http://schemas.microsoft.com/office/drawing/2016/5/9/chartex" xmlns:cx4="http://schemas.microsoft.com/office/drawing/2016/5/10/chartex" xmlns:cx5="http://schemas.microsoft.com/office/drawing/2016/5/11/chartex" xmlns:cx6="http://schemas.microsoft.com/office/drawing/2016/5/12/chartex" xmlns:cx7="http://schemas.microsoft.com/office/drawing/2016/5/13/chartex" xmlns:cx8="http://schemas.microsoft.com/office/drawing/2016/5/14/chartex" xmlns:mc="http://schemas.openxmlformats.org/markup-compatibility/2006" xmlns:aink="http://schemas.microsoft.com/office/drawing/2016/ink" xmlns:am3d="http://schemas.microsoft.com/office/drawing/2017/model3d" xmlns:o="urn:schemas-microsoft-com:office:office" xmlns:r="http://schemas.openxmlformats.org/officeDocument/2006/relationships" xmlns:m="http://schemas.openxmlformats.org/officeDocument/2006/math" xmlns:v="urn:schemas-microsoft-com:vml" xmlns:wp14="http://schemas.microsoft.com/office/word/2010/wordprocessingDrawing" xmlns:wp="http://schemas.openxmlformats.org/drawingml/2006/wordprocessingDrawing" xmlns:w10="urn:schemas-microsoft-com:office:word" xmlns:w="http://schemas.openxmlformats.org/wordprocessingml/2006/main" xmlns:w14="http://schemas.microsoft.com/office/word/2010/wordml" xmlns:w15="http://schemas.microsoft.com/office/word/2012/wordml" xmlns:w16cid="http://schemas.microsoft.com/office/word/2016/wordml/cid" xmlns:w16se="http://schemas.microsoft.com/office/word/2015/wordml/symex" xmlns:wpg="http://schemas.microsoft.com/office/word/2010/wordprocessingGroup" xmlns:wpi="http://schemas.microsoft.com/office/word/2010/wordprocessingInk" xmlns:wne="http://schemas.microsoft.com/office/word/2006/wordml" xmlns:wps="http://schemas.microsoft.com/office/word/2010/wordprocessingShape" mc:Ignorable="w14 w15 w16se w16cid wp14">
   <w:abstractNum w:abstractNumId="0" w15:restartNumberingAfterBreak="0">
     <w:nsid w:val="04BF3558"/>
     <w:multiLevelType w:val="multilevel"/>
@@ -9407,7 +9175,7 @@
 </file>
 
 <file path=word/styles.xml><?xml version="1.0" encoding="utf-8"?>
-<w:styles xmlns:mc="http://schemas.openxmlformats.org/markup-compatibility/2006" xmlns:r="http://schemas.openxmlformats.org/officeDocument/2006/relationships" xmlns:w="http://schemas.openxmlformats.org/wordprocessingml/2006/main" xmlns:w14="http://schemas.microsoft.com/office/word/2010/wordml" xmlns:w15="http://schemas.microsoft.com/office/word/2012/wordml" mc:Ignorable="w14 w15">
+<w:styles xmlns:mc="http://schemas.openxmlformats.org/markup-compatibility/2006" xmlns:r="http://schemas.openxmlformats.org/officeDocument/2006/relationships" xmlns:w="http://schemas.openxmlformats.org/wordprocessingml/2006/main" xmlns:w14="http://schemas.microsoft.com/office/word/2010/wordml" xmlns:w15="http://schemas.microsoft.com/office/word/2012/wordml" xmlns:w16cid="http://schemas.microsoft.com/office/word/2016/wordml/cid" xmlns:w16se="http://schemas.microsoft.com/office/word/2015/wordml/symex" mc:Ignorable="w14 w15 w16se w16cid">
   <w:docDefaults>
     <w:rPrDefault>
       <w:rPr>
@@ -9423,7 +9191,7 @@
       </w:pPr>
     </w:pPrDefault>
   </w:docDefaults>
-  <w:latentStyles w:defLockedState="0" w:defUIPriority="99" w:defSemiHidden="0" w:defUnhideWhenUsed="0" w:defQFormat="0" w:count="371">
+  <w:latentStyles w:defLockedState="0" w:defUIPriority="99" w:defSemiHidden="0" w:defUnhideWhenUsed="0" w:defQFormat="0" w:count="375">
     <w:lsdException w:name="Normal" w:uiPriority="0" w:qFormat="1"/>
     <w:lsdException w:name="heading 1" w:uiPriority="9" w:qFormat="1"/>
     <w:lsdException w:name="heading 2" w:semiHidden="1" w:uiPriority="9" w:unhideWhenUsed="1" w:qFormat="1"/>
@@ -9529,7 +9297,6 @@
     <w:lsdException w:name="HTML Sample" w:semiHidden="1" w:unhideWhenUsed="1"/>
     <w:lsdException w:name="HTML Typewriter" w:semiHidden="1" w:unhideWhenUsed="1"/>
     <w:lsdException w:name="HTML Variable" w:semiHidden="1" w:unhideWhenUsed="1"/>
-    <w:lsdException w:name="Normal Table" w:semiHidden="1" w:unhideWhenUsed="1"/>
     <w:lsdException w:name="annotation subject" w:semiHidden="1" w:unhideWhenUsed="1"/>
     <w:lsdException w:name="No List" w:semiHidden="1" w:unhideWhenUsed="1"/>
     <w:lsdException w:name="Outline List 1" w:semiHidden="1" w:unhideWhenUsed="1"/>
@@ -9573,10 +9340,8 @@
     <w:lsdException w:name="Table Elegant" w:semiHidden="1" w:unhideWhenUsed="1"/>
     <w:lsdException w:name="Table Professional" w:semiHidden="1" w:unhideWhenUsed="1"/>
     <w:lsdException w:name="Table Subtle 1" w:semiHidden="1" w:unhideWhenUsed="1"/>
-    <w:lsdException w:name="Table Subtle 2" w:semiHidden="1" w:unhideWhenUsed="1"/>
     <w:lsdException w:name="Table Web 1" w:semiHidden="1" w:unhideWhenUsed="1"/>
     <w:lsdException w:name="Table Web 2" w:semiHidden="1" w:unhideWhenUsed="1"/>
-    <w:lsdException w:name="Table Web 3" w:semiHidden="1" w:unhideWhenUsed="1"/>
     <w:lsdException w:name="Balloon Text" w:semiHidden="1" w:unhideWhenUsed="1"/>
     <w:lsdException w:name="Table Grid" w:uiPriority="39"/>
     <w:lsdException w:name="Table Theme" w:semiHidden="1" w:unhideWhenUsed="1"/>
@@ -9795,6 +9560,10 @@
     <w:lsdException w:name="List Table 5 Dark Accent 6" w:uiPriority="50"/>
     <w:lsdException w:name="List Table 6 Colorful Accent 6" w:uiPriority="51"/>
     <w:lsdException w:name="List Table 7 Colorful Accent 6" w:uiPriority="52"/>
+    <w:lsdException w:name="Mention" w:semiHidden="1" w:unhideWhenUsed="1"/>
+    <w:lsdException w:name="Smart Hyperlink" w:semiHidden="1" w:unhideWhenUsed="1"/>
+    <w:lsdException w:name="Hashtag" w:semiHidden="1" w:unhideWhenUsed="1"/>
+    <w:lsdException w:name="Unresolved Mention" w:semiHidden="1" w:unhideWhenUsed="1"/>
   </w:latentStyles>
   <w:style w:type="paragraph" w:default="1" w:styleId="Normal">
     <w:name w:val="Normal"/>

</xml_diff>

<commit_message>
*Modified Preliminary Analysis Report*
</commit_message>
<xml_diff>
--- a/Documentation/Preliminary Analysis Report.docx
+++ b/Documentation/Preliminary Analysis Report.docx
@@ -727,14 +727,6 @@
       <w:pPr>
         <w:spacing w:after="0" w:line="240" w:lineRule="auto"/>
         <w:rPr>
-          <w:rFonts w:ascii="Times New Roman" w:eastAsia="Times New Roman" w:hAnsi="Times New Roman" w:cs="Times New Roman"/>
-          <w:sz w:val="24"/>
-          <w:szCs w:val="24"/>
-          <w:lang w:eastAsia="en-AU"/>
-        </w:rPr>
-      </w:pPr>
-      <w:r>
-        <w:rPr>
           <w:rFonts w:ascii="Arial" w:eastAsia="Times New Roman" w:hAnsi="Arial" w:cs="Arial"/>
           <w:b/>
           <w:bCs/>
@@ -743,6 +735,17 @@
           <w:szCs w:val="28"/>
           <w:lang w:eastAsia="en-AU"/>
         </w:rPr>
+      </w:pPr>
+      <w:r>
+        <w:rPr>
+          <w:rFonts w:ascii="Arial" w:eastAsia="Times New Roman" w:hAnsi="Arial" w:cs="Arial"/>
+          <w:b/>
+          <w:bCs/>
+          <w:color w:val="000000"/>
+          <w:sz w:val="28"/>
+          <w:szCs w:val="28"/>
+          <w:lang w:eastAsia="en-AU"/>
+        </w:rPr>
         <w:lastRenderedPageBreak/>
         <w:t>Introduction:</w:t>
       </w:r>
@@ -757,6 +760,17 @@
           <w:lang w:eastAsia="en-AU"/>
         </w:rPr>
       </w:pPr>
+    </w:p>
+    <w:p>
+      <w:pPr>
+        <w:spacing w:after="0" w:line="240" w:lineRule="auto"/>
+        <w:rPr>
+          <w:rFonts w:ascii="Times New Roman" w:eastAsia="Times New Roman" w:hAnsi="Times New Roman" w:cs="Times New Roman"/>
+          <w:sz w:val="24"/>
+          <w:szCs w:val="24"/>
+          <w:lang w:eastAsia="en-AU"/>
+        </w:rPr>
+      </w:pPr>
       <w:r>
         <w:rPr>
           <w:rFonts w:ascii="Arial" w:eastAsia="Times New Roman" w:hAnsi="Arial" w:cs="Arial"/>
@@ -780,14 +794,6 @@
     <w:p>
       <w:pPr>
         <w:spacing w:after="0" w:line="240" w:lineRule="auto"/>
-        <w:rPr>
-          <w:rFonts w:ascii="Times New Roman" w:eastAsia="Times New Roman" w:hAnsi="Times New Roman" w:cs="Times New Roman"/>
-          <w:sz w:val="24"/>
-          <w:szCs w:val="24"/>
-          <w:lang w:eastAsia="en-AU"/>
-        </w:rPr>
-      </w:pPr>
-      <w:r>
         <w:rPr>
           <w:rFonts w:ascii="Arial" w:eastAsia="Times New Roman" w:hAnsi="Arial" w:cs="Arial"/>
           <w:b/>
@@ -797,8 +803,30 @@
           <w:szCs w:val="28"/>
           <w:lang w:eastAsia="en-AU"/>
         </w:rPr>
+      </w:pPr>
+      <w:r>
+        <w:rPr>
+          <w:rFonts w:ascii="Arial" w:eastAsia="Times New Roman" w:hAnsi="Arial" w:cs="Arial"/>
+          <w:b/>
+          <w:bCs/>
+          <w:color w:val="000000"/>
+          <w:sz w:val="28"/>
+          <w:szCs w:val="28"/>
+          <w:lang w:eastAsia="en-AU"/>
+        </w:rPr>
         <w:t>System Request Summary:</w:t>
       </w:r>
+    </w:p>
+    <w:p>
+      <w:pPr>
+        <w:spacing w:after="0" w:line="240" w:lineRule="auto"/>
+        <w:rPr>
+          <w:rFonts w:ascii="Times New Roman" w:eastAsia="Times New Roman" w:hAnsi="Times New Roman" w:cs="Times New Roman"/>
+          <w:sz w:val="24"/>
+          <w:szCs w:val="24"/>
+          <w:lang w:eastAsia="en-AU"/>
+        </w:rPr>
+      </w:pPr>
     </w:p>
     <w:p>
       <w:pPr>
@@ -990,10 +1018,9 @@
       <w:pPr>
         <w:spacing w:after="0" w:line="240" w:lineRule="auto"/>
         <w:rPr>
-          <w:rFonts w:ascii="Times New Roman" w:eastAsia="Times New Roman" w:hAnsi="Times New Roman" w:cs="Times New Roman"/>
-          <w:b/>
-          <w:sz w:val="24"/>
-          <w:szCs w:val="24"/>
+          <w:rFonts w:ascii="Arial" w:eastAsia="Times New Roman" w:hAnsi="Arial" w:cs="Arial"/>
+          <w:b/>
+          <w:color w:val="000000"/>
           <w:lang w:eastAsia="en-AU"/>
         </w:rPr>
       </w:pPr>
@@ -1006,6 +1033,18 @@
         </w:rPr>
         <w:t xml:space="preserve">Business Requirements: </w:t>
       </w:r>
+    </w:p>
+    <w:p>
+      <w:pPr>
+        <w:spacing w:after="0" w:line="240" w:lineRule="auto"/>
+        <w:rPr>
+          <w:rFonts w:ascii="Times New Roman" w:eastAsia="Times New Roman" w:hAnsi="Times New Roman" w:cs="Times New Roman"/>
+          <w:b/>
+          <w:sz w:val="24"/>
+          <w:szCs w:val="24"/>
+          <w:lang w:eastAsia="en-AU"/>
+        </w:rPr>
+      </w:pPr>
     </w:p>
     <w:p>
       <w:pPr>
@@ -1117,10 +1156,9 @@
       <w:pPr>
         <w:spacing w:after="0" w:line="240" w:lineRule="auto"/>
         <w:rPr>
-          <w:rFonts w:ascii="Times New Roman" w:eastAsia="Times New Roman" w:hAnsi="Times New Roman" w:cs="Times New Roman"/>
-          <w:b/>
-          <w:sz w:val="24"/>
-          <w:szCs w:val="24"/>
+          <w:rFonts w:ascii="Arial" w:eastAsia="Times New Roman" w:hAnsi="Arial" w:cs="Arial"/>
+          <w:b/>
+          <w:color w:val="000000"/>
           <w:lang w:eastAsia="en-AU"/>
         </w:rPr>
       </w:pPr>
@@ -1139,6 +1177,18 @@
         <w:spacing w:after="0" w:line="240" w:lineRule="auto"/>
         <w:rPr>
           <w:rFonts w:ascii="Times New Roman" w:eastAsia="Times New Roman" w:hAnsi="Times New Roman" w:cs="Times New Roman"/>
+          <w:b/>
+          <w:sz w:val="24"/>
+          <w:szCs w:val="24"/>
+          <w:lang w:eastAsia="en-AU"/>
+        </w:rPr>
+      </w:pPr>
+    </w:p>
+    <w:p>
+      <w:pPr>
+        <w:spacing w:after="0" w:line="240" w:lineRule="auto"/>
+        <w:rPr>
+          <w:rFonts w:ascii="Times New Roman" w:eastAsia="Times New Roman" w:hAnsi="Times New Roman" w:cs="Times New Roman"/>
           <w:sz w:val="24"/>
           <w:szCs w:val="24"/>
           <w:lang w:eastAsia="en-AU"/>
@@ -1210,34 +1260,11 @@
     </w:p>
     <w:p>
       <w:pPr>
-        <w:spacing w:after="240" w:line="240" w:lineRule="auto"/>
-        <w:rPr>
-          <w:rFonts w:ascii="Times New Roman" w:eastAsia="Times New Roman" w:hAnsi="Times New Roman" w:cs="Times New Roman"/>
-          <w:sz w:val="24"/>
-          <w:szCs w:val="24"/>
-          <w:lang w:eastAsia="en-AU"/>
-        </w:rPr>
-      </w:pPr>
-    </w:p>
-    <w:p>
-      <w:pPr>
-        <w:spacing w:after="240" w:line="240" w:lineRule="auto"/>
-        <w:rPr>
-          <w:rFonts w:ascii="Times New Roman" w:eastAsia="Times New Roman" w:hAnsi="Times New Roman" w:cs="Times New Roman"/>
-          <w:sz w:val="24"/>
-          <w:szCs w:val="24"/>
-          <w:lang w:eastAsia="en-AU"/>
-        </w:rPr>
-      </w:pPr>
-    </w:p>
-    <w:p>
-      <w:pPr>
-        <w:spacing w:after="0" w:line="240" w:lineRule="auto"/>
-        <w:rPr>
-          <w:rFonts w:ascii="Times New Roman" w:eastAsia="Times New Roman" w:hAnsi="Times New Roman" w:cs="Times New Roman"/>
-          <w:b/>
-          <w:sz w:val="24"/>
-          <w:szCs w:val="24"/>
+        <w:spacing w:after="0" w:line="240" w:lineRule="auto"/>
+        <w:rPr>
+          <w:rFonts w:ascii="Arial" w:eastAsia="Times New Roman" w:hAnsi="Arial" w:cs="Arial"/>
+          <w:b/>
+          <w:color w:val="000000"/>
           <w:lang w:eastAsia="en-AU"/>
         </w:rPr>
       </w:pPr>
@@ -1251,6 +1278,18 @@
         <w:lastRenderedPageBreak/>
         <w:t xml:space="preserve">Feasibility: </w:t>
       </w:r>
+    </w:p>
+    <w:p>
+      <w:pPr>
+        <w:spacing w:after="0" w:line="240" w:lineRule="auto"/>
+        <w:rPr>
+          <w:rFonts w:ascii="Times New Roman" w:eastAsia="Times New Roman" w:hAnsi="Times New Roman" w:cs="Times New Roman"/>
+          <w:b/>
+          <w:sz w:val="24"/>
+          <w:szCs w:val="24"/>
+          <w:lang w:eastAsia="en-AU"/>
+        </w:rPr>
+      </w:pPr>
     </w:p>
     <w:p>
       <w:pPr>
@@ -1929,14 +1968,6 @@
       <w:pPr>
         <w:spacing w:after="0" w:line="240" w:lineRule="auto"/>
         <w:rPr>
-          <w:rFonts w:ascii="Times New Roman" w:eastAsia="Times New Roman" w:hAnsi="Times New Roman" w:cs="Times New Roman"/>
-          <w:sz w:val="24"/>
-          <w:szCs w:val="24"/>
-          <w:lang w:eastAsia="en-AU"/>
-        </w:rPr>
-      </w:pPr>
-      <w:r>
-        <w:rPr>
           <w:rFonts w:ascii="Arial" w:eastAsia="Times New Roman" w:hAnsi="Arial" w:cs="Arial"/>
           <w:b/>
           <w:bCs/>
@@ -1945,6 +1976,17 @@
           <w:szCs w:val="28"/>
           <w:lang w:eastAsia="en-AU"/>
         </w:rPr>
+      </w:pPr>
+      <w:r>
+        <w:rPr>
+          <w:rFonts w:ascii="Arial" w:eastAsia="Times New Roman" w:hAnsi="Arial" w:cs="Arial"/>
+          <w:b/>
+          <w:bCs/>
+          <w:color w:val="000000"/>
+          <w:sz w:val="28"/>
+          <w:szCs w:val="28"/>
+          <w:lang w:eastAsia="en-AU"/>
+        </w:rPr>
         <w:lastRenderedPageBreak/>
         <w:t xml:space="preserve">Recommendations: </w:t>
       </w:r>
@@ -1959,6 +2001,17 @@
           <w:lang w:eastAsia="en-AU"/>
         </w:rPr>
       </w:pPr>
+    </w:p>
+    <w:p>
+      <w:pPr>
+        <w:spacing w:after="0" w:line="240" w:lineRule="auto"/>
+        <w:rPr>
+          <w:rFonts w:ascii="Times New Roman" w:eastAsia="Times New Roman" w:hAnsi="Times New Roman" w:cs="Times New Roman"/>
+          <w:sz w:val="24"/>
+          <w:szCs w:val="24"/>
+          <w:lang w:eastAsia="en-AU"/>
+        </w:rPr>
+      </w:pPr>
       <w:r>
         <w:rPr>
           <w:rFonts w:ascii="Arial" w:eastAsia="Times New Roman" w:hAnsi="Arial" w:cs="Arial"/>
@@ -2024,14 +2077,6 @@
     <w:p>
       <w:pPr>
         <w:spacing w:after="0" w:line="240" w:lineRule="auto"/>
-        <w:rPr>
-          <w:rFonts w:ascii="Times New Roman" w:eastAsia="Times New Roman" w:hAnsi="Times New Roman" w:cs="Times New Roman"/>
-          <w:sz w:val="24"/>
-          <w:szCs w:val="24"/>
-          <w:lang w:eastAsia="en-AU"/>
-        </w:rPr>
-      </w:pPr>
-      <w:r>
         <w:rPr>
           <w:rFonts w:ascii="Arial" w:eastAsia="Times New Roman" w:hAnsi="Arial" w:cs="Arial"/>
           <w:b/>
@@ -2041,8 +2086,30 @@
           <w:szCs w:val="28"/>
           <w:lang w:eastAsia="en-AU"/>
         </w:rPr>
+      </w:pPr>
+      <w:r>
+        <w:rPr>
+          <w:rFonts w:ascii="Arial" w:eastAsia="Times New Roman" w:hAnsi="Arial" w:cs="Arial"/>
+          <w:b/>
+          <w:bCs/>
+          <w:color w:val="000000"/>
+          <w:sz w:val="28"/>
+          <w:szCs w:val="28"/>
+          <w:lang w:eastAsia="en-AU"/>
+        </w:rPr>
         <w:t>Time and Cost Estimates:</w:t>
       </w:r>
+    </w:p>
+    <w:p>
+      <w:pPr>
+        <w:spacing w:after="0" w:line="240" w:lineRule="auto"/>
+        <w:rPr>
+          <w:rFonts w:ascii="Times New Roman" w:eastAsia="Times New Roman" w:hAnsi="Times New Roman" w:cs="Times New Roman"/>
+          <w:sz w:val="24"/>
+          <w:szCs w:val="24"/>
+          <w:lang w:eastAsia="en-AU"/>
+        </w:rPr>
+      </w:pPr>
     </w:p>
     <w:p>
       <w:pPr>
@@ -2317,10 +2384,7 @@
           <w:lang w:eastAsia="en-AU"/>
         </w:rPr>
       </w:pPr>
-    </w:p>
-    <w:p>
-      <w:pPr>
-        <w:spacing w:after="0" w:line="240" w:lineRule="auto"/>
+      <w:r>
         <w:rPr>
           <w:rFonts w:ascii="Arial" w:eastAsia="Times New Roman" w:hAnsi="Arial" w:cs="Arial"/>
           <w:b/>
@@ -2330,6 +2394,194 @@
           <w:szCs w:val="28"/>
           <w:lang w:eastAsia="en-AU"/>
         </w:rPr>
+        <w:lastRenderedPageBreak/>
+        <w:t>Expected Benefits:</w:t>
+      </w:r>
+    </w:p>
+    <w:p>
+      <w:pPr>
+        <w:spacing w:after="0" w:line="240" w:lineRule="auto"/>
+        <w:rPr>
+          <w:rFonts w:ascii="Times New Roman" w:eastAsia="Times New Roman" w:hAnsi="Times New Roman" w:cs="Times New Roman"/>
+          <w:sz w:val="24"/>
+          <w:szCs w:val="24"/>
+          <w:lang w:eastAsia="en-AU"/>
+        </w:rPr>
+      </w:pPr>
+    </w:p>
+    <w:p>
+      <w:pPr>
+        <w:spacing w:after="0" w:line="240" w:lineRule="auto"/>
+        <w:rPr>
+          <w:rFonts w:ascii="Times New Roman" w:eastAsia="Times New Roman" w:hAnsi="Times New Roman" w:cs="Times New Roman"/>
+          <w:color w:val="000000" w:themeColor="text1"/>
+          <w:sz w:val="24"/>
+          <w:szCs w:val="24"/>
+          <w:lang w:eastAsia="en-AU"/>
+        </w:rPr>
+      </w:pPr>
+      <w:r>
+        <w:rPr>
+          <w:rFonts w:ascii="Arial" w:eastAsia="Times New Roman" w:hAnsi="Arial" w:cs="Arial"/>
+          <w:color w:val="000000" w:themeColor="text1"/>
+          <w:lang w:eastAsia="en-AU"/>
+        </w:rPr>
+        <w:t>The expected benefits for creating this application</w:t>
+      </w:r>
+      <w:r>
+        <w:rPr>
+          <w:rFonts w:ascii="Arial" w:eastAsia="Times New Roman" w:hAnsi="Arial" w:cs="Arial"/>
+          <w:color w:val="000000" w:themeColor="text1"/>
+          <w:lang w:eastAsia="en-AU"/>
+        </w:rPr>
+        <w:t xml:space="preserve"> and database</w:t>
+      </w:r>
+      <w:r>
+        <w:rPr>
+          <w:rFonts w:ascii="Arial" w:eastAsia="Times New Roman" w:hAnsi="Arial" w:cs="Arial"/>
+          <w:color w:val="000000" w:themeColor="text1"/>
+          <w:lang w:eastAsia="en-AU"/>
+        </w:rPr>
+        <w:t xml:space="preserve"> is that it will boost student </w:t>
+      </w:r>
+      <w:r>
+        <w:rPr>
+          <w:rFonts w:ascii="Arial" w:eastAsia="Times New Roman" w:hAnsi="Arial" w:cs="Arial"/>
+          <w:color w:val="000000" w:themeColor="text1"/>
+          <w:lang w:eastAsia="en-AU"/>
+        </w:rPr>
+        <w:t>enrolments</w:t>
+      </w:r>
+      <w:r>
+        <w:rPr>
+          <w:rFonts w:ascii="Arial" w:eastAsia="Times New Roman" w:hAnsi="Arial" w:cs="Arial"/>
+          <w:color w:val="000000" w:themeColor="text1"/>
+          <w:lang w:eastAsia="en-AU"/>
+        </w:rPr>
+        <w:t xml:space="preserve"> </w:t>
+      </w:r>
+      <w:r>
+        <w:rPr>
+          <w:rFonts w:ascii="Arial" w:eastAsia="Times New Roman" w:hAnsi="Arial" w:cs="Arial"/>
+          <w:color w:val="000000" w:themeColor="text1"/>
+          <w:lang w:eastAsia="en-AU"/>
+        </w:rPr>
+        <w:t xml:space="preserve">and overall sales </w:t>
+      </w:r>
+      <w:r>
+        <w:rPr>
+          <w:rFonts w:ascii="Arial" w:eastAsia="Times New Roman" w:hAnsi="Arial" w:cs="Arial"/>
+          <w:color w:val="000000" w:themeColor="text1"/>
+          <w:lang w:eastAsia="en-AU"/>
+        </w:rPr>
+        <w:t xml:space="preserve">by </w:t>
+      </w:r>
+      <w:r>
+        <w:rPr>
+          <w:rFonts w:ascii="Arial" w:eastAsia="Times New Roman" w:hAnsi="Arial" w:cs="Arial"/>
+          <w:color w:val="000000" w:themeColor="text1"/>
+          <w:lang w:eastAsia="en-AU"/>
+        </w:rPr>
+        <w:t xml:space="preserve">improving access to information and </w:t>
+      </w:r>
+      <w:r>
+        <w:rPr>
+          <w:rFonts w:ascii="Arial" w:eastAsia="Times New Roman" w:hAnsi="Arial" w:cs="Arial"/>
+          <w:color w:val="000000" w:themeColor="text1"/>
+          <w:lang w:eastAsia="en-AU"/>
+        </w:rPr>
+        <w:t>allowing them to easily navigate and discover information about the</w:t>
+      </w:r>
+      <w:r>
+        <w:rPr>
+          <w:rFonts w:ascii="Arial" w:eastAsia="Times New Roman" w:hAnsi="Arial" w:cs="Arial"/>
+          <w:color w:val="000000" w:themeColor="text1"/>
+          <w:lang w:eastAsia="en-AU"/>
+        </w:rPr>
+        <w:t xml:space="preserve"> industries,</w:t>
+      </w:r>
+      <w:r>
+        <w:rPr>
+          <w:rFonts w:ascii="Arial" w:eastAsia="Times New Roman" w:hAnsi="Arial" w:cs="Arial"/>
+          <w:color w:val="000000" w:themeColor="text1"/>
+          <w:lang w:eastAsia="en-AU"/>
+        </w:rPr>
+        <w:t xml:space="preserve"> courses</w:t>
+      </w:r>
+      <w:r>
+        <w:rPr>
+          <w:rFonts w:ascii="Arial" w:eastAsia="Times New Roman" w:hAnsi="Arial" w:cs="Arial"/>
+          <w:color w:val="000000" w:themeColor="text1"/>
+          <w:lang w:eastAsia="en-AU"/>
+        </w:rPr>
+        <w:t xml:space="preserve"> and their units,</w:t>
+      </w:r>
+      <w:r>
+        <w:rPr>
+          <w:rFonts w:ascii="Arial" w:eastAsia="Times New Roman" w:hAnsi="Arial" w:cs="Arial"/>
+          <w:color w:val="000000" w:themeColor="text1"/>
+          <w:lang w:eastAsia="en-AU"/>
+        </w:rPr>
+        <w:t xml:space="preserve"> and if it will be a good fit for them overall increasing profits for EITS. </w:t>
+      </w:r>
+      <w:r>
+        <w:rPr>
+          <w:rFonts w:ascii="Arial" w:eastAsia="Times New Roman" w:hAnsi="Arial" w:cs="Arial"/>
+          <w:color w:val="000000" w:themeColor="text1"/>
+          <w:lang w:eastAsia="en-AU"/>
+        </w:rPr>
+        <w:t xml:space="preserve">With the creation and linking of the database it will also increase organisational productivity and </w:t>
+      </w:r>
+      <w:r>
+        <w:rPr>
+          <w:rFonts w:ascii="Arial" w:eastAsia="Times New Roman" w:hAnsi="Arial" w:cs="Arial"/>
+          <w:color w:val="000000" w:themeColor="text1"/>
+          <w:lang w:eastAsia="en-AU"/>
+        </w:rPr>
+        <w:t xml:space="preserve">overall </w:t>
+      </w:r>
+      <w:r>
+        <w:rPr>
+          <w:rFonts w:ascii="Arial" w:eastAsia="Times New Roman" w:hAnsi="Arial" w:cs="Arial"/>
+          <w:color w:val="000000" w:themeColor="text1"/>
+          <w:lang w:eastAsia="en-AU"/>
+        </w:rPr>
+        <w:t>organisation</w:t>
+      </w:r>
+      <w:r>
+        <w:rPr>
+          <w:rFonts w:ascii="Arial" w:eastAsia="Times New Roman" w:hAnsi="Arial" w:cs="Arial"/>
+          <w:color w:val="000000" w:themeColor="text1"/>
+          <w:lang w:eastAsia="en-AU"/>
+        </w:rPr>
+        <w:t> </w:t>
+      </w:r>
+      <w:r>
+        <w:rPr>
+          <w:rFonts w:ascii="Arial" w:eastAsia="Times New Roman" w:hAnsi="Arial" w:cs="Arial"/>
+          <w:color w:val="000000" w:themeColor="text1"/>
+          <w:lang w:eastAsia="en-AU"/>
+        </w:rPr>
+        <w:t xml:space="preserve">since now all EITS admins and caseworkers can easily navigate to and see client enrolments and </w:t>
+      </w:r>
+      <w:r>
+        <w:rPr>
+          <w:rFonts w:ascii="Arial" w:eastAsia="Times New Roman" w:hAnsi="Arial" w:cs="Arial"/>
+          <w:color w:val="000000" w:themeColor="text1"/>
+          <w:lang w:eastAsia="en-AU"/>
+        </w:rPr>
+        <w:t xml:space="preserve">client data. </w:t>
+      </w:r>
+    </w:p>
+    <w:p>
+      <w:pPr>
+        <w:spacing w:after="240" w:line="240" w:lineRule="auto"/>
+        <w:rPr>
+          <w:rFonts w:ascii="Times New Roman" w:eastAsia="Times New Roman" w:hAnsi="Times New Roman" w:cs="Times New Roman"/>
+          <w:sz w:val="24"/>
+          <w:szCs w:val="24"/>
+          <w:lang w:eastAsia="en-AU"/>
+        </w:rPr>
       </w:pPr>
     </w:p>
     <w:p>
@@ -2352,195 +2604,8 @@
           <w:szCs w:val="28"/>
           <w:lang w:eastAsia="en-AU"/>
         </w:rPr>
-        <w:lastRenderedPageBreak/>
-        <w:t>Expected Benefits:</w:t>
-      </w:r>
-    </w:p>
-    <w:p>
-      <w:pPr>
-        <w:spacing w:after="0" w:line="240" w:lineRule="auto"/>
-        <w:rPr>
-          <w:rFonts w:ascii="Times New Roman" w:eastAsia="Times New Roman" w:hAnsi="Times New Roman" w:cs="Times New Roman"/>
-          <w:color w:val="000000" w:themeColor="text1"/>
-          <w:sz w:val="24"/>
-          <w:szCs w:val="24"/>
-          <w:lang w:eastAsia="en-AU"/>
-        </w:rPr>
-      </w:pPr>
-      <w:r>
-        <w:rPr>
-          <w:rFonts w:ascii="Arial" w:eastAsia="Times New Roman" w:hAnsi="Arial" w:cs="Arial"/>
-          <w:color w:val="000000" w:themeColor="text1"/>
-          <w:lang w:eastAsia="en-AU"/>
-        </w:rPr>
-        <w:t>The expected benefits for creating this application</w:t>
-      </w:r>
-      <w:r>
-        <w:rPr>
-          <w:rFonts w:ascii="Arial" w:eastAsia="Times New Roman" w:hAnsi="Arial" w:cs="Arial"/>
-          <w:color w:val="000000" w:themeColor="text1"/>
-          <w:lang w:eastAsia="en-AU"/>
-        </w:rPr>
-        <w:t xml:space="preserve"> and database</w:t>
-      </w:r>
-      <w:r>
-        <w:rPr>
-          <w:rFonts w:ascii="Arial" w:eastAsia="Times New Roman" w:hAnsi="Arial" w:cs="Arial"/>
-          <w:color w:val="000000" w:themeColor="text1"/>
-          <w:lang w:eastAsia="en-AU"/>
-        </w:rPr>
-        <w:t xml:space="preserve"> is that it will boost student </w:t>
-      </w:r>
-      <w:r>
-        <w:rPr>
-          <w:rFonts w:ascii="Arial" w:eastAsia="Times New Roman" w:hAnsi="Arial" w:cs="Arial"/>
-          <w:color w:val="000000" w:themeColor="text1"/>
-          <w:lang w:eastAsia="en-AU"/>
-        </w:rPr>
-        <w:t>enrolments</w:t>
-      </w:r>
-      <w:r>
-        <w:rPr>
-          <w:rFonts w:ascii="Arial" w:eastAsia="Times New Roman" w:hAnsi="Arial" w:cs="Arial"/>
-          <w:color w:val="000000" w:themeColor="text1"/>
-          <w:lang w:eastAsia="en-AU"/>
-        </w:rPr>
-        <w:t xml:space="preserve"> </w:t>
-      </w:r>
-      <w:r>
-        <w:rPr>
-          <w:rFonts w:ascii="Arial" w:eastAsia="Times New Roman" w:hAnsi="Arial" w:cs="Arial"/>
-          <w:color w:val="000000" w:themeColor="text1"/>
-          <w:lang w:eastAsia="en-AU"/>
-        </w:rPr>
-        <w:t xml:space="preserve">and overall sales </w:t>
-      </w:r>
-      <w:r>
-        <w:rPr>
-          <w:rFonts w:ascii="Arial" w:eastAsia="Times New Roman" w:hAnsi="Arial" w:cs="Arial"/>
-          <w:color w:val="000000" w:themeColor="text1"/>
-          <w:lang w:eastAsia="en-AU"/>
-        </w:rPr>
-        <w:t xml:space="preserve">by </w:t>
-      </w:r>
-      <w:r>
-        <w:rPr>
-          <w:rFonts w:ascii="Arial" w:eastAsia="Times New Roman" w:hAnsi="Arial" w:cs="Arial"/>
-          <w:color w:val="000000" w:themeColor="text1"/>
-          <w:lang w:eastAsia="en-AU"/>
-        </w:rPr>
-        <w:t xml:space="preserve">improving access to information and </w:t>
-      </w:r>
-      <w:r>
-        <w:rPr>
-          <w:rFonts w:ascii="Arial" w:eastAsia="Times New Roman" w:hAnsi="Arial" w:cs="Arial"/>
-          <w:color w:val="000000" w:themeColor="text1"/>
-          <w:lang w:eastAsia="en-AU"/>
-        </w:rPr>
-        <w:t>allowing them to easily navigate and discover information about the</w:t>
-      </w:r>
-      <w:r>
-        <w:rPr>
-          <w:rFonts w:ascii="Arial" w:eastAsia="Times New Roman" w:hAnsi="Arial" w:cs="Arial"/>
-          <w:color w:val="000000" w:themeColor="text1"/>
-          <w:lang w:eastAsia="en-AU"/>
-        </w:rPr>
-        <w:t xml:space="preserve"> industries,</w:t>
-      </w:r>
-      <w:r>
-        <w:rPr>
-          <w:rFonts w:ascii="Arial" w:eastAsia="Times New Roman" w:hAnsi="Arial" w:cs="Arial"/>
-          <w:color w:val="000000" w:themeColor="text1"/>
-          <w:lang w:eastAsia="en-AU"/>
-        </w:rPr>
-        <w:t xml:space="preserve"> courses</w:t>
-      </w:r>
-      <w:r>
-        <w:rPr>
-          <w:rFonts w:ascii="Arial" w:eastAsia="Times New Roman" w:hAnsi="Arial" w:cs="Arial"/>
-          <w:color w:val="000000" w:themeColor="text1"/>
-          <w:lang w:eastAsia="en-AU"/>
-        </w:rPr>
-        <w:t xml:space="preserve"> and their units,</w:t>
-      </w:r>
-      <w:r>
-        <w:rPr>
-          <w:rFonts w:ascii="Arial" w:eastAsia="Times New Roman" w:hAnsi="Arial" w:cs="Arial"/>
-          <w:color w:val="000000" w:themeColor="text1"/>
-          <w:lang w:eastAsia="en-AU"/>
-        </w:rPr>
-        <w:t xml:space="preserve"> and if it will be a good fit for them overall increasing profits for EITS. </w:t>
-      </w:r>
-      <w:r>
-        <w:rPr>
-          <w:rFonts w:ascii="Arial" w:eastAsia="Times New Roman" w:hAnsi="Arial" w:cs="Arial"/>
-          <w:color w:val="000000" w:themeColor="text1"/>
-          <w:lang w:eastAsia="en-AU"/>
-        </w:rPr>
-        <w:t xml:space="preserve">With the creation and linking of the database it will also increase organisational productivity and </w:t>
-      </w:r>
-      <w:r>
-        <w:rPr>
-          <w:rFonts w:ascii="Arial" w:eastAsia="Times New Roman" w:hAnsi="Arial" w:cs="Arial"/>
-          <w:color w:val="000000" w:themeColor="text1"/>
-          <w:lang w:eastAsia="en-AU"/>
-        </w:rPr>
-        <w:t xml:space="preserve">overall </w:t>
-      </w:r>
-      <w:r>
-        <w:rPr>
-          <w:rFonts w:ascii="Arial" w:eastAsia="Times New Roman" w:hAnsi="Arial" w:cs="Arial"/>
-          <w:color w:val="000000" w:themeColor="text1"/>
-          <w:lang w:eastAsia="en-AU"/>
-        </w:rPr>
-        <w:t>organisation</w:t>
-      </w:r>
-      <w:r>
-        <w:rPr>
-          <w:rFonts w:ascii="Arial" w:eastAsia="Times New Roman" w:hAnsi="Arial" w:cs="Arial"/>
-          <w:color w:val="000000" w:themeColor="text1"/>
-          <w:lang w:eastAsia="en-AU"/>
-        </w:rPr>
-        <w:t> </w:t>
-      </w:r>
-      <w:r>
-        <w:rPr>
-          <w:rFonts w:ascii="Arial" w:eastAsia="Times New Roman" w:hAnsi="Arial" w:cs="Arial"/>
-          <w:color w:val="000000" w:themeColor="text1"/>
-          <w:lang w:eastAsia="en-AU"/>
-        </w:rPr>
-        <w:t xml:space="preserve">since now all EITS admins and caseworkers can easily navigate to and see client enrolments and </w:t>
-      </w:r>
-      <w:r>
-        <w:rPr>
-          <w:rFonts w:ascii="Arial" w:eastAsia="Times New Roman" w:hAnsi="Arial" w:cs="Arial"/>
-          <w:color w:val="000000" w:themeColor="text1"/>
-          <w:lang w:eastAsia="en-AU"/>
-        </w:rPr>
-        <w:t xml:space="preserve">client data. </w:t>
-      </w:r>
-    </w:p>
-    <w:p>
-      <w:pPr>
-        <w:spacing w:after="240" w:line="240" w:lineRule="auto"/>
-        <w:rPr>
-          <w:rFonts w:ascii="Times New Roman" w:eastAsia="Times New Roman" w:hAnsi="Times New Roman" w:cs="Times New Roman"/>
-          <w:sz w:val="24"/>
-          <w:szCs w:val="24"/>
-          <w:lang w:eastAsia="en-AU"/>
-        </w:rPr>
-      </w:pPr>
-    </w:p>
-    <w:p>
-      <w:pPr>
-        <w:spacing w:after="0" w:line="240" w:lineRule="auto"/>
-        <w:rPr>
-          <w:rFonts w:ascii="Times New Roman" w:eastAsia="Times New Roman" w:hAnsi="Times New Roman" w:cs="Times New Roman"/>
-          <w:sz w:val="24"/>
-          <w:szCs w:val="24"/>
-          <w:lang w:eastAsia="en-AU"/>
-        </w:rPr>
-      </w:pPr>
+        <w:t>ER Diagram (Or Equivalent)</w:t>
+      </w:r>
       <w:r>
         <w:rPr>
           <w:rFonts w:ascii="Arial" w:eastAsia="Times New Roman" w:hAnsi="Arial" w:cs="Arial"/>
@@ -2551,7 +2616,19 @@
           <w:szCs w:val="28"/>
           <w:lang w:eastAsia="en-AU"/>
         </w:rPr>
-        <w:t>ER Diagram (Or Equivalent):</w:t>
+        <w:t>(Brayden)</w:t>
+      </w:r>
+      <w:r>
+        <w:rPr>
+          <w:rFonts w:ascii="Arial" w:eastAsia="Times New Roman" w:hAnsi="Arial" w:cs="Arial"/>
+          <w:b/>
+          <w:bCs/>
+          <w:color w:val="000000"/>
+          <w:sz w:val="28"/>
+          <w:szCs w:val="28"/>
+          <w:lang w:eastAsia="en-AU"/>
+        </w:rPr>
+        <w:t>:</w:t>
       </w:r>
     </w:p>
     <w:p>
@@ -2742,19 +2819,6 @@
           <w:lang w:eastAsia="en-AU"/>
         </w:rPr>
       </w:pPr>
-      <w:bookmarkStart w:id="0" w:name="_GoBack"/>
-      <w:bookmarkEnd w:id="0"/>
-    </w:p>
-    <w:p>
-      <w:pPr>
-        <w:spacing w:after="0" w:line="240" w:lineRule="auto"/>
-        <w:rPr>
-          <w:rFonts w:ascii="Times New Roman" w:eastAsia="Times New Roman" w:hAnsi="Times New Roman" w:cs="Times New Roman"/>
-          <w:sz w:val="24"/>
-          <w:szCs w:val="24"/>
-          <w:lang w:eastAsia="en-AU"/>
-        </w:rPr>
-      </w:pPr>
     </w:p>
     <w:p>
       <w:pPr>
@@ -2838,6 +2902,19 @@
         </w:rPr>
         <w:t>reen Designs:</w:t>
       </w:r>
+    </w:p>
+    <w:p>
+      <w:pPr>
+        <w:spacing w:after="0" w:line="240" w:lineRule="auto"/>
+        <w:rPr>
+          <w:rFonts w:ascii="Arial" w:eastAsia="Times New Roman" w:hAnsi="Arial" w:cs="Arial"/>
+          <w:b/>
+          <w:bCs/>
+          <w:color w:val="000000"/>
+          <w:szCs w:val="28"/>
+          <w:lang w:eastAsia="en-AU"/>
+        </w:rPr>
+      </w:pPr>
     </w:p>
     <w:p>
       <w:pPr>
@@ -2933,22 +3010,35 @@
           <w:b/>
           <w:bCs/>
           <w:color w:val="000000"/>
+          <w:u w:val="single"/>
+          <w:lang w:eastAsia="en-AU"/>
+        </w:rPr>
+      </w:pPr>
+      <w:r>
+        <w:rPr>
+          <w:rFonts w:ascii="Arial" w:eastAsia="Times New Roman" w:hAnsi="Arial" w:cs="Arial"/>
+          <w:b/>
+          <w:bCs/>
+          <w:color w:val="000000"/>
+          <w:u w:val="single"/>
+          <w:lang w:eastAsia="en-AU"/>
+        </w:rPr>
+        <w:t>Login Screen</w:t>
+      </w:r>
+    </w:p>
+    <w:p>
+      <w:pPr>
+        <w:spacing w:after="0" w:line="240" w:lineRule="auto"/>
+        <w:rPr>
+          <w:rFonts w:ascii="Arial" w:eastAsia="Times New Roman" w:hAnsi="Arial" w:cs="Arial"/>
+          <w:b/>
+          <w:bCs/>
+          <w:color w:val="000000"/>
           <w:sz w:val="28"/>
           <w:szCs w:val="28"/>
           <w:lang w:eastAsia="en-AU"/>
         </w:rPr>
       </w:pPr>
-      <w:r>
-        <w:rPr>
-          <w:rFonts w:ascii="Arial" w:eastAsia="Times New Roman" w:hAnsi="Arial" w:cs="Arial"/>
-          <w:b/>
-          <w:bCs/>
-          <w:color w:val="000000"/>
-          <w:u w:val="single"/>
-          <w:lang w:eastAsia="en-AU"/>
-        </w:rPr>
-        <w:t>Login Screen</w:t>
-      </w:r>
     </w:p>
     <w:p>
       <w:pPr>
@@ -3179,14 +3269,6 @@
       <w:pPr>
         <w:spacing w:after="0" w:line="240" w:lineRule="auto"/>
         <w:rPr>
-          <w:rFonts w:ascii="Times New Roman" w:eastAsia="Times New Roman" w:hAnsi="Times New Roman" w:cs="Times New Roman"/>
-          <w:sz w:val="24"/>
-          <w:szCs w:val="24"/>
-          <w:lang w:eastAsia="en-AU"/>
-        </w:rPr>
-      </w:pPr>
-      <w:r>
-        <w:rPr>
           <w:rFonts w:ascii="Arial" w:eastAsia="Times New Roman" w:hAnsi="Arial" w:cs="Arial"/>
           <w:b/>
           <w:bCs/>
@@ -3194,8 +3276,29 @@
           <w:u w:val="single"/>
           <w:lang w:eastAsia="en-AU"/>
         </w:rPr>
+      </w:pPr>
+      <w:r>
+        <w:rPr>
+          <w:rFonts w:ascii="Arial" w:eastAsia="Times New Roman" w:hAnsi="Arial" w:cs="Arial"/>
+          <w:b/>
+          <w:bCs/>
+          <w:color w:val="000000"/>
+          <w:u w:val="single"/>
+          <w:lang w:eastAsia="en-AU"/>
+        </w:rPr>
         <w:t>Sign Up Screen</w:t>
       </w:r>
+    </w:p>
+    <w:p>
+      <w:pPr>
+        <w:spacing w:after="0" w:line="240" w:lineRule="auto"/>
+        <w:rPr>
+          <w:rFonts w:ascii="Times New Roman" w:eastAsia="Times New Roman" w:hAnsi="Times New Roman" w:cs="Times New Roman"/>
+          <w:sz w:val="24"/>
+          <w:szCs w:val="24"/>
+          <w:lang w:eastAsia="en-AU"/>
+        </w:rPr>
+      </w:pPr>
     </w:p>
     <w:p>
       <w:pPr>
@@ -3345,9 +3448,11 @@
       <w:pPr>
         <w:spacing w:after="0" w:line="240" w:lineRule="auto"/>
         <w:rPr>
-          <w:rFonts w:ascii="Times New Roman" w:eastAsia="Times New Roman" w:hAnsi="Times New Roman" w:cs="Times New Roman"/>
-          <w:sz w:val="24"/>
-          <w:szCs w:val="24"/>
+          <w:rFonts w:ascii="Arial" w:eastAsia="Times New Roman" w:hAnsi="Arial" w:cs="Arial"/>
+          <w:b/>
+          <w:bCs/>
+          <w:color w:val="000000"/>
+          <w:u w:val="single"/>
           <w:lang w:eastAsia="en-AU"/>
         </w:rPr>
       </w:pPr>
@@ -3433,6 +3538,17 @@
         </w:rPr>
         <w:t>Error Invalid Email or Password</w:t>
       </w:r>
+    </w:p>
+    <w:p>
+      <w:pPr>
+        <w:spacing w:after="0" w:line="240" w:lineRule="auto"/>
+        <w:rPr>
+          <w:rFonts w:ascii="Times New Roman" w:eastAsia="Times New Roman" w:hAnsi="Times New Roman" w:cs="Times New Roman"/>
+          <w:sz w:val="24"/>
+          <w:szCs w:val="24"/>
+          <w:lang w:eastAsia="en-AU"/>
+        </w:rPr>
+      </w:pPr>
     </w:p>
     <w:p>
       <w:pPr>
@@ -4266,9 +4382,11 @@
       <w:pPr>
         <w:spacing w:after="0" w:line="240" w:lineRule="auto"/>
         <w:rPr>
-          <w:rFonts w:ascii="Times New Roman" w:eastAsia="Times New Roman" w:hAnsi="Times New Roman" w:cs="Times New Roman"/>
-          <w:sz w:val="24"/>
-          <w:szCs w:val="24"/>
+          <w:rFonts w:ascii="Arial" w:eastAsia="Times New Roman" w:hAnsi="Arial" w:cs="Arial"/>
+          <w:b/>
+          <w:bCs/>
+          <w:color w:val="000000"/>
+          <w:u w:val="single"/>
           <w:lang w:eastAsia="en-AU"/>
         </w:rPr>
       </w:pPr>
@@ -4360,6 +4478,17 @@
           <w:lang w:eastAsia="en-AU"/>
         </w:rPr>
       </w:pPr>
+    </w:p>
+    <w:p>
+      <w:pPr>
+        <w:spacing w:after="0" w:line="240" w:lineRule="auto"/>
+        <w:rPr>
+          <w:rFonts w:ascii="Times New Roman" w:eastAsia="Times New Roman" w:hAnsi="Times New Roman" w:cs="Times New Roman"/>
+          <w:sz w:val="24"/>
+          <w:szCs w:val="24"/>
+          <w:lang w:eastAsia="en-AU"/>
+        </w:rPr>
+      </w:pPr>
       <w:r>
         <w:rPr>
           <w:rFonts w:ascii="Arial" w:eastAsia="Times New Roman" w:hAnsi="Arial" w:cs="Arial"/>
@@ -4526,14 +4655,6 @@
       <w:pPr>
         <w:spacing w:after="0" w:line="240" w:lineRule="auto"/>
         <w:rPr>
-          <w:rFonts w:ascii="Times New Roman" w:eastAsia="Times New Roman" w:hAnsi="Times New Roman" w:cs="Times New Roman"/>
-          <w:sz w:val="24"/>
-          <w:szCs w:val="24"/>
-          <w:lang w:eastAsia="en-AU"/>
-        </w:rPr>
-      </w:pPr>
-      <w:r>
-        <w:rPr>
           <w:rFonts w:ascii="Arial" w:eastAsia="Times New Roman" w:hAnsi="Arial" w:cs="Arial"/>
           <w:b/>
           <w:bCs/>
@@ -4541,8 +4662,29 @@
           <w:u w:val="single"/>
           <w:lang w:eastAsia="en-AU"/>
         </w:rPr>
+      </w:pPr>
+      <w:r>
+        <w:rPr>
+          <w:rFonts w:ascii="Arial" w:eastAsia="Times New Roman" w:hAnsi="Arial" w:cs="Arial"/>
+          <w:b/>
+          <w:bCs/>
+          <w:color w:val="000000"/>
+          <w:u w:val="single"/>
+          <w:lang w:eastAsia="en-AU"/>
+        </w:rPr>
         <w:t>Client Attendance Page</w:t>
       </w:r>
+    </w:p>
+    <w:p>
+      <w:pPr>
+        <w:spacing w:after="0" w:line="240" w:lineRule="auto"/>
+        <w:rPr>
+          <w:rFonts w:ascii="Times New Roman" w:eastAsia="Times New Roman" w:hAnsi="Times New Roman" w:cs="Times New Roman"/>
+          <w:sz w:val="24"/>
+          <w:szCs w:val="24"/>
+          <w:lang w:eastAsia="en-AU"/>
+        </w:rPr>
+      </w:pPr>
     </w:p>
     <w:p>
       <w:pPr>
@@ -4634,9 +4776,11 @@
       <w:pPr>
         <w:spacing w:after="0" w:line="240" w:lineRule="auto"/>
         <w:rPr>
-          <w:rFonts w:ascii="Times New Roman" w:eastAsia="Times New Roman" w:hAnsi="Times New Roman" w:cs="Times New Roman"/>
-          <w:sz w:val="24"/>
-          <w:szCs w:val="24"/>
+          <w:rFonts w:ascii="Arial" w:eastAsia="Times New Roman" w:hAnsi="Arial" w:cs="Arial"/>
+          <w:b/>
+          <w:bCs/>
+          <w:color w:val="000000"/>
+          <w:u w:val="single"/>
           <w:lang w:eastAsia="en-AU"/>
         </w:rPr>
       </w:pPr>
@@ -4731,6 +4875,17 @@
         </w:rPr>
         <w:t>Client Progress Page</w:t>
       </w:r>
+    </w:p>
+    <w:p>
+      <w:pPr>
+        <w:spacing w:after="0" w:line="240" w:lineRule="auto"/>
+        <w:rPr>
+          <w:rFonts w:ascii="Times New Roman" w:eastAsia="Times New Roman" w:hAnsi="Times New Roman" w:cs="Times New Roman"/>
+          <w:sz w:val="24"/>
+          <w:szCs w:val="24"/>
+          <w:lang w:eastAsia="en-AU"/>
+        </w:rPr>
+      </w:pPr>
       <w:r>
         <w:rPr>
           <w:rFonts w:ascii="Arial" w:eastAsia="Times New Roman" w:hAnsi="Arial" w:cs="Arial"/>
@@ -4835,9 +4990,11 @@
       <w:pPr>
         <w:spacing w:after="0" w:line="240" w:lineRule="auto"/>
         <w:rPr>
-          <w:rFonts w:ascii="Times New Roman" w:eastAsia="Times New Roman" w:hAnsi="Times New Roman" w:cs="Times New Roman"/>
-          <w:sz w:val="24"/>
-          <w:szCs w:val="24"/>
+          <w:rFonts w:ascii="Arial" w:eastAsia="Times New Roman" w:hAnsi="Arial" w:cs="Arial"/>
+          <w:b/>
+          <w:bCs/>
+          <w:color w:val="000000"/>
+          <w:u w:val="single"/>
           <w:lang w:eastAsia="en-AU"/>
         </w:rPr>
       </w:pPr>
@@ -4943,6 +5100,17 @@
           <w:lang w:eastAsia="en-AU"/>
         </w:rPr>
       </w:pPr>
+    </w:p>
+    <w:p>
+      <w:pPr>
+        <w:spacing w:after="0" w:line="240" w:lineRule="auto"/>
+        <w:rPr>
+          <w:rFonts w:ascii="Times New Roman" w:eastAsia="Times New Roman" w:hAnsi="Times New Roman" w:cs="Times New Roman"/>
+          <w:sz w:val="24"/>
+          <w:szCs w:val="24"/>
+          <w:lang w:eastAsia="en-AU"/>
+        </w:rPr>
+      </w:pPr>
       <w:r>
         <w:rPr>
           <w:rFonts w:ascii="Arial" w:eastAsia="Times New Roman" w:hAnsi="Arial" w:cs="Arial"/>
@@ -5097,51 +5265,12 @@
           <w:lang w:eastAsia="en-AU"/>
         </w:rPr>
       </w:pPr>
-    </w:p>
-    <w:p>
-      <w:pPr>
-        <w:spacing w:after="0" w:line="240" w:lineRule="auto"/>
-        <w:rPr>
-          <w:rFonts w:ascii="Times New Roman" w:eastAsia="Times New Roman" w:hAnsi="Times New Roman" w:cs="Times New Roman"/>
-          <w:sz w:val="24"/>
-          <w:szCs w:val="24"/>
-          <w:lang w:eastAsia="en-AU"/>
-        </w:rPr>
-      </w:pPr>
-    </w:p>
-    <w:p>
-      <w:pPr>
-        <w:spacing w:after="0" w:line="240" w:lineRule="auto"/>
-        <w:rPr>
-          <w:rFonts w:ascii="Times New Roman" w:eastAsia="Times New Roman" w:hAnsi="Times New Roman" w:cs="Times New Roman"/>
-          <w:sz w:val="24"/>
-          <w:szCs w:val="24"/>
-          <w:lang w:eastAsia="en-AU"/>
-        </w:rPr>
-      </w:pPr>
-    </w:p>
-    <w:p>
-      <w:pPr>
-        <w:spacing w:after="0" w:line="240" w:lineRule="auto"/>
-        <w:rPr>
-          <w:rFonts w:ascii="Times New Roman" w:eastAsia="Times New Roman" w:hAnsi="Times New Roman" w:cs="Times New Roman"/>
-          <w:sz w:val="24"/>
-          <w:szCs w:val="24"/>
-          <w:lang w:eastAsia="en-AU"/>
-        </w:rPr>
-      </w:pPr>
-    </w:p>
-    <w:p>
-      <w:pPr>
-        <w:spacing w:after="0" w:line="240" w:lineRule="auto"/>
-        <w:rPr>
-          <w:rFonts w:ascii="Times New Roman" w:eastAsia="Times New Roman" w:hAnsi="Times New Roman" w:cs="Times New Roman"/>
-          <w:sz w:val="24"/>
-          <w:szCs w:val="24"/>
-          <w:lang w:eastAsia="en-AU"/>
-        </w:rPr>
-      </w:pPr>
-      <w:r>
+      <w:bookmarkStart w:id="0" w:name="_GoBack"/>
+      <w:bookmarkEnd w:id="0"/>
+    </w:p>
+    <w:p>
+      <w:pPr>
+        <w:spacing w:after="0" w:line="240" w:lineRule="auto"/>
         <w:rPr>
           <w:rFonts w:ascii="Arial" w:eastAsia="Times New Roman" w:hAnsi="Arial" w:cs="Arial"/>
           <w:b/>
@@ -5150,8 +5279,29 @@
           <w:u w:val="single"/>
           <w:lang w:eastAsia="en-AU"/>
         </w:rPr>
+      </w:pPr>
+      <w:r>
+        <w:rPr>
+          <w:rFonts w:ascii="Arial" w:eastAsia="Times New Roman" w:hAnsi="Arial" w:cs="Arial"/>
+          <w:b/>
+          <w:bCs/>
+          <w:color w:val="000000"/>
+          <w:u w:val="single"/>
+          <w:lang w:eastAsia="en-AU"/>
+        </w:rPr>
         <w:t>Client Unit List Page</w:t>
       </w:r>
+    </w:p>
+    <w:p>
+      <w:pPr>
+        <w:spacing w:after="0" w:line="240" w:lineRule="auto"/>
+        <w:rPr>
+          <w:rFonts w:ascii="Times New Roman" w:eastAsia="Times New Roman" w:hAnsi="Times New Roman" w:cs="Times New Roman"/>
+          <w:sz w:val="24"/>
+          <w:szCs w:val="24"/>
+          <w:lang w:eastAsia="en-AU"/>
+        </w:rPr>
+      </w:pPr>
     </w:p>
     <w:p>
       <w:pPr>
@@ -5831,6 +5981,19 @@
         </w:rPr>
         <w:t xml:space="preserve"> Page</w:t>
       </w:r>
+    </w:p>
+    <w:p>
+      <w:pPr>
+        <w:spacing w:after="0" w:line="240" w:lineRule="auto"/>
+        <w:rPr>
+          <w:rFonts w:ascii="Arial" w:eastAsia="Times New Roman" w:hAnsi="Arial" w:cs="Arial"/>
+          <w:b/>
+          <w:bCs/>
+          <w:color w:val="000000"/>
+          <w:u w:val="single"/>
+          <w:lang w:eastAsia="en-AU"/>
+        </w:rPr>
+      </w:pPr>
     </w:p>
     <w:p>
       <w:pPr>
@@ -9297,6 +9460,7 @@
     <w:lsdException w:name="HTML Sample" w:semiHidden="1" w:unhideWhenUsed="1"/>
     <w:lsdException w:name="HTML Typewriter" w:semiHidden="1" w:unhideWhenUsed="1"/>
     <w:lsdException w:name="HTML Variable" w:semiHidden="1" w:unhideWhenUsed="1"/>
+    <w:lsdException w:name="Normal Table" w:semiHidden="1" w:unhideWhenUsed="1"/>
     <w:lsdException w:name="annotation subject" w:semiHidden="1" w:unhideWhenUsed="1"/>
     <w:lsdException w:name="No List" w:semiHidden="1" w:unhideWhenUsed="1"/>
     <w:lsdException w:name="Outline List 1" w:semiHidden="1" w:unhideWhenUsed="1"/>
@@ -9340,8 +9504,10 @@
     <w:lsdException w:name="Table Elegant" w:semiHidden="1" w:unhideWhenUsed="1"/>
     <w:lsdException w:name="Table Professional" w:semiHidden="1" w:unhideWhenUsed="1"/>
     <w:lsdException w:name="Table Subtle 1" w:semiHidden="1" w:unhideWhenUsed="1"/>
+    <w:lsdException w:name="Table Subtle 2" w:semiHidden="1" w:unhideWhenUsed="1"/>
     <w:lsdException w:name="Table Web 1" w:semiHidden="1" w:unhideWhenUsed="1"/>
     <w:lsdException w:name="Table Web 2" w:semiHidden="1" w:unhideWhenUsed="1"/>
+    <w:lsdException w:name="Table Web 3" w:semiHidden="1" w:unhideWhenUsed="1"/>
     <w:lsdException w:name="Balloon Text" w:semiHidden="1" w:unhideWhenUsed="1"/>
     <w:lsdException w:name="Table Grid" w:uiPriority="39"/>
     <w:lsdException w:name="Table Theme" w:semiHidden="1" w:unhideWhenUsed="1"/>

</xml_diff>

<commit_message>
*Added using sourcetree video *Added Preliminary Client Meeting Plan *Deleted Everthinginonerightnow
</commit_message>
<xml_diff>
--- a/Documentation/Preliminary Analysis Report.docx
+++ b/Documentation/Preliminary Analysis Report.docx
@@ -727,14 +727,6 @@
       <w:pPr>
         <w:spacing w:after="0" w:line="240" w:lineRule="auto"/>
         <w:rPr>
-          <w:rFonts w:ascii="Times New Roman" w:eastAsia="Times New Roman" w:hAnsi="Times New Roman" w:cs="Times New Roman"/>
-          <w:sz w:val="24"/>
-          <w:szCs w:val="24"/>
-          <w:lang w:eastAsia="en-AU"/>
-        </w:rPr>
-      </w:pPr>
-      <w:r>
-        <w:rPr>
           <w:rFonts w:ascii="Arial" w:eastAsia="Times New Roman" w:hAnsi="Arial" w:cs="Arial"/>
           <w:b/>
           <w:bCs/>
@@ -743,6 +735,17 @@
           <w:szCs w:val="28"/>
           <w:lang w:eastAsia="en-AU"/>
         </w:rPr>
+      </w:pPr>
+      <w:r>
+        <w:rPr>
+          <w:rFonts w:ascii="Arial" w:eastAsia="Times New Roman" w:hAnsi="Arial" w:cs="Arial"/>
+          <w:b/>
+          <w:bCs/>
+          <w:color w:val="000000"/>
+          <w:sz w:val="28"/>
+          <w:szCs w:val="28"/>
+          <w:lang w:eastAsia="en-AU"/>
+        </w:rPr>
         <w:lastRenderedPageBreak/>
         <w:t>Introduction:</w:t>
       </w:r>
@@ -757,6 +760,17 @@
           <w:lang w:eastAsia="en-AU"/>
         </w:rPr>
       </w:pPr>
+    </w:p>
+    <w:p>
+      <w:pPr>
+        <w:spacing w:after="0" w:line="240" w:lineRule="auto"/>
+        <w:rPr>
+          <w:rFonts w:ascii="Times New Roman" w:eastAsia="Times New Roman" w:hAnsi="Times New Roman" w:cs="Times New Roman"/>
+          <w:sz w:val="24"/>
+          <w:szCs w:val="24"/>
+          <w:lang w:eastAsia="en-AU"/>
+        </w:rPr>
+      </w:pPr>
       <w:r>
         <w:rPr>
           <w:rFonts w:ascii="Arial" w:eastAsia="Times New Roman" w:hAnsi="Arial" w:cs="Arial"/>
@@ -780,14 +794,6 @@
     <w:p>
       <w:pPr>
         <w:spacing w:after="0" w:line="240" w:lineRule="auto"/>
-        <w:rPr>
-          <w:rFonts w:ascii="Times New Roman" w:eastAsia="Times New Roman" w:hAnsi="Times New Roman" w:cs="Times New Roman"/>
-          <w:sz w:val="24"/>
-          <w:szCs w:val="24"/>
-          <w:lang w:eastAsia="en-AU"/>
-        </w:rPr>
-      </w:pPr>
-      <w:r>
         <w:rPr>
           <w:rFonts w:ascii="Arial" w:eastAsia="Times New Roman" w:hAnsi="Arial" w:cs="Arial"/>
           <w:b/>
@@ -797,8 +803,30 @@
           <w:szCs w:val="28"/>
           <w:lang w:eastAsia="en-AU"/>
         </w:rPr>
+      </w:pPr>
+      <w:r>
+        <w:rPr>
+          <w:rFonts w:ascii="Arial" w:eastAsia="Times New Roman" w:hAnsi="Arial" w:cs="Arial"/>
+          <w:b/>
+          <w:bCs/>
+          <w:color w:val="000000"/>
+          <w:sz w:val="28"/>
+          <w:szCs w:val="28"/>
+          <w:lang w:eastAsia="en-AU"/>
+        </w:rPr>
         <w:t>System Request Summary:</w:t>
       </w:r>
+    </w:p>
+    <w:p>
+      <w:pPr>
+        <w:spacing w:after="0" w:line="240" w:lineRule="auto"/>
+        <w:rPr>
+          <w:rFonts w:ascii="Times New Roman" w:eastAsia="Times New Roman" w:hAnsi="Times New Roman" w:cs="Times New Roman"/>
+          <w:sz w:val="24"/>
+          <w:szCs w:val="24"/>
+          <w:lang w:eastAsia="en-AU"/>
+        </w:rPr>
+      </w:pPr>
     </w:p>
     <w:p>
       <w:pPr>
@@ -990,10 +1018,9 @@
       <w:pPr>
         <w:spacing w:after="0" w:line="240" w:lineRule="auto"/>
         <w:rPr>
-          <w:rFonts w:ascii="Times New Roman" w:eastAsia="Times New Roman" w:hAnsi="Times New Roman" w:cs="Times New Roman"/>
-          <w:b/>
-          <w:sz w:val="24"/>
-          <w:szCs w:val="24"/>
+          <w:rFonts w:ascii="Arial" w:eastAsia="Times New Roman" w:hAnsi="Arial" w:cs="Arial"/>
+          <w:b/>
+          <w:color w:val="000000"/>
           <w:lang w:eastAsia="en-AU"/>
         </w:rPr>
       </w:pPr>
@@ -1006,6 +1033,18 @@
         </w:rPr>
         <w:t xml:space="preserve">Business Requirements: </w:t>
       </w:r>
+    </w:p>
+    <w:p>
+      <w:pPr>
+        <w:spacing w:after="0" w:line="240" w:lineRule="auto"/>
+        <w:rPr>
+          <w:rFonts w:ascii="Times New Roman" w:eastAsia="Times New Roman" w:hAnsi="Times New Roman" w:cs="Times New Roman"/>
+          <w:b/>
+          <w:sz w:val="24"/>
+          <w:szCs w:val="24"/>
+          <w:lang w:eastAsia="en-AU"/>
+        </w:rPr>
+      </w:pPr>
     </w:p>
     <w:p>
       <w:pPr>
@@ -1117,10 +1156,9 @@
       <w:pPr>
         <w:spacing w:after="0" w:line="240" w:lineRule="auto"/>
         <w:rPr>
-          <w:rFonts w:ascii="Times New Roman" w:eastAsia="Times New Roman" w:hAnsi="Times New Roman" w:cs="Times New Roman"/>
-          <w:b/>
-          <w:sz w:val="24"/>
-          <w:szCs w:val="24"/>
+          <w:rFonts w:ascii="Arial" w:eastAsia="Times New Roman" w:hAnsi="Arial" w:cs="Arial"/>
+          <w:b/>
+          <w:color w:val="000000"/>
           <w:lang w:eastAsia="en-AU"/>
         </w:rPr>
       </w:pPr>
@@ -1139,6 +1177,18 @@
         <w:spacing w:after="0" w:line="240" w:lineRule="auto"/>
         <w:rPr>
           <w:rFonts w:ascii="Times New Roman" w:eastAsia="Times New Roman" w:hAnsi="Times New Roman" w:cs="Times New Roman"/>
+          <w:b/>
+          <w:sz w:val="24"/>
+          <w:szCs w:val="24"/>
+          <w:lang w:eastAsia="en-AU"/>
+        </w:rPr>
+      </w:pPr>
+    </w:p>
+    <w:p>
+      <w:pPr>
+        <w:spacing w:after="0" w:line="240" w:lineRule="auto"/>
+        <w:rPr>
+          <w:rFonts w:ascii="Times New Roman" w:eastAsia="Times New Roman" w:hAnsi="Times New Roman" w:cs="Times New Roman"/>
           <w:sz w:val="24"/>
           <w:szCs w:val="24"/>
           <w:lang w:eastAsia="en-AU"/>
@@ -1210,34 +1260,11 @@
     </w:p>
     <w:p>
       <w:pPr>
-        <w:spacing w:after="240" w:line="240" w:lineRule="auto"/>
-        <w:rPr>
-          <w:rFonts w:ascii="Times New Roman" w:eastAsia="Times New Roman" w:hAnsi="Times New Roman" w:cs="Times New Roman"/>
-          <w:sz w:val="24"/>
-          <w:szCs w:val="24"/>
-          <w:lang w:eastAsia="en-AU"/>
-        </w:rPr>
-      </w:pPr>
-    </w:p>
-    <w:p>
-      <w:pPr>
-        <w:spacing w:after="240" w:line="240" w:lineRule="auto"/>
-        <w:rPr>
-          <w:rFonts w:ascii="Times New Roman" w:eastAsia="Times New Roman" w:hAnsi="Times New Roman" w:cs="Times New Roman"/>
-          <w:sz w:val="24"/>
-          <w:szCs w:val="24"/>
-          <w:lang w:eastAsia="en-AU"/>
-        </w:rPr>
-      </w:pPr>
-    </w:p>
-    <w:p>
-      <w:pPr>
-        <w:spacing w:after="0" w:line="240" w:lineRule="auto"/>
-        <w:rPr>
-          <w:rFonts w:ascii="Times New Roman" w:eastAsia="Times New Roman" w:hAnsi="Times New Roman" w:cs="Times New Roman"/>
-          <w:b/>
-          <w:sz w:val="24"/>
-          <w:szCs w:val="24"/>
+        <w:spacing w:after="0" w:line="240" w:lineRule="auto"/>
+        <w:rPr>
+          <w:rFonts w:ascii="Arial" w:eastAsia="Times New Roman" w:hAnsi="Arial" w:cs="Arial"/>
+          <w:b/>
+          <w:color w:val="000000"/>
           <w:lang w:eastAsia="en-AU"/>
         </w:rPr>
       </w:pPr>
@@ -1251,6 +1278,18 @@
         <w:lastRenderedPageBreak/>
         <w:t xml:space="preserve">Feasibility: </w:t>
       </w:r>
+    </w:p>
+    <w:p>
+      <w:pPr>
+        <w:spacing w:after="0" w:line="240" w:lineRule="auto"/>
+        <w:rPr>
+          <w:rFonts w:ascii="Times New Roman" w:eastAsia="Times New Roman" w:hAnsi="Times New Roman" w:cs="Times New Roman"/>
+          <w:b/>
+          <w:sz w:val="24"/>
+          <w:szCs w:val="24"/>
+          <w:lang w:eastAsia="en-AU"/>
+        </w:rPr>
+      </w:pPr>
     </w:p>
     <w:p>
       <w:pPr>
@@ -1929,14 +1968,6 @@
       <w:pPr>
         <w:spacing w:after="0" w:line="240" w:lineRule="auto"/>
         <w:rPr>
-          <w:rFonts w:ascii="Times New Roman" w:eastAsia="Times New Roman" w:hAnsi="Times New Roman" w:cs="Times New Roman"/>
-          <w:sz w:val="24"/>
-          <w:szCs w:val="24"/>
-          <w:lang w:eastAsia="en-AU"/>
-        </w:rPr>
-      </w:pPr>
-      <w:r>
-        <w:rPr>
           <w:rFonts w:ascii="Arial" w:eastAsia="Times New Roman" w:hAnsi="Arial" w:cs="Arial"/>
           <w:b/>
           <w:bCs/>
@@ -1945,6 +1976,17 @@
           <w:szCs w:val="28"/>
           <w:lang w:eastAsia="en-AU"/>
         </w:rPr>
+      </w:pPr>
+      <w:r>
+        <w:rPr>
+          <w:rFonts w:ascii="Arial" w:eastAsia="Times New Roman" w:hAnsi="Arial" w:cs="Arial"/>
+          <w:b/>
+          <w:bCs/>
+          <w:color w:val="000000"/>
+          <w:sz w:val="28"/>
+          <w:szCs w:val="28"/>
+          <w:lang w:eastAsia="en-AU"/>
+        </w:rPr>
         <w:lastRenderedPageBreak/>
         <w:t xml:space="preserve">Recommendations: </w:t>
       </w:r>
@@ -1959,6 +2001,17 @@
           <w:lang w:eastAsia="en-AU"/>
         </w:rPr>
       </w:pPr>
+    </w:p>
+    <w:p>
+      <w:pPr>
+        <w:spacing w:after="0" w:line="240" w:lineRule="auto"/>
+        <w:rPr>
+          <w:rFonts w:ascii="Times New Roman" w:eastAsia="Times New Roman" w:hAnsi="Times New Roman" w:cs="Times New Roman"/>
+          <w:sz w:val="24"/>
+          <w:szCs w:val="24"/>
+          <w:lang w:eastAsia="en-AU"/>
+        </w:rPr>
+      </w:pPr>
       <w:r>
         <w:rPr>
           <w:rFonts w:ascii="Arial" w:eastAsia="Times New Roman" w:hAnsi="Arial" w:cs="Arial"/>
@@ -2024,14 +2077,6 @@
     <w:p>
       <w:pPr>
         <w:spacing w:after="0" w:line="240" w:lineRule="auto"/>
-        <w:rPr>
-          <w:rFonts w:ascii="Times New Roman" w:eastAsia="Times New Roman" w:hAnsi="Times New Roman" w:cs="Times New Roman"/>
-          <w:sz w:val="24"/>
-          <w:szCs w:val="24"/>
-          <w:lang w:eastAsia="en-AU"/>
-        </w:rPr>
-      </w:pPr>
-      <w:r>
         <w:rPr>
           <w:rFonts w:ascii="Arial" w:eastAsia="Times New Roman" w:hAnsi="Arial" w:cs="Arial"/>
           <w:b/>
@@ -2041,8 +2086,30 @@
           <w:szCs w:val="28"/>
           <w:lang w:eastAsia="en-AU"/>
         </w:rPr>
+      </w:pPr>
+      <w:r>
+        <w:rPr>
+          <w:rFonts w:ascii="Arial" w:eastAsia="Times New Roman" w:hAnsi="Arial" w:cs="Arial"/>
+          <w:b/>
+          <w:bCs/>
+          <w:color w:val="000000"/>
+          <w:sz w:val="28"/>
+          <w:szCs w:val="28"/>
+          <w:lang w:eastAsia="en-AU"/>
+        </w:rPr>
         <w:t>Time and Cost Estimates:</w:t>
       </w:r>
+    </w:p>
+    <w:p>
+      <w:pPr>
+        <w:spacing w:after="0" w:line="240" w:lineRule="auto"/>
+        <w:rPr>
+          <w:rFonts w:ascii="Times New Roman" w:eastAsia="Times New Roman" w:hAnsi="Times New Roman" w:cs="Times New Roman"/>
+          <w:sz w:val="24"/>
+          <w:szCs w:val="24"/>
+          <w:lang w:eastAsia="en-AU"/>
+        </w:rPr>
+      </w:pPr>
     </w:p>
     <w:p>
       <w:pPr>
@@ -2317,10 +2384,7 @@
           <w:lang w:eastAsia="en-AU"/>
         </w:rPr>
       </w:pPr>
-    </w:p>
-    <w:p>
-      <w:pPr>
-        <w:spacing w:after="0" w:line="240" w:lineRule="auto"/>
+      <w:r>
         <w:rPr>
           <w:rFonts w:ascii="Arial" w:eastAsia="Times New Roman" w:hAnsi="Arial" w:cs="Arial"/>
           <w:b/>
@@ -2330,6 +2394,194 @@
           <w:szCs w:val="28"/>
           <w:lang w:eastAsia="en-AU"/>
         </w:rPr>
+        <w:lastRenderedPageBreak/>
+        <w:t>Expected Benefits:</w:t>
+      </w:r>
+    </w:p>
+    <w:p>
+      <w:pPr>
+        <w:spacing w:after="0" w:line="240" w:lineRule="auto"/>
+        <w:rPr>
+          <w:rFonts w:ascii="Times New Roman" w:eastAsia="Times New Roman" w:hAnsi="Times New Roman" w:cs="Times New Roman"/>
+          <w:sz w:val="24"/>
+          <w:szCs w:val="24"/>
+          <w:lang w:eastAsia="en-AU"/>
+        </w:rPr>
+      </w:pPr>
+    </w:p>
+    <w:p>
+      <w:pPr>
+        <w:spacing w:after="0" w:line="240" w:lineRule="auto"/>
+        <w:rPr>
+          <w:rFonts w:ascii="Times New Roman" w:eastAsia="Times New Roman" w:hAnsi="Times New Roman" w:cs="Times New Roman"/>
+          <w:color w:val="000000" w:themeColor="text1"/>
+          <w:sz w:val="24"/>
+          <w:szCs w:val="24"/>
+          <w:lang w:eastAsia="en-AU"/>
+        </w:rPr>
+      </w:pPr>
+      <w:r>
+        <w:rPr>
+          <w:rFonts w:ascii="Arial" w:eastAsia="Times New Roman" w:hAnsi="Arial" w:cs="Arial"/>
+          <w:color w:val="000000" w:themeColor="text1"/>
+          <w:lang w:eastAsia="en-AU"/>
+        </w:rPr>
+        <w:t>The expected benefits for creating this application</w:t>
+      </w:r>
+      <w:r>
+        <w:rPr>
+          <w:rFonts w:ascii="Arial" w:eastAsia="Times New Roman" w:hAnsi="Arial" w:cs="Arial"/>
+          <w:color w:val="000000" w:themeColor="text1"/>
+          <w:lang w:eastAsia="en-AU"/>
+        </w:rPr>
+        <w:t xml:space="preserve"> and database</w:t>
+      </w:r>
+      <w:r>
+        <w:rPr>
+          <w:rFonts w:ascii="Arial" w:eastAsia="Times New Roman" w:hAnsi="Arial" w:cs="Arial"/>
+          <w:color w:val="000000" w:themeColor="text1"/>
+          <w:lang w:eastAsia="en-AU"/>
+        </w:rPr>
+        <w:t xml:space="preserve"> is that it will boost student </w:t>
+      </w:r>
+      <w:r>
+        <w:rPr>
+          <w:rFonts w:ascii="Arial" w:eastAsia="Times New Roman" w:hAnsi="Arial" w:cs="Arial"/>
+          <w:color w:val="000000" w:themeColor="text1"/>
+          <w:lang w:eastAsia="en-AU"/>
+        </w:rPr>
+        <w:t>enrolments</w:t>
+      </w:r>
+      <w:r>
+        <w:rPr>
+          <w:rFonts w:ascii="Arial" w:eastAsia="Times New Roman" w:hAnsi="Arial" w:cs="Arial"/>
+          <w:color w:val="000000" w:themeColor="text1"/>
+          <w:lang w:eastAsia="en-AU"/>
+        </w:rPr>
+        <w:t xml:space="preserve"> </w:t>
+      </w:r>
+      <w:r>
+        <w:rPr>
+          <w:rFonts w:ascii="Arial" w:eastAsia="Times New Roman" w:hAnsi="Arial" w:cs="Arial"/>
+          <w:color w:val="000000" w:themeColor="text1"/>
+          <w:lang w:eastAsia="en-AU"/>
+        </w:rPr>
+        <w:t xml:space="preserve">and overall sales </w:t>
+      </w:r>
+      <w:r>
+        <w:rPr>
+          <w:rFonts w:ascii="Arial" w:eastAsia="Times New Roman" w:hAnsi="Arial" w:cs="Arial"/>
+          <w:color w:val="000000" w:themeColor="text1"/>
+          <w:lang w:eastAsia="en-AU"/>
+        </w:rPr>
+        <w:t xml:space="preserve">by </w:t>
+      </w:r>
+      <w:r>
+        <w:rPr>
+          <w:rFonts w:ascii="Arial" w:eastAsia="Times New Roman" w:hAnsi="Arial" w:cs="Arial"/>
+          <w:color w:val="000000" w:themeColor="text1"/>
+          <w:lang w:eastAsia="en-AU"/>
+        </w:rPr>
+        <w:t xml:space="preserve">improving access to information and </w:t>
+      </w:r>
+      <w:r>
+        <w:rPr>
+          <w:rFonts w:ascii="Arial" w:eastAsia="Times New Roman" w:hAnsi="Arial" w:cs="Arial"/>
+          <w:color w:val="000000" w:themeColor="text1"/>
+          <w:lang w:eastAsia="en-AU"/>
+        </w:rPr>
+        <w:t>allowing them to easily navigate and discover information about the</w:t>
+      </w:r>
+      <w:r>
+        <w:rPr>
+          <w:rFonts w:ascii="Arial" w:eastAsia="Times New Roman" w:hAnsi="Arial" w:cs="Arial"/>
+          <w:color w:val="000000" w:themeColor="text1"/>
+          <w:lang w:eastAsia="en-AU"/>
+        </w:rPr>
+        <w:t xml:space="preserve"> industries,</w:t>
+      </w:r>
+      <w:r>
+        <w:rPr>
+          <w:rFonts w:ascii="Arial" w:eastAsia="Times New Roman" w:hAnsi="Arial" w:cs="Arial"/>
+          <w:color w:val="000000" w:themeColor="text1"/>
+          <w:lang w:eastAsia="en-AU"/>
+        </w:rPr>
+        <w:t xml:space="preserve"> courses</w:t>
+      </w:r>
+      <w:r>
+        <w:rPr>
+          <w:rFonts w:ascii="Arial" w:eastAsia="Times New Roman" w:hAnsi="Arial" w:cs="Arial"/>
+          <w:color w:val="000000" w:themeColor="text1"/>
+          <w:lang w:eastAsia="en-AU"/>
+        </w:rPr>
+        <w:t xml:space="preserve"> and their units,</w:t>
+      </w:r>
+      <w:r>
+        <w:rPr>
+          <w:rFonts w:ascii="Arial" w:eastAsia="Times New Roman" w:hAnsi="Arial" w:cs="Arial"/>
+          <w:color w:val="000000" w:themeColor="text1"/>
+          <w:lang w:eastAsia="en-AU"/>
+        </w:rPr>
+        <w:t xml:space="preserve"> and if it will be a good fit for them overall increasing profits for EITS. </w:t>
+      </w:r>
+      <w:r>
+        <w:rPr>
+          <w:rFonts w:ascii="Arial" w:eastAsia="Times New Roman" w:hAnsi="Arial" w:cs="Arial"/>
+          <w:color w:val="000000" w:themeColor="text1"/>
+          <w:lang w:eastAsia="en-AU"/>
+        </w:rPr>
+        <w:t xml:space="preserve">With the creation and linking of the database it will also increase organisational productivity and </w:t>
+      </w:r>
+      <w:r>
+        <w:rPr>
+          <w:rFonts w:ascii="Arial" w:eastAsia="Times New Roman" w:hAnsi="Arial" w:cs="Arial"/>
+          <w:color w:val="000000" w:themeColor="text1"/>
+          <w:lang w:eastAsia="en-AU"/>
+        </w:rPr>
+        <w:t xml:space="preserve">overall </w:t>
+      </w:r>
+      <w:r>
+        <w:rPr>
+          <w:rFonts w:ascii="Arial" w:eastAsia="Times New Roman" w:hAnsi="Arial" w:cs="Arial"/>
+          <w:color w:val="000000" w:themeColor="text1"/>
+          <w:lang w:eastAsia="en-AU"/>
+        </w:rPr>
+        <w:t>organisation</w:t>
+      </w:r>
+      <w:r>
+        <w:rPr>
+          <w:rFonts w:ascii="Arial" w:eastAsia="Times New Roman" w:hAnsi="Arial" w:cs="Arial"/>
+          <w:color w:val="000000" w:themeColor="text1"/>
+          <w:lang w:eastAsia="en-AU"/>
+        </w:rPr>
+        <w:t> </w:t>
+      </w:r>
+      <w:r>
+        <w:rPr>
+          <w:rFonts w:ascii="Arial" w:eastAsia="Times New Roman" w:hAnsi="Arial" w:cs="Arial"/>
+          <w:color w:val="000000" w:themeColor="text1"/>
+          <w:lang w:eastAsia="en-AU"/>
+        </w:rPr>
+        <w:t xml:space="preserve">since now all EITS admins and caseworkers can easily navigate to and see client enrolments and </w:t>
+      </w:r>
+      <w:r>
+        <w:rPr>
+          <w:rFonts w:ascii="Arial" w:eastAsia="Times New Roman" w:hAnsi="Arial" w:cs="Arial"/>
+          <w:color w:val="000000" w:themeColor="text1"/>
+          <w:lang w:eastAsia="en-AU"/>
+        </w:rPr>
+        <w:t xml:space="preserve">client data. </w:t>
+      </w:r>
+    </w:p>
+    <w:p>
+      <w:pPr>
+        <w:spacing w:after="240" w:line="240" w:lineRule="auto"/>
+        <w:rPr>
+          <w:rFonts w:ascii="Times New Roman" w:eastAsia="Times New Roman" w:hAnsi="Times New Roman" w:cs="Times New Roman"/>
+          <w:sz w:val="24"/>
+          <w:szCs w:val="24"/>
+          <w:lang w:eastAsia="en-AU"/>
+        </w:rPr>
       </w:pPr>
     </w:p>
     <w:p>
@@ -2352,195 +2604,8 @@
           <w:szCs w:val="28"/>
           <w:lang w:eastAsia="en-AU"/>
         </w:rPr>
-        <w:lastRenderedPageBreak/>
-        <w:t>Expected Benefits:</w:t>
-      </w:r>
-    </w:p>
-    <w:p>
-      <w:pPr>
-        <w:spacing w:after="0" w:line="240" w:lineRule="auto"/>
-        <w:rPr>
-          <w:rFonts w:ascii="Times New Roman" w:eastAsia="Times New Roman" w:hAnsi="Times New Roman" w:cs="Times New Roman"/>
-          <w:color w:val="000000" w:themeColor="text1"/>
-          <w:sz w:val="24"/>
-          <w:szCs w:val="24"/>
-          <w:lang w:eastAsia="en-AU"/>
-        </w:rPr>
-      </w:pPr>
-      <w:r>
-        <w:rPr>
-          <w:rFonts w:ascii="Arial" w:eastAsia="Times New Roman" w:hAnsi="Arial" w:cs="Arial"/>
-          <w:color w:val="000000" w:themeColor="text1"/>
-          <w:lang w:eastAsia="en-AU"/>
-        </w:rPr>
-        <w:t>The expected benefits for creating this application</w:t>
-      </w:r>
-      <w:r>
-        <w:rPr>
-          <w:rFonts w:ascii="Arial" w:eastAsia="Times New Roman" w:hAnsi="Arial" w:cs="Arial"/>
-          <w:color w:val="000000" w:themeColor="text1"/>
-          <w:lang w:eastAsia="en-AU"/>
-        </w:rPr>
-        <w:t xml:space="preserve"> and database</w:t>
-      </w:r>
-      <w:r>
-        <w:rPr>
-          <w:rFonts w:ascii="Arial" w:eastAsia="Times New Roman" w:hAnsi="Arial" w:cs="Arial"/>
-          <w:color w:val="000000" w:themeColor="text1"/>
-          <w:lang w:eastAsia="en-AU"/>
-        </w:rPr>
-        <w:t xml:space="preserve"> is that it will boost student </w:t>
-      </w:r>
-      <w:r>
-        <w:rPr>
-          <w:rFonts w:ascii="Arial" w:eastAsia="Times New Roman" w:hAnsi="Arial" w:cs="Arial"/>
-          <w:color w:val="000000" w:themeColor="text1"/>
-          <w:lang w:eastAsia="en-AU"/>
-        </w:rPr>
-        <w:t>enrolments</w:t>
-      </w:r>
-      <w:r>
-        <w:rPr>
-          <w:rFonts w:ascii="Arial" w:eastAsia="Times New Roman" w:hAnsi="Arial" w:cs="Arial"/>
-          <w:color w:val="000000" w:themeColor="text1"/>
-          <w:lang w:eastAsia="en-AU"/>
-        </w:rPr>
-        <w:t xml:space="preserve"> </w:t>
-      </w:r>
-      <w:r>
-        <w:rPr>
-          <w:rFonts w:ascii="Arial" w:eastAsia="Times New Roman" w:hAnsi="Arial" w:cs="Arial"/>
-          <w:color w:val="000000" w:themeColor="text1"/>
-          <w:lang w:eastAsia="en-AU"/>
-        </w:rPr>
-        <w:t xml:space="preserve">and overall sales </w:t>
-      </w:r>
-      <w:r>
-        <w:rPr>
-          <w:rFonts w:ascii="Arial" w:eastAsia="Times New Roman" w:hAnsi="Arial" w:cs="Arial"/>
-          <w:color w:val="000000" w:themeColor="text1"/>
-          <w:lang w:eastAsia="en-AU"/>
-        </w:rPr>
-        <w:t xml:space="preserve">by </w:t>
-      </w:r>
-      <w:r>
-        <w:rPr>
-          <w:rFonts w:ascii="Arial" w:eastAsia="Times New Roman" w:hAnsi="Arial" w:cs="Arial"/>
-          <w:color w:val="000000" w:themeColor="text1"/>
-          <w:lang w:eastAsia="en-AU"/>
-        </w:rPr>
-        <w:t xml:space="preserve">improving access to information and </w:t>
-      </w:r>
-      <w:r>
-        <w:rPr>
-          <w:rFonts w:ascii="Arial" w:eastAsia="Times New Roman" w:hAnsi="Arial" w:cs="Arial"/>
-          <w:color w:val="000000" w:themeColor="text1"/>
-          <w:lang w:eastAsia="en-AU"/>
-        </w:rPr>
-        <w:t>allowing them to easily navigate and discover information about the</w:t>
-      </w:r>
-      <w:r>
-        <w:rPr>
-          <w:rFonts w:ascii="Arial" w:eastAsia="Times New Roman" w:hAnsi="Arial" w:cs="Arial"/>
-          <w:color w:val="000000" w:themeColor="text1"/>
-          <w:lang w:eastAsia="en-AU"/>
-        </w:rPr>
-        <w:t xml:space="preserve"> industries,</w:t>
-      </w:r>
-      <w:r>
-        <w:rPr>
-          <w:rFonts w:ascii="Arial" w:eastAsia="Times New Roman" w:hAnsi="Arial" w:cs="Arial"/>
-          <w:color w:val="000000" w:themeColor="text1"/>
-          <w:lang w:eastAsia="en-AU"/>
-        </w:rPr>
-        <w:t xml:space="preserve"> courses</w:t>
-      </w:r>
-      <w:r>
-        <w:rPr>
-          <w:rFonts w:ascii="Arial" w:eastAsia="Times New Roman" w:hAnsi="Arial" w:cs="Arial"/>
-          <w:color w:val="000000" w:themeColor="text1"/>
-          <w:lang w:eastAsia="en-AU"/>
-        </w:rPr>
-        <w:t xml:space="preserve"> and their units,</w:t>
-      </w:r>
-      <w:r>
-        <w:rPr>
-          <w:rFonts w:ascii="Arial" w:eastAsia="Times New Roman" w:hAnsi="Arial" w:cs="Arial"/>
-          <w:color w:val="000000" w:themeColor="text1"/>
-          <w:lang w:eastAsia="en-AU"/>
-        </w:rPr>
-        <w:t xml:space="preserve"> and if it will be a good fit for them overall increasing profits for EITS. </w:t>
-      </w:r>
-      <w:r>
-        <w:rPr>
-          <w:rFonts w:ascii="Arial" w:eastAsia="Times New Roman" w:hAnsi="Arial" w:cs="Arial"/>
-          <w:color w:val="000000" w:themeColor="text1"/>
-          <w:lang w:eastAsia="en-AU"/>
-        </w:rPr>
-        <w:t xml:space="preserve">With the creation and linking of the database it will also increase organisational productivity and </w:t>
-      </w:r>
-      <w:r>
-        <w:rPr>
-          <w:rFonts w:ascii="Arial" w:eastAsia="Times New Roman" w:hAnsi="Arial" w:cs="Arial"/>
-          <w:color w:val="000000" w:themeColor="text1"/>
-          <w:lang w:eastAsia="en-AU"/>
-        </w:rPr>
-        <w:t xml:space="preserve">overall </w:t>
-      </w:r>
-      <w:r>
-        <w:rPr>
-          <w:rFonts w:ascii="Arial" w:eastAsia="Times New Roman" w:hAnsi="Arial" w:cs="Arial"/>
-          <w:color w:val="000000" w:themeColor="text1"/>
-          <w:lang w:eastAsia="en-AU"/>
-        </w:rPr>
-        <w:t>organisation</w:t>
-      </w:r>
-      <w:r>
-        <w:rPr>
-          <w:rFonts w:ascii="Arial" w:eastAsia="Times New Roman" w:hAnsi="Arial" w:cs="Arial"/>
-          <w:color w:val="000000" w:themeColor="text1"/>
-          <w:lang w:eastAsia="en-AU"/>
-        </w:rPr>
-        <w:t> </w:t>
-      </w:r>
-      <w:r>
-        <w:rPr>
-          <w:rFonts w:ascii="Arial" w:eastAsia="Times New Roman" w:hAnsi="Arial" w:cs="Arial"/>
-          <w:color w:val="000000" w:themeColor="text1"/>
-          <w:lang w:eastAsia="en-AU"/>
-        </w:rPr>
-        <w:t xml:space="preserve">since now all EITS admins and caseworkers can easily navigate to and see client enrolments and </w:t>
-      </w:r>
-      <w:r>
-        <w:rPr>
-          <w:rFonts w:ascii="Arial" w:eastAsia="Times New Roman" w:hAnsi="Arial" w:cs="Arial"/>
-          <w:color w:val="000000" w:themeColor="text1"/>
-          <w:lang w:eastAsia="en-AU"/>
-        </w:rPr>
-        <w:t xml:space="preserve">client data. </w:t>
-      </w:r>
-    </w:p>
-    <w:p>
-      <w:pPr>
-        <w:spacing w:after="240" w:line="240" w:lineRule="auto"/>
-        <w:rPr>
-          <w:rFonts w:ascii="Times New Roman" w:eastAsia="Times New Roman" w:hAnsi="Times New Roman" w:cs="Times New Roman"/>
-          <w:sz w:val="24"/>
-          <w:szCs w:val="24"/>
-          <w:lang w:eastAsia="en-AU"/>
-        </w:rPr>
-      </w:pPr>
-    </w:p>
-    <w:p>
-      <w:pPr>
-        <w:spacing w:after="0" w:line="240" w:lineRule="auto"/>
-        <w:rPr>
-          <w:rFonts w:ascii="Times New Roman" w:eastAsia="Times New Roman" w:hAnsi="Times New Roman" w:cs="Times New Roman"/>
-          <w:sz w:val="24"/>
-          <w:szCs w:val="24"/>
-          <w:lang w:eastAsia="en-AU"/>
-        </w:rPr>
-      </w:pPr>
+        <w:t>ER Diagram (Or Equivalent)</w:t>
+      </w:r>
       <w:r>
         <w:rPr>
           <w:rFonts w:ascii="Arial" w:eastAsia="Times New Roman" w:hAnsi="Arial" w:cs="Arial"/>
@@ -2551,7 +2616,19 @@
           <w:szCs w:val="28"/>
           <w:lang w:eastAsia="en-AU"/>
         </w:rPr>
-        <w:t>ER Diagram (Or Equivalent):</w:t>
+        <w:t>(Brayden)</w:t>
+      </w:r>
+      <w:r>
+        <w:rPr>
+          <w:rFonts w:ascii="Arial" w:eastAsia="Times New Roman" w:hAnsi="Arial" w:cs="Arial"/>
+          <w:b/>
+          <w:bCs/>
+          <w:color w:val="000000"/>
+          <w:sz w:val="28"/>
+          <w:szCs w:val="28"/>
+          <w:lang w:eastAsia="en-AU"/>
+        </w:rPr>
+        <w:t>:</w:t>
       </w:r>
     </w:p>
     <w:p>
@@ -2742,19 +2819,6 @@
           <w:lang w:eastAsia="en-AU"/>
         </w:rPr>
       </w:pPr>
-      <w:bookmarkStart w:id="0" w:name="_GoBack"/>
-      <w:bookmarkEnd w:id="0"/>
-    </w:p>
-    <w:p>
-      <w:pPr>
-        <w:spacing w:after="0" w:line="240" w:lineRule="auto"/>
-        <w:rPr>
-          <w:rFonts w:ascii="Times New Roman" w:eastAsia="Times New Roman" w:hAnsi="Times New Roman" w:cs="Times New Roman"/>
-          <w:sz w:val="24"/>
-          <w:szCs w:val="24"/>
-          <w:lang w:eastAsia="en-AU"/>
-        </w:rPr>
-      </w:pPr>
     </w:p>
     <w:p>
       <w:pPr>
@@ -2838,6 +2902,19 @@
         </w:rPr>
         <w:t>reen Designs:</w:t>
       </w:r>
+    </w:p>
+    <w:p>
+      <w:pPr>
+        <w:spacing w:after="0" w:line="240" w:lineRule="auto"/>
+        <w:rPr>
+          <w:rFonts w:ascii="Arial" w:eastAsia="Times New Roman" w:hAnsi="Arial" w:cs="Arial"/>
+          <w:b/>
+          <w:bCs/>
+          <w:color w:val="000000"/>
+          <w:szCs w:val="28"/>
+          <w:lang w:eastAsia="en-AU"/>
+        </w:rPr>
+      </w:pPr>
     </w:p>
     <w:p>
       <w:pPr>
@@ -2933,22 +3010,35 @@
           <w:b/>
           <w:bCs/>
           <w:color w:val="000000"/>
+          <w:u w:val="single"/>
+          <w:lang w:eastAsia="en-AU"/>
+        </w:rPr>
+      </w:pPr>
+      <w:r>
+        <w:rPr>
+          <w:rFonts w:ascii="Arial" w:eastAsia="Times New Roman" w:hAnsi="Arial" w:cs="Arial"/>
+          <w:b/>
+          <w:bCs/>
+          <w:color w:val="000000"/>
+          <w:u w:val="single"/>
+          <w:lang w:eastAsia="en-AU"/>
+        </w:rPr>
+        <w:t>Login Screen</w:t>
+      </w:r>
+    </w:p>
+    <w:p>
+      <w:pPr>
+        <w:spacing w:after="0" w:line="240" w:lineRule="auto"/>
+        <w:rPr>
+          <w:rFonts w:ascii="Arial" w:eastAsia="Times New Roman" w:hAnsi="Arial" w:cs="Arial"/>
+          <w:b/>
+          <w:bCs/>
+          <w:color w:val="000000"/>
           <w:sz w:val="28"/>
           <w:szCs w:val="28"/>
           <w:lang w:eastAsia="en-AU"/>
         </w:rPr>
       </w:pPr>
-      <w:r>
-        <w:rPr>
-          <w:rFonts w:ascii="Arial" w:eastAsia="Times New Roman" w:hAnsi="Arial" w:cs="Arial"/>
-          <w:b/>
-          <w:bCs/>
-          <w:color w:val="000000"/>
-          <w:u w:val="single"/>
-          <w:lang w:eastAsia="en-AU"/>
-        </w:rPr>
-        <w:t>Login Screen</w:t>
-      </w:r>
     </w:p>
     <w:p>
       <w:pPr>
@@ -3179,14 +3269,6 @@
       <w:pPr>
         <w:spacing w:after="0" w:line="240" w:lineRule="auto"/>
         <w:rPr>
-          <w:rFonts w:ascii="Times New Roman" w:eastAsia="Times New Roman" w:hAnsi="Times New Roman" w:cs="Times New Roman"/>
-          <w:sz w:val="24"/>
-          <w:szCs w:val="24"/>
-          <w:lang w:eastAsia="en-AU"/>
-        </w:rPr>
-      </w:pPr>
-      <w:r>
-        <w:rPr>
           <w:rFonts w:ascii="Arial" w:eastAsia="Times New Roman" w:hAnsi="Arial" w:cs="Arial"/>
           <w:b/>
           <w:bCs/>
@@ -3194,8 +3276,29 @@
           <w:u w:val="single"/>
           <w:lang w:eastAsia="en-AU"/>
         </w:rPr>
+      </w:pPr>
+      <w:r>
+        <w:rPr>
+          <w:rFonts w:ascii="Arial" w:eastAsia="Times New Roman" w:hAnsi="Arial" w:cs="Arial"/>
+          <w:b/>
+          <w:bCs/>
+          <w:color w:val="000000"/>
+          <w:u w:val="single"/>
+          <w:lang w:eastAsia="en-AU"/>
+        </w:rPr>
         <w:t>Sign Up Screen</w:t>
       </w:r>
+    </w:p>
+    <w:p>
+      <w:pPr>
+        <w:spacing w:after="0" w:line="240" w:lineRule="auto"/>
+        <w:rPr>
+          <w:rFonts w:ascii="Times New Roman" w:eastAsia="Times New Roman" w:hAnsi="Times New Roman" w:cs="Times New Roman"/>
+          <w:sz w:val="24"/>
+          <w:szCs w:val="24"/>
+          <w:lang w:eastAsia="en-AU"/>
+        </w:rPr>
+      </w:pPr>
     </w:p>
     <w:p>
       <w:pPr>
@@ -3345,9 +3448,11 @@
       <w:pPr>
         <w:spacing w:after="0" w:line="240" w:lineRule="auto"/>
         <w:rPr>
-          <w:rFonts w:ascii="Times New Roman" w:eastAsia="Times New Roman" w:hAnsi="Times New Roman" w:cs="Times New Roman"/>
-          <w:sz w:val="24"/>
-          <w:szCs w:val="24"/>
+          <w:rFonts w:ascii="Arial" w:eastAsia="Times New Roman" w:hAnsi="Arial" w:cs="Arial"/>
+          <w:b/>
+          <w:bCs/>
+          <w:color w:val="000000"/>
+          <w:u w:val="single"/>
           <w:lang w:eastAsia="en-AU"/>
         </w:rPr>
       </w:pPr>
@@ -3433,6 +3538,17 @@
         </w:rPr>
         <w:t>Error Invalid Email or Password</w:t>
       </w:r>
+    </w:p>
+    <w:p>
+      <w:pPr>
+        <w:spacing w:after="0" w:line="240" w:lineRule="auto"/>
+        <w:rPr>
+          <w:rFonts w:ascii="Times New Roman" w:eastAsia="Times New Roman" w:hAnsi="Times New Roman" w:cs="Times New Roman"/>
+          <w:sz w:val="24"/>
+          <w:szCs w:val="24"/>
+          <w:lang w:eastAsia="en-AU"/>
+        </w:rPr>
+      </w:pPr>
     </w:p>
     <w:p>
       <w:pPr>
@@ -4266,9 +4382,11 @@
       <w:pPr>
         <w:spacing w:after="0" w:line="240" w:lineRule="auto"/>
         <w:rPr>
-          <w:rFonts w:ascii="Times New Roman" w:eastAsia="Times New Roman" w:hAnsi="Times New Roman" w:cs="Times New Roman"/>
-          <w:sz w:val="24"/>
-          <w:szCs w:val="24"/>
+          <w:rFonts w:ascii="Arial" w:eastAsia="Times New Roman" w:hAnsi="Arial" w:cs="Arial"/>
+          <w:b/>
+          <w:bCs/>
+          <w:color w:val="000000"/>
+          <w:u w:val="single"/>
           <w:lang w:eastAsia="en-AU"/>
         </w:rPr>
       </w:pPr>
@@ -4360,6 +4478,17 @@
           <w:lang w:eastAsia="en-AU"/>
         </w:rPr>
       </w:pPr>
+    </w:p>
+    <w:p>
+      <w:pPr>
+        <w:spacing w:after="0" w:line="240" w:lineRule="auto"/>
+        <w:rPr>
+          <w:rFonts w:ascii="Times New Roman" w:eastAsia="Times New Roman" w:hAnsi="Times New Roman" w:cs="Times New Roman"/>
+          <w:sz w:val="24"/>
+          <w:szCs w:val="24"/>
+          <w:lang w:eastAsia="en-AU"/>
+        </w:rPr>
+      </w:pPr>
       <w:r>
         <w:rPr>
           <w:rFonts w:ascii="Arial" w:eastAsia="Times New Roman" w:hAnsi="Arial" w:cs="Arial"/>
@@ -4526,14 +4655,6 @@
       <w:pPr>
         <w:spacing w:after="0" w:line="240" w:lineRule="auto"/>
         <w:rPr>
-          <w:rFonts w:ascii="Times New Roman" w:eastAsia="Times New Roman" w:hAnsi="Times New Roman" w:cs="Times New Roman"/>
-          <w:sz w:val="24"/>
-          <w:szCs w:val="24"/>
-          <w:lang w:eastAsia="en-AU"/>
-        </w:rPr>
-      </w:pPr>
-      <w:r>
-        <w:rPr>
           <w:rFonts w:ascii="Arial" w:eastAsia="Times New Roman" w:hAnsi="Arial" w:cs="Arial"/>
           <w:b/>
           <w:bCs/>
@@ -4541,8 +4662,29 @@
           <w:u w:val="single"/>
           <w:lang w:eastAsia="en-AU"/>
         </w:rPr>
+      </w:pPr>
+      <w:r>
+        <w:rPr>
+          <w:rFonts w:ascii="Arial" w:eastAsia="Times New Roman" w:hAnsi="Arial" w:cs="Arial"/>
+          <w:b/>
+          <w:bCs/>
+          <w:color w:val="000000"/>
+          <w:u w:val="single"/>
+          <w:lang w:eastAsia="en-AU"/>
+        </w:rPr>
         <w:t>Client Attendance Page</w:t>
       </w:r>
+    </w:p>
+    <w:p>
+      <w:pPr>
+        <w:spacing w:after="0" w:line="240" w:lineRule="auto"/>
+        <w:rPr>
+          <w:rFonts w:ascii="Times New Roman" w:eastAsia="Times New Roman" w:hAnsi="Times New Roman" w:cs="Times New Roman"/>
+          <w:sz w:val="24"/>
+          <w:szCs w:val="24"/>
+          <w:lang w:eastAsia="en-AU"/>
+        </w:rPr>
+      </w:pPr>
     </w:p>
     <w:p>
       <w:pPr>
@@ -4634,9 +4776,11 @@
       <w:pPr>
         <w:spacing w:after="0" w:line="240" w:lineRule="auto"/>
         <w:rPr>
-          <w:rFonts w:ascii="Times New Roman" w:eastAsia="Times New Roman" w:hAnsi="Times New Roman" w:cs="Times New Roman"/>
-          <w:sz w:val="24"/>
-          <w:szCs w:val="24"/>
+          <w:rFonts w:ascii="Arial" w:eastAsia="Times New Roman" w:hAnsi="Arial" w:cs="Arial"/>
+          <w:b/>
+          <w:bCs/>
+          <w:color w:val="000000"/>
+          <w:u w:val="single"/>
           <w:lang w:eastAsia="en-AU"/>
         </w:rPr>
       </w:pPr>
@@ -4731,6 +4875,17 @@
         </w:rPr>
         <w:t>Client Progress Page</w:t>
       </w:r>
+    </w:p>
+    <w:p>
+      <w:pPr>
+        <w:spacing w:after="0" w:line="240" w:lineRule="auto"/>
+        <w:rPr>
+          <w:rFonts w:ascii="Times New Roman" w:eastAsia="Times New Roman" w:hAnsi="Times New Roman" w:cs="Times New Roman"/>
+          <w:sz w:val="24"/>
+          <w:szCs w:val="24"/>
+          <w:lang w:eastAsia="en-AU"/>
+        </w:rPr>
+      </w:pPr>
       <w:r>
         <w:rPr>
           <w:rFonts w:ascii="Arial" w:eastAsia="Times New Roman" w:hAnsi="Arial" w:cs="Arial"/>
@@ -4835,9 +4990,11 @@
       <w:pPr>
         <w:spacing w:after="0" w:line="240" w:lineRule="auto"/>
         <w:rPr>
-          <w:rFonts w:ascii="Times New Roman" w:eastAsia="Times New Roman" w:hAnsi="Times New Roman" w:cs="Times New Roman"/>
-          <w:sz w:val="24"/>
-          <w:szCs w:val="24"/>
+          <w:rFonts w:ascii="Arial" w:eastAsia="Times New Roman" w:hAnsi="Arial" w:cs="Arial"/>
+          <w:b/>
+          <w:bCs/>
+          <w:color w:val="000000"/>
+          <w:u w:val="single"/>
           <w:lang w:eastAsia="en-AU"/>
         </w:rPr>
       </w:pPr>
@@ -4943,6 +5100,17 @@
           <w:lang w:eastAsia="en-AU"/>
         </w:rPr>
       </w:pPr>
+    </w:p>
+    <w:p>
+      <w:pPr>
+        <w:spacing w:after="0" w:line="240" w:lineRule="auto"/>
+        <w:rPr>
+          <w:rFonts w:ascii="Times New Roman" w:eastAsia="Times New Roman" w:hAnsi="Times New Roman" w:cs="Times New Roman"/>
+          <w:sz w:val="24"/>
+          <w:szCs w:val="24"/>
+          <w:lang w:eastAsia="en-AU"/>
+        </w:rPr>
+      </w:pPr>
       <w:r>
         <w:rPr>
           <w:rFonts w:ascii="Arial" w:eastAsia="Times New Roman" w:hAnsi="Arial" w:cs="Arial"/>
@@ -5097,51 +5265,12 @@
           <w:lang w:eastAsia="en-AU"/>
         </w:rPr>
       </w:pPr>
-    </w:p>
-    <w:p>
-      <w:pPr>
-        <w:spacing w:after="0" w:line="240" w:lineRule="auto"/>
-        <w:rPr>
-          <w:rFonts w:ascii="Times New Roman" w:eastAsia="Times New Roman" w:hAnsi="Times New Roman" w:cs="Times New Roman"/>
-          <w:sz w:val="24"/>
-          <w:szCs w:val="24"/>
-          <w:lang w:eastAsia="en-AU"/>
-        </w:rPr>
-      </w:pPr>
-    </w:p>
-    <w:p>
-      <w:pPr>
-        <w:spacing w:after="0" w:line="240" w:lineRule="auto"/>
-        <w:rPr>
-          <w:rFonts w:ascii="Times New Roman" w:eastAsia="Times New Roman" w:hAnsi="Times New Roman" w:cs="Times New Roman"/>
-          <w:sz w:val="24"/>
-          <w:szCs w:val="24"/>
-          <w:lang w:eastAsia="en-AU"/>
-        </w:rPr>
-      </w:pPr>
-    </w:p>
-    <w:p>
-      <w:pPr>
-        <w:spacing w:after="0" w:line="240" w:lineRule="auto"/>
-        <w:rPr>
-          <w:rFonts w:ascii="Times New Roman" w:eastAsia="Times New Roman" w:hAnsi="Times New Roman" w:cs="Times New Roman"/>
-          <w:sz w:val="24"/>
-          <w:szCs w:val="24"/>
-          <w:lang w:eastAsia="en-AU"/>
-        </w:rPr>
-      </w:pPr>
-    </w:p>
-    <w:p>
-      <w:pPr>
-        <w:spacing w:after="0" w:line="240" w:lineRule="auto"/>
-        <w:rPr>
-          <w:rFonts w:ascii="Times New Roman" w:eastAsia="Times New Roman" w:hAnsi="Times New Roman" w:cs="Times New Roman"/>
-          <w:sz w:val="24"/>
-          <w:szCs w:val="24"/>
-          <w:lang w:eastAsia="en-AU"/>
-        </w:rPr>
-      </w:pPr>
-      <w:r>
+      <w:bookmarkStart w:id="0" w:name="_GoBack"/>
+      <w:bookmarkEnd w:id="0"/>
+    </w:p>
+    <w:p>
+      <w:pPr>
+        <w:spacing w:after="0" w:line="240" w:lineRule="auto"/>
         <w:rPr>
           <w:rFonts w:ascii="Arial" w:eastAsia="Times New Roman" w:hAnsi="Arial" w:cs="Arial"/>
           <w:b/>
@@ -5150,8 +5279,29 @@
           <w:u w:val="single"/>
           <w:lang w:eastAsia="en-AU"/>
         </w:rPr>
+      </w:pPr>
+      <w:r>
+        <w:rPr>
+          <w:rFonts w:ascii="Arial" w:eastAsia="Times New Roman" w:hAnsi="Arial" w:cs="Arial"/>
+          <w:b/>
+          <w:bCs/>
+          <w:color w:val="000000"/>
+          <w:u w:val="single"/>
+          <w:lang w:eastAsia="en-AU"/>
+        </w:rPr>
         <w:t>Client Unit List Page</w:t>
       </w:r>
+    </w:p>
+    <w:p>
+      <w:pPr>
+        <w:spacing w:after="0" w:line="240" w:lineRule="auto"/>
+        <w:rPr>
+          <w:rFonts w:ascii="Times New Roman" w:eastAsia="Times New Roman" w:hAnsi="Times New Roman" w:cs="Times New Roman"/>
+          <w:sz w:val="24"/>
+          <w:szCs w:val="24"/>
+          <w:lang w:eastAsia="en-AU"/>
+        </w:rPr>
+      </w:pPr>
     </w:p>
     <w:p>
       <w:pPr>
@@ -5831,6 +5981,19 @@
         </w:rPr>
         <w:t xml:space="preserve"> Page</w:t>
       </w:r>
+    </w:p>
+    <w:p>
+      <w:pPr>
+        <w:spacing w:after="0" w:line="240" w:lineRule="auto"/>
+        <w:rPr>
+          <w:rFonts w:ascii="Arial" w:eastAsia="Times New Roman" w:hAnsi="Arial" w:cs="Arial"/>
+          <w:b/>
+          <w:bCs/>
+          <w:color w:val="000000"/>
+          <w:u w:val="single"/>
+          <w:lang w:eastAsia="en-AU"/>
+        </w:rPr>
+      </w:pPr>
     </w:p>
     <w:p>
       <w:pPr>
@@ -9297,6 +9460,7 @@
     <w:lsdException w:name="HTML Sample" w:semiHidden="1" w:unhideWhenUsed="1"/>
     <w:lsdException w:name="HTML Typewriter" w:semiHidden="1" w:unhideWhenUsed="1"/>
     <w:lsdException w:name="HTML Variable" w:semiHidden="1" w:unhideWhenUsed="1"/>
+    <w:lsdException w:name="Normal Table" w:semiHidden="1" w:unhideWhenUsed="1"/>
     <w:lsdException w:name="annotation subject" w:semiHidden="1" w:unhideWhenUsed="1"/>
     <w:lsdException w:name="No List" w:semiHidden="1" w:unhideWhenUsed="1"/>
     <w:lsdException w:name="Outline List 1" w:semiHidden="1" w:unhideWhenUsed="1"/>
@@ -9340,8 +9504,10 @@
     <w:lsdException w:name="Table Elegant" w:semiHidden="1" w:unhideWhenUsed="1"/>
     <w:lsdException w:name="Table Professional" w:semiHidden="1" w:unhideWhenUsed="1"/>
     <w:lsdException w:name="Table Subtle 1" w:semiHidden="1" w:unhideWhenUsed="1"/>
+    <w:lsdException w:name="Table Subtle 2" w:semiHidden="1" w:unhideWhenUsed="1"/>
     <w:lsdException w:name="Table Web 1" w:semiHidden="1" w:unhideWhenUsed="1"/>
     <w:lsdException w:name="Table Web 2" w:semiHidden="1" w:unhideWhenUsed="1"/>
+    <w:lsdException w:name="Table Web 3" w:semiHidden="1" w:unhideWhenUsed="1"/>
     <w:lsdException w:name="Balloon Text" w:semiHidden="1" w:unhideWhenUsed="1"/>
     <w:lsdException w:name="Table Grid" w:uiPriority="39"/>
     <w:lsdException w:name="Table Theme" w:semiHidden="1" w:unhideWhenUsed="1"/>

</xml_diff>

<commit_message>
Revert "*Added using sourcetree video"
This reverts commit 5b402e8968f980fb3ae524e573c9ea2bd7d7d5b0.
</commit_message>
<xml_diff>
--- a/Documentation/Preliminary Analysis Report.docx
+++ b/Documentation/Preliminary Analysis Report.docx
@@ -727,6 +727,14 @@
       <w:pPr>
         <w:spacing w:after="0" w:line="240" w:lineRule="auto"/>
         <w:rPr>
+          <w:rFonts w:ascii="Times New Roman" w:eastAsia="Times New Roman" w:hAnsi="Times New Roman" w:cs="Times New Roman"/>
+          <w:sz w:val="24"/>
+          <w:szCs w:val="24"/>
+          <w:lang w:eastAsia="en-AU"/>
+        </w:rPr>
+      </w:pPr>
+      <w:r>
+        <w:rPr>
           <w:rFonts w:ascii="Arial" w:eastAsia="Times New Roman" w:hAnsi="Arial" w:cs="Arial"/>
           <w:b/>
           <w:bCs/>
@@ -735,6 +743,49 @@
           <w:szCs w:val="28"/>
           <w:lang w:eastAsia="en-AU"/>
         </w:rPr>
+        <w:lastRenderedPageBreak/>
+        <w:t>Introduction:</w:t>
+      </w:r>
+    </w:p>
+    <w:p>
+      <w:pPr>
+        <w:spacing w:after="0" w:line="240" w:lineRule="auto"/>
+        <w:rPr>
+          <w:rFonts w:ascii="Times New Roman" w:eastAsia="Times New Roman" w:hAnsi="Times New Roman" w:cs="Times New Roman"/>
+          <w:sz w:val="24"/>
+          <w:szCs w:val="24"/>
+          <w:lang w:eastAsia="en-AU"/>
+        </w:rPr>
+      </w:pPr>
+      <w:r>
+        <w:rPr>
+          <w:rFonts w:ascii="Arial" w:eastAsia="Times New Roman" w:hAnsi="Arial" w:cs="Arial"/>
+          <w:color w:val="000000"/>
+          <w:lang w:eastAsia="en-AU"/>
+        </w:rPr>
+        <w:t xml:space="preserve">Our team of four has been assigned with developing an application designed to assist EITS with client administration and supporting client activity. The users of this application will select from a list of desired industries, within the industries it provides information about educational courses which they can take and the skills required for them. The administrator can then view and track this information from the system which recorded the users' name, email, number, and activity throughout the application. EITS would like this application to welcome clients to the office and track their attendance and training progress throughout their use on this application and would like the information to be accessible via her computer tablet to easily access and see the data. Our team must look for the necessary hardware and software like a desktop based database application and interface components to be developed for user access which might be from a computer tablet, laptop or PC and for software being a web-based database and windows based software. </w:t>
+      </w:r>
+    </w:p>
+    <w:p>
+      <w:pPr>
+        <w:spacing w:after="0" w:line="240" w:lineRule="auto"/>
+        <w:rPr>
+          <w:rFonts w:ascii="Times New Roman" w:eastAsia="Times New Roman" w:hAnsi="Times New Roman" w:cs="Times New Roman"/>
+          <w:sz w:val="24"/>
+          <w:szCs w:val="24"/>
+          <w:lang w:eastAsia="en-AU"/>
+        </w:rPr>
+      </w:pPr>
+    </w:p>
+    <w:p>
+      <w:pPr>
+        <w:spacing w:after="0" w:line="240" w:lineRule="auto"/>
+        <w:rPr>
+          <w:rFonts w:ascii="Times New Roman" w:eastAsia="Times New Roman" w:hAnsi="Times New Roman" w:cs="Times New Roman"/>
+          <w:sz w:val="24"/>
+          <w:szCs w:val="24"/>
+          <w:lang w:eastAsia="en-AU"/>
+        </w:rPr>
       </w:pPr>
       <w:r>
         <w:rPr>
@@ -746,87 +797,8 @@
           <w:szCs w:val="28"/>
           <w:lang w:eastAsia="en-AU"/>
         </w:rPr>
-        <w:lastRenderedPageBreak/>
-        <w:t>Introduction:</w:t>
-      </w:r>
-    </w:p>
-    <w:p>
-      <w:pPr>
-        <w:spacing w:after="0" w:line="240" w:lineRule="auto"/>
-        <w:rPr>
-          <w:rFonts w:ascii="Times New Roman" w:eastAsia="Times New Roman" w:hAnsi="Times New Roman" w:cs="Times New Roman"/>
-          <w:sz w:val="24"/>
-          <w:szCs w:val="24"/>
-          <w:lang w:eastAsia="en-AU"/>
-        </w:rPr>
-      </w:pPr>
-    </w:p>
-    <w:p>
-      <w:pPr>
-        <w:spacing w:after="0" w:line="240" w:lineRule="auto"/>
-        <w:rPr>
-          <w:rFonts w:ascii="Times New Roman" w:eastAsia="Times New Roman" w:hAnsi="Times New Roman" w:cs="Times New Roman"/>
-          <w:sz w:val="24"/>
-          <w:szCs w:val="24"/>
-          <w:lang w:eastAsia="en-AU"/>
-        </w:rPr>
-      </w:pPr>
-      <w:r>
-        <w:rPr>
-          <w:rFonts w:ascii="Arial" w:eastAsia="Times New Roman" w:hAnsi="Arial" w:cs="Arial"/>
-          <w:color w:val="000000"/>
-          <w:lang w:eastAsia="en-AU"/>
-        </w:rPr>
-        <w:t xml:space="preserve">Our team of four has been assigned with developing an application designed to assist EITS with client administration and supporting client activity. The users of this application will select from a list of desired industries, within the industries it provides information about educational courses which they can take and the skills required for them. The administrator can then view and track this information from the system which recorded the users' name, email, number, and activity throughout the application. EITS would like this application to welcome clients to the office and track their attendance and training progress throughout their use on this application and would like the information to be accessible via her computer tablet to easily access and see the data. Our team must look for the necessary hardware and software like a desktop based database application and interface components to be developed for user access which might be from a computer tablet, laptop or PC and for software being a web-based database and windows based software. </w:t>
-      </w:r>
-    </w:p>
-    <w:p>
-      <w:pPr>
-        <w:spacing w:after="0" w:line="240" w:lineRule="auto"/>
-        <w:rPr>
-          <w:rFonts w:ascii="Times New Roman" w:eastAsia="Times New Roman" w:hAnsi="Times New Roman" w:cs="Times New Roman"/>
-          <w:sz w:val="24"/>
-          <w:szCs w:val="24"/>
-          <w:lang w:eastAsia="en-AU"/>
-        </w:rPr>
-      </w:pPr>
-    </w:p>
-    <w:p>
-      <w:pPr>
-        <w:spacing w:after="0" w:line="240" w:lineRule="auto"/>
-        <w:rPr>
-          <w:rFonts w:ascii="Arial" w:eastAsia="Times New Roman" w:hAnsi="Arial" w:cs="Arial"/>
-          <w:b/>
-          <w:bCs/>
-          <w:color w:val="000000"/>
-          <w:sz w:val="28"/>
-          <w:szCs w:val="28"/>
-          <w:lang w:eastAsia="en-AU"/>
-        </w:rPr>
-      </w:pPr>
-      <w:r>
-        <w:rPr>
-          <w:rFonts w:ascii="Arial" w:eastAsia="Times New Roman" w:hAnsi="Arial" w:cs="Arial"/>
-          <w:b/>
-          <w:bCs/>
-          <w:color w:val="000000"/>
-          <w:sz w:val="28"/>
-          <w:szCs w:val="28"/>
-          <w:lang w:eastAsia="en-AU"/>
-        </w:rPr>
         <w:t>System Request Summary:</w:t>
       </w:r>
-    </w:p>
-    <w:p>
-      <w:pPr>
-        <w:spacing w:after="0" w:line="240" w:lineRule="auto"/>
-        <w:rPr>
-          <w:rFonts w:ascii="Times New Roman" w:eastAsia="Times New Roman" w:hAnsi="Times New Roman" w:cs="Times New Roman"/>
-          <w:sz w:val="24"/>
-          <w:szCs w:val="24"/>
-          <w:lang w:eastAsia="en-AU"/>
-        </w:rPr>
-      </w:pPr>
     </w:p>
     <w:p>
       <w:pPr>
@@ -1018,9 +990,10 @@
       <w:pPr>
         <w:spacing w:after="0" w:line="240" w:lineRule="auto"/>
         <w:rPr>
-          <w:rFonts w:ascii="Arial" w:eastAsia="Times New Roman" w:hAnsi="Arial" w:cs="Arial"/>
+          <w:rFonts w:ascii="Times New Roman" w:eastAsia="Times New Roman" w:hAnsi="Times New Roman" w:cs="Times New Roman"/>
           <w:b/>
-          <w:color w:val="000000"/>
+          <w:sz w:val="24"/>
+          <w:szCs w:val="24"/>
           <w:lang w:eastAsia="en-AU"/>
         </w:rPr>
       </w:pPr>
@@ -1033,18 +1006,6 @@
         </w:rPr>
         <w:t xml:space="preserve">Business Requirements: </w:t>
       </w:r>
-    </w:p>
-    <w:p>
-      <w:pPr>
-        <w:spacing w:after="0" w:line="240" w:lineRule="auto"/>
-        <w:rPr>
-          <w:rFonts w:ascii="Times New Roman" w:eastAsia="Times New Roman" w:hAnsi="Times New Roman" w:cs="Times New Roman"/>
-          <w:b/>
-          <w:sz w:val="24"/>
-          <w:szCs w:val="24"/>
-          <w:lang w:eastAsia="en-AU"/>
-        </w:rPr>
-      </w:pPr>
     </w:p>
     <w:p>
       <w:pPr>
@@ -1156,9 +1117,10 @@
       <w:pPr>
         <w:spacing w:after="0" w:line="240" w:lineRule="auto"/>
         <w:rPr>
-          <w:rFonts w:ascii="Arial" w:eastAsia="Times New Roman" w:hAnsi="Arial" w:cs="Arial"/>
+          <w:rFonts w:ascii="Times New Roman" w:eastAsia="Times New Roman" w:hAnsi="Times New Roman" w:cs="Times New Roman"/>
           <w:b/>
-          <w:color w:val="000000"/>
+          <w:sz w:val="24"/>
+          <w:szCs w:val="24"/>
           <w:lang w:eastAsia="en-AU"/>
         </w:rPr>
       </w:pPr>
@@ -1177,94 +1139,105 @@
         <w:spacing w:after="0" w:line="240" w:lineRule="auto"/>
         <w:rPr>
           <w:rFonts w:ascii="Times New Roman" w:eastAsia="Times New Roman" w:hAnsi="Times New Roman" w:cs="Times New Roman"/>
+          <w:sz w:val="24"/>
+          <w:szCs w:val="24"/>
+          <w:lang w:eastAsia="en-AU"/>
+        </w:rPr>
+      </w:pPr>
+      <w:r>
+        <w:rPr>
+          <w:rFonts w:ascii="Arial" w:eastAsia="Times New Roman" w:hAnsi="Arial" w:cs="Arial"/>
+          <w:color w:val="000000"/>
+          <w:lang w:eastAsia="en-AU"/>
+        </w:rPr>
+        <w:t xml:space="preserve">The application must be able to allow clients, admins and caseworkers to interact with the GUI in an easy manner while also being connected to the database which in some cases they can modify and interact with it. This will be done through the sign up, client data (Admin), course list (Admin), Unit list (Admin) and Industry List (Admin) pages. </w:t>
+      </w:r>
+    </w:p>
+    <w:p>
+      <w:pPr>
+        <w:spacing w:after="240" w:line="240" w:lineRule="auto"/>
+        <w:rPr>
+          <w:rFonts w:ascii="Times New Roman" w:eastAsia="Times New Roman" w:hAnsi="Times New Roman" w:cs="Times New Roman"/>
+          <w:sz w:val="24"/>
+          <w:szCs w:val="24"/>
+          <w:lang w:eastAsia="en-AU"/>
+        </w:rPr>
+      </w:pPr>
+    </w:p>
+    <w:p>
+      <w:pPr>
+        <w:spacing w:after="240" w:line="240" w:lineRule="auto"/>
+        <w:rPr>
+          <w:rFonts w:ascii="Times New Roman" w:eastAsia="Times New Roman" w:hAnsi="Times New Roman" w:cs="Times New Roman"/>
+          <w:sz w:val="24"/>
+          <w:szCs w:val="24"/>
+          <w:lang w:eastAsia="en-AU"/>
+        </w:rPr>
+      </w:pPr>
+    </w:p>
+    <w:p>
+      <w:pPr>
+        <w:spacing w:after="240" w:line="240" w:lineRule="auto"/>
+        <w:rPr>
+          <w:rFonts w:ascii="Times New Roman" w:eastAsia="Times New Roman" w:hAnsi="Times New Roman" w:cs="Times New Roman"/>
+          <w:sz w:val="24"/>
+          <w:szCs w:val="24"/>
+          <w:lang w:eastAsia="en-AU"/>
+        </w:rPr>
+      </w:pPr>
+    </w:p>
+    <w:p>
+      <w:pPr>
+        <w:spacing w:after="240" w:line="240" w:lineRule="auto"/>
+        <w:rPr>
+          <w:rFonts w:ascii="Times New Roman" w:eastAsia="Times New Roman" w:hAnsi="Times New Roman" w:cs="Times New Roman"/>
+          <w:sz w:val="24"/>
+          <w:szCs w:val="24"/>
+          <w:lang w:eastAsia="en-AU"/>
+        </w:rPr>
+      </w:pPr>
+    </w:p>
+    <w:p>
+      <w:pPr>
+        <w:spacing w:after="240" w:line="240" w:lineRule="auto"/>
+        <w:rPr>
+          <w:rFonts w:ascii="Times New Roman" w:eastAsia="Times New Roman" w:hAnsi="Times New Roman" w:cs="Times New Roman"/>
+          <w:sz w:val="24"/>
+          <w:szCs w:val="24"/>
+          <w:lang w:eastAsia="en-AU"/>
+        </w:rPr>
+      </w:pPr>
+    </w:p>
+    <w:p>
+      <w:pPr>
+        <w:spacing w:after="240" w:line="240" w:lineRule="auto"/>
+        <w:rPr>
+          <w:rFonts w:ascii="Times New Roman" w:eastAsia="Times New Roman" w:hAnsi="Times New Roman" w:cs="Times New Roman"/>
+          <w:sz w:val="24"/>
+          <w:szCs w:val="24"/>
+          <w:lang w:eastAsia="en-AU"/>
+        </w:rPr>
+      </w:pPr>
+    </w:p>
+    <w:p>
+      <w:pPr>
+        <w:spacing w:after="240" w:line="240" w:lineRule="auto"/>
+        <w:rPr>
+          <w:rFonts w:ascii="Times New Roman" w:eastAsia="Times New Roman" w:hAnsi="Times New Roman" w:cs="Times New Roman"/>
+          <w:sz w:val="24"/>
+          <w:szCs w:val="24"/>
+          <w:lang w:eastAsia="en-AU"/>
+        </w:rPr>
+      </w:pPr>
+    </w:p>
+    <w:p>
+      <w:pPr>
+        <w:spacing w:after="0" w:line="240" w:lineRule="auto"/>
+        <w:rPr>
+          <w:rFonts w:ascii="Times New Roman" w:eastAsia="Times New Roman" w:hAnsi="Times New Roman" w:cs="Times New Roman"/>
           <w:b/>
           <w:sz w:val="24"/>
           <w:szCs w:val="24"/>
-          <w:lang w:eastAsia="en-AU"/>
-        </w:rPr>
-      </w:pPr>
-    </w:p>
-    <w:p>
-      <w:pPr>
-        <w:spacing w:after="0" w:line="240" w:lineRule="auto"/>
-        <w:rPr>
-          <w:rFonts w:ascii="Times New Roman" w:eastAsia="Times New Roman" w:hAnsi="Times New Roman" w:cs="Times New Roman"/>
-          <w:sz w:val="24"/>
-          <w:szCs w:val="24"/>
-          <w:lang w:eastAsia="en-AU"/>
-        </w:rPr>
-      </w:pPr>
-      <w:r>
-        <w:rPr>
-          <w:rFonts w:ascii="Arial" w:eastAsia="Times New Roman" w:hAnsi="Arial" w:cs="Arial"/>
-          <w:color w:val="000000"/>
-          <w:lang w:eastAsia="en-AU"/>
-        </w:rPr>
-        <w:t xml:space="preserve">The application must be able to allow clients, admins and caseworkers to interact with the GUI in an easy manner while also being connected to the database which in some cases they can modify and interact with it. This will be done through the sign up, client data (Admin), course list (Admin), Unit list (Admin) and Industry List (Admin) pages. </w:t>
-      </w:r>
-    </w:p>
-    <w:p>
-      <w:pPr>
-        <w:spacing w:after="240" w:line="240" w:lineRule="auto"/>
-        <w:rPr>
-          <w:rFonts w:ascii="Times New Roman" w:eastAsia="Times New Roman" w:hAnsi="Times New Roman" w:cs="Times New Roman"/>
-          <w:sz w:val="24"/>
-          <w:szCs w:val="24"/>
-          <w:lang w:eastAsia="en-AU"/>
-        </w:rPr>
-      </w:pPr>
-    </w:p>
-    <w:p>
-      <w:pPr>
-        <w:spacing w:after="240" w:line="240" w:lineRule="auto"/>
-        <w:rPr>
-          <w:rFonts w:ascii="Times New Roman" w:eastAsia="Times New Roman" w:hAnsi="Times New Roman" w:cs="Times New Roman"/>
-          <w:sz w:val="24"/>
-          <w:szCs w:val="24"/>
-          <w:lang w:eastAsia="en-AU"/>
-        </w:rPr>
-      </w:pPr>
-    </w:p>
-    <w:p>
-      <w:pPr>
-        <w:spacing w:after="240" w:line="240" w:lineRule="auto"/>
-        <w:rPr>
-          <w:rFonts w:ascii="Times New Roman" w:eastAsia="Times New Roman" w:hAnsi="Times New Roman" w:cs="Times New Roman"/>
-          <w:sz w:val="24"/>
-          <w:szCs w:val="24"/>
-          <w:lang w:eastAsia="en-AU"/>
-        </w:rPr>
-      </w:pPr>
-    </w:p>
-    <w:p>
-      <w:pPr>
-        <w:spacing w:after="240" w:line="240" w:lineRule="auto"/>
-        <w:rPr>
-          <w:rFonts w:ascii="Times New Roman" w:eastAsia="Times New Roman" w:hAnsi="Times New Roman" w:cs="Times New Roman"/>
-          <w:sz w:val="24"/>
-          <w:szCs w:val="24"/>
-          <w:lang w:eastAsia="en-AU"/>
-        </w:rPr>
-      </w:pPr>
-    </w:p>
-    <w:p>
-      <w:pPr>
-        <w:spacing w:after="240" w:line="240" w:lineRule="auto"/>
-        <w:rPr>
-          <w:rFonts w:ascii="Times New Roman" w:eastAsia="Times New Roman" w:hAnsi="Times New Roman" w:cs="Times New Roman"/>
-          <w:sz w:val="24"/>
-          <w:szCs w:val="24"/>
-          <w:lang w:eastAsia="en-AU"/>
-        </w:rPr>
-      </w:pPr>
-    </w:p>
-    <w:p>
-      <w:pPr>
-        <w:spacing w:after="0" w:line="240" w:lineRule="auto"/>
-        <w:rPr>
-          <w:rFonts w:ascii="Arial" w:eastAsia="Times New Roman" w:hAnsi="Arial" w:cs="Arial"/>
-          <w:b/>
-          <w:color w:val="000000"/>
           <w:lang w:eastAsia="en-AU"/>
         </w:rPr>
       </w:pPr>
@@ -1278,18 +1251,6 @@
         <w:lastRenderedPageBreak/>
         <w:t xml:space="preserve">Feasibility: </w:t>
       </w:r>
-    </w:p>
-    <w:p>
-      <w:pPr>
-        <w:spacing w:after="0" w:line="240" w:lineRule="auto"/>
-        <w:rPr>
-          <w:rFonts w:ascii="Times New Roman" w:eastAsia="Times New Roman" w:hAnsi="Times New Roman" w:cs="Times New Roman"/>
-          <w:b/>
-          <w:sz w:val="24"/>
-          <w:szCs w:val="24"/>
-          <w:lang w:eastAsia="en-AU"/>
-        </w:rPr>
-      </w:pPr>
     </w:p>
     <w:p>
       <w:pPr>
@@ -1968,6 +1929,14 @@
       <w:pPr>
         <w:spacing w:after="0" w:line="240" w:lineRule="auto"/>
         <w:rPr>
+          <w:rFonts w:ascii="Times New Roman" w:eastAsia="Times New Roman" w:hAnsi="Times New Roman" w:cs="Times New Roman"/>
+          <w:sz w:val="24"/>
+          <w:szCs w:val="24"/>
+          <w:lang w:eastAsia="en-AU"/>
+        </w:rPr>
+      </w:pPr>
+      <w:r>
+        <w:rPr>
           <w:rFonts w:ascii="Arial" w:eastAsia="Times New Roman" w:hAnsi="Arial" w:cs="Arial"/>
           <w:b/>
           <w:bCs/>
@@ -1976,6 +1945,91 @@
           <w:szCs w:val="28"/>
           <w:lang w:eastAsia="en-AU"/>
         </w:rPr>
+        <w:lastRenderedPageBreak/>
+        <w:t xml:space="preserve">Recommendations: </w:t>
+      </w:r>
+    </w:p>
+    <w:p>
+      <w:pPr>
+        <w:spacing w:after="0" w:line="240" w:lineRule="auto"/>
+        <w:rPr>
+          <w:rFonts w:ascii="Times New Roman" w:eastAsia="Times New Roman" w:hAnsi="Times New Roman" w:cs="Times New Roman"/>
+          <w:sz w:val="24"/>
+          <w:szCs w:val="24"/>
+          <w:lang w:eastAsia="en-AU"/>
+        </w:rPr>
+      </w:pPr>
+      <w:r>
+        <w:rPr>
+          <w:rFonts w:ascii="Arial" w:eastAsia="Times New Roman" w:hAnsi="Arial" w:cs="Arial"/>
+          <w:color w:val="000000"/>
+          <w:lang w:eastAsia="en-AU"/>
+        </w:rPr>
+        <w:t xml:space="preserve">Recommendations for going about developing and planning the application is to firstly have easy and effective communication between team members. This would be done through an online chat service, primarily Discord. Discord is a free online chat service which allows multiple people to join in on a call and easily share their screens. This will allow all team members to easily work together and help each other with problems which might arise. Finding and using a quality chart service will improve communication and overall performance of the group leading to a higher quality product. </w:t>
+      </w:r>
+    </w:p>
+    <w:p>
+      <w:pPr>
+        <w:tabs>
+          <w:tab w:val="left" w:pos="3917"/>
+        </w:tabs>
+        <w:spacing w:after="0" w:line="240" w:lineRule="auto"/>
+        <w:rPr>
+          <w:rFonts w:ascii="Times New Roman" w:eastAsia="Times New Roman" w:hAnsi="Times New Roman" w:cs="Times New Roman"/>
+          <w:sz w:val="24"/>
+          <w:szCs w:val="24"/>
+          <w:lang w:eastAsia="en-AU"/>
+        </w:rPr>
+      </w:pPr>
+      <w:r>
+        <w:rPr>
+          <w:rFonts w:ascii="Times New Roman" w:eastAsia="Times New Roman" w:hAnsi="Times New Roman" w:cs="Times New Roman"/>
+          <w:sz w:val="24"/>
+          <w:szCs w:val="24"/>
+          <w:lang w:eastAsia="en-AU"/>
+        </w:rPr>
+        <w:tab/>
+      </w:r>
+    </w:p>
+    <w:p>
+      <w:pPr>
+        <w:spacing w:after="0" w:line="240" w:lineRule="auto"/>
+        <w:rPr>
+          <w:rFonts w:ascii="Times New Roman" w:eastAsia="Times New Roman" w:hAnsi="Times New Roman" w:cs="Times New Roman"/>
+          <w:sz w:val="24"/>
+          <w:szCs w:val="24"/>
+          <w:lang w:eastAsia="en-AU"/>
+        </w:rPr>
+      </w:pPr>
+      <w:r>
+        <w:rPr>
+          <w:rFonts w:ascii="Arial" w:eastAsia="Times New Roman" w:hAnsi="Arial" w:cs="Arial"/>
+          <w:color w:val="000000"/>
+          <w:lang w:eastAsia="en-AU"/>
+        </w:rPr>
+        <w:t xml:space="preserve">Another recommendation is that we must be reasonable about what we can accomplish and not try to produce or develop something that just isn't practical. This will just waste time and resources and lead to a failed project. Instead, we must develop an application which is within our time and cost budget and can be done by all team members. </w:t>
+      </w:r>
+    </w:p>
+    <w:p>
+      <w:pPr>
+        <w:spacing w:after="240" w:line="240" w:lineRule="auto"/>
+        <w:rPr>
+          <w:rFonts w:ascii="Times New Roman" w:eastAsia="Times New Roman" w:hAnsi="Times New Roman" w:cs="Times New Roman"/>
+          <w:sz w:val="24"/>
+          <w:szCs w:val="24"/>
+          <w:lang w:eastAsia="en-AU"/>
+        </w:rPr>
+      </w:pPr>
+    </w:p>
+    <w:p>
+      <w:pPr>
+        <w:spacing w:after="0" w:line="240" w:lineRule="auto"/>
+        <w:rPr>
+          <w:rFonts w:ascii="Times New Roman" w:eastAsia="Times New Roman" w:hAnsi="Times New Roman" w:cs="Times New Roman"/>
+          <w:sz w:val="24"/>
+          <w:szCs w:val="24"/>
+          <w:lang w:eastAsia="en-AU"/>
+        </w:rPr>
       </w:pPr>
       <w:r>
         <w:rPr>
@@ -1987,129 +2041,8 @@
           <w:szCs w:val="28"/>
           <w:lang w:eastAsia="en-AU"/>
         </w:rPr>
-        <w:lastRenderedPageBreak/>
-        <w:t xml:space="preserve">Recommendations: </w:t>
-      </w:r>
-    </w:p>
-    <w:p>
-      <w:pPr>
-        <w:spacing w:after="0" w:line="240" w:lineRule="auto"/>
-        <w:rPr>
-          <w:rFonts w:ascii="Times New Roman" w:eastAsia="Times New Roman" w:hAnsi="Times New Roman" w:cs="Times New Roman"/>
-          <w:sz w:val="24"/>
-          <w:szCs w:val="24"/>
-          <w:lang w:eastAsia="en-AU"/>
-        </w:rPr>
-      </w:pPr>
-    </w:p>
-    <w:p>
-      <w:pPr>
-        <w:spacing w:after="0" w:line="240" w:lineRule="auto"/>
-        <w:rPr>
-          <w:rFonts w:ascii="Times New Roman" w:eastAsia="Times New Roman" w:hAnsi="Times New Roman" w:cs="Times New Roman"/>
-          <w:sz w:val="24"/>
-          <w:szCs w:val="24"/>
-          <w:lang w:eastAsia="en-AU"/>
-        </w:rPr>
-      </w:pPr>
-      <w:r>
-        <w:rPr>
-          <w:rFonts w:ascii="Arial" w:eastAsia="Times New Roman" w:hAnsi="Arial" w:cs="Arial"/>
-          <w:color w:val="000000"/>
-          <w:lang w:eastAsia="en-AU"/>
-        </w:rPr>
-        <w:t xml:space="preserve">Recommendations for going about developing and planning the application is to firstly have easy and effective communication between team members. This would be done through an online chat service, primarily Discord. Discord is a free online chat service which allows multiple people to join in on a call and easily share their screens. This will allow all team members to easily work together and help each other with problems which might arise. Finding and using a quality chart service will improve communication and overall performance of the group leading to a higher quality product. </w:t>
-      </w:r>
-    </w:p>
-    <w:p>
-      <w:pPr>
-        <w:tabs>
-          <w:tab w:val="left" w:pos="3917"/>
-        </w:tabs>
-        <w:spacing w:after="0" w:line="240" w:lineRule="auto"/>
-        <w:rPr>
-          <w:rFonts w:ascii="Times New Roman" w:eastAsia="Times New Roman" w:hAnsi="Times New Roman" w:cs="Times New Roman"/>
-          <w:sz w:val="24"/>
-          <w:szCs w:val="24"/>
-          <w:lang w:eastAsia="en-AU"/>
-        </w:rPr>
-      </w:pPr>
-      <w:r>
-        <w:rPr>
-          <w:rFonts w:ascii="Times New Roman" w:eastAsia="Times New Roman" w:hAnsi="Times New Roman" w:cs="Times New Roman"/>
-          <w:sz w:val="24"/>
-          <w:szCs w:val="24"/>
-          <w:lang w:eastAsia="en-AU"/>
-        </w:rPr>
-        <w:tab/>
-      </w:r>
-    </w:p>
-    <w:p>
-      <w:pPr>
-        <w:spacing w:after="0" w:line="240" w:lineRule="auto"/>
-        <w:rPr>
-          <w:rFonts w:ascii="Times New Roman" w:eastAsia="Times New Roman" w:hAnsi="Times New Roman" w:cs="Times New Roman"/>
-          <w:sz w:val="24"/>
-          <w:szCs w:val="24"/>
-          <w:lang w:eastAsia="en-AU"/>
-        </w:rPr>
-      </w:pPr>
-      <w:r>
-        <w:rPr>
-          <w:rFonts w:ascii="Arial" w:eastAsia="Times New Roman" w:hAnsi="Arial" w:cs="Arial"/>
-          <w:color w:val="000000"/>
-          <w:lang w:eastAsia="en-AU"/>
-        </w:rPr>
-        <w:t xml:space="preserve">Another recommendation is that we must be reasonable about what we can accomplish and not try to produce or develop something that just isn't practical. This will just waste time and resources and lead to a failed project. Instead, we must develop an application which is within our time and cost budget and can be done by all team members. </w:t>
-      </w:r>
-    </w:p>
-    <w:p>
-      <w:pPr>
-        <w:spacing w:after="240" w:line="240" w:lineRule="auto"/>
-        <w:rPr>
-          <w:rFonts w:ascii="Times New Roman" w:eastAsia="Times New Roman" w:hAnsi="Times New Roman" w:cs="Times New Roman"/>
-          <w:sz w:val="24"/>
-          <w:szCs w:val="24"/>
-          <w:lang w:eastAsia="en-AU"/>
-        </w:rPr>
-      </w:pPr>
-    </w:p>
-    <w:p>
-      <w:pPr>
-        <w:spacing w:after="0" w:line="240" w:lineRule="auto"/>
-        <w:rPr>
-          <w:rFonts w:ascii="Arial" w:eastAsia="Times New Roman" w:hAnsi="Arial" w:cs="Arial"/>
-          <w:b/>
-          <w:bCs/>
-          <w:color w:val="000000"/>
-          <w:sz w:val="28"/>
-          <w:szCs w:val="28"/>
-          <w:lang w:eastAsia="en-AU"/>
-        </w:rPr>
-      </w:pPr>
-      <w:r>
-        <w:rPr>
-          <w:rFonts w:ascii="Arial" w:eastAsia="Times New Roman" w:hAnsi="Arial" w:cs="Arial"/>
-          <w:b/>
-          <w:bCs/>
-          <w:color w:val="000000"/>
-          <w:sz w:val="28"/>
-          <w:szCs w:val="28"/>
-          <w:lang w:eastAsia="en-AU"/>
-        </w:rPr>
         <w:t>Time and Cost Estimates:</w:t>
       </w:r>
-    </w:p>
-    <w:p>
-      <w:pPr>
-        <w:spacing w:after="0" w:line="240" w:lineRule="auto"/>
-        <w:rPr>
-          <w:rFonts w:ascii="Times New Roman" w:eastAsia="Times New Roman" w:hAnsi="Times New Roman" w:cs="Times New Roman"/>
-          <w:sz w:val="24"/>
-          <w:szCs w:val="24"/>
-          <w:lang w:eastAsia="en-AU"/>
-        </w:rPr>
-      </w:pPr>
     </w:p>
     <w:p>
       <w:pPr>
@@ -2384,7 +2317,10 @@
           <w:lang w:eastAsia="en-AU"/>
         </w:rPr>
       </w:pPr>
-      <w:r>
+    </w:p>
+    <w:p>
+      <w:pPr>
+        <w:spacing w:after="0" w:line="240" w:lineRule="auto"/>
         <w:rPr>
           <w:rFonts w:ascii="Arial" w:eastAsia="Times New Roman" w:hAnsi="Arial" w:cs="Arial"/>
           <w:b/>
@@ -2394,6 +2330,28 @@
           <w:szCs w:val="28"/>
           <w:lang w:eastAsia="en-AU"/>
         </w:rPr>
+      </w:pPr>
+    </w:p>
+    <w:p>
+      <w:pPr>
+        <w:spacing w:after="0" w:line="240" w:lineRule="auto"/>
+        <w:rPr>
+          <w:rFonts w:ascii="Times New Roman" w:eastAsia="Times New Roman" w:hAnsi="Times New Roman" w:cs="Times New Roman"/>
+          <w:sz w:val="24"/>
+          <w:szCs w:val="24"/>
+          <w:lang w:eastAsia="en-AU"/>
+        </w:rPr>
+      </w:pPr>
+      <w:r>
+        <w:rPr>
+          <w:rFonts w:ascii="Arial" w:eastAsia="Times New Roman" w:hAnsi="Arial" w:cs="Arial"/>
+          <w:b/>
+          <w:bCs/>
+          <w:color w:val="000000"/>
+          <w:sz w:val="28"/>
+          <w:szCs w:val="28"/>
+          <w:lang w:eastAsia="en-AU"/>
+        </w:rPr>
         <w:lastRenderedPageBreak/>
         <w:t>Expected Benefits:</w:t>
       </w:r>
@@ -2403,17 +2361,6 @@
         <w:spacing w:after="0" w:line="240" w:lineRule="auto"/>
         <w:rPr>
           <w:rFonts w:ascii="Times New Roman" w:eastAsia="Times New Roman" w:hAnsi="Times New Roman" w:cs="Times New Roman"/>
-          <w:sz w:val="24"/>
-          <w:szCs w:val="24"/>
-          <w:lang w:eastAsia="en-AU"/>
-        </w:rPr>
-      </w:pPr>
-    </w:p>
-    <w:p>
-      <w:pPr>
-        <w:spacing w:after="0" w:line="240" w:lineRule="auto"/>
-        <w:rPr>
-          <w:rFonts w:ascii="Times New Roman" w:eastAsia="Times New Roman" w:hAnsi="Times New Roman" w:cs="Times New Roman"/>
           <w:color w:val="000000" w:themeColor="text1"/>
           <w:sz w:val="24"/>
           <w:szCs w:val="24"/>
@@ -2604,31 +2551,7 @@
           <w:szCs w:val="28"/>
           <w:lang w:eastAsia="en-AU"/>
         </w:rPr>
-        <w:t>ER Diagram (Or Equivalent)</w:t>
-      </w:r>
-      <w:r>
-        <w:rPr>
-          <w:rFonts w:ascii="Arial" w:eastAsia="Times New Roman" w:hAnsi="Arial" w:cs="Arial"/>
-          <w:b/>
-          <w:bCs/>
-          <w:color w:val="000000"/>
-          <w:sz w:val="28"/>
-          <w:szCs w:val="28"/>
-          <w:lang w:eastAsia="en-AU"/>
-        </w:rPr>
-        <w:t>(Brayden)</w:t>
-      </w:r>
-      <w:r>
-        <w:rPr>
-          <w:rFonts w:ascii="Arial" w:eastAsia="Times New Roman" w:hAnsi="Arial" w:cs="Arial"/>
-          <w:b/>
-          <w:bCs/>
-          <w:color w:val="000000"/>
-          <w:sz w:val="28"/>
-          <w:szCs w:val="28"/>
-          <w:lang w:eastAsia="en-AU"/>
-        </w:rPr>
-        <w:t>:</w:t>
+        <w:t>ER Diagram (Or Equivalent):</w:t>
       </w:r>
     </w:p>
     <w:p>
@@ -2819,6 +2742,19 @@
           <w:lang w:eastAsia="en-AU"/>
         </w:rPr>
       </w:pPr>
+      <w:bookmarkStart w:id="0" w:name="_GoBack"/>
+      <w:bookmarkEnd w:id="0"/>
+    </w:p>
+    <w:p>
+      <w:pPr>
+        <w:spacing w:after="0" w:line="240" w:lineRule="auto"/>
+        <w:rPr>
+          <w:rFonts w:ascii="Times New Roman" w:eastAsia="Times New Roman" w:hAnsi="Times New Roman" w:cs="Times New Roman"/>
+          <w:sz w:val="24"/>
+          <w:szCs w:val="24"/>
+          <w:lang w:eastAsia="en-AU"/>
+        </w:rPr>
+      </w:pPr>
     </w:p>
     <w:p>
       <w:pPr>
@@ -2902,19 +2838,6 @@
         </w:rPr>
         <w:t>reen Designs:</w:t>
       </w:r>
-    </w:p>
-    <w:p>
-      <w:pPr>
-        <w:spacing w:after="0" w:line="240" w:lineRule="auto"/>
-        <w:rPr>
-          <w:rFonts w:ascii="Arial" w:eastAsia="Times New Roman" w:hAnsi="Arial" w:cs="Arial"/>
-          <w:b/>
-          <w:bCs/>
-          <w:color w:val="000000"/>
-          <w:szCs w:val="28"/>
-          <w:lang w:eastAsia="en-AU"/>
-        </w:rPr>
-      </w:pPr>
     </w:p>
     <w:p>
       <w:pPr>
@@ -3010,7 +2933,8 @@
           <w:b/>
           <w:bCs/>
           <w:color w:val="000000"/>
-          <w:u w:val="single"/>
+          <w:sz w:val="28"/>
+          <w:szCs w:val="28"/>
           <w:lang w:eastAsia="en-AU"/>
         </w:rPr>
       </w:pPr>
@@ -3025,20 +2949,6 @@
         </w:rPr>
         <w:t>Login Screen</w:t>
       </w:r>
-    </w:p>
-    <w:p>
-      <w:pPr>
-        <w:spacing w:after="0" w:line="240" w:lineRule="auto"/>
-        <w:rPr>
-          <w:rFonts w:ascii="Arial" w:eastAsia="Times New Roman" w:hAnsi="Arial" w:cs="Arial"/>
-          <w:b/>
-          <w:bCs/>
-          <w:color w:val="000000"/>
-          <w:sz w:val="28"/>
-          <w:szCs w:val="28"/>
-          <w:lang w:eastAsia="en-AU"/>
-        </w:rPr>
-      </w:pPr>
     </w:p>
     <w:p>
       <w:pPr>
@@ -3269,6 +3179,14 @@
       <w:pPr>
         <w:spacing w:after="0" w:line="240" w:lineRule="auto"/>
         <w:rPr>
+          <w:rFonts w:ascii="Times New Roman" w:eastAsia="Times New Roman" w:hAnsi="Times New Roman" w:cs="Times New Roman"/>
+          <w:sz w:val="24"/>
+          <w:szCs w:val="24"/>
+          <w:lang w:eastAsia="en-AU"/>
+        </w:rPr>
+      </w:pPr>
+      <w:r>
+        <w:rPr>
           <w:rFonts w:ascii="Arial" w:eastAsia="Times New Roman" w:hAnsi="Arial" w:cs="Arial"/>
           <w:b/>
           <w:bCs/>
@@ -3276,29 +3194,8 @@
           <w:u w:val="single"/>
           <w:lang w:eastAsia="en-AU"/>
         </w:rPr>
-      </w:pPr>
-      <w:r>
-        <w:rPr>
-          <w:rFonts w:ascii="Arial" w:eastAsia="Times New Roman" w:hAnsi="Arial" w:cs="Arial"/>
-          <w:b/>
-          <w:bCs/>
-          <w:color w:val="000000"/>
-          <w:u w:val="single"/>
-          <w:lang w:eastAsia="en-AU"/>
-        </w:rPr>
         <w:t>Sign Up Screen</w:t>
       </w:r>
-    </w:p>
-    <w:p>
-      <w:pPr>
-        <w:spacing w:after="0" w:line="240" w:lineRule="auto"/>
-        <w:rPr>
-          <w:rFonts w:ascii="Times New Roman" w:eastAsia="Times New Roman" w:hAnsi="Times New Roman" w:cs="Times New Roman"/>
-          <w:sz w:val="24"/>
-          <w:szCs w:val="24"/>
-          <w:lang w:eastAsia="en-AU"/>
-        </w:rPr>
-      </w:pPr>
     </w:p>
     <w:p>
       <w:pPr>
@@ -3448,11 +3345,9 @@
       <w:pPr>
         <w:spacing w:after="0" w:line="240" w:lineRule="auto"/>
         <w:rPr>
-          <w:rFonts w:ascii="Arial" w:eastAsia="Times New Roman" w:hAnsi="Arial" w:cs="Arial"/>
-          <w:b/>
-          <w:bCs/>
-          <w:color w:val="000000"/>
-          <w:u w:val="single"/>
+          <w:rFonts w:ascii="Times New Roman" w:eastAsia="Times New Roman" w:hAnsi="Times New Roman" w:cs="Times New Roman"/>
+          <w:sz w:val="24"/>
+          <w:szCs w:val="24"/>
           <w:lang w:eastAsia="en-AU"/>
         </w:rPr>
       </w:pPr>
@@ -3538,17 +3433,6 @@
         </w:rPr>
         <w:t>Error Invalid Email or Password</w:t>
       </w:r>
-    </w:p>
-    <w:p>
-      <w:pPr>
-        <w:spacing w:after="0" w:line="240" w:lineRule="auto"/>
-        <w:rPr>
-          <w:rFonts w:ascii="Times New Roman" w:eastAsia="Times New Roman" w:hAnsi="Times New Roman" w:cs="Times New Roman"/>
-          <w:sz w:val="24"/>
-          <w:szCs w:val="24"/>
-          <w:lang w:eastAsia="en-AU"/>
-        </w:rPr>
-      </w:pPr>
     </w:p>
     <w:p>
       <w:pPr>
@@ -4382,11 +4266,9 @@
       <w:pPr>
         <w:spacing w:after="0" w:line="240" w:lineRule="auto"/>
         <w:rPr>
-          <w:rFonts w:ascii="Arial" w:eastAsia="Times New Roman" w:hAnsi="Arial" w:cs="Arial"/>
-          <w:b/>
-          <w:bCs/>
-          <w:color w:val="000000"/>
-          <w:u w:val="single"/>
+          <w:rFonts w:ascii="Times New Roman" w:eastAsia="Times New Roman" w:hAnsi="Times New Roman" w:cs="Times New Roman"/>
+          <w:sz w:val="24"/>
+          <w:szCs w:val="24"/>
           <w:lang w:eastAsia="en-AU"/>
         </w:rPr>
       </w:pPr>
@@ -4478,17 +4360,6 @@
           <w:lang w:eastAsia="en-AU"/>
         </w:rPr>
       </w:pPr>
-    </w:p>
-    <w:p>
-      <w:pPr>
-        <w:spacing w:after="0" w:line="240" w:lineRule="auto"/>
-        <w:rPr>
-          <w:rFonts w:ascii="Times New Roman" w:eastAsia="Times New Roman" w:hAnsi="Times New Roman" w:cs="Times New Roman"/>
-          <w:sz w:val="24"/>
-          <w:szCs w:val="24"/>
-          <w:lang w:eastAsia="en-AU"/>
-        </w:rPr>
-      </w:pPr>
       <w:r>
         <w:rPr>
           <w:rFonts w:ascii="Arial" w:eastAsia="Times New Roman" w:hAnsi="Arial" w:cs="Arial"/>
@@ -4655,6 +4526,14 @@
       <w:pPr>
         <w:spacing w:after="0" w:line="240" w:lineRule="auto"/>
         <w:rPr>
+          <w:rFonts w:ascii="Times New Roman" w:eastAsia="Times New Roman" w:hAnsi="Times New Roman" w:cs="Times New Roman"/>
+          <w:sz w:val="24"/>
+          <w:szCs w:val="24"/>
+          <w:lang w:eastAsia="en-AU"/>
+        </w:rPr>
+      </w:pPr>
+      <w:r>
+        <w:rPr>
           <w:rFonts w:ascii="Arial" w:eastAsia="Times New Roman" w:hAnsi="Arial" w:cs="Arial"/>
           <w:b/>
           <w:bCs/>
@@ -4662,29 +4541,8 @@
           <w:u w:val="single"/>
           <w:lang w:eastAsia="en-AU"/>
         </w:rPr>
-      </w:pPr>
-      <w:r>
-        <w:rPr>
-          <w:rFonts w:ascii="Arial" w:eastAsia="Times New Roman" w:hAnsi="Arial" w:cs="Arial"/>
-          <w:b/>
-          <w:bCs/>
-          <w:color w:val="000000"/>
-          <w:u w:val="single"/>
-          <w:lang w:eastAsia="en-AU"/>
-        </w:rPr>
         <w:t>Client Attendance Page</w:t>
       </w:r>
-    </w:p>
-    <w:p>
-      <w:pPr>
-        <w:spacing w:after="0" w:line="240" w:lineRule="auto"/>
-        <w:rPr>
-          <w:rFonts w:ascii="Times New Roman" w:eastAsia="Times New Roman" w:hAnsi="Times New Roman" w:cs="Times New Roman"/>
-          <w:sz w:val="24"/>
-          <w:szCs w:val="24"/>
-          <w:lang w:eastAsia="en-AU"/>
-        </w:rPr>
-      </w:pPr>
     </w:p>
     <w:p>
       <w:pPr>
@@ -4776,11 +4634,9 @@
       <w:pPr>
         <w:spacing w:after="0" w:line="240" w:lineRule="auto"/>
         <w:rPr>
-          <w:rFonts w:ascii="Arial" w:eastAsia="Times New Roman" w:hAnsi="Arial" w:cs="Arial"/>
-          <w:b/>
-          <w:bCs/>
-          <w:color w:val="000000"/>
-          <w:u w:val="single"/>
+          <w:rFonts w:ascii="Times New Roman" w:eastAsia="Times New Roman" w:hAnsi="Times New Roman" w:cs="Times New Roman"/>
+          <w:sz w:val="24"/>
+          <w:szCs w:val="24"/>
           <w:lang w:eastAsia="en-AU"/>
         </w:rPr>
       </w:pPr>
@@ -4875,17 +4731,6 @@
         </w:rPr>
         <w:t>Client Progress Page</w:t>
       </w:r>
-    </w:p>
-    <w:p>
-      <w:pPr>
-        <w:spacing w:after="0" w:line="240" w:lineRule="auto"/>
-        <w:rPr>
-          <w:rFonts w:ascii="Times New Roman" w:eastAsia="Times New Roman" w:hAnsi="Times New Roman" w:cs="Times New Roman"/>
-          <w:sz w:val="24"/>
-          <w:szCs w:val="24"/>
-          <w:lang w:eastAsia="en-AU"/>
-        </w:rPr>
-      </w:pPr>
       <w:r>
         <w:rPr>
           <w:rFonts w:ascii="Arial" w:eastAsia="Times New Roman" w:hAnsi="Arial" w:cs="Arial"/>
@@ -4990,11 +4835,9 @@
       <w:pPr>
         <w:spacing w:after="0" w:line="240" w:lineRule="auto"/>
         <w:rPr>
-          <w:rFonts w:ascii="Arial" w:eastAsia="Times New Roman" w:hAnsi="Arial" w:cs="Arial"/>
-          <w:b/>
-          <w:bCs/>
-          <w:color w:val="000000"/>
-          <w:u w:val="single"/>
+          <w:rFonts w:ascii="Times New Roman" w:eastAsia="Times New Roman" w:hAnsi="Times New Roman" w:cs="Times New Roman"/>
+          <w:sz w:val="24"/>
+          <w:szCs w:val="24"/>
           <w:lang w:eastAsia="en-AU"/>
         </w:rPr>
       </w:pPr>
@@ -5100,17 +4943,6 @@
           <w:lang w:eastAsia="en-AU"/>
         </w:rPr>
       </w:pPr>
-    </w:p>
-    <w:p>
-      <w:pPr>
-        <w:spacing w:after="0" w:line="240" w:lineRule="auto"/>
-        <w:rPr>
-          <w:rFonts w:ascii="Times New Roman" w:eastAsia="Times New Roman" w:hAnsi="Times New Roman" w:cs="Times New Roman"/>
-          <w:sz w:val="24"/>
-          <w:szCs w:val="24"/>
-          <w:lang w:eastAsia="en-AU"/>
-        </w:rPr>
-      </w:pPr>
       <w:r>
         <w:rPr>
           <w:rFonts w:ascii="Arial" w:eastAsia="Times New Roman" w:hAnsi="Arial" w:cs="Arial"/>
@@ -5265,12 +5097,51 @@
           <w:lang w:eastAsia="en-AU"/>
         </w:rPr>
       </w:pPr>
-      <w:bookmarkStart w:id="0" w:name="_GoBack"/>
-      <w:bookmarkEnd w:id="0"/>
-    </w:p>
-    <w:p>
-      <w:pPr>
-        <w:spacing w:after="0" w:line="240" w:lineRule="auto"/>
+    </w:p>
+    <w:p>
+      <w:pPr>
+        <w:spacing w:after="0" w:line="240" w:lineRule="auto"/>
+        <w:rPr>
+          <w:rFonts w:ascii="Times New Roman" w:eastAsia="Times New Roman" w:hAnsi="Times New Roman" w:cs="Times New Roman"/>
+          <w:sz w:val="24"/>
+          <w:szCs w:val="24"/>
+          <w:lang w:eastAsia="en-AU"/>
+        </w:rPr>
+      </w:pPr>
+    </w:p>
+    <w:p>
+      <w:pPr>
+        <w:spacing w:after="0" w:line="240" w:lineRule="auto"/>
+        <w:rPr>
+          <w:rFonts w:ascii="Times New Roman" w:eastAsia="Times New Roman" w:hAnsi="Times New Roman" w:cs="Times New Roman"/>
+          <w:sz w:val="24"/>
+          <w:szCs w:val="24"/>
+          <w:lang w:eastAsia="en-AU"/>
+        </w:rPr>
+      </w:pPr>
+    </w:p>
+    <w:p>
+      <w:pPr>
+        <w:spacing w:after="0" w:line="240" w:lineRule="auto"/>
+        <w:rPr>
+          <w:rFonts w:ascii="Times New Roman" w:eastAsia="Times New Roman" w:hAnsi="Times New Roman" w:cs="Times New Roman"/>
+          <w:sz w:val="24"/>
+          <w:szCs w:val="24"/>
+          <w:lang w:eastAsia="en-AU"/>
+        </w:rPr>
+      </w:pPr>
+    </w:p>
+    <w:p>
+      <w:pPr>
+        <w:spacing w:after="0" w:line="240" w:lineRule="auto"/>
+        <w:rPr>
+          <w:rFonts w:ascii="Times New Roman" w:eastAsia="Times New Roman" w:hAnsi="Times New Roman" w:cs="Times New Roman"/>
+          <w:sz w:val="24"/>
+          <w:szCs w:val="24"/>
+          <w:lang w:eastAsia="en-AU"/>
+        </w:rPr>
+      </w:pPr>
+      <w:r>
         <w:rPr>
           <w:rFonts w:ascii="Arial" w:eastAsia="Times New Roman" w:hAnsi="Arial" w:cs="Arial"/>
           <w:b/>
@@ -5279,29 +5150,8 @@
           <w:u w:val="single"/>
           <w:lang w:eastAsia="en-AU"/>
         </w:rPr>
-      </w:pPr>
-      <w:r>
-        <w:rPr>
-          <w:rFonts w:ascii="Arial" w:eastAsia="Times New Roman" w:hAnsi="Arial" w:cs="Arial"/>
-          <w:b/>
-          <w:bCs/>
-          <w:color w:val="000000"/>
-          <w:u w:val="single"/>
-          <w:lang w:eastAsia="en-AU"/>
-        </w:rPr>
         <w:t>Client Unit List Page</w:t>
       </w:r>
-    </w:p>
-    <w:p>
-      <w:pPr>
-        <w:spacing w:after="0" w:line="240" w:lineRule="auto"/>
-        <w:rPr>
-          <w:rFonts w:ascii="Times New Roman" w:eastAsia="Times New Roman" w:hAnsi="Times New Roman" w:cs="Times New Roman"/>
-          <w:sz w:val="24"/>
-          <w:szCs w:val="24"/>
-          <w:lang w:eastAsia="en-AU"/>
-        </w:rPr>
-      </w:pPr>
     </w:p>
     <w:p>
       <w:pPr>
@@ -5981,19 +5831,6 @@
         </w:rPr>
         <w:t xml:space="preserve"> Page</w:t>
       </w:r>
-    </w:p>
-    <w:p>
-      <w:pPr>
-        <w:spacing w:after="0" w:line="240" w:lineRule="auto"/>
-        <w:rPr>
-          <w:rFonts w:ascii="Arial" w:eastAsia="Times New Roman" w:hAnsi="Arial" w:cs="Arial"/>
-          <w:b/>
-          <w:bCs/>
-          <w:color w:val="000000"/>
-          <w:u w:val="single"/>
-          <w:lang w:eastAsia="en-AU"/>
-        </w:rPr>
-      </w:pPr>
     </w:p>
     <w:p>
       <w:pPr>
@@ -9460,7 +9297,6 @@
     <w:lsdException w:name="HTML Sample" w:semiHidden="1" w:unhideWhenUsed="1"/>
     <w:lsdException w:name="HTML Typewriter" w:semiHidden="1" w:unhideWhenUsed="1"/>
     <w:lsdException w:name="HTML Variable" w:semiHidden="1" w:unhideWhenUsed="1"/>
-    <w:lsdException w:name="Normal Table" w:semiHidden="1" w:unhideWhenUsed="1"/>
     <w:lsdException w:name="annotation subject" w:semiHidden="1" w:unhideWhenUsed="1"/>
     <w:lsdException w:name="No List" w:semiHidden="1" w:unhideWhenUsed="1"/>
     <w:lsdException w:name="Outline List 1" w:semiHidden="1" w:unhideWhenUsed="1"/>
@@ -9504,10 +9340,8 @@
     <w:lsdException w:name="Table Elegant" w:semiHidden="1" w:unhideWhenUsed="1"/>
     <w:lsdException w:name="Table Professional" w:semiHidden="1" w:unhideWhenUsed="1"/>
     <w:lsdException w:name="Table Subtle 1" w:semiHidden="1" w:unhideWhenUsed="1"/>
-    <w:lsdException w:name="Table Subtle 2" w:semiHidden="1" w:unhideWhenUsed="1"/>
     <w:lsdException w:name="Table Web 1" w:semiHidden="1" w:unhideWhenUsed="1"/>
     <w:lsdException w:name="Table Web 2" w:semiHidden="1" w:unhideWhenUsed="1"/>
-    <w:lsdException w:name="Table Web 3" w:semiHidden="1" w:unhideWhenUsed="1"/>
     <w:lsdException w:name="Balloon Text" w:semiHidden="1" w:unhideWhenUsed="1"/>
     <w:lsdException w:name="Table Grid" w:uiPriority="39"/>
     <w:lsdException w:name="Table Theme" w:semiHidden="1" w:unhideWhenUsed="1"/>

</xml_diff>

<commit_message>
Revert "Revert "*Added using sourcetree video""
This reverts commit 940cc436ecee878f5b01bcf31e3bb7983644334e.
</commit_message>
<xml_diff>
--- a/Documentation/Preliminary Analysis Report.docx
+++ b/Documentation/Preliminary Analysis Report.docx
@@ -727,14 +727,6 @@
       <w:pPr>
         <w:spacing w:after="0" w:line="240" w:lineRule="auto"/>
         <w:rPr>
-          <w:rFonts w:ascii="Times New Roman" w:eastAsia="Times New Roman" w:hAnsi="Times New Roman" w:cs="Times New Roman"/>
-          <w:sz w:val="24"/>
-          <w:szCs w:val="24"/>
-          <w:lang w:eastAsia="en-AU"/>
-        </w:rPr>
-      </w:pPr>
-      <w:r>
-        <w:rPr>
           <w:rFonts w:ascii="Arial" w:eastAsia="Times New Roman" w:hAnsi="Arial" w:cs="Arial"/>
           <w:b/>
           <w:bCs/>
@@ -743,6 +735,17 @@
           <w:szCs w:val="28"/>
           <w:lang w:eastAsia="en-AU"/>
         </w:rPr>
+      </w:pPr>
+      <w:r>
+        <w:rPr>
+          <w:rFonts w:ascii="Arial" w:eastAsia="Times New Roman" w:hAnsi="Arial" w:cs="Arial"/>
+          <w:b/>
+          <w:bCs/>
+          <w:color w:val="000000"/>
+          <w:sz w:val="28"/>
+          <w:szCs w:val="28"/>
+          <w:lang w:eastAsia="en-AU"/>
+        </w:rPr>
         <w:lastRenderedPageBreak/>
         <w:t>Introduction:</w:t>
       </w:r>
@@ -757,6 +760,17 @@
           <w:lang w:eastAsia="en-AU"/>
         </w:rPr>
       </w:pPr>
+    </w:p>
+    <w:p>
+      <w:pPr>
+        <w:spacing w:after="0" w:line="240" w:lineRule="auto"/>
+        <w:rPr>
+          <w:rFonts w:ascii="Times New Roman" w:eastAsia="Times New Roman" w:hAnsi="Times New Roman" w:cs="Times New Roman"/>
+          <w:sz w:val="24"/>
+          <w:szCs w:val="24"/>
+          <w:lang w:eastAsia="en-AU"/>
+        </w:rPr>
+      </w:pPr>
       <w:r>
         <w:rPr>
           <w:rFonts w:ascii="Arial" w:eastAsia="Times New Roman" w:hAnsi="Arial" w:cs="Arial"/>
@@ -780,14 +794,6 @@
     <w:p>
       <w:pPr>
         <w:spacing w:after="0" w:line="240" w:lineRule="auto"/>
-        <w:rPr>
-          <w:rFonts w:ascii="Times New Roman" w:eastAsia="Times New Roman" w:hAnsi="Times New Roman" w:cs="Times New Roman"/>
-          <w:sz w:val="24"/>
-          <w:szCs w:val="24"/>
-          <w:lang w:eastAsia="en-AU"/>
-        </w:rPr>
-      </w:pPr>
-      <w:r>
         <w:rPr>
           <w:rFonts w:ascii="Arial" w:eastAsia="Times New Roman" w:hAnsi="Arial" w:cs="Arial"/>
           <w:b/>
@@ -797,8 +803,30 @@
           <w:szCs w:val="28"/>
           <w:lang w:eastAsia="en-AU"/>
         </w:rPr>
+      </w:pPr>
+      <w:r>
+        <w:rPr>
+          <w:rFonts w:ascii="Arial" w:eastAsia="Times New Roman" w:hAnsi="Arial" w:cs="Arial"/>
+          <w:b/>
+          <w:bCs/>
+          <w:color w:val="000000"/>
+          <w:sz w:val="28"/>
+          <w:szCs w:val="28"/>
+          <w:lang w:eastAsia="en-AU"/>
+        </w:rPr>
         <w:t>System Request Summary:</w:t>
       </w:r>
+    </w:p>
+    <w:p>
+      <w:pPr>
+        <w:spacing w:after="0" w:line="240" w:lineRule="auto"/>
+        <w:rPr>
+          <w:rFonts w:ascii="Times New Roman" w:eastAsia="Times New Roman" w:hAnsi="Times New Roman" w:cs="Times New Roman"/>
+          <w:sz w:val="24"/>
+          <w:szCs w:val="24"/>
+          <w:lang w:eastAsia="en-AU"/>
+        </w:rPr>
+      </w:pPr>
     </w:p>
     <w:p>
       <w:pPr>
@@ -990,10 +1018,9 @@
       <w:pPr>
         <w:spacing w:after="0" w:line="240" w:lineRule="auto"/>
         <w:rPr>
-          <w:rFonts w:ascii="Times New Roman" w:eastAsia="Times New Roman" w:hAnsi="Times New Roman" w:cs="Times New Roman"/>
-          <w:b/>
-          <w:sz w:val="24"/>
-          <w:szCs w:val="24"/>
+          <w:rFonts w:ascii="Arial" w:eastAsia="Times New Roman" w:hAnsi="Arial" w:cs="Arial"/>
+          <w:b/>
+          <w:color w:val="000000"/>
           <w:lang w:eastAsia="en-AU"/>
         </w:rPr>
       </w:pPr>
@@ -1006,6 +1033,18 @@
         </w:rPr>
         <w:t xml:space="preserve">Business Requirements: </w:t>
       </w:r>
+    </w:p>
+    <w:p>
+      <w:pPr>
+        <w:spacing w:after="0" w:line="240" w:lineRule="auto"/>
+        <w:rPr>
+          <w:rFonts w:ascii="Times New Roman" w:eastAsia="Times New Roman" w:hAnsi="Times New Roman" w:cs="Times New Roman"/>
+          <w:b/>
+          <w:sz w:val="24"/>
+          <w:szCs w:val="24"/>
+          <w:lang w:eastAsia="en-AU"/>
+        </w:rPr>
+      </w:pPr>
     </w:p>
     <w:p>
       <w:pPr>
@@ -1117,10 +1156,9 @@
       <w:pPr>
         <w:spacing w:after="0" w:line="240" w:lineRule="auto"/>
         <w:rPr>
-          <w:rFonts w:ascii="Times New Roman" w:eastAsia="Times New Roman" w:hAnsi="Times New Roman" w:cs="Times New Roman"/>
-          <w:b/>
-          <w:sz w:val="24"/>
-          <w:szCs w:val="24"/>
+          <w:rFonts w:ascii="Arial" w:eastAsia="Times New Roman" w:hAnsi="Arial" w:cs="Arial"/>
+          <w:b/>
+          <w:color w:val="000000"/>
           <w:lang w:eastAsia="en-AU"/>
         </w:rPr>
       </w:pPr>
@@ -1139,6 +1177,18 @@
         <w:spacing w:after="0" w:line="240" w:lineRule="auto"/>
         <w:rPr>
           <w:rFonts w:ascii="Times New Roman" w:eastAsia="Times New Roman" w:hAnsi="Times New Roman" w:cs="Times New Roman"/>
+          <w:b/>
+          <w:sz w:val="24"/>
+          <w:szCs w:val="24"/>
+          <w:lang w:eastAsia="en-AU"/>
+        </w:rPr>
+      </w:pPr>
+    </w:p>
+    <w:p>
+      <w:pPr>
+        <w:spacing w:after="0" w:line="240" w:lineRule="auto"/>
+        <w:rPr>
+          <w:rFonts w:ascii="Times New Roman" w:eastAsia="Times New Roman" w:hAnsi="Times New Roman" w:cs="Times New Roman"/>
           <w:sz w:val="24"/>
           <w:szCs w:val="24"/>
           <w:lang w:eastAsia="en-AU"/>
@@ -1210,34 +1260,11 @@
     </w:p>
     <w:p>
       <w:pPr>
-        <w:spacing w:after="240" w:line="240" w:lineRule="auto"/>
-        <w:rPr>
-          <w:rFonts w:ascii="Times New Roman" w:eastAsia="Times New Roman" w:hAnsi="Times New Roman" w:cs="Times New Roman"/>
-          <w:sz w:val="24"/>
-          <w:szCs w:val="24"/>
-          <w:lang w:eastAsia="en-AU"/>
-        </w:rPr>
-      </w:pPr>
-    </w:p>
-    <w:p>
-      <w:pPr>
-        <w:spacing w:after="240" w:line="240" w:lineRule="auto"/>
-        <w:rPr>
-          <w:rFonts w:ascii="Times New Roman" w:eastAsia="Times New Roman" w:hAnsi="Times New Roman" w:cs="Times New Roman"/>
-          <w:sz w:val="24"/>
-          <w:szCs w:val="24"/>
-          <w:lang w:eastAsia="en-AU"/>
-        </w:rPr>
-      </w:pPr>
-    </w:p>
-    <w:p>
-      <w:pPr>
-        <w:spacing w:after="0" w:line="240" w:lineRule="auto"/>
-        <w:rPr>
-          <w:rFonts w:ascii="Times New Roman" w:eastAsia="Times New Roman" w:hAnsi="Times New Roman" w:cs="Times New Roman"/>
-          <w:b/>
-          <w:sz w:val="24"/>
-          <w:szCs w:val="24"/>
+        <w:spacing w:after="0" w:line="240" w:lineRule="auto"/>
+        <w:rPr>
+          <w:rFonts w:ascii="Arial" w:eastAsia="Times New Roman" w:hAnsi="Arial" w:cs="Arial"/>
+          <w:b/>
+          <w:color w:val="000000"/>
           <w:lang w:eastAsia="en-AU"/>
         </w:rPr>
       </w:pPr>
@@ -1251,6 +1278,18 @@
         <w:lastRenderedPageBreak/>
         <w:t xml:space="preserve">Feasibility: </w:t>
       </w:r>
+    </w:p>
+    <w:p>
+      <w:pPr>
+        <w:spacing w:after="0" w:line="240" w:lineRule="auto"/>
+        <w:rPr>
+          <w:rFonts w:ascii="Times New Roman" w:eastAsia="Times New Roman" w:hAnsi="Times New Roman" w:cs="Times New Roman"/>
+          <w:b/>
+          <w:sz w:val="24"/>
+          <w:szCs w:val="24"/>
+          <w:lang w:eastAsia="en-AU"/>
+        </w:rPr>
+      </w:pPr>
     </w:p>
     <w:p>
       <w:pPr>
@@ -1929,14 +1968,6 @@
       <w:pPr>
         <w:spacing w:after="0" w:line="240" w:lineRule="auto"/>
         <w:rPr>
-          <w:rFonts w:ascii="Times New Roman" w:eastAsia="Times New Roman" w:hAnsi="Times New Roman" w:cs="Times New Roman"/>
-          <w:sz w:val="24"/>
-          <w:szCs w:val="24"/>
-          <w:lang w:eastAsia="en-AU"/>
-        </w:rPr>
-      </w:pPr>
-      <w:r>
-        <w:rPr>
           <w:rFonts w:ascii="Arial" w:eastAsia="Times New Roman" w:hAnsi="Arial" w:cs="Arial"/>
           <w:b/>
           <w:bCs/>
@@ -1945,6 +1976,17 @@
           <w:szCs w:val="28"/>
           <w:lang w:eastAsia="en-AU"/>
         </w:rPr>
+      </w:pPr>
+      <w:r>
+        <w:rPr>
+          <w:rFonts w:ascii="Arial" w:eastAsia="Times New Roman" w:hAnsi="Arial" w:cs="Arial"/>
+          <w:b/>
+          <w:bCs/>
+          <w:color w:val="000000"/>
+          <w:sz w:val="28"/>
+          <w:szCs w:val="28"/>
+          <w:lang w:eastAsia="en-AU"/>
+        </w:rPr>
         <w:lastRenderedPageBreak/>
         <w:t xml:space="preserve">Recommendations: </w:t>
       </w:r>
@@ -1959,6 +2001,17 @@
           <w:lang w:eastAsia="en-AU"/>
         </w:rPr>
       </w:pPr>
+    </w:p>
+    <w:p>
+      <w:pPr>
+        <w:spacing w:after="0" w:line="240" w:lineRule="auto"/>
+        <w:rPr>
+          <w:rFonts w:ascii="Times New Roman" w:eastAsia="Times New Roman" w:hAnsi="Times New Roman" w:cs="Times New Roman"/>
+          <w:sz w:val="24"/>
+          <w:szCs w:val="24"/>
+          <w:lang w:eastAsia="en-AU"/>
+        </w:rPr>
+      </w:pPr>
       <w:r>
         <w:rPr>
           <w:rFonts w:ascii="Arial" w:eastAsia="Times New Roman" w:hAnsi="Arial" w:cs="Arial"/>
@@ -2024,14 +2077,6 @@
     <w:p>
       <w:pPr>
         <w:spacing w:after="0" w:line="240" w:lineRule="auto"/>
-        <w:rPr>
-          <w:rFonts w:ascii="Times New Roman" w:eastAsia="Times New Roman" w:hAnsi="Times New Roman" w:cs="Times New Roman"/>
-          <w:sz w:val="24"/>
-          <w:szCs w:val="24"/>
-          <w:lang w:eastAsia="en-AU"/>
-        </w:rPr>
-      </w:pPr>
-      <w:r>
         <w:rPr>
           <w:rFonts w:ascii="Arial" w:eastAsia="Times New Roman" w:hAnsi="Arial" w:cs="Arial"/>
           <w:b/>
@@ -2041,8 +2086,30 @@
           <w:szCs w:val="28"/>
           <w:lang w:eastAsia="en-AU"/>
         </w:rPr>
+      </w:pPr>
+      <w:r>
+        <w:rPr>
+          <w:rFonts w:ascii="Arial" w:eastAsia="Times New Roman" w:hAnsi="Arial" w:cs="Arial"/>
+          <w:b/>
+          <w:bCs/>
+          <w:color w:val="000000"/>
+          <w:sz w:val="28"/>
+          <w:szCs w:val="28"/>
+          <w:lang w:eastAsia="en-AU"/>
+        </w:rPr>
         <w:t>Time and Cost Estimates:</w:t>
       </w:r>
+    </w:p>
+    <w:p>
+      <w:pPr>
+        <w:spacing w:after="0" w:line="240" w:lineRule="auto"/>
+        <w:rPr>
+          <w:rFonts w:ascii="Times New Roman" w:eastAsia="Times New Roman" w:hAnsi="Times New Roman" w:cs="Times New Roman"/>
+          <w:sz w:val="24"/>
+          <w:szCs w:val="24"/>
+          <w:lang w:eastAsia="en-AU"/>
+        </w:rPr>
+      </w:pPr>
     </w:p>
     <w:p>
       <w:pPr>
@@ -2317,10 +2384,7 @@
           <w:lang w:eastAsia="en-AU"/>
         </w:rPr>
       </w:pPr>
-    </w:p>
-    <w:p>
-      <w:pPr>
-        <w:spacing w:after="0" w:line="240" w:lineRule="auto"/>
+      <w:r>
         <w:rPr>
           <w:rFonts w:ascii="Arial" w:eastAsia="Times New Roman" w:hAnsi="Arial" w:cs="Arial"/>
           <w:b/>
@@ -2330,6 +2394,194 @@
           <w:szCs w:val="28"/>
           <w:lang w:eastAsia="en-AU"/>
         </w:rPr>
+        <w:lastRenderedPageBreak/>
+        <w:t>Expected Benefits:</w:t>
+      </w:r>
+    </w:p>
+    <w:p>
+      <w:pPr>
+        <w:spacing w:after="0" w:line="240" w:lineRule="auto"/>
+        <w:rPr>
+          <w:rFonts w:ascii="Times New Roman" w:eastAsia="Times New Roman" w:hAnsi="Times New Roman" w:cs="Times New Roman"/>
+          <w:sz w:val="24"/>
+          <w:szCs w:val="24"/>
+          <w:lang w:eastAsia="en-AU"/>
+        </w:rPr>
+      </w:pPr>
+    </w:p>
+    <w:p>
+      <w:pPr>
+        <w:spacing w:after="0" w:line="240" w:lineRule="auto"/>
+        <w:rPr>
+          <w:rFonts w:ascii="Times New Roman" w:eastAsia="Times New Roman" w:hAnsi="Times New Roman" w:cs="Times New Roman"/>
+          <w:color w:val="000000" w:themeColor="text1"/>
+          <w:sz w:val="24"/>
+          <w:szCs w:val="24"/>
+          <w:lang w:eastAsia="en-AU"/>
+        </w:rPr>
+      </w:pPr>
+      <w:r>
+        <w:rPr>
+          <w:rFonts w:ascii="Arial" w:eastAsia="Times New Roman" w:hAnsi="Arial" w:cs="Arial"/>
+          <w:color w:val="000000" w:themeColor="text1"/>
+          <w:lang w:eastAsia="en-AU"/>
+        </w:rPr>
+        <w:t>The expected benefits for creating this application</w:t>
+      </w:r>
+      <w:r>
+        <w:rPr>
+          <w:rFonts w:ascii="Arial" w:eastAsia="Times New Roman" w:hAnsi="Arial" w:cs="Arial"/>
+          <w:color w:val="000000" w:themeColor="text1"/>
+          <w:lang w:eastAsia="en-AU"/>
+        </w:rPr>
+        <w:t xml:space="preserve"> and database</w:t>
+      </w:r>
+      <w:r>
+        <w:rPr>
+          <w:rFonts w:ascii="Arial" w:eastAsia="Times New Roman" w:hAnsi="Arial" w:cs="Arial"/>
+          <w:color w:val="000000" w:themeColor="text1"/>
+          <w:lang w:eastAsia="en-AU"/>
+        </w:rPr>
+        <w:t xml:space="preserve"> is that it will boost student </w:t>
+      </w:r>
+      <w:r>
+        <w:rPr>
+          <w:rFonts w:ascii="Arial" w:eastAsia="Times New Roman" w:hAnsi="Arial" w:cs="Arial"/>
+          <w:color w:val="000000" w:themeColor="text1"/>
+          <w:lang w:eastAsia="en-AU"/>
+        </w:rPr>
+        <w:t>enrolments</w:t>
+      </w:r>
+      <w:r>
+        <w:rPr>
+          <w:rFonts w:ascii="Arial" w:eastAsia="Times New Roman" w:hAnsi="Arial" w:cs="Arial"/>
+          <w:color w:val="000000" w:themeColor="text1"/>
+          <w:lang w:eastAsia="en-AU"/>
+        </w:rPr>
+        <w:t xml:space="preserve"> </w:t>
+      </w:r>
+      <w:r>
+        <w:rPr>
+          <w:rFonts w:ascii="Arial" w:eastAsia="Times New Roman" w:hAnsi="Arial" w:cs="Arial"/>
+          <w:color w:val="000000" w:themeColor="text1"/>
+          <w:lang w:eastAsia="en-AU"/>
+        </w:rPr>
+        <w:t xml:space="preserve">and overall sales </w:t>
+      </w:r>
+      <w:r>
+        <w:rPr>
+          <w:rFonts w:ascii="Arial" w:eastAsia="Times New Roman" w:hAnsi="Arial" w:cs="Arial"/>
+          <w:color w:val="000000" w:themeColor="text1"/>
+          <w:lang w:eastAsia="en-AU"/>
+        </w:rPr>
+        <w:t xml:space="preserve">by </w:t>
+      </w:r>
+      <w:r>
+        <w:rPr>
+          <w:rFonts w:ascii="Arial" w:eastAsia="Times New Roman" w:hAnsi="Arial" w:cs="Arial"/>
+          <w:color w:val="000000" w:themeColor="text1"/>
+          <w:lang w:eastAsia="en-AU"/>
+        </w:rPr>
+        <w:t xml:space="preserve">improving access to information and </w:t>
+      </w:r>
+      <w:r>
+        <w:rPr>
+          <w:rFonts w:ascii="Arial" w:eastAsia="Times New Roman" w:hAnsi="Arial" w:cs="Arial"/>
+          <w:color w:val="000000" w:themeColor="text1"/>
+          <w:lang w:eastAsia="en-AU"/>
+        </w:rPr>
+        <w:t>allowing them to easily navigate and discover information about the</w:t>
+      </w:r>
+      <w:r>
+        <w:rPr>
+          <w:rFonts w:ascii="Arial" w:eastAsia="Times New Roman" w:hAnsi="Arial" w:cs="Arial"/>
+          <w:color w:val="000000" w:themeColor="text1"/>
+          <w:lang w:eastAsia="en-AU"/>
+        </w:rPr>
+        <w:t xml:space="preserve"> industries,</w:t>
+      </w:r>
+      <w:r>
+        <w:rPr>
+          <w:rFonts w:ascii="Arial" w:eastAsia="Times New Roman" w:hAnsi="Arial" w:cs="Arial"/>
+          <w:color w:val="000000" w:themeColor="text1"/>
+          <w:lang w:eastAsia="en-AU"/>
+        </w:rPr>
+        <w:t xml:space="preserve"> courses</w:t>
+      </w:r>
+      <w:r>
+        <w:rPr>
+          <w:rFonts w:ascii="Arial" w:eastAsia="Times New Roman" w:hAnsi="Arial" w:cs="Arial"/>
+          <w:color w:val="000000" w:themeColor="text1"/>
+          <w:lang w:eastAsia="en-AU"/>
+        </w:rPr>
+        <w:t xml:space="preserve"> and their units,</w:t>
+      </w:r>
+      <w:r>
+        <w:rPr>
+          <w:rFonts w:ascii="Arial" w:eastAsia="Times New Roman" w:hAnsi="Arial" w:cs="Arial"/>
+          <w:color w:val="000000" w:themeColor="text1"/>
+          <w:lang w:eastAsia="en-AU"/>
+        </w:rPr>
+        <w:t xml:space="preserve"> and if it will be a good fit for them overall increasing profits for EITS. </w:t>
+      </w:r>
+      <w:r>
+        <w:rPr>
+          <w:rFonts w:ascii="Arial" w:eastAsia="Times New Roman" w:hAnsi="Arial" w:cs="Arial"/>
+          <w:color w:val="000000" w:themeColor="text1"/>
+          <w:lang w:eastAsia="en-AU"/>
+        </w:rPr>
+        <w:t xml:space="preserve">With the creation and linking of the database it will also increase organisational productivity and </w:t>
+      </w:r>
+      <w:r>
+        <w:rPr>
+          <w:rFonts w:ascii="Arial" w:eastAsia="Times New Roman" w:hAnsi="Arial" w:cs="Arial"/>
+          <w:color w:val="000000" w:themeColor="text1"/>
+          <w:lang w:eastAsia="en-AU"/>
+        </w:rPr>
+        <w:t xml:space="preserve">overall </w:t>
+      </w:r>
+      <w:r>
+        <w:rPr>
+          <w:rFonts w:ascii="Arial" w:eastAsia="Times New Roman" w:hAnsi="Arial" w:cs="Arial"/>
+          <w:color w:val="000000" w:themeColor="text1"/>
+          <w:lang w:eastAsia="en-AU"/>
+        </w:rPr>
+        <w:t>organisation</w:t>
+      </w:r>
+      <w:r>
+        <w:rPr>
+          <w:rFonts w:ascii="Arial" w:eastAsia="Times New Roman" w:hAnsi="Arial" w:cs="Arial"/>
+          <w:color w:val="000000" w:themeColor="text1"/>
+          <w:lang w:eastAsia="en-AU"/>
+        </w:rPr>
+        <w:t> </w:t>
+      </w:r>
+      <w:r>
+        <w:rPr>
+          <w:rFonts w:ascii="Arial" w:eastAsia="Times New Roman" w:hAnsi="Arial" w:cs="Arial"/>
+          <w:color w:val="000000" w:themeColor="text1"/>
+          <w:lang w:eastAsia="en-AU"/>
+        </w:rPr>
+        <w:t xml:space="preserve">since now all EITS admins and caseworkers can easily navigate to and see client enrolments and </w:t>
+      </w:r>
+      <w:r>
+        <w:rPr>
+          <w:rFonts w:ascii="Arial" w:eastAsia="Times New Roman" w:hAnsi="Arial" w:cs="Arial"/>
+          <w:color w:val="000000" w:themeColor="text1"/>
+          <w:lang w:eastAsia="en-AU"/>
+        </w:rPr>
+        <w:t xml:space="preserve">client data. </w:t>
+      </w:r>
+    </w:p>
+    <w:p>
+      <w:pPr>
+        <w:spacing w:after="240" w:line="240" w:lineRule="auto"/>
+        <w:rPr>
+          <w:rFonts w:ascii="Times New Roman" w:eastAsia="Times New Roman" w:hAnsi="Times New Roman" w:cs="Times New Roman"/>
+          <w:sz w:val="24"/>
+          <w:szCs w:val="24"/>
+          <w:lang w:eastAsia="en-AU"/>
+        </w:rPr>
       </w:pPr>
     </w:p>
     <w:p>
@@ -2352,195 +2604,8 @@
           <w:szCs w:val="28"/>
           <w:lang w:eastAsia="en-AU"/>
         </w:rPr>
-        <w:lastRenderedPageBreak/>
-        <w:t>Expected Benefits:</w:t>
-      </w:r>
-    </w:p>
-    <w:p>
-      <w:pPr>
-        <w:spacing w:after="0" w:line="240" w:lineRule="auto"/>
-        <w:rPr>
-          <w:rFonts w:ascii="Times New Roman" w:eastAsia="Times New Roman" w:hAnsi="Times New Roman" w:cs="Times New Roman"/>
-          <w:color w:val="000000" w:themeColor="text1"/>
-          <w:sz w:val="24"/>
-          <w:szCs w:val="24"/>
-          <w:lang w:eastAsia="en-AU"/>
-        </w:rPr>
-      </w:pPr>
-      <w:r>
-        <w:rPr>
-          <w:rFonts w:ascii="Arial" w:eastAsia="Times New Roman" w:hAnsi="Arial" w:cs="Arial"/>
-          <w:color w:val="000000" w:themeColor="text1"/>
-          <w:lang w:eastAsia="en-AU"/>
-        </w:rPr>
-        <w:t>The expected benefits for creating this application</w:t>
-      </w:r>
-      <w:r>
-        <w:rPr>
-          <w:rFonts w:ascii="Arial" w:eastAsia="Times New Roman" w:hAnsi="Arial" w:cs="Arial"/>
-          <w:color w:val="000000" w:themeColor="text1"/>
-          <w:lang w:eastAsia="en-AU"/>
-        </w:rPr>
-        <w:t xml:space="preserve"> and database</w:t>
-      </w:r>
-      <w:r>
-        <w:rPr>
-          <w:rFonts w:ascii="Arial" w:eastAsia="Times New Roman" w:hAnsi="Arial" w:cs="Arial"/>
-          <w:color w:val="000000" w:themeColor="text1"/>
-          <w:lang w:eastAsia="en-AU"/>
-        </w:rPr>
-        <w:t xml:space="preserve"> is that it will boost student </w:t>
-      </w:r>
-      <w:r>
-        <w:rPr>
-          <w:rFonts w:ascii="Arial" w:eastAsia="Times New Roman" w:hAnsi="Arial" w:cs="Arial"/>
-          <w:color w:val="000000" w:themeColor="text1"/>
-          <w:lang w:eastAsia="en-AU"/>
-        </w:rPr>
-        <w:t>enrolments</w:t>
-      </w:r>
-      <w:r>
-        <w:rPr>
-          <w:rFonts w:ascii="Arial" w:eastAsia="Times New Roman" w:hAnsi="Arial" w:cs="Arial"/>
-          <w:color w:val="000000" w:themeColor="text1"/>
-          <w:lang w:eastAsia="en-AU"/>
-        </w:rPr>
-        <w:t xml:space="preserve"> </w:t>
-      </w:r>
-      <w:r>
-        <w:rPr>
-          <w:rFonts w:ascii="Arial" w:eastAsia="Times New Roman" w:hAnsi="Arial" w:cs="Arial"/>
-          <w:color w:val="000000" w:themeColor="text1"/>
-          <w:lang w:eastAsia="en-AU"/>
-        </w:rPr>
-        <w:t xml:space="preserve">and overall sales </w:t>
-      </w:r>
-      <w:r>
-        <w:rPr>
-          <w:rFonts w:ascii="Arial" w:eastAsia="Times New Roman" w:hAnsi="Arial" w:cs="Arial"/>
-          <w:color w:val="000000" w:themeColor="text1"/>
-          <w:lang w:eastAsia="en-AU"/>
-        </w:rPr>
-        <w:t xml:space="preserve">by </w:t>
-      </w:r>
-      <w:r>
-        <w:rPr>
-          <w:rFonts w:ascii="Arial" w:eastAsia="Times New Roman" w:hAnsi="Arial" w:cs="Arial"/>
-          <w:color w:val="000000" w:themeColor="text1"/>
-          <w:lang w:eastAsia="en-AU"/>
-        </w:rPr>
-        <w:t xml:space="preserve">improving access to information and </w:t>
-      </w:r>
-      <w:r>
-        <w:rPr>
-          <w:rFonts w:ascii="Arial" w:eastAsia="Times New Roman" w:hAnsi="Arial" w:cs="Arial"/>
-          <w:color w:val="000000" w:themeColor="text1"/>
-          <w:lang w:eastAsia="en-AU"/>
-        </w:rPr>
-        <w:t>allowing them to easily navigate and discover information about the</w:t>
-      </w:r>
-      <w:r>
-        <w:rPr>
-          <w:rFonts w:ascii="Arial" w:eastAsia="Times New Roman" w:hAnsi="Arial" w:cs="Arial"/>
-          <w:color w:val="000000" w:themeColor="text1"/>
-          <w:lang w:eastAsia="en-AU"/>
-        </w:rPr>
-        <w:t xml:space="preserve"> industries,</w:t>
-      </w:r>
-      <w:r>
-        <w:rPr>
-          <w:rFonts w:ascii="Arial" w:eastAsia="Times New Roman" w:hAnsi="Arial" w:cs="Arial"/>
-          <w:color w:val="000000" w:themeColor="text1"/>
-          <w:lang w:eastAsia="en-AU"/>
-        </w:rPr>
-        <w:t xml:space="preserve"> courses</w:t>
-      </w:r>
-      <w:r>
-        <w:rPr>
-          <w:rFonts w:ascii="Arial" w:eastAsia="Times New Roman" w:hAnsi="Arial" w:cs="Arial"/>
-          <w:color w:val="000000" w:themeColor="text1"/>
-          <w:lang w:eastAsia="en-AU"/>
-        </w:rPr>
-        <w:t xml:space="preserve"> and their units,</w:t>
-      </w:r>
-      <w:r>
-        <w:rPr>
-          <w:rFonts w:ascii="Arial" w:eastAsia="Times New Roman" w:hAnsi="Arial" w:cs="Arial"/>
-          <w:color w:val="000000" w:themeColor="text1"/>
-          <w:lang w:eastAsia="en-AU"/>
-        </w:rPr>
-        <w:t xml:space="preserve"> and if it will be a good fit for them overall increasing profits for EITS. </w:t>
-      </w:r>
-      <w:r>
-        <w:rPr>
-          <w:rFonts w:ascii="Arial" w:eastAsia="Times New Roman" w:hAnsi="Arial" w:cs="Arial"/>
-          <w:color w:val="000000" w:themeColor="text1"/>
-          <w:lang w:eastAsia="en-AU"/>
-        </w:rPr>
-        <w:t xml:space="preserve">With the creation and linking of the database it will also increase organisational productivity and </w:t>
-      </w:r>
-      <w:r>
-        <w:rPr>
-          <w:rFonts w:ascii="Arial" w:eastAsia="Times New Roman" w:hAnsi="Arial" w:cs="Arial"/>
-          <w:color w:val="000000" w:themeColor="text1"/>
-          <w:lang w:eastAsia="en-AU"/>
-        </w:rPr>
-        <w:t xml:space="preserve">overall </w:t>
-      </w:r>
-      <w:r>
-        <w:rPr>
-          <w:rFonts w:ascii="Arial" w:eastAsia="Times New Roman" w:hAnsi="Arial" w:cs="Arial"/>
-          <w:color w:val="000000" w:themeColor="text1"/>
-          <w:lang w:eastAsia="en-AU"/>
-        </w:rPr>
-        <w:t>organisation</w:t>
-      </w:r>
-      <w:r>
-        <w:rPr>
-          <w:rFonts w:ascii="Arial" w:eastAsia="Times New Roman" w:hAnsi="Arial" w:cs="Arial"/>
-          <w:color w:val="000000" w:themeColor="text1"/>
-          <w:lang w:eastAsia="en-AU"/>
-        </w:rPr>
-        <w:t> </w:t>
-      </w:r>
-      <w:r>
-        <w:rPr>
-          <w:rFonts w:ascii="Arial" w:eastAsia="Times New Roman" w:hAnsi="Arial" w:cs="Arial"/>
-          <w:color w:val="000000" w:themeColor="text1"/>
-          <w:lang w:eastAsia="en-AU"/>
-        </w:rPr>
-        <w:t xml:space="preserve">since now all EITS admins and caseworkers can easily navigate to and see client enrolments and </w:t>
-      </w:r>
-      <w:r>
-        <w:rPr>
-          <w:rFonts w:ascii="Arial" w:eastAsia="Times New Roman" w:hAnsi="Arial" w:cs="Arial"/>
-          <w:color w:val="000000" w:themeColor="text1"/>
-          <w:lang w:eastAsia="en-AU"/>
-        </w:rPr>
-        <w:t xml:space="preserve">client data. </w:t>
-      </w:r>
-    </w:p>
-    <w:p>
-      <w:pPr>
-        <w:spacing w:after="240" w:line="240" w:lineRule="auto"/>
-        <w:rPr>
-          <w:rFonts w:ascii="Times New Roman" w:eastAsia="Times New Roman" w:hAnsi="Times New Roman" w:cs="Times New Roman"/>
-          <w:sz w:val="24"/>
-          <w:szCs w:val="24"/>
-          <w:lang w:eastAsia="en-AU"/>
-        </w:rPr>
-      </w:pPr>
-    </w:p>
-    <w:p>
-      <w:pPr>
-        <w:spacing w:after="0" w:line="240" w:lineRule="auto"/>
-        <w:rPr>
-          <w:rFonts w:ascii="Times New Roman" w:eastAsia="Times New Roman" w:hAnsi="Times New Roman" w:cs="Times New Roman"/>
-          <w:sz w:val="24"/>
-          <w:szCs w:val="24"/>
-          <w:lang w:eastAsia="en-AU"/>
-        </w:rPr>
-      </w:pPr>
+        <w:t>ER Diagram (Or Equivalent)</w:t>
+      </w:r>
       <w:r>
         <w:rPr>
           <w:rFonts w:ascii="Arial" w:eastAsia="Times New Roman" w:hAnsi="Arial" w:cs="Arial"/>
@@ -2551,7 +2616,19 @@
           <w:szCs w:val="28"/>
           <w:lang w:eastAsia="en-AU"/>
         </w:rPr>
-        <w:t>ER Diagram (Or Equivalent):</w:t>
+        <w:t>(Brayden)</w:t>
+      </w:r>
+      <w:r>
+        <w:rPr>
+          <w:rFonts w:ascii="Arial" w:eastAsia="Times New Roman" w:hAnsi="Arial" w:cs="Arial"/>
+          <w:b/>
+          <w:bCs/>
+          <w:color w:val="000000"/>
+          <w:sz w:val="28"/>
+          <w:szCs w:val="28"/>
+          <w:lang w:eastAsia="en-AU"/>
+        </w:rPr>
+        <w:t>:</w:t>
       </w:r>
     </w:p>
     <w:p>
@@ -2742,19 +2819,6 @@
           <w:lang w:eastAsia="en-AU"/>
         </w:rPr>
       </w:pPr>
-      <w:bookmarkStart w:id="0" w:name="_GoBack"/>
-      <w:bookmarkEnd w:id="0"/>
-    </w:p>
-    <w:p>
-      <w:pPr>
-        <w:spacing w:after="0" w:line="240" w:lineRule="auto"/>
-        <w:rPr>
-          <w:rFonts w:ascii="Times New Roman" w:eastAsia="Times New Roman" w:hAnsi="Times New Roman" w:cs="Times New Roman"/>
-          <w:sz w:val="24"/>
-          <w:szCs w:val="24"/>
-          <w:lang w:eastAsia="en-AU"/>
-        </w:rPr>
-      </w:pPr>
     </w:p>
     <w:p>
       <w:pPr>
@@ -2838,6 +2902,19 @@
         </w:rPr>
         <w:t>reen Designs:</w:t>
       </w:r>
+    </w:p>
+    <w:p>
+      <w:pPr>
+        <w:spacing w:after="0" w:line="240" w:lineRule="auto"/>
+        <w:rPr>
+          <w:rFonts w:ascii="Arial" w:eastAsia="Times New Roman" w:hAnsi="Arial" w:cs="Arial"/>
+          <w:b/>
+          <w:bCs/>
+          <w:color w:val="000000"/>
+          <w:szCs w:val="28"/>
+          <w:lang w:eastAsia="en-AU"/>
+        </w:rPr>
+      </w:pPr>
     </w:p>
     <w:p>
       <w:pPr>
@@ -2933,22 +3010,35 @@
           <w:b/>
           <w:bCs/>
           <w:color w:val="000000"/>
+          <w:u w:val="single"/>
+          <w:lang w:eastAsia="en-AU"/>
+        </w:rPr>
+      </w:pPr>
+      <w:r>
+        <w:rPr>
+          <w:rFonts w:ascii="Arial" w:eastAsia="Times New Roman" w:hAnsi="Arial" w:cs="Arial"/>
+          <w:b/>
+          <w:bCs/>
+          <w:color w:val="000000"/>
+          <w:u w:val="single"/>
+          <w:lang w:eastAsia="en-AU"/>
+        </w:rPr>
+        <w:t>Login Screen</w:t>
+      </w:r>
+    </w:p>
+    <w:p>
+      <w:pPr>
+        <w:spacing w:after="0" w:line="240" w:lineRule="auto"/>
+        <w:rPr>
+          <w:rFonts w:ascii="Arial" w:eastAsia="Times New Roman" w:hAnsi="Arial" w:cs="Arial"/>
+          <w:b/>
+          <w:bCs/>
+          <w:color w:val="000000"/>
           <w:sz w:val="28"/>
           <w:szCs w:val="28"/>
           <w:lang w:eastAsia="en-AU"/>
         </w:rPr>
       </w:pPr>
-      <w:r>
-        <w:rPr>
-          <w:rFonts w:ascii="Arial" w:eastAsia="Times New Roman" w:hAnsi="Arial" w:cs="Arial"/>
-          <w:b/>
-          <w:bCs/>
-          <w:color w:val="000000"/>
-          <w:u w:val="single"/>
-          <w:lang w:eastAsia="en-AU"/>
-        </w:rPr>
-        <w:t>Login Screen</w:t>
-      </w:r>
     </w:p>
     <w:p>
       <w:pPr>
@@ -3179,14 +3269,6 @@
       <w:pPr>
         <w:spacing w:after="0" w:line="240" w:lineRule="auto"/>
         <w:rPr>
-          <w:rFonts w:ascii="Times New Roman" w:eastAsia="Times New Roman" w:hAnsi="Times New Roman" w:cs="Times New Roman"/>
-          <w:sz w:val="24"/>
-          <w:szCs w:val="24"/>
-          <w:lang w:eastAsia="en-AU"/>
-        </w:rPr>
-      </w:pPr>
-      <w:r>
-        <w:rPr>
           <w:rFonts w:ascii="Arial" w:eastAsia="Times New Roman" w:hAnsi="Arial" w:cs="Arial"/>
           <w:b/>
           <w:bCs/>
@@ -3194,8 +3276,29 @@
           <w:u w:val="single"/>
           <w:lang w:eastAsia="en-AU"/>
         </w:rPr>
+      </w:pPr>
+      <w:r>
+        <w:rPr>
+          <w:rFonts w:ascii="Arial" w:eastAsia="Times New Roman" w:hAnsi="Arial" w:cs="Arial"/>
+          <w:b/>
+          <w:bCs/>
+          <w:color w:val="000000"/>
+          <w:u w:val="single"/>
+          <w:lang w:eastAsia="en-AU"/>
+        </w:rPr>
         <w:t>Sign Up Screen</w:t>
       </w:r>
+    </w:p>
+    <w:p>
+      <w:pPr>
+        <w:spacing w:after="0" w:line="240" w:lineRule="auto"/>
+        <w:rPr>
+          <w:rFonts w:ascii="Times New Roman" w:eastAsia="Times New Roman" w:hAnsi="Times New Roman" w:cs="Times New Roman"/>
+          <w:sz w:val="24"/>
+          <w:szCs w:val="24"/>
+          <w:lang w:eastAsia="en-AU"/>
+        </w:rPr>
+      </w:pPr>
     </w:p>
     <w:p>
       <w:pPr>
@@ -3345,9 +3448,11 @@
       <w:pPr>
         <w:spacing w:after="0" w:line="240" w:lineRule="auto"/>
         <w:rPr>
-          <w:rFonts w:ascii="Times New Roman" w:eastAsia="Times New Roman" w:hAnsi="Times New Roman" w:cs="Times New Roman"/>
-          <w:sz w:val="24"/>
-          <w:szCs w:val="24"/>
+          <w:rFonts w:ascii="Arial" w:eastAsia="Times New Roman" w:hAnsi="Arial" w:cs="Arial"/>
+          <w:b/>
+          <w:bCs/>
+          <w:color w:val="000000"/>
+          <w:u w:val="single"/>
           <w:lang w:eastAsia="en-AU"/>
         </w:rPr>
       </w:pPr>
@@ -3433,6 +3538,17 @@
         </w:rPr>
         <w:t>Error Invalid Email or Password</w:t>
       </w:r>
+    </w:p>
+    <w:p>
+      <w:pPr>
+        <w:spacing w:after="0" w:line="240" w:lineRule="auto"/>
+        <w:rPr>
+          <w:rFonts w:ascii="Times New Roman" w:eastAsia="Times New Roman" w:hAnsi="Times New Roman" w:cs="Times New Roman"/>
+          <w:sz w:val="24"/>
+          <w:szCs w:val="24"/>
+          <w:lang w:eastAsia="en-AU"/>
+        </w:rPr>
+      </w:pPr>
     </w:p>
     <w:p>
       <w:pPr>
@@ -4266,9 +4382,11 @@
       <w:pPr>
         <w:spacing w:after="0" w:line="240" w:lineRule="auto"/>
         <w:rPr>
-          <w:rFonts w:ascii="Times New Roman" w:eastAsia="Times New Roman" w:hAnsi="Times New Roman" w:cs="Times New Roman"/>
-          <w:sz w:val="24"/>
-          <w:szCs w:val="24"/>
+          <w:rFonts w:ascii="Arial" w:eastAsia="Times New Roman" w:hAnsi="Arial" w:cs="Arial"/>
+          <w:b/>
+          <w:bCs/>
+          <w:color w:val="000000"/>
+          <w:u w:val="single"/>
           <w:lang w:eastAsia="en-AU"/>
         </w:rPr>
       </w:pPr>
@@ -4360,6 +4478,17 @@
           <w:lang w:eastAsia="en-AU"/>
         </w:rPr>
       </w:pPr>
+    </w:p>
+    <w:p>
+      <w:pPr>
+        <w:spacing w:after="0" w:line="240" w:lineRule="auto"/>
+        <w:rPr>
+          <w:rFonts w:ascii="Times New Roman" w:eastAsia="Times New Roman" w:hAnsi="Times New Roman" w:cs="Times New Roman"/>
+          <w:sz w:val="24"/>
+          <w:szCs w:val="24"/>
+          <w:lang w:eastAsia="en-AU"/>
+        </w:rPr>
+      </w:pPr>
       <w:r>
         <w:rPr>
           <w:rFonts w:ascii="Arial" w:eastAsia="Times New Roman" w:hAnsi="Arial" w:cs="Arial"/>
@@ -4526,14 +4655,6 @@
       <w:pPr>
         <w:spacing w:after="0" w:line="240" w:lineRule="auto"/>
         <w:rPr>
-          <w:rFonts w:ascii="Times New Roman" w:eastAsia="Times New Roman" w:hAnsi="Times New Roman" w:cs="Times New Roman"/>
-          <w:sz w:val="24"/>
-          <w:szCs w:val="24"/>
-          <w:lang w:eastAsia="en-AU"/>
-        </w:rPr>
-      </w:pPr>
-      <w:r>
-        <w:rPr>
           <w:rFonts w:ascii="Arial" w:eastAsia="Times New Roman" w:hAnsi="Arial" w:cs="Arial"/>
           <w:b/>
           <w:bCs/>
@@ -4541,8 +4662,29 @@
           <w:u w:val="single"/>
           <w:lang w:eastAsia="en-AU"/>
         </w:rPr>
+      </w:pPr>
+      <w:r>
+        <w:rPr>
+          <w:rFonts w:ascii="Arial" w:eastAsia="Times New Roman" w:hAnsi="Arial" w:cs="Arial"/>
+          <w:b/>
+          <w:bCs/>
+          <w:color w:val="000000"/>
+          <w:u w:val="single"/>
+          <w:lang w:eastAsia="en-AU"/>
+        </w:rPr>
         <w:t>Client Attendance Page</w:t>
       </w:r>
+    </w:p>
+    <w:p>
+      <w:pPr>
+        <w:spacing w:after="0" w:line="240" w:lineRule="auto"/>
+        <w:rPr>
+          <w:rFonts w:ascii="Times New Roman" w:eastAsia="Times New Roman" w:hAnsi="Times New Roman" w:cs="Times New Roman"/>
+          <w:sz w:val="24"/>
+          <w:szCs w:val="24"/>
+          <w:lang w:eastAsia="en-AU"/>
+        </w:rPr>
+      </w:pPr>
     </w:p>
     <w:p>
       <w:pPr>
@@ -4634,9 +4776,11 @@
       <w:pPr>
         <w:spacing w:after="0" w:line="240" w:lineRule="auto"/>
         <w:rPr>
-          <w:rFonts w:ascii="Times New Roman" w:eastAsia="Times New Roman" w:hAnsi="Times New Roman" w:cs="Times New Roman"/>
-          <w:sz w:val="24"/>
-          <w:szCs w:val="24"/>
+          <w:rFonts w:ascii="Arial" w:eastAsia="Times New Roman" w:hAnsi="Arial" w:cs="Arial"/>
+          <w:b/>
+          <w:bCs/>
+          <w:color w:val="000000"/>
+          <w:u w:val="single"/>
           <w:lang w:eastAsia="en-AU"/>
         </w:rPr>
       </w:pPr>
@@ -4731,6 +4875,17 @@
         </w:rPr>
         <w:t>Client Progress Page</w:t>
       </w:r>
+    </w:p>
+    <w:p>
+      <w:pPr>
+        <w:spacing w:after="0" w:line="240" w:lineRule="auto"/>
+        <w:rPr>
+          <w:rFonts w:ascii="Times New Roman" w:eastAsia="Times New Roman" w:hAnsi="Times New Roman" w:cs="Times New Roman"/>
+          <w:sz w:val="24"/>
+          <w:szCs w:val="24"/>
+          <w:lang w:eastAsia="en-AU"/>
+        </w:rPr>
+      </w:pPr>
       <w:r>
         <w:rPr>
           <w:rFonts w:ascii="Arial" w:eastAsia="Times New Roman" w:hAnsi="Arial" w:cs="Arial"/>
@@ -4835,9 +4990,11 @@
       <w:pPr>
         <w:spacing w:after="0" w:line="240" w:lineRule="auto"/>
         <w:rPr>
-          <w:rFonts w:ascii="Times New Roman" w:eastAsia="Times New Roman" w:hAnsi="Times New Roman" w:cs="Times New Roman"/>
-          <w:sz w:val="24"/>
-          <w:szCs w:val="24"/>
+          <w:rFonts w:ascii="Arial" w:eastAsia="Times New Roman" w:hAnsi="Arial" w:cs="Arial"/>
+          <w:b/>
+          <w:bCs/>
+          <w:color w:val="000000"/>
+          <w:u w:val="single"/>
           <w:lang w:eastAsia="en-AU"/>
         </w:rPr>
       </w:pPr>
@@ -4943,6 +5100,17 @@
           <w:lang w:eastAsia="en-AU"/>
         </w:rPr>
       </w:pPr>
+    </w:p>
+    <w:p>
+      <w:pPr>
+        <w:spacing w:after="0" w:line="240" w:lineRule="auto"/>
+        <w:rPr>
+          <w:rFonts w:ascii="Times New Roman" w:eastAsia="Times New Roman" w:hAnsi="Times New Roman" w:cs="Times New Roman"/>
+          <w:sz w:val="24"/>
+          <w:szCs w:val="24"/>
+          <w:lang w:eastAsia="en-AU"/>
+        </w:rPr>
+      </w:pPr>
       <w:r>
         <w:rPr>
           <w:rFonts w:ascii="Arial" w:eastAsia="Times New Roman" w:hAnsi="Arial" w:cs="Arial"/>
@@ -5097,51 +5265,12 @@
           <w:lang w:eastAsia="en-AU"/>
         </w:rPr>
       </w:pPr>
-    </w:p>
-    <w:p>
-      <w:pPr>
-        <w:spacing w:after="0" w:line="240" w:lineRule="auto"/>
-        <w:rPr>
-          <w:rFonts w:ascii="Times New Roman" w:eastAsia="Times New Roman" w:hAnsi="Times New Roman" w:cs="Times New Roman"/>
-          <w:sz w:val="24"/>
-          <w:szCs w:val="24"/>
-          <w:lang w:eastAsia="en-AU"/>
-        </w:rPr>
-      </w:pPr>
-    </w:p>
-    <w:p>
-      <w:pPr>
-        <w:spacing w:after="0" w:line="240" w:lineRule="auto"/>
-        <w:rPr>
-          <w:rFonts w:ascii="Times New Roman" w:eastAsia="Times New Roman" w:hAnsi="Times New Roman" w:cs="Times New Roman"/>
-          <w:sz w:val="24"/>
-          <w:szCs w:val="24"/>
-          <w:lang w:eastAsia="en-AU"/>
-        </w:rPr>
-      </w:pPr>
-    </w:p>
-    <w:p>
-      <w:pPr>
-        <w:spacing w:after="0" w:line="240" w:lineRule="auto"/>
-        <w:rPr>
-          <w:rFonts w:ascii="Times New Roman" w:eastAsia="Times New Roman" w:hAnsi="Times New Roman" w:cs="Times New Roman"/>
-          <w:sz w:val="24"/>
-          <w:szCs w:val="24"/>
-          <w:lang w:eastAsia="en-AU"/>
-        </w:rPr>
-      </w:pPr>
-    </w:p>
-    <w:p>
-      <w:pPr>
-        <w:spacing w:after="0" w:line="240" w:lineRule="auto"/>
-        <w:rPr>
-          <w:rFonts w:ascii="Times New Roman" w:eastAsia="Times New Roman" w:hAnsi="Times New Roman" w:cs="Times New Roman"/>
-          <w:sz w:val="24"/>
-          <w:szCs w:val="24"/>
-          <w:lang w:eastAsia="en-AU"/>
-        </w:rPr>
-      </w:pPr>
-      <w:r>
+      <w:bookmarkStart w:id="0" w:name="_GoBack"/>
+      <w:bookmarkEnd w:id="0"/>
+    </w:p>
+    <w:p>
+      <w:pPr>
+        <w:spacing w:after="0" w:line="240" w:lineRule="auto"/>
         <w:rPr>
           <w:rFonts w:ascii="Arial" w:eastAsia="Times New Roman" w:hAnsi="Arial" w:cs="Arial"/>
           <w:b/>
@@ -5150,8 +5279,29 @@
           <w:u w:val="single"/>
           <w:lang w:eastAsia="en-AU"/>
         </w:rPr>
+      </w:pPr>
+      <w:r>
+        <w:rPr>
+          <w:rFonts w:ascii="Arial" w:eastAsia="Times New Roman" w:hAnsi="Arial" w:cs="Arial"/>
+          <w:b/>
+          <w:bCs/>
+          <w:color w:val="000000"/>
+          <w:u w:val="single"/>
+          <w:lang w:eastAsia="en-AU"/>
+        </w:rPr>
         <w:t>Client Unit List Page</w:t>
       </w:r>
+    </w:p>
+    <w:p>
+      <w:pPr>
+        <w:spacing w:after="0" w:line="240" w:lineRule="auto"/>
+        <w:rPr>
+          <w:rFonts w:ascii="Times New Roman" w:eastAsia="Times New Roman" w:hAnsi="Times New Roman" w:cs="Times New Roman"/>
+          <w:sz w:val="24"/>
+          <w:szCs w:val="24"/>
+          <w:lang w:eastAsia="en-AU"/>
+        </w:rPr>
+      </w:pPr>
     </w:p>
     <w:p>
       <w:pPr>
@@ -5831,6 +5981,19 @@
         </w:rPr>
         <w:t xml:space="preserve"> Page</w:t>
       </w:r>
+    </w:p>
+    <w:p>
+      <w:pPr>
+        <w:spacing w:after="0" w:line="240" w:lineRule="auto"/>
+        <w:rPr>
+          <w:rFonts w:ascii="Arial" w:eastAsia="Times New Roman" w:hAnsi="Arial" w:cs="Arial"/>
+          <w:b/>
+          <w:bCs/>
+          <w:color w:val="000000"/>
+          <w:u w:val="single"/>
+          <w:lang w:eastAsia="en-AU"/>
+        </w:rPr>
+      </w:pPr>
     </w:p>
     <w:p>
       <w:pPr>
@@ -9297,6 +9460,7 @@
     <w:lsdException w:name="HTML Sample" w:semiHidden="1" w:unhideWhenUsed="1"/>
     <w:lsdException w:name="HTML Typewriter" w:semiHidden="1" w:unhideWhenUsed="1"/>
     <w:lsdException w:name="HTML Variable" w:semiHidden="1" w:unhideWhenUsed="1"/>
+    <w:lsdException w:name="Normal Table" w:semiHidden="1" w:unhideWhenUsed="1"/>
     <w:lsdException w:name="annotation subject" w:semiHidden="1" w:unhideWhenUsed="1"/>
     <w:lsdException w:name="No List" w:semiHidden="1" w:unhideWhenUsed="1"/>
     <w:lsdException w:name="Outline List 1" w:semiHidden="1" w:unhideWhenUsed="1"/>
@@ -9340,8 +9504,10 @@
     <w:lsdException w:name="Table Elegant" w:semiHidden="1" w:unhideWhenUsed="1"/>
     <w:lsdException w:name="Table Professional" w:semiHidden="1" w:unhideWhenUsed="1"/>
     <w:lsdException w:name="Table Subtle 1" w:semiHidden="1" w:unhideWhenUsed="1"/>
+    <w:lsdException w:name="Table Subtle 2" w:semiHidden="1" w:unhideWhenUsed="1"/>
     <w:lsdException w:name="Table Web 1" w:semiHidden="1" w:unhideWhenUsed="1"/>
     <w:lsdException w:name="Table Web 2" w:semiHidden="1" w:unhideWhenUsed="1"/>
+    <w:lsdException w:name="Table Web 3" w:semiHidden="1" w:unhideWhenUsed="1"/>
     <w:lsdException w:name="Balloon Text" w:semiHidden="1" w:unhideWhenUsed="1"/>
     <w:lsdException w:name="Table Grid" w:uiPriority="39"/>
     <w:lsdException w:name="Table Theme" w:semiHidden="1" w:unhideWhenUsed="1"/>

</xml_diff>

<commit_message>
*Layout for technical report changed
</commit_message>
<xml_diff>
--- a/Documentation/Preliminary Analysis Report.docx
+++ b/Documentation/Preliminary Analysis Report.docx
@@ -1,6 +1,6 @@
 
 <file path=word/document.xml><?xml version="1.0" encoding="utf-8"?>
-<w:document xmlns:wpc="http://schemas.microsoft.com/office/word/2010/wordprocessingCanvas" xmlns:cx="http://schemas.microsoft.com/office/drawing/2014/chartex" xmlns:cx1="http://schemas.microsoft.com/office/drawing/2015/9/8/chartex" xmlns:cx2="http://schemas.microsoft.com/office/drawing/2015/10/21/chartex" xmlns:cx3="http://schemas.microsoft.com/office/drawing/2016/5/9/chartex" xmlns:cx4="http://schemas.microsoft.com/office/drawing/2016/5/10/chartex" xmlns:cx5="http://schemas.microsoft.com/office/drawing/2016/5/11/chartex" xmlns:cx6="http://schemas.microsoft.com/office/drawing/2016/5/12/chartex" xmlns:cx7="http://schemas.microsoft.com/office/drawing/2016/5/13/chartex" xmlns:cx8="http://schemas.microsoft.com/office/drawing/2016/5/14/chartex" xmlns:mc="http://schemas.openxmlformats.org/markup-compatibility/2006" xmlns:aink="http://schemas.microsoft.com/office/drawing/2016/ink" xmlns:am3d="http://schemas.microsoft.com/office/drawing/2017/model3d" xmlns:o="urn:schemas-microsoft-com:office:office" xmlns:r="http://schemas.openxmlformats.org/officeDocument/2006/relationships" xmlns:m="http://schemas.openxmlformats.org/officeDocument/2006/math" xmlns:v="urn:schemas-microsoft-com:vml" xmlns:wp14="http://schemas.microsoft.com/office/word/2010/wordprocessingDrawing" xmlns:wp="http://schemas.openxmlformats.org/drawingml/2006/wordprocessingDrawing" xmlns:w10="urn:schemas-microsoft-com:office:word" xmlns:w="http://schemas.openxmlformats.org/wordprocessingml/2006/main" xmlns:w14="http://schemas.microsoft.com/office/word/2010/wordml" xmlns:w15="http://schemas.microsoft.com/office/word/2012/wordml" xmlns:w16cid="http://schemas.microsoft.com/office/word/2016/wordml/cid" xmlns:w16se="http://schemas.microsoft.com/office/word/2015/wordml/symex" xmlns:wpg="http://schemas.microsoft.com/office/word/2010/wordprocessingGroup" xmlns:wpi="http://schemas.microsoft.com/office/word/2010/wordprocessingInk" xmlns:wne="http://schemas.microsoft.com/office/word/2006/wordml" xmlns:wps="http://schemas.microsoft.com/office/word/2010/wordprocessingShape" mc:Ignorable="w14 w15 w16se w16cid wp14">
+<w:document xmlns:wpc="http://schemas.microsoft.com/office/word/2010/wordprocessingCanvas" xmlns:mc="http://schemas.openxmlformats.org/markup-compatibility/2006" xmlns:o="urn:schemas-microsoft-com:office:office" xmlns:r="http://schemas.openxmlformats.org/officeDocument/2006/relationships" xmlns:m="http://schemas.openxmlformats.org/officeDocument/2006/math" xmlns:v="urn:schemas-microsoft-com:vml" xmlns:wp14="http://schemas.microsoft.com/office/word/2010/wordprocessingDrawing" xmlns:wp="http://schemas.openxmlformats.org/drawingml/2006/wordprocessingDrawing" xmlns:w10="urn:schemas-microsoft-com:office:word" xmlns:w="http://schemas.openxmlformats.org/wordprocessingml/2006/main" xmlns:w14="http://schemas.microsoft.com/office/word/2010/wordml" xmlns:w15="http://schemas.microsoft.com/office/word/2012/wordml" xmlns:wpg="http://schemas.microsoft.com/office/word/2010/wordprocessingGroup" xmlns:wpi="http://schemas.microsoft.com/office/word/2010/wordprocessingInk" xmlns:wne="http://schemas.microsoft.com/office/word/2006/wordml" xmlns:wps="http://schemas.microsoft.com/office/word/2010/wordprocessingShape" mc:Ignorable="w14 w15 wp14">
   <w:body>
     <w:p>
       <w:pPr>
@@ -88,7 +88,7 @@
               </wp:anchor>
             </w:drawing>
           </mc:Choice>
-          <mc:Fallback>
+          <mc:Fallback xmlns:w16se="http://schemas.microsoft.com/office/word/2015/wordml/symex" xmlns:w16cid="http://schemas.microsoft.com/office/word/2016/wordml/cid" xmlns:am3d="http://schemas.microsoft.com/office/drawing/2017/model3d" xmlns:aink="http://schemas.microsoft.com/office/drawing/2016/ink" xmlns:cx8="http://schemas.microsoft.com/office/drawing/2016/5/14/chartex" xmlns:cx7="http://schemas.microsoft.com/office/drawing/2016/5/13/chartex" xmlns:cx6="http://schemas.microsoft.com/office/drawing/2016/5/12/chartex" xmlns:cx5="http://schemas.microsoft.com/office/drawing/2016/5/11/chartex" xmlns:cx4="http://schemas.microsoft.com/office/drawing/2016/5/10/chartex" xmlns:cx3="http://schemas.microsoft.com/office/drawing/2016/5/9/chartex" xmlns:cx2="http://schemas.microsoft.com/office/drawing/2015/10/21/chartex" xmlns:cx1="http://schemas.microsoft.com/office/drawing/2015/9/8/chartex" xmlns:cx="http://schemas.microsoft.com/office/drawing/2014/chartex">
             <w:pict>
               <v:rect w14:anchorId="7E3F1492" id="Rectangle 15" o:spid="_x0000_s1026" style="position:absolute;margin-left:0;margin-top:-4.35pt;width:595.4pt;height:93.25pt;z-index:-251657216;visibility:visible;mso-wrap-style:square;mso-width-percent:0;mso-height-percent:0;mso-wrap-distance-left:9pt;mso-wrap-distance-top:0;mso-wrap-distance-right:9pt;mso-wrap-distance-bottom:0;mso-position-horizontal:absolute;mso-position-horizontal-relative:page;mso-position-vertical:absolute;mso-position-vertical-relative:text;mso-width-percent:0;mso-height-percent:0;mso-width-relative:margin;mso-height-relative:margin;v-text-anchor:middle" o:gfxdata="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" fillcolor="#4472c4 [3204]" strokecolor="#1f3763 [1604]" strokeweight="1pt">
                 <w10:wrap anchorx="page"/>
@@ -166,7 +166,7 @@
               </wp:anchor>
             </w:drawing>
           </mc:Choice>
-          <mc:Fallback>
+          <mc:Fallback xmlns:w16se="http://schemas.microsoft.com/office/word/2015/wordml/symex" xmlns:w16cid="http://schemas.microsoft.com/office/word/2016/wordml/cid" xmlns:am3d="http://schemas.microsoft.com/office/drawing/2017/model3d" xmlns:aink="http://schemas.microsoft.com/office/drawing/2016/ink" xmlns:cx8="http://schemas.microsoft.com/office/drawing/2016/5/14/chartex" xmlns:cx7="http://schemas.microsoft.com/office/drawing/2016/5/13/chartex" xmlns:cx6="http://schemas.microsoft.com/office/drawing/2016/5/12/chartex" xmlns:cx5="http://schemas.microsoft.com/office/drawing/2016/5/11/chartex" xmlns:cx4="http://schemas.microsoft.com/office/drawing/2016/5/10/chartex" xmlns:cx3="http://schemas.microsoft.com/office/drawing/2016/5/9/chartex" xmlns:cx2="http://schemas.microsoft.com/office/drawing/2015/10/21/chartex" xmlns:cx1="http://schemas.microsoft.com/office/drawing/2015/9/8/chartex" xmlns:cx="http://schemas.microsoft.com/office/drawing/2014/chartex">
             <w:pict>
               <v:rect w14:anchorId="79FED4CE" id="Rectangle 14" o:spid="_x0000_s1026" style="position:absolute;margin-left:0;margin-top:-13.85pt;width:595.4pt;height:93.25pt;z-index:-251656192;visibility:visible;mso-wrap-style:square;mso-width-percent:0;mso-wrap-distance-left:9pt;mso-wrap-distance-top:0;mso-wrap-distance-right:9pt;mso-wrap-distance-bottom:0;mso-position-horizontal:absolute;mso-position-horizontal-relative:page;mso-position-vertical:absolute;mso-position-vertical-relative:text;mso-width-percent:0;mso-width-relative:margin;v-text-anchor:middle" o:gfxdata="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" fillcolor="#5b9bd5 [3208]" strokecolor="#1f4d78 [1608]" strokeweight="1pt">
                 <w10:wrap anchorx="page"/>
@@ -2126,171 +2126,67 @@
           <w:color w:val="000000"/>
           <w:lang w:eastAsia="en-AU"/>
         </w:rPr>
-        <w:t>For our team to complete this project on time and in budget we will have planned and utilised the necessary tools, programs, hardware and tactics.</w:t>
-      </w:r>
-      <w:r>
-        <w:rPr>
-          <w:rFonts w:ascii="Arial" w:eastAsia="Times New Roman" w:hAnsi="Arial" w:cs="Arial"/>
-          <w:color w:val="000000"/>
-          <w:lang w:eastAsia="en-AU"/>
-        </w:rPr>
-        <w:t xml:space="preserve"> This will also give us a good understanding of the total cost and budget for the project and how long the development will take and assist us from running late and in to delays.</w:t>
-      </w:r>
-      <w:r>
-        <w:rPr>
-          <w:rFonts w:ascii="Arial" w:eastAsia="Times New Roman" w:hAnsi="Arial" w:cs="Arial"/>
-          <w:color w:val="000000"/>
-          <w:lang w:eastAsia="en-AU"/>
-        </w:rPr>
-        <w:t xml:space="preserve"> To do this we would have used programs such as Microsoft Project to plan out our schedules and deadlines for each task and to allocate costs to each task to get an accurate budget which the team must remain in.</w:t>
-      </w:r>
-      <w:r>
-        <w:rPr>
-          <w:rFonts w:ascii="Arial" w:eastAsia="Times New Roman" w:hAnsi="Arial" w:cs="Arial"/>
-          <w:color w:val="000000"/>
-          <w:lang w:eastAsia="en-AU"/>
-        </w:rPr>
-        <w:t xml:space="preserve"> As a development team our primary goal is to make profits, and doing so requires restricting ourselves and having a clear idea for everything which the client wants developed to find the overall cost for the project. </w:t>
-      </w:r>
-    </w:p>
-    <w:p>
-      <w:pPr>
-        <w:spacing w:after="0" w:line="240" w:lineRule="auto"/>
-        <w:rPr>
-          <w:rFonts w:ascii="Arial" w:eastAsia="Times New Roman" w:hAnsi="Arial" w:cs="Arial"/>
-          <w:color w:val="000000"/>
-          <w:lang w:eastAsia="en-AU"/>
-        </w:rPr>
-      </w:pPr>
-    </w:p>
-    <w:p>
-      <w:pPr>
-        <w:spacing w:after="0" w:line="240" w:lineRule="auto"/>
-        <w:rPr>
-          <w:rFonts w:ascii="Arial" w:eastAsia="Times New Roman" w:hAnsi="Arial" w:cs="Arial"/>
-          <w:color w:val="000000"/>
-          <w:lang w:eastAsia="en-AU"/>
-        </w:rPr>
-      </w:pPr>
-      <w:r>
-        <w:rPr>
-          <w:rFonts w:ascii="Arial" w:eastAsia="Times New Roman" w:hAnsi="Arial" w:cs="Arial"/>
-          <w:color w:val="000000"/>
-          <w:lang w:eastAsia="en-AU"/>
-        </w:rPr>
-        <w:t xml:space="preserve">Using the project management tool Microsoft Project we have created an estimate for the time and cost it will take to complete our project. We took in to account the required work requested by the client such as the amount of pages and features needed and also the implementation of the database, our </w:t>
-      </w:r>
-      <w:r>
-        <w:rPr>
-          <w:rFonts w:ascii="Arial" w:eastAsia="Times New Roman" w:hAnsi="Arial" w:cs="Arial"/>
-          <w:color w:val="000000"/>
-          <w:lang w:eastAsia="en-AU"/>
-        </w:rPr>
-        <w:t>limitations as a group also includi</w:t>
-      </w:r>
-      <w:r>
-        <w:rPr>
-          <w:rFonts w:ascii="Arial" w:eastAsia="Times New Roman" w:hAnsi="Arial" w:cs="Arial"/>
-          <w:color w:val="000000"/>
-          <w:lang w:eastAsia="en-AU"/>
-        </w:rPr>
-        <w:t>ng a team member which has left, and</w:t>
-      </w:r>
-      <w:r>
-        <w:rPr>
-          <w:rFonts w:ascii="Arial" w:eastAsia="Times New Roman" w:hAnsi="Arial" w:cs="Arial"/>
-          <w:color w:val="000000"/>
-          <w:lang w:eastAsia="en-AU"/>
-        </w:rPr>
-        <w:t xml:space="preserve"> the required hours it would take for each developer to get</w:t>
-      </w:r>
-      <w:r>
-        <w:rPr>
-          <w:rFonts w:ascii="Arial" w:eastAsia="Times New Roman" w:hAnsi="Arial" w:cs="Arial"/>
-          <w:color w:val="000000"/>
-          <w:lang w:eastAsia="en-AU"/>
-        </w:rPr>
-        <w:t xml:space="preserve"> the application developed in time. </w:t>
-      </w:r>
-    </w:p>
-    <w:p>
-      <w:pPr>
-        <w:spacing w:after="0" w:line="240" w:lineRule="auto"/>
-        <w:rPr>
-          <w:rFonts w:ascii="Arial" w:eastAsia="Times New Roman" w:hAnsi="Arial" w:cs="Arial"/>
-          <w:color w:val="000000"/>
-          <w:lang w:eastAsia="en-AU"/>
-        </w:rPr>
-      </w:pPr>
-    </w:p>
-    <w:p>
-      <w:pPr>
-        <w:spacing w:after="0" w:line="240" w:lineRule="auto"/>
-        <w:rPr>
-          <w:rFonts w:ascii="Times New Roman" w:eastAsia="Times New Roman" w:hAnsi="Times New Roman" w:cs="Times New Roman"/>
-          <w:sz w:val="24"/>
-          <w:szCs w:val="24"/>
-          <w:lang w:eastAsia="en-AU"/>
-        </w:rPr>
-      </w:pPr>
-      <w:r>
-        <w:rPr>
-          <w:rFonts w:ascii="Arial" w:eastAsia="Times New Roman" w:hAnsi="Arial" w:cs="Arial"/>
-          <w:color w:val="000000"/>
-          <w:lang w:eastAsia="en-AU"/>
-        </w:rPr>
-        <w:t>Our total cost</w:t>
-      </w:r>
-      <w:r>
-        <w:rPr>
-          <w:rFonts w:ascii="Arial" w:eastAsia="Times New Roman" w:hAnsi="Arial" w:cs="Arial"/>
-          <w:color w:val="000000"/>
-          <w:lang w:eastAsia="en-AU"/>
-        </w:rPr>
-        <w:t xml:space="preserve"> and time</w:t>
-      </w:r>
-      <w:r>
-        <w:rPr>
-          <w:rFonts w:ascii="Arial" w:eastAsia="Times New Roman" w:hAnsi="Arial" w:cs="Arial"/>
-          <w:color w:val="000000"/>
-          <w:lang w:eastAsia="en-AU"/>
-        </w:rPr>
-        <w:t xml:space="preserve"> estimate for the project is $17,200. This is estimated from the time frame of the 18</w:t>
-      </w:r>
-      <w:r>
-        <w:rPr>
-          <w:rFonts w:ascii="Arial" w:eastAsia="Times New Roman" w:hAnsi="Arial" w:cs="Arial"/>
-          <w:color w:val="000000"/>
-          <w:vertAlign w:val="superscript"/>
-          <w:lang w:eastAsia="en-AU"/>
-        </w:rPr>
-        <w:t>th</w:t>
-      </w:r>
-      <w:r>
-        <w:rPr>
-          <w:rFonts w:ascii="Arial" w:eastAsia="Times New Roman" w:hAnsi="Arial" w:cs="Arial"/>
-          <w:color w:val="000000"/>
-          <w:lang w:eastAsia="en-AU"/>
-        </w:rPr>
-        <w:t xml:space="preserve"> of May to the 18</w:t>
-      </w:r>
-      <w:r>
-        <w:rPr>
-          <w:rFonts w:ascii="Arial" w:eastAsia="Times New Roman" w:hAnsi="Arial" w:cs="Arial"/>
-          <w:color w:val="000000"/>
-          <w:vertAlign w:val="superscript"/>
-          <w:lang w:eastAsia="en-AU"/>
-        </w:rPr>
-        <w:t>th</w:t>
-      </w:r>
-      <w:r>
-        <w:rPr>
-          <w:rFonts w:ascii="Arial" w:eastAsia="Times New Roman" w:hAnsi="Arial" w:cs="Arial"/>
-          <w:color w:val="000000"/>
-          <w:lang w:eastAsia="en-AU"/>
-        </w:rPr>
-        <w:t xml:space="preserve"> of June or 31 days at an hourly rate of $100 while the initial client meeting is $50 an hour. </w:t>
-      </w:r>
+        <w:t xml:space="preserve">For our team to complete this project on time and within the budget we will have planned and utilised the necessary tools, programs, hardware and tactics. This will also give us a good understanding of the total cost and budget for the project and how long the development will take and assist us from running late and into delays. To do this we would have used programs such as Microsoft Project to plan out our schedules and deadlines for each task and to allocate costs to each task to get an accurate budget which the team must remain in. As a development team our primary goal is to make profits, and doing so requires restricting ourselves and having a clear idea for everything which the client wants developed to find the overall cost for the project. </w:t>
+      </w:r>
+    </w:p>
+    <w:p>
+      <w:pPr>
+        <w:spacing w:after="0" w:line="240" w:lineRule="auto"/>
+        <w:rPr>
+          <w:rFonts w:ascii="Arial" w:eastAsia="Times New Roman" w:hAnsi="Arial" w:cs="Arial"/>
+          <w:color w:val="000000"/>
+          <w:lang w:eastAsia="en-AU"/>
+        </w:rPr>
+      </w:pPr>
+    </w:p>
+    <w:p>
+      <w:pPr>
+        <w:spacing w:after="0" w:line="240" w:lineRule="auto"/>
+        <w:rPr>
+          <w:rFonts w:ascii="Arial" w:eastAsia="Times New Roman" w:hAnsi="Arial" w:cs="Arial"/>
+          <w:color w:val="000000"/>
+          <w:lang w:eastAsia="en-AU"/>
+        </w:rPr>
+      </w:pPr>
+      <w:r>
+        <w:rPr>
+          <w:rFonts w:ascii="Arial" w:eastAsia="Times New Roman" w:hAnsi="Arial" w:cs="Arial"/>
+          <w:color w:val="000000"/>
+          <w:lang w:eastAsia="en-AU"/>
+        </w:rPr>
+        <w:t xml:space="preserve">Using the project management tool Microsoft Project we have created an estimate for the time and cost it will take to complete our project. We took in to account the required work requested by the client such as the number of pages and features needed and also the implementation of the database, our limitations as a group also including a team member which has left, and the required hours it would take for each developer to get the application developed in time. </w:t>
+      </w:r>
+    </w:p>
+    <w:p>
+      <w:pPr>
+        <w:spacing w:after="0" w:line="240" w:lineRule="auto"/>
+        <w:rPr>
+          <w:rFonts w:ascii="Arial" w:eastAsia="Times New Roman" w:hAnsi="Arial" w:cs="Arial"/>
+          <w:color w:val="000000"/>
+          <w:lang w:eastAsia="en-AU"/>
+        </w:rPr>
+      </w:pPr>
+    </w:p>
+    <w:p>
+      <w:pPr>
+        <w:spacing w:after="0" w:line="240" w:lineRule="auto"/>
+        <w:rPr>
+          <w:rFonts w:ascii="Times New Roman" w:eastAsia="Times New Roman" w:hAnsi="Times New Roman" w:cs="Times New Roman"/>
+          <w:sz w:val="24"/>
+          <w:szCs w:val="24"/>
+          <w:lang w:eastAsia="en-AU"/>
+        </w:rPr>
+      </w:pPr>
+      <w:r>
+        <w:rPr>
+          <w:rFonts w:ascii="Arial" w:eastAsia="Times New Roman" w:hAnsi="Arial" w:cs="Arial"/>
+          <w:color w:val="000000"/>
+          <w:lang w:eastAsia="en-AU"/>
+        </w:rPr>
+        <w:t>Our total cost and time estimate for the project is $17,200. This is estimated from the time frame of the 18th of May to the 18th of June or 31 days at an hourly rate of $100 while the initial client meeting is $50 an hour.</w:t>
+      </w:r>
+      <w:bookmarkStart w:id="0" w:name="_GoBack"/>
+      <w:bookmarkEnd w:id="0"/>
     </w:p>
     <w:p>
       <w:pPr>
@@ -2666,6 +2562,7 @@
       <w:r>
         <w:rPr>
           <w:noProof/>
+          <w:lang w:eastAsia="en-AU"/>
         </w:rPr>
         <w:drawing>
           <wp:anchor distT="0" distB="0" distL="114300" distR="114300" simplePos="0" relativeHeight="251683840" behindDoc="1" locked="0" layoutInCell="1" allowOverlap="1" wp14:anchorId="770B8D1A">
@@ -2929,50 +2826,6 @@
       </w:pPr>
       <w:r>
         <w:rPr>
-          <w:rFonts w:ascii="Arial" w:eastAsia="Times New Roman" w:hAnsi="Arial" w:cs="Arial"/>
-          <w:b/>
-          <w:bCs/>
-          <w:color w:val="000000"/>
-          <w:szCs w:val="28"/>
-          <w:lang w:eastAsia="en-AU"/>
-        </w:rPr>
-        <w:t>Design:</w:t>
-      </w:r>
-      <w:r>
-        <w:rPr>
-          <w:rFonts w:ascii="Arial" w:eastAsia="Times New Roman" w:hAnsi="Arial" w:cs="Arial"/>
-          <w:b/>
-          <w:bCs/>
-          <w:color w:val="000000"/>
-          <w:szCs w:val="28"/>
-          <w:lang w:eastAsia="en-AU"/>
-        </w:rPr>
-        <w:t xml:space="preserve"> </w:t>
-      </w:r>
-      <w:r>
-        <w:rPr>
-          <w:rFonts w:ascii="Arial" w:eastAsia="Times New Roman" w:hAnsi="Arial" w:cs="Arial"/>
-          <w:bCs/>
-          <w:color w:val="000000"/>
-          <w:szCs w:val="28"/>
-          <w:lang w:eastAsia="en-AU"/>
-        </w:rPr>
-        <w:t xml:space="preserve">The specific colours and design of each page have been selected to create and allow for a simple and easy to use experience for clients, caseworkers and admins. This have been achieved by implementing colours which pare together nicely and a dark theme to protect against eye strain for users and to make it easy on the eyes. Each page remains consistent with its layout and colours to keep a flowing and familiar feel to the application. </w:t>
-      </w:r>
-    </w:p>
-    <w:p>
-      <w:pPr>
-        <w:spacing w:after="0" w:line="240" w:lineRule="auto"/>
-        <w:rPr>
-          <w:rFonts w:ascii="Arial" w:eastAsia="Times New Roman" w:hAnsi="Arial" w:cs="Arial"/>
-          <w:bCs/>
-          <w:color w:val="000000"/>
-          <w:szCs w:val="28"/>
-          <w:lang w:eastAsia="en-AU"/>
-        </w:rPr>
-      </w:pPr>
-      <w:r>
-        <w:rPr>
           <w:noProof/>
         </w:rPr>
         <w:pict>
@@ -2995,11 +2848,43 @@
             <v:path o:extrusionok="f" gradientshapeok="t" o:connecttype="rect"/>
             <o:lock v:ext="edit" aspectratio="t"/>
           </v:shapetype>
-          <v:shape id="_x0000_s1026" type="#_x0000_t75" style="position:absolute;margin-left:326pt;margin-top:7pt;width:150.9pt;height:176.95pt;z-index:251675648;mso-position-horizontal-relative:text;mso-position-vertical-relative:text;mso-width-relative:page;mso-height-relative:page">
+          <v:shape id="_x0000_s1026" type="#_x0000_t75" style="position:absolute;margin-left:326pt;margin-top:73.75pt;width:150.9pt;height:176.95pt;z-index:251675648;mso-position-horizontal-relative:text;mso-position-vertical-relative:text;mso-width-relative:page;mso-height-relative:page">
             <v:imagedata r:id="rId9" o:title="Login"/>
             <w10:wrap type="square"/>
           </v:shape>
         </w:pict>
+      </w:r>
+      <w:r>
+        <w:rPr>
+          <w:rFonts w:ascii="Arial" w:eastAsia="Times New Roman" w:hAnsi="Arial" w:cs="Arial"/>
+          <w:b/>
+          <w:bCs/>
+          <w:color w:val="000000"/>
+          <w:szCs w:val="28"/>
+          <w:lang w:eastAsia="en-AU"/>
+        </w:rPr>
+        <w:t>Design:</w:t>
+      </w:r>
+      <w:r>
+        <w:rPr>
+          <w:rFonts w:ascii="Arial" w:eastAsia="Times New Roman" w:hAnsi="Arial" w:cs="Arial"/>
+          <w:b/>
+          <w:bCs/>
+          <w:color w:val="000000"/>
+          <w:szCs w:val="28"/>
+          <w:lang w:eastAsia="en-AU"/>
+        </w:rPr>
+        <w:t xml:space="preserve"> </w:t>
+      </w:r>
+      <w:r>
+        <w:rPr>
+          <w:rFonts w:ascii="Arial" w:eastAsia="Times New Roman" w:hAnsi="Arial" w:cs="Arial"/>
+          <w:bCs/>
+          <w:color w:val="000000"/>
+          <w:szCs w:val="28"/>
+          <w:lang w:eastAsia="en-AU"/>
+        </w:rPr>
+        <w:t>The specific colours and design of each page have been selected to create and allow for a simple and easy to use experience for clients, caseworkers and admins. This has been achieved by implementing colours which pare together nicely and a dark theme to protect against eyestrain for users and to make it easy on the eyes. Each page remains consistent with its layout and colours to keep a flowing and familiar feel to the application.</w:t>
       </w:r>
     </w:p>
     <w:p>
@@ -5265,8 +5150,6 @@
           <w:lang w:eastAsia="en-AU"/>
         </w:rPr>
       </w:pPr>
-      <w:bookmarkStart w:id="0" w:name="_GoBack"/>
-      <w:bookmarkEnd w:id="0"/>
     </w:p>
     <w:p>
       <w:pPr>
@@ -7075,7 +6958,7 @@
 </file>
 
 <file path=word/endnotes.xml><?xml version="1.0" encoding="utf-8"?>
-<w:endnotes xmlns:wpc="http://schemas.microsoft.com/office/word/2010/wordprocessingCanvas" xmlns:cx="http://schemas.microsoft.com/office/drawing/2014/chartex" xmlns:cx1="http://schemas.microsoft.com/office/drawing/2015/9/8/chartex" xmlns:cx2="http://schemas.microsoft.com/office/drawing/2015/10/21/chartex" xmlns:cx3="http://schemas.microsoft.com/office/drawing/2016/5/9/chartex" xmlns:cx4="http://schemas.microsoft.com/office/drawing/2016/5/10/chartex" xmlns:cx5="http://schemas.microsoft.com/office/drawing/2016/5/11/chartex" xmlns:cx6="http://schemas.microsoft.com/office/drawing/2016/5/12/chartex" xmlns:cx7="http://schemas.microsoft.com/office/drawing/2016/5/13/chartex" xmlns:cx8="http://schemas.microsoft.com/office/drawing/2016/5/14/chartex" xmlns:mc="http://schemas.openxmlformats.org/markup-compatibility/2006" xmlns:aink="http://schemas.microsoft.com/office/drawing/2016/ink" xmlns:am3d="http://schemas.microsoft.com/office/drawing/2017/model3d" xmlns:o="urn:schemas-microsoft-com:office:office" xmlns:r="http://schemas.openxmlformats.org/officeDocument/2006/relationships" xmlns:m="http://schemas.openxmlformats.org/officeDocument/2006/math" xmlns:v="urn:schemas-microsoft-com:vml" xmlns:wp14="http://schemas.microsoft.com/office/word/2010/wordprocessingDrawing" xmlns:wp="http://schemas.openxmlformats.org/drawingml/2006/wordprocessingDrawing" xmlns:w10="urn:schemas-microsoft-com:office:word" xmlns:w="http://schemas.openxmlformats.org/wordprocessingml/2006/main" xmlns:w14="http://schemas.microsoft.com/office/word/2010/wordml" xmlns:w15="http://schemas.microsoft.com/office/word/2012/wordml" xmlns:w16cid="http://schemas.microsoft.com/office/word/2016/wordml/cid" xmlns:w16se="http://schemas.microsoft.com/office/word/2015/wordml/symex" xmlns:wpg="http://schemas.microsoft.com/office/word/2010/wordprocessingGroup" xmlns:wpi="http://schemas.microsoft.com/office/word/2010/wordprocessingInk" xmlns:wne="http://schemas.microsoft.com/office/word/2006/wordml" xmlns:wps="http://schemas.microsoft.com/office/word/2010/wordprocessingShape" mc:Ignorable="w14 w15 w16se w16cid wp14">
+<w:endnotes xmlns:wpc="http://schemas.microsoft.com/office/word/2010/wordprocessingCanvas" xmlns:mc="http://schemas.openxmlformats.org/markup-compatibility/2006" xmlns:o="urn:schemas-microsoft-com:office:office" xmlns:r="http://schemas.openxmlformats.org/officeDocument/2006/relationships" xmlns:m="http://schemas.openxmlformats.org/officeDocument/2006/math" xmlns:v="urn:schemas-microsoft-com:vml" xmlns:wp14="http://schemas.microsoft.com/office/word/2010/wordprocessingDrawing" xmlns:wp="http://schemas.openxmlformats.org/drawingml/2006/wordprocessingDrawing" xmlns:w10="urn:schemas-microsoft-com:office:word" xmlns:w="http://schemas.openxmlformats.org/wordprocessingml/2006/main" xmlns:w14="http://schemas.microsoft.com/office/word/2010/wordml" xmlns:w15="http://schemas.microsoft.com/office/word/2012/wordml" xmlns:wpg="http://schemas.microsoft.com/office/word/2010/wordprocessingGroup" xmlns:wpi="http://schemas.microsoft.com/office/word/2010/wordprocessingInk" xmlns:wne="http://schemas.microsoft.com/office/word/2006/wordml" xmlns:wps="http://schemas.microsoft.com/office/word/2010/wordprocessingShape" mc:Ignorable="w14 w15 wp14">
   <w:endnote w:type="separator" w:id="-1">
     <w:p>
       <w:pPr>
@@ -7100,7 +6983,7 @@
 </file>
 
 <file path=word/footnotes.xml><?xml version="1.0" encoding="utf-8"?>
-<w:footnotes xmlns:wpc="http://schemas.microsoft.com/office/word/2010/wordprocessingCanvas" xmlns:cx="http://schemas.microsoft.com/office/drawing/2014/chartex" xmlns:cx1="http://schemas.microsoft.com/office/drawing/2015/9/8/chartex" xmlns:cx2="http://schemas.microsoft.com/office/drawing/2015/10/21/chartex" xmlns:cx3="http://schemas.microsoft.com/office/drawing/2016/5/9/chartex" xmlns:cx4="http://schemas.microsoft.com/office/drawing/2016/5/10/chartex" xmlns:cx5="http://schemas.microsoft.com/office/drawing/2016/5/11/chartex" xmlns:cx6="http://schemas.microsoft.com/office/drawing/2016/5/12/chartex" xmlns:cx7="http://schemas.microsoft.com/office/drawing/2016/5/13/chartex" xmlns:cx8="http://schemas.microsoft.com/office/drawing/2016/5/14/chartex" xmlns:mc="http://schemas.openxmlformats.org/markup-compatibility/2006" xmlns:aink="http://schemas.microsoft.com/office/drawing/2016/ink" xmlns:am3d="http://schemas.microsoft.com/office/drawing/2017/model3d" xmlns:o="urn:schemas-microsoft-com:office:office" xmlns:r="http://schemas.openxmlformats.org/officeDocument/2006/relationships" xmlns:m="http://schemas.openxmlformats.org/officeDocument/2006/math" xmlns:v="urn:schemas-microsoft-com:vml" xmlns:wp14="http://schemas.microsoft.com/office/word/2010/wordprocessingDrawing" xmlns:wp="http://schemas.openxmlformats.org/drawingml/2006/wordprocessingDrawing" xmlns:w10="urn:schemas-microsoft-com:office:word" xmlns:w="http://schemas.openxmlformats.org/wordprocessingml/2006/main" xmlns:w14="http://schemas.microsoft.com/office/word/2010/wordml" xmlns:w15="http://schemas.microsoft.com/office/word/2012/wordml" xmlns:w16cid="http://schemas.microsoft.com/office/word/2016/wordml/cid" xmlns:w16se="http://schemas.microsoft.com/office/word/2015/wordml/symex" xmlns:wpg="http://schemas.microsoft.com/office/word/2010/wordprocessingGroup" xmlns:wpi="http://schemas.microsoft.com/office/word/2010/wordprocessingInk" xmlns:wne="http://schemas.microsoft.com/office/word/2006/wordml" xmlns:wps="http://schemas.microsoft.com/office/word/2010/wordprocessingShape" mc:Ignorable="w14 w15 w16se w16cid wp14">
+<w:footnotes xmlns:wpc="http://schemas.microsoft.com/office/word/2010/wordprocessingCanvas" xmlns:mc="http://schemas.openxmlformats.org/markup-compatibility/2006" xmlns:o="urn:schemas-microsoft-com:office:office" xmlns:r="http://schemas.openxmlformats.org/officeDocument/2006/relationships" xmlns:m="http://schemas.openxmlformats.org/officeDocument/2006/math" xmlns:v="urn:schemas-microsoft-com:vml" xmlns:wp14="http://schemas.microsoft.com/office/word/2010/wordprocessingDrawing" xmlns:wp="http://schemas.openxmlformats.org/drawingml/2006/wordprocessingDrawing" xmlns:w10="urn:schemas-microsoft-com:office:word" xmlns:w="http://schemas.openxmlformats.org/wordprocessingml/2006/main" xmlns:w14="http://schemas.microsoft.com/office/word/2010/wordml" xmlns:w15="http://schemas.microsoft.com/office/word/2012/wordml" xmlns:wpg="http://schemas.microsoft.com/office/word/2010/wordprocessingGroup" xmlns:wpi="http://schemas.microsoft.com/office/word/2010/wordprocessingInk" xmlns:wne="http://schemas.microsoft.com/office/word/2006/wordml" xmlns:wps="http://schemas.microsoft.com/office/word/2010/wordprocessingShape" mc:Ignorable="w14 w15 wp14">
   <w:footnote w:type="separator" w:id="-1">
     <w:p>
       <w:pPr>
@@ -7125,7 +7008,7 @@
 </file>
 
 <file path=word/numbering.xml><?xml version="1.0" encoding="utf-8"?>
-<w:numbering xmlns:wpc="http://schemas.microsoft.com/office/word/2010/wordprocessingCanvas" xmlns:cx="http://schemas.microsoft.com/office/drawing/2014/chartex" xmlns:cx1="http://schemas.microsoft.com/office/drawing/2015/9/8/chartex" xmlns:cx2="http://schemas.microsoft.com/office/drawing/2015/10/21/chartex" xmlns:cx3="http://schemas.microsoft.com/office/drawing/2016/5/9/chartex" xmlns:cx4="http://schemas.microsoft.com/office/drawing/2016/5/10/chartex" xmlns:cx5="http://schemas.microsoft.com/office/drawing/2016/5/11/chartex" xmlns:cx6="http://schemas.microsoft.com/office/drawing/2016/5/12/chartex" xmlns:cx7="http://schemas.microsoft.com/office/drawing/2016/5/13/chartex" xmlns:cx8="http://schemas.microsoft.com/office/drawing/2016/5/14/chartex" xmlns:mc="http://schemas.openxmlformats.org/markup-compatibility/2006" xmlns:aink="http://schemas.microsoft.com/office/drawing/2016/ink" xmlns:am3d="http://schemas.microsoft.com/office/drawing/2017/model3d" xmlns:o="urn:schemas-microsoft-com:office:office" xmlns:r="http://schemas.openxmlformats.org/officeDocument/2006/relationships" xmlns:m="http://schemas.openxmlformats.org/officeDocument/2006/math" xmlns:v="urn:schemas-microsoft-com:vml" xmlns:wp14="http://schemas.microsoft.com/office/word/2010/wordprocessingDrawing" xmlns:wp="http://schemas.openxmlformats.org/drawingml/2006/wordprocessingDrawing" xmlns:w10="urn:schemas-microsoft-com:office:word" xmlns:w="http://schemas.openxmlformats.org/wordprocessingml/2006/main" xmlns:w14="http://schemas.microsoft.com/office/word/2010/wordml" xmlns:w15="http://schemas.microsoft.com/office/word/2012/wordml" xmlns:w16cid="http://schemas.microsoft.com/office/word/2016/wordml/cid" xmlns:w16se="http://schemas.microsoft.com/office/word/2015/wordml/symex" xmlns:wpg="http://schemas.microsoft.com/office/word/2010/wordprocessingGroup" xmlns:wpi="http://schemas.microsoft.com/office/word/2010/wordprocessingInk" xmlns:wne="http://schemas.microsoft.com/office/word/2006/wordml" xmlns:wps="http://schemas.microsoft.com/office/word/2010/wordprocessingShape" mc:Ignorable="w14 w15 w16se w16cid wp14">
+<w:numbering xmlns:wpc="http://schemas.microsoft.com/office/word/2010/wordprocessingCanvas" xmlns:mc="http://schemas.openxmlformats.org/markup-compatibility/2006" xmlns:o="urn:schemas-microsoft-com:office:office" xmlns:r="http://schemas.openxmlformats.org/officeDocument/2006/relationships" xmlns:m="http://schemas.openxmlformats.org/officeDocument/2006/math" xmlns:v="urn:schemas-microsoft-com:vml" xmlns:wp14="http://schemas.microsoft.com/office/word/2010/wordprocessingDrawing" xmlns:wp="http://schemas.openxmlformats.org/drawingml/2006/wordprocessingDrawing" xmlns:w10="urn:schemas-microsoft-com:office:word" xmlns:w="http://schemas.openxmlformats.org/wordprocessingml/2006/main" xmlns:w14="http://schemas.microsoft.com/office/word/2010/wordml" xmlns:w15="http://schemas.microsoft.com/office/word/2012/wordml" xmlns:wpg="http://schemas.microsoft.com/office/word/2010/wordprocessingGroup" xmlns:wpi="http://schemas.microsoft.com/office/word/2010/wordprocessingInk" xmlns:wne="http://schemas.microsoft.com/office/word/2006/wordml" xmlns:wps="http://schemas.microsoft.com/office/word/2010/wordprocessingShape" mc:Ignorable="w14 w15 wp14">
   <w:abstractNum w:abstractNumId="0" w15:restartNumberingAfterBreak="0">
     <w:nsid w:val="04BF3558"/>
     <w:multiLevelType w:val="multilevel"/>
@@ -9338,7 +9221,7 @@
 </file>
 
 <file path=word/styles.xml><?xml version="1.0" encoding="utf-8"?>
-<w:styles xmlns:mc="http://schemas.openxmlformats.org/markup-compatibility/2006" xmlns:r="http://schemas.openxmlformats.org/officeDocument/2006/relationships" xmlns:w="http://schemas.openxmlformats.org/wordprocessingml/2006/main" xmlns:w14="http://schemas.microsoft.com/office/word/2010/wordml" xmlns:w15="http://schemas.microsoft.com/office/word/2012/wordml" xmlns:w16cid="http://schemas.microsoft.com/office/word/2016/wordml/cid" xmlns:w16se="http://schemas.microsoft.com/office/word/2015/wordml/symex" mc:Ignorable="w14 w15 w16se w16cid">
+<w:styles xmlns:mc="http://schemas.openxmlformats.org/markup-compatibility/2006" xmlns:r="http://schemas.openxmlformats.org/officeDocument/2006/relationships" xmlns:w="http://schemas.openxmlformats.org/wordprocessingml/2006/main" xmlns:w14="http://schemas.microsoft.com/office/word/2010/wordml" xmlns:w15="http://schemas.microsoft.com/office/word/2012/wordml" mc:Ignorable="w14 w15">
   <w:docDefaults>
     <w:rPrDefault>
       <w:rPr>
@@ -9354,7 +9237,7 @@
       </w:pPr>
     </w:pPrDefault>
   </w:docDefaults>
-  <w:latentStyles w:defLockedState="0" w:defUIPriority="99" w:defSemiHidden="0" w:defUnhideWhenUsed="0" w:defQFormat="0" w:count="375">
+  <w:latentStyles w:defLockedState="0" w:defUIPriority="99" w:defSemiHidden="0" w:defUnhideWhenUsed="0" w:defQFormat="0" w:count="371">
     <w:lsdException w:name="Normal" w:uiPriority="0" w:qFormat="1"/>
     <w:lsdException w:name="heading 1" w:uiPriority="9" w:qFormat="1"/>
     <w:lsdException w:name="heading 2" w:semiHidden="1" w:uiPriority="9" w:unhideWhenUsed="1" w:qFormat="1"/>
@@ -9726,10 +9609,6 @@
     <w:lsdException w:name="List Table 5 Dark Accent 6" w:uiPriority="50"/>
     <w:lsdException w:name="List Table 6 Colorful Accent 6" w:uiPriority="51"/>
     <w:lsdException w:name="List Table 7 Colorful Accent 6" w:uiPriority="52"/>
-    <w:lsdException w:name="Mention" w:semiHidden="1" w:unhideWhenUsed="1"/>
-    <w:lsdException w:name="Smart Hyperlink" w:semiHidden="1" w:unhideWhenUsed="1"/>
-    <w:lsdException w:name="Hashtag" w:semiHidden="1" w:unhideWhenUsed="1"/>
-    <w:lsdException w:name="Unresolved Mention" w:semiHidden="1" w:unhideWhenUsed="1"/>
   </w:latentStyles>
   <w:style w:type="paragraph" w:default="1" w:styleId="Normal">
     <w:name w:val="Normal"/>

</xml_diff>

<commit_message>
*Recommit of Jakob's work*
</commit_message>
<xml_diff>
--- a/Documentation/Preliminary Analysis Report.docx
+++ b/Documentation/Preliminary Analysis Report.docx
@@ -1,6 +1,6 @@
 
 <file path=word/document.xml><?xml version="1.0" encoding="utf-8"?>
-<w:document xmlns:wpc="http://schemas.microsoft.com/office/word/2010/wordprocessingCanvas" xmlns:cx="http://schemas.microsoft.com/office/drawing/2014/chartex" xmlns:cx1="http://schemas.microsoft.com/office/drawing/2015/9/8/chartex" xmlns:cx2="http://schemas.microsoft.com/office/drawing/2015/10/21/chartex" xmlns:cx3="http://schemas.microsoft.com/office/drawing/2016/5/9/chartex" xmlns:cx4="http://schemas.microsoft.com/office/drawing/2016/5/10/chartex" xmlns:cx5="http://schemas.microsoft.com/office/drawing/2016/5/11/chartex" xmlns:cx6="http://schemas.microsoft.com/office/drawing/2016/5/12/chartex" xmlns:cx7="http://schemas.microsoft.com/office/drawing/2016/5/13/chartex" xmlns:cx8="http://schemas.microsoft.com/office/drawing/2016/5/14/chartex" xmlns:mc="http://schemas.openxmlformats.org/markup-compatibility/2006" xmlns:aink="http://schemas.microsoft.com/office/drawing/2016/ink" xmlns:am3d="http://schemas.microsoft.com/office/drawing/2017/model3d" xmlns:o="urn:schemas-microsoft-com:office:office" xmlns:r="http://schemas.openxmlformats.org/officeDocument/2006/relationships" xmlns:m="http://schemas.openxmlformats.org/officeDocument/2006/math" xmlns:v="urn:schemas-microsoft-com:vml" xmlns:wp14="http://schemas.microsoft.com/office/word/2010/wordprocessingDrawing" xmlns:wp="http://schemas.openxmlformats.org/drawingml/2006/wordprocessingDrawing" xmlns:w10="urn:schemas-microsoft-com:office:word" xmlns:w="http://schemas.openxmlformats.org/wordprocessingml/2006/main" xmlns:w14="http://schemas.microsoft.com/office/word/2010/wordml" xmlns:w15="http://schemas.microsoft.com/office/word/2012/wordml" xmlns:w16cid="http://schemas.microsoft.com/office/word/2016/wordml/cid" xmlns:w16se="http://schemas.microsoft.com/office/word/2015/wordml/symex" xmlns:wpg="http://schemas.microsoft.com/office/word/2010/wordprocessingGroup" xmlns:wpi="http://schemas.microsoft.com/office/word/2010/wordprocessingInk" xmlns:wne="http://schemas.microsoft.com/office/word/2006/wordml" xmlns:wps="http://schemas.microsoft.com/office/word/2010/wordprocessingShape" mc:Ignorable="w14 w15 w16se w16cid wp14">
+<w:document xmlns:wpc="http://schemas.microsoft.com/office/word/2010/wordprocessingCanvas" xmlns:mc="http://schemas.openxmlformats.org/markup-compatibility/2006" xmlns:o="urn:schemas-microsoft-com:office:office" xmlns:r="http://schemas.openxmlformats.org/officeDocument/2006/relationships" xmlns:m="http://schemas.openxmlformats.org/officeDocument/2006/math" xmlns:v="urn:schemas-microsoft-com:vml" xmlns:wp14="http://schemas.microsoft.com/office/word/2010/wordprocessingDrawing" xmlns:wp="http://schemas.openxmlformats.org/drawingml/2006/wordprocessingDrawing" xmlns:w10="urn:schemas-microsoft-com:office:word" xmlns:w="http://schemas.openxmlformats.org/wordprocessingml/2006/main" xmlns:w14="http://schemas.microsoft.com/office/word/2010/wordml" xmlns:w15="http://schemas.microsoft.com/office/word/2012/wordml" xmlns:wpg="http://schemas.microsoft.com/office/word/2010/wordprocessingGroup" xmlns:wpi="http://schemas.microsoft.com/office/word/2010/wordprocessingInk" xmlns:wne="http://schemas.microsoft.com/office/word/2006/wordml" xmlns:wps="http://schemas.microsoft.com/office/word/2010/wordprocessingShape" mc:Ignorable="w14 w15 wp14">
   <w:body>
     <w:p>
       <w:pPr>
@@ -88,7 +88,7 @@
               </wp:anchor>
             </w:drawing>
           </mc:Choice>
-          <mc:Fallback>
+          <mc:Fallback xmlns:w16se="http://schemas.microsoft.com/office/word/2015/wordml/symex" xmlns:w16cid="http://schemas.microsoft.com/office/word/2016/wordml/cid" xmlns:am3d="http://schemas.microsoft.com/office/drawing/2017/model3d" xmlns:aink="http://schemas.microsoft.com/office/drawing/2016/ink" xmlns:cx8="http://schemas.microsoft.com/office/drawing/2016/5/14/chartex" xmlns:cx7="http://schemas.microsoft.com/office/drawing/2016/5/13/chartex" xmlns:cx6="http://schemas.microsoft.com/office/drawing/2016/5/12/chartex" xmlns:cx5="http://schemas.microsoft.com/office/drawing/2016/5/11/chartex" xmlns:cx4="http://schemas.microsoft.com/office/drawing/2016/5/10/chartex" xmlns:cx3="http://schemas.microsoft.com/office/drawing/2016/5/9/chartex" xmlns:cx2="http://schemas.microsoft.com/office/drawing/2015/10/21/chartex" xmlns:cx1="http://schemas.microsoft.com/office/drawing/2015/9/8/chartex" xmlns:cx="http://schemas.microsoft.com/office/drawing/2014/chartex">
             <w:pict>
               <v:rect w14:anchorId="7E3F1492" id="Rectangle 15" o:spid="_x0000_s1026" style="position:absolute;margin-left:0;margin-top:-4.35pt;width:595.4pt;height:93.25pt;z-index:-251657216;visibility:visible;mso-wrap-style:square;mso-width-percent:0;mso-height-percent:0;mso-wrap-distance-left:9pt;mso-wrap-distance-top:0;mso-wrap-distance-right:9pt;mso-wrap-distance-bottom:0;mso-position-horizontal:absolute;mso-position-horizontal-relative:page;mso-position-vertical:absolute;mso-position-vertical-relative:text;mso-width-percent:0;mso-height-percent:0;mso-width-relative:margin;mso-height-relative:margin;v-text-anchor:middle" o:gfxdata="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" fillcolor="#4472c4 [3204]" strokecolor="#1f3763 [1604]" strokeweight="1pt">
                 <w10:wrap anchorx="page"/>
@@ -166,7 +166,7 @@
               </wp:anchor>
             </w:drawing>
           </mc:Choice>
-          <mc:Fallback>
+          <mc:Fallback xmlns:w16se="http://schemas.microsoft.com/office/word/2015/wordml/symex" xmlns:w16cid="http://schemas.microsoft.com/office/word/2016/wordml/cid" xmlns:am3d="http://schemas.microsoft.com/office/drawing/2017/model3d" xmlns:aink="http://schemas.microsoft.com/office/drawing/2016/ink" xmlns:cx8="http://schemas.microsoft.com/office/drawing/2016/5/14/chartex" xmlns:cx7="http://schemas.microsoft.com/office/drawing/2016/5/13/chartex" xmlns:cx6="http://schemas.microsoft.com/office/drawing/2016/5/12/chartex" xmlns:cx5="http://schemas.microsoft.com/office/drawing/2016/5/11/chartex" xmlns:cx4="http://schemas.microsoft.com/office/drawing/2016/5/10/chartex" xmlns:cx3="http://schemas.microsoft.com/office/drawing/2016/5/9/chartex" xmlns:cx2="http://schemas.microsoft.com/office/drawing/2015/10/21/chartex" xmlns:cx1="http://schemas.microsoft.com/office/drawing/2015/9/8/chartex" xmlns:cx="http://schemas.microsoft.com/office/drawing/2014/chartex">
             <w:pict>
               <v:rect w14:anchorId="79FED4CE" id="Rectangle 14" o:spid="_x0000_s1026" style="position:absolute;margin-left:0;margin-top:-13.85pt;width:595.4pt;height:93.25pt;z-index:-251656192;visibility:visible;mso-wrap-style:square;mso-width-percent:0;mso-wrap-distance-left:9pt;mso-wrap-distance-top:0;mso-wrap-distance-right:9pt;mso-wrap-distance-bottom:0;mso-position-horizontal:absolute;mso-position-horizontal-relative:page;mso-position-vertical:absolute;mso-position-vertical-relative:text;mso-width-percent:0;mso-width-relative:margin;v-text-anchor:middle" o:gfxdata="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" fillcolor="#5b9bd5 [3208]" strokecolor="#1f4d78 [1608]" strokeweight="1pt">
                 <w10:wrap anchorx="page"/>
@@ -2126,171 +2126,67 @@
           <w:color w:val="000000"/>
           <w:lang w:eastAsia="en-AU"/>
         </w:rPr>
-        <w:t>For our team to complete this project on time and in budget we will have planned and utilised the necessary tools, programs, hardware and tactics.</w:t>
-      </w:r>
-      <w:r>
-        <w:rPr>
-          <w:rFonts w:ascii="Arial" w:eastAsia="Times New Roman" w:hAnsi="Arial" w:cs="Arial"/>
-          <w:color w:val="000000"/>
-          <w:lang w:eastAsia="en-AU"/>
-        </w:rPr>
-        <w:t xml:space="preserve"> This will also give us a good understanding of the total cost and budget for the project and how long the development will take and assist us from running late and in to delays.</w:t>
-      </w:r>
-      <w:r>
-        <w:rPr>
-          <w:rFonts w:ascii="Arial" w:eastAsia="Times New Roman" w:hAnsi="Arial" w:cs="Arial"/>
-          <w:color w:val="000000"/>
-          <w:lang w:eastAsia="en-AU"/>
-        </w:rPr>
-        <w:t xml:space="preserve"> To do this we would have used programs such as Microsoft Project to plan out our schedules and deadlines for each task and to allocate costs to each task to get an accurate budget which the team must remain in.</w:t>
-      </w:r>
-      <w:r>
-        <w:rPr>
-          <w:rFonts w:ascii="Arial" w:eastAsia="Times New Roman" w:hAnsi="Arial" w:cs="Arial"/>
-          <w:color w:val="000000"/>
-          <w:lang w:eastAsia="en-AU"/>
-        </w:rPr>
-        <w:t xml:space="preserve"> As a development team our primary goal is to make profits, and doing so requires restricting ourselves and having a clear idea for everything which the client wants developed to find the overall cost for the project. </w:t>
-      </w:r>
-    </w:p>
-    <w:p>
-      <w:pPr>
-        <w:spacing w:after="0" w:line="240" w:lineRule="auto"/>
-        <w:rPr>
-          <w:rFonts w:ascii="Arial" w:eastAsia="Times New Roman" w:hAnsi="Arial" w:cs="Arial"/>
-          <w:color w:val="000000"/>
-          <w:lang w:eastAsia="en-AU"/>
-        </w:rPr>
-      </w:pPr>
-    </w:p>
-    <w:p>
-      <w:pPr>
-        <w:spacing w:after="0" w:line="240" w:lineRule="auto"/>
-        <w:rPr>
-          <w:rFonts w:ascii="Arial" w:eastAsia="Times New Roman" w:hAnsi="Arial" w:cs="Arial"/>
-          <w:color w:val="000000"/>
-          <w:lang w:eastAsia="en-AU"/>
-        </w:rPr>
-      </w:pPr>
-      <w:r>
-        <w:rPr>
-          <w:rFonts w:ascii="Arial" w:eastAsia="Times New Roman" w:hAnsi="Arial" w:cs="Arial"/>
-          <w:color w:val="000000"/>
-          <w:lang w:eastAsia="en-AU"/>
-        </w:rPr>
-        <w:t xml:space="preserve">Using the project management tool Microsoft Project we have created an estimate for the time and cost it will take to complete our project. We took in to account the required work requested by the client such as the amount of pages and features needed and also the implementation of the database, our </w:t>
-      </w:r>
-      <w:r>
-        <w:rPr>
-          <w:rFonts w:ascii="Arial" w:eastAsia="Times New Roman" w:hAnsi="Arial" w:cs="Arial"/>
-          <w:color w:val="000000"/>
-          <w:lang w:eastAsia="en-AU"/>
-        </w:rPr>
-        <w:t>limitations as a group also includi</w:t>
-      </w:r>
-      <w:r>
-        <w:rPr>
-          <w:rFonts w:ascii="Arial" w:eastAsia="Times New Roman" w:hAnsi="Arial" w:cs="Arial"/>
-          <w:color w:val="000000"/>
-          <w:lang w:eastAsia="en-AU"/>
-        </w:rPr>
-        <w:t>ng a team member which has left, and</w:t>
-      </w:r>
-      <w:r>
-        <w:rPr>
-          <w:rFonts w:ascii="Arial" w:eastAsia="Times New Roman" w:hAnsi="Arial" w:cs="Arial"/>
-          <w:color w:val="000000"/>
-          <w:lang w:eastAsia="en-AU"/>
-        </w:rPr>
-        <w:t xml:space="preserve"> the required hours it would take for each developer to get</w:t>
-      </w:r>
-      <w:r>
-        <w:rPr>
-          <w:rFonts w:ascii="Arial" w:eastAsia="Times New Roman" w:hAnsi="Arial" w:cs="Arial"/>
-          <w:color w:val="000000"/>
-          <w:lang w:eastAsia="en-AU"/>
-        </w:rPr>
-        <w:t xml:space="preserve"> the application developed in time. </w:t>
-      </w:r>
-    </w:p>
-    <w:p>
-      <w:pPr>
-        <w:spacing w:after="0" w:line="240" w:lineRule="auto"/>
-        <w:rPr>
-          <w:rFonts w:ascii="Arial" w:eastAsia="Times New Roman" w:hAnsi="Arial" w:cs="Arial"/>
-          <w:color w:val="000000"/>
-          <w:lang w:eastAsia="en-AU"/>
-        </w:rPr>
-      </w:pPr>
-    </w:p>
-    <w:p>
-      <w:pPr>
-        <w:spacing w:after="0" w:line="240" w:lineRule="auto"/>
-        <w:rPr>
-          <w:rFonts w:ascii="Times New Roman" w:eastAsia="Times New Roman" w:hAnsi="Times New Roman" w:cs="Times New Roman"/>
-          <w:sz w:val="24"/>
-          <w:szCs w:val="24"/>
-          <w:lang w:eastAsia="en-AU"/>
-        </w:rPr>
-      </w:pPr>
-      <w:r>
-        <w:rPr>
-          <w:rFonts w:ascii="Arial" w:eastAsia="Times New Roman" w:hAnsi="Arial" w:cs="Arial"/>
-          <w:color w:val="000000"/>
-          <w:lang w:eastAsia="en-AU"/>
-        </w:rPr>
-        <w:t>Our total cost</w:t>
-      </w:r>
-      <w:r>
-        <w:rPr>
-          <w:rFonts w:ascii="Arial" w:eastAsia="Times New Roman" w:hAnsi="Arial" w:cs="Arial"/>
-          <w:color w:val="000000"/>
-          <w:lang w:eastAsia="en-AU"/>
-        </w:rPr>
-        <w:t xml:space="preserve"> and time</w:t>
-      </w:r>
-      <w:r>
-        <w:rPr>
-          <w:rFonts w:ascii="Arial" w:eastAsia="Times New Roman" w:hAnsi="Arial" w:cs="Arial"/>
-          <w:color w:val="000000"/>
-          <w:lang w:eastAsia="en-AU"/>
-        </w:rPr>
-        <w:t xml:space="preserve"> estimate for the project is $17,200. This is estimated from the time frame of the 18</w:t>
-      </w:r>
-      <w:r>
-        <w:rPr>
-          <w:rFonts w:ascii="Arial" w:eastAsia="Times New Roman" w:hAnsi="Arial" w:cs="Arial"/>
-          <w:color w:val="000000"/>
-          <w:vertAlign w:val="superscript"/>
-          <w:lang w:eastAsia="en-AU"/>
-        </w:rPr>
-        <w:t>th</w:t>
-      </w:r>
-      <w:r>
-        <w:rPr>
-          <w:rFonts w:ascii="Arial" w:eastAsia="Times New Roman" w:hAnsi="Arial" w:cs="Arial"/>
-          <w:color w:val="000000"/>
-          <w:lang w:eastAsia="en-AU"/>
-        </w:rPr>
-        <w:t xml:space="preserve"> of May to the 18</w:t>
-      </w:r>
-      <w:r>
-        <w:rPr>
-          <w:rFonts w:ascii="Arial" w:eastAsia="Times New Roman" w:hAnsi="Arial" w:cs="Arial"/>
-          <w:color w:val="000000"/>
-          <w:vertAlign w:val="superscript"/>
-          <w:lang w:eastAsia="en-AU"/>
-        </w:rPr>
-        <w:t>th</w:t>
-      </w:r>
-      <w:r>
-        <w:rPr>
-          <w:rFonts w:ascii="Arial" w:eastAsia="Times New Roman" w:hAnsi="Arial" w:cs="Arial"/>
-          <w:color w:val="000000"/>
-          <w:lang w:eastAsia="en-AU"/>
-        </w:rPr>
-        <w:t xml:space="preserve"> of June or 31 days at an hourly rate of $100 while the initial client meeting is $50 an hour. </w:t>
-      </w:r>
+        <w:t xml:space="preserve">For our team to complete this project on time and within the budget we will have planned and utilised the necessary tools, programs, hardware and tactics. This will also give us a good understanding of the total cost and budget for the project and how long the development will take and assist us from running late and into delays. To do this we would have used programs such as Microsoft Project to plan out our schedules and deadlines for each task and to allocate costs to each task to get an accurate budget which the team must remain in. As a development team our primary goal is to make profits, and doing so requires restricting ourselves and having a clear idea for everything which the client wants developed to find the overall cost for the project. </w:t>
+      </w:r>
+    </w:p>
+    <w:p>
+      <w:pPr>
+        <w:spacing w:after="0" w:line="240" w:lineRule="auto"/>
+        <w:rPr>
+          <w:rFonts w:ascii="Arial" w:eastAsia="Times New Roman" w:hAnsi="Arial" w:cs="Arial"/>
+          <w:color w:val="000000"/>
+          <w:lang w:eastAsia="en-AU"/>
+        </w:rPr>
+      </w:pPr>
+    </w:p>
+    <w:p>
+      <w:pPr>
+        <w:spacing w:after="0" w:line="240" w:lineRule="auto"/>
+        <w:rPr>
+          <w:rFonts w:ascii="Arial" w:eastAsia="Times New Roman" w:hAnsi="Arial" w:cs="Arial"/>
+          <w:color w:val="000000"/>
+          <w:lang w:eastAsia="en-AU"/>
+        </w:rPr>
+      </w:pPr>
+      <w:r>
+        <w:rPr>
+          <w:rFonts w:ascii="Arial" w:eastAsia="Times New Roman" w:hAnsi="Arial" w:cs="Arial"/>
+          <w:color w:val="000000"/>
+          <w:lang w:eastAsia="en-AU"/>
+        </w:rPr>
+        <w:t xml:space="preserve">Using the project management tool Microsoft Project we have created an estimate for the time and cost it will take to complete our project. We took in to account the required work requested by the client such as the number of pages and features needed and also the implementation of the database, our limitations as a group also including a team member which has left, and the required hours it would take for each developer to get the application developed in time. </w:t>
+      </w:r>
+    </w:p>
+    <w:p>
+      <w:pPr>
+        <w:spacing w:after="0" w:line="240" w:lineRule="auto"/>
+        <w:rPr>
+          <w:rFonts w:ascii="Arial" w:eastAsia="Times New Roman" w:hAnsi="Arial" w:cs="Arial"/>
+          <w:color w:val="000000"/>
+          <w:lang w:eastAsia="en-AU"/>
+        </w:rPr>
+      </w:pPr>
+    </w:p>
+    <w:p>
+      <w:pPr>
+        <w:spacing w:after="0" w:line="240" w:lineRule="auto"/>
+        <w:rPr>
+          <w:rFonts w:ascii="Times New Roman" w:eastAsia="Times New Roman" w:hAnsi="Times New Roman" w:cs="Times New Roman"/>
+          <w:sz w:val="24"/>
+          <w:szCs w:val="24"/>
+          <w:lang w:eastAsia="en-AU"/>
+        </w:rPr>
+      </w:pPr>
+      <w:r>
+        <w:rPr>
+          <w:rFonts w:ascii="Arial" w:eastAsia="Times New Roman" w:hAnsi="Arial" w:cs="Arial"/>
+          <w:color w:val="000000"/>
+          <w:lang w:eastAsia="en-AU"/>
+        </w:rPr>
+        <w:t>Our total cost and time estimate for the project is $17,200. This is estimated from the time frame of the 18th of May to the 18th of June or 31 days at an hourly rate of $100 while the initial client meeting is $50 an hour.</w:t>
+      </w:r>
+      <w:bookmarkStart w:id="0" w:name="_GoBack"/>
+      <w:bookmarkEnd w:id="0"/>
     </w:p>
     <w:p>
       <w:pPr>
@@ -2666,6 +2562,7 @@
       <w:r>
         <w:rPr>
           <w:noProof/>
+          <w:lang w:eastAsia="en-AU"/>
         </w:rPr>
         <w:drawing>
           <wp:anchor distT="0" distB="0" distL="114300" distR="114300" simplePos="0" relativeHeight="251683840" behindDoc="1" locked="0" layoutInCell="1" allowOverlap="1" wp14:anchorId="770B8D1A">
@@ -2929,50 +2826,6 @@
       </w:pPr>
       <w:r>
         <w:rPr>
-          <w:rFonts w:ascii="Arial" w:eastAsia="Times New Roman" w:hAnsi="Arial" w:cs="Arial"/>
-          <w:b/>
-          <w:bCs/>
-          <w:color w:val="000000"/>
-          <w:szCs w:val="28"/>
-          <w:lang w:eastAsia="en-AU"/>
-        </w:rPr>
-        <w:t>Design:</w:t>
-      </w:r>
-      <w:r>
-        <w:rPr>
-          <w:rFonts w:ascii="Arial" w:eastAsia="Times New Roman" w:hAnsi="Arial" w:cs="Arial"/>
-          <w:b/>
-          <w:bCs/>
-          <w:color w:val="000000"/>
-          <w:szCs w:val="28"/>
-          <w:lang w:eastAsia="en-AU"/>
-        </w:rPr>
-        <w:t xml:space="preserve"> </w:t>
-      </w:r>
-      <w:r>
-        <w:rPr>
-          <w:rFonts w:ascii="Arial" w:eastAsia="Times New Roman" w:hAnsi="Arial" w:cs="Arial"/>
-          <w:bCs/>
-          <w:color w:val="000000"/>
-          <w:szCs w:val="28"/>
-          <w:lang w:eastAsia="en-AU"/>
-        </w:rPr>
-        <w:t xml:space="preserve">The specific colours and design of each page have been selected to create and allow for a simple and easy to use experience for clients, caseworkers and admins. This have been achieved by implementing colours which pare together nicely and a dark theme to protect against eye strain for users and to make it easy on the eyes. Each page remains consistent with its layout and colours to keep a flowing and familiar feel to the application. </w:t>
-      </w:r>
-    </w:p>
-    <w:p>
-      <w:pPr>
-        <w:spacing w:after="0" w:line="240" w:lineRule="auto"/>
-        <w:rPr>
-          <w:rFonts w:ascii="Arial" w:eastAsia="Times New Roman" w:hAnsi="Arial" w:cs="Arial"/>
-          <w:bCs/>
-          <w:color w:val="000000"/>
-          <w:szCs w:val="28"/>
-          <w:lang w:eastAsia="en-AU"/>
-        </w:rPr>
-      </w:pPr>
-      <w:r>
-        <w:rPr>
           <w:noProof/>
         </w:rPr>
         <w:pict>
@@ -2995,11 +2848,43 @@
             <v:path o:extrusionok="f" gradientshapeok="t" o:connecttype="rect"/>
             <o:lock v:ext="edit" aspectratio="t"/>
           </v:shapetype>
-          <v:shape id="_x0000_s1026" type="#_x0000_t75" style="position:absolute;margin-left:326pt;margin-top:7pt;width:150.9pt;height:176.95pt;z-index:251675648;mso-position-horizontal-relative:text;mso-position-vertical-relative:text;mso-width-relative:page;mso-height-relative:page">
+          <v:shape id="_x0000_s1026" type="#_x0000_t75" style="position:absolute;margin-left:326pt;margin-top:73.75pt;width:150.9pt;height:176.95pt;z-index:251675648;mso-position-horizontal-relative:text;mso-position-vertical-relative:text;mso-width-relative:page;mso-height-relative:page">
             <v:imagedata r:id="rId9" o:title="Login"/>
             <w10:wrap type="square"/>
           </v:shape>
         </w:pict>
+      </w:r>
+      <w:r>
+        <w:rPr>
+          <w:rFonts w:ascii="Arial" w:eastAsia="Times New Roman" w:hAnsi="Arial" w:cs="Arial"/>
+          <w:b/>
+          <w:bCs/>
+          <w:color w:val="000000"/>
+          <w:szCs w:val="28"/>
+          <w:lang w:eastAsia="en-AU"/>
+        </w:rPr>
+        <w:t>Design:</w:t>
+      </w:r>
+      <w:r>
+        <w:rPr>
+          <w:rFonts w:ascii="Arial" w:eastAsia="Times New Roman" w:hAnsi="Arial" w:cs="Arial"/>
+          <w:b/>
+          <w:bCs/>
+          <w:color w:val="000000"/>
+          <w:szCs w:val="28"/>
+          <w:lang w:eastAsia="en-AU"/>
+        </w:rPr>
+        <w:t xml:space="preserve"> </w:t>
+      </w:r>
+      <w:r>
+        <w:rPr>
+          <w:rFonts w:ascii="Arial" w:eastAsia="Times New Roman" w:hAnsi="Arial" w:cs="Arial"/>
+          <w:bCs/>
+          <w:color w:val="000000"/>
+          <w:szCs w:val="28"/>
+          <w:lang w:eastAsia="en-AU"/>
+        </w:rPr>
+        <w:t>The specific colours and design of each page have been selected to create and allow for a simple and easy to use experience for clients, caseworkers and admins. This has been achieved by implementing colours which pare together nicely and a dark theme to protect against eyestrain for users and to make it easy on the eyes. Each page remains consistent with its layout and colours to keep a flowing and familiar feel to the application.</w:t>
       </w:r>
     </w:p>
     <w:p>
@@ -5265,8 +5150,6 @@
           <w:lang w:eastAsia="en-AU"/>
         </w:rPr>
       </w:pPr>
-      <w:bookmarkStart w:id="0" w:name="_GoBack"/>
-      <w:bookmarkEnd w:id="0"/>
     </w:p>
     <w:p>
       <w:pPr>
@@ -7075,7 +6958,7 @@
 </file>
 
 <file path=word/endnotes.xml><?xml version="1.0" encoding="utf-8"?>
-<w:endnotes xmlns:wpc="http://schemas.microsoft.com/office/word/2010/wordprocessingCanvas" xmlns:cx="http://schemas.microsoft.com/office/drawing/2014/chartex" xmlns:cx1="http://schemas.microsoft.com/office/drawing/2015/9/8/chartex" xmlns:cx2="http://schemas.microsoft.com/office/drawing/2015/10/21/chartex" xmlns:cx3="http://schemas.microsoft.com/office/drawing/2016/5/9/chartex" xmlns:cx4="http://schemas.microsoft.com/office/drawing/2016/5/10/chartex" xmlns:cx5="http://schemas.microsoft.com/office/drawing/2016/5/11/chartex" xmlns:cx6="http://schemas.microsoft.com/office/drawing/2016/5/12/chartex" xmlns:cx7="http://schemas.microsoft.com/office/drawing/2016/5/13/chartex" xmlns:cx8="http://schemas.microsoft.com/office/drawing/2016/5/14/chartex" xmlns:mc="http://schemas.openxmlformats.org/markup-compatibility/2006" xmlns:aink="http://schemas.microsoft.com/office/drawing/2016/ink" xmlns:am3d="http://schemas.microsoft.com/office/drawing/2017/model3d" xmlns:o="urn:schemas-microsoft-com:office:office" xmlns:r="http://schemas.openxmlformats.org/officeDocument/2006/relationships" xmlns:m="http://schemas.openxmlformats.org/officeDocument/2006/math" xmlns:v="urn:schemas-microsoft-com:vml" xmlns:wp14="http://schemas.microsoft.com/office/word/2010/wordprocessingDrawing" xmlns:wp="http://schemas.openxmlformats.org/drawingml/2006/wordprocessingDrawing" xmlns:w10="urn:schemas-microsoft-com:office:word" xmlns:w="http://schemas.openxmlformats.org/wordprocessingml/2006/main" xmlns:w14="http://schemas.microsoft.com/office/word/2010/wordml" xmlns:w15="http://schemas.microsoft.com/office/word/2012/wordml" xmlns:w16cid="http://schemas.microsoft.com/office/word/2016/wordml/cid" xmlns:w16se="http://schemas.microsoft.com/office/word/2015/wordml/symex" xmlns:wpg="http://schemas.microsoft.com/office/word/2010/wordprocessingGroup" xmlns:wpi="http://schemas.microsoft.com/office/word/2010/wordprocessingInk" xmlns:wne="http://schemas.microsoft.com/office/word/2006/wordml" xmlns:wps="http://schemas.microsoft.com/office/word/2010/wordprocessingShape" mc:Ignorable="w14 w15 w16se w16cid wp14">
+<w:endnotes xmlns:wpc="http://schemas.microsoft.com/office/word/2010/wordprocessingCanvas" xmlns:mc="http://schemas.openxmlformats.org/markup-compatibility/2006" xmlns:o="urn:schemas-microsoft-com:office:office" xmlns:r="http://schemas.openxmlformats.org/officeDocument/2006/relationships" xmlns:m="http://schemas.openxmlformats.org/officeDocument/2006/math" xmlns:v="urn:schemas-microsoft-com:vml" xmlns:wp14="http://schemas.microsoft.com/office/word/2010/wordprocessingDrawing" xmlns:wp="http://schemas.openxmlformats.org/drawingml/2006/wordprocessingDrawing" xmlns:w10="urn:schemas-microsoft-com:office:word" xmlns:w="http://schemas.openxmlformats.org/wordprocessingml/2006/main" xmlns:w14="http://schemas.microsoft.com/office/word/2010/wordml" xmlns:w15="http://schemas.microsoft.com/office/word/2012/wordml" xmlns:wpg="http://schemas.microsoft.com/office/word/2010/wordprocessingGroup" xmlns:wpi="http://schemas.microsoft.com/office/word/2010/wordprocessingInk" xmlns:wne="http://schemas.microsoft.com/office/word/2006/wordml" xmlns:wps="http://schemas.microsoft.com/office/word/2010/wordprocessingShape" mc:Ignorable="w14 w15 wp14">
   <w:endnote w:type="separator" w:id="-1">
     <w:p>
       <w:pPr>
@@ -7100,7 +6983,7 @@
 </file>
 
 <file path=word/footnotes.xml><?xml version="1.0" encoding="utf-8"?>
-<w:footnotes xmlns:wpc="http://schemas.microsoft.com/office/word/2010/wordprocessingCanvas" xmlns:cx="http://schemas.microsoft.com/office/drawing/2014/chartex" xmlns:cx1="http://schemas.microsoft.com/office/drawing/2015/9/8/chartex" xmlns:cx2="http://schemas.microsoft.com/office/drawing/2015/10/21/chartex" xmlns:cx3="http://schemas.microsoft.com/office/drawing/2016/5/9/chartex" xmlns:cx4="http://schemas.microsoft.com/office/drawing/2016/5/10/chartex" xmlns:cx5="http://schemas.microsoft.com/office/drawing/2016/5/11/chartex" xmlns:cx6="http://schemas.microsoft.com/office/drawing/2016/5/12/chartex" xmlns:cx7="http://schemas.microsoft.com/office/drawing/2016/5/13/chartex" xmlns:cx8="http://schemas.microsoft.com/office/drawing/2016/5/14/chartex" xmlns:mc="http://schemas.openxmlformats.org/markup-compatibility/2006" xmlns:aink="http://schemas.microsoft.com/office/drawing/2016/ink" xmlns:am3d="http://schemas.microsoft.com/office/drawing/2017/model3d" xmlns:o="urn:schemas-microsoft-com:office:office" xmlns:r="http://schemas.openxmlformats.org/officeDocument/2006/relationships" xmlns:m="http://schemas.openxmlformats.org/officeDocument/2006/math" xmlns:v="urn:schemas-microsoft-com:vml" xmlns:wp14="http://schemas.microsoft.com/office/word/2010/wordprocessingDrawing" xmlns:wp="http://schemas.openxmlformats.org/drawingml/2006/wordprocessingDrawing" xmlns:w10="urn:schemas-microsoft-com:office:word" xmlns:w="http://schemas.openxmlformats.org/wordprocessingml/2006/main" xmlns:w14="http://schemas.microsoft.com/office/word/2010/wordml" xmlns:w15="http://schemas.microsoft.com/office/word/2012/wordml" xmlns:w16cid="http://schemas.microsoft.com/office/word/2016/wordml/cid" xmlns:w16se="http://schemas.microsoft.com/office/word/2015/wordml/symex" xmlns:wpg="http://schemas.microsoft.com/office/word/2010/wordprocessingGroup" xmlns:wpi="http://schemas.microsoft.com/office/word/2010/wordprocessingInk" xmlns:wne="http://schemas.microsoft.com/office/word/2006/wordml" xmlns:wps="http://schemas.microsoft.com/office/word/2010/wordprocessingShape" mc:Ignorable="w14 w15 w16se w16cid wp14">
+<w:footnotes xmlns:wpc="http://schemas.microsoft.com/office/word/2010/wordprocessingCanvas" xmlns:mc="http://schemas.openxmlformats.org/markup-compatibility/2006" xmlns:o="urn:schemas-microsoft-com:office:office" xmlns:r="http://schemas.openxmlformats.org/officeDocument/2006/relationships" xmlns:m="http://schemas.openxmlformats.org/officeDocument/2006/math" xmlns:v="urn:schemas-microsoft-com:vml" xmlns:wp14="http://schemas.microsoft.com/office/word/2010/wordprocessingDrawing" xmlns:wp="http://schemas.openxmlformats.org/drawingml/2006/wordprocessingDrawing" xmlns:w10="urn:schemas-microsoft-com:office:word" xmlns:w="http://schemas.openxmlformats.org/wordprocessingml/2006/main" xmlns:w14="http://schemas.microsoft.com/office/word/2010/wordml" xmlns:w15="http://schemas.microsoft.com/office/word/2012/wordml" xmlns:wpg="http://schemas.microsoft.com/office/word/2010/wordprocessingGroup" xmlns:wpi="http://schemas.microsoft.com/office/word/2010/wordprocessingInk" xmlns:wne="http://schemas.microsoft.com/office/word/2006/wordml" xmlns:wps="http://schemas.microsoft.com/office/word/2010/wordprocessingShape" mc:Ignorable="w14 w15 wp14">
   <w:footnote w:type="separator" w:id="-1">
     <w:p>
       <w:pPr>
@@ -7125,7 +7008,7 @@
 </file>
 
 <file path=word/numbering.xml><?xml version="1.0" encoding="utf-8"?>
-<w:numbering xmlns:wpc="http://schemas.microsoft.com/office/word/2010/wordprocessingCanvas" xmlns:cx="http://schemas.microsoft.com/office/drawing/2014/chartex" xmlns:cx1="http://schemas.microsoft.com/office/drawing/2015/9/8/chartex" xmlns:cx2="http://schemas.microsoft.com/office/drawing/2015/10/21/chartex" xmlns:cx3="http://schemas.microsoft.com/office/drawing/2016/5/9/chartex" xmlns:cx4="http://schemas.microsoft.com/office/drawing/2016/5/10/chartex" xmlns:cx5="http://schemas.microsoft.com/office/drawing/2016/5/11/chartex" xmlns:cx6="http://schemas.microsoft.com/office/drawing/2016/5/12/chartex" xmlns:cx7="http://schemas.microsoft.com/office/drawing/2016/5/13/chartex" xmlns:cx8="http://schemas.microsoft.com/office/drawing/2016/5/14/chartex" xmlns:mc="http://schemas.openxmlformats.org/markup-compatibility/2006" xmlns:aink="http://schemas.microsoft.com/office/drawing/2016/ink" xmlns:am3d="http://schemas.microsoft.com/office/drawing/2017/model3d" xmlns:o="urn:schemas-microsoft-com:office:office" xmlns:r="http://schemas.openxmlformats.org/officeDocument/2006/relationships" xmlns:m="http://schemas.openxmlformats.org/officeDocument/2006/math" xmlns:v="urn:schemas-microsoft-com:vml" xmlns:wp14="http://schemas.microsoft.com/office/word/2010/wordprocessingDrawing" xmlns:wp="http://schemas.openxmlformats.org/drawingml/2006/wordprocessingDrawing" xmlns:w10="urn:schemas-microsoft-com:office:word" xmlns:w="http://schemas.openxmlformats.org/wordprocessingml/2006/main" xmlns:w14="http://schemas.microsoft.com/office/word/2010/wordml" xmlns:w15="http://schemas.microsoft.com/office/word/2012/wordml" xmlns:w16cid="http://schemas.microsoft.com/office/word/2016/wordml/cid" xmlns:w16se="http://schemas.microsoft.com/office/word/2015/wordml/symex" xmlns:wpg="http://schemas.microsoft.com/office/word/2010/wordprocessingGroup" xmlns:wpi="http://schemas.microsoft.com/office/word/2010/wordprocessingInk" xmlns:wne="http://schemas.microsoft.com/office/word/2006/wordml" xmlns:wps="http://schemas.microsoft.com/office/word/2010/wordprocessingShape" mc:Ignorable="w14 w15 w16se w16cid wp14">
+<w:numbering xmlns:wpc="http://schemas.microsoft.com/office/word/2010/wordprocessingCanvas" xmlns:mc="http://schemas.openxmlformats.org/markup-compatibility/2006" xmlns:o="urn:schemas-microsoft-com:office:office" xmlns:r="http://schemas.openxmlformats.org/officeDocument/2006/relationships" xmlns:m="http://schemas.openxmlformats.org/officeDocument/2006/math" xmlns:v="urn:schemas-microsoft-com:vml" xmlns:wp14="http://schemas.microsoft.com/office/word/2010/wordprocessingDrawing" xmlns:wp="http://schemas.openxmlformats.org/drawingml/2006/wordprocessingDrawing" xmlns:w10="urn:schemas-microsoft-com:office:word" xmlns:w="http://schemas.openxmlformats.org/wordprocessingml/2006/main" xmlns:w14="http://schemas.microsoft.com/office/word/2010/wordml" xmlns:w15="http://schemas.microsoft.com/office/word/2012/wordml" xmlns:wpg="http://schemas.microsoft.com/office/word/2010/wordprocessingGroup" xmlns:wpi="http://schemas.microsoft.com/office/word/2010/wordprocessingInk" xmlns:wne="http://schemas.microsoft.com/office/word/2006/wordml" xmlns:wps="http://schemas.microsoft.com/office/word/2010/wordprocessingShape" mc:Ignorable="w14 w15 wp14">
   <w:abstractNum w:abstractNumId="0" w15:restartNumberingAfterBreak="0">
     <w:nsid w:val="04BF3558"/>
     <w:multiLevelType w:val="multilevel"/>
@@ -9338,7 +9221,7 @@
 </file>
 
 <file path=word/styles.xml><?xml version="1.0" encoding="utf-8"?>
-<w:styles xmlns:mc="http://schemas.openxmlformats.org/markup-compatibility/2006" xmlns:r="http://schemas.openxmlformats.org/officeDocument/2006/relationships" xmlns:w="http://schemas.openxmlformats.org/wordprocessingml/2006/main" xmlns:w14="http://schemas.microsoft.com/office/word/2010/wordml" xmlns:w15="http://schemas.microsoft.com/office/word/2012/wordml" xmlns:w16cid="http://schemas.microsoft.com/office/word/2016/wordml/cid" xmlns:w16se="http://schemas.microsoft.com/office/word/2015/wordml/symex" mc:Ignorable="w14 w15 w16se w16cid">
+<w:styles xmlns:mc="http://schemas.openxmlformats.org/markup-compatibility/2006" xmlns:r="http://schemas.openxmlformats.org/officeDocument/2006/relationships" xmlns:w="http://schemas.openxmlformats.org/wordprocessingml/2006/main" xmlns:w14="http://schemas.microsoft.com/office/word/2010/wordml" xmlns:w15="http://schemas.microsoft.com/office/word/2012/wordml" mc:Ignorable="w14 w15">
   <w:docDefaults>
     <w:rPrDefault>
       <w:rPr>
@@ -9354,7 +9237,7 @@
       </w:pPr>
     </w:pPrDefault>
   </w:docDefaults>
-  <w:latentStyles w:defLockedState="0" w:defUIPriority="99" w:defSemiHidden="0" w:defUnhideWhenUsed="0" w:defQFormat="0" w:count="375">
+  <w:latentStyles w:defLockedState="0" w:defUIPriority="99" w:defSemiHidden="0" w:defUnhideWhenUsed="0" w:defQFormat="0" w:count="371">
     <w:lsdException w:name="Normal" w:uiPriority="0" w:qFormat="1"/>
     <w:lsdException w:name="heading 1" w:uiPriority="9" w:qFormat="1"/>
     <w:lsdException w:name="heading 2" w:semiHidden="1" w:uiPriority="9" w:unhideWhenUsed="1" w:qFormat="1"/>
@@ -9726,10 +9609,6 @@
     <w:lsdException w:name="List Table 5 Dark Accent 6" w:uiPriority="50"/>
     <w:lsdException w:name="List Table 6 Colorful Accent 6" w:uiPriority="51"/>
     <w:lsdException w:name="List Table 7 Colorful Accent 6" w:uiPriority="52"/>
-    <w:lsdException w:name="Mention" w:semiHidden="1" w:unhideWhenUsed="1"/>
-    <w:lsdException w:name="Smart Hyperlink" w:semiHidden="1" w:unhideWhenUsed="1"/>
-    <w:lsdException w:name="Hashtag" w:semiHidden="1" w:unhideWhenUsed="1"/>
-    <w:lsdException w:name="Unresolved Mention" w:semiHidden="1" w:unhideWhenUsed="1"/>
   </w:latentStyles>
   <w:style w:type="paragraph" w:default="1" w:styleId="Normal">
     <w:name w:val="Normal"/>

</xml_diff>